<commit_message>
Updated report to include some implementation and timing details
</commit_message>
<xml_diff>
--- a/report.docx
+++ b/report.docx
@@ -7,6 +7,7 @@
       <w:pPr>
         <w:jc w:val="center"/>
         <w:rPr>
+          <w:rFonts w:ascii="Times New Roman" w:hAnsi="Times New Roman" w:cs="Times New Roman"/>
           <w:b/>
           <w:sz w:val="26"/>
           <w:szCs w:val="26"/>
@@ -14,6 +15,7 @@
       </w:pPr>
       <w:r>
         <w:rPr>
+          <w:rFonts w:ascii="Times New Roman" w:hAnsi="Times New Roman" w:cs="Times New Roman"/>
           <w:b/>
           <w:sz w:val="26"/>
           <w:szCs w:val="26"/>
@@ -22,6 +24,7 @@
       </w:r>
       <w:r>
         <w:rPr>
+          <w:rFonts w:ascii="Times New Roman" w:hAnsi="Times New Roman" w:cs="Times New Roman"/>
           <w:b/>
           <w:sz w:val="26"/>
           <w:szCs w:val="26"/>
@@ -29,22 +32,43 @@
         <w:t>detection in parallel with CUDA</w:t>
       </w:r>
     </w:p>
-    <w:p/>
+    <w:p>
+      <w:pPr>
+        <w:rPr>
+          <w:rFonts w:ascii="Times New Roman" w:hAnsi="Times New Roman" w:cs="Times New Roman"/>
+        </w:rPr>
+      </w:pPr>
+    </w:p>
     <w:p>
       <w:pPr>
         <w:jc w:val="center"/>
+        <w:rPr>
+          <w:rFonts w:ascii="Times New Roman" w:hAnsi="Times New Roman" w:cs="Times New Roman"/>
+        </w:rPr>
       </w:pPr>
       <w:r>
+        <w:rPr>
+          <w:rFonts w:ascii="Times New Roman" w:hAnsi="Times New Roman" w:cs="Times New Roman"/>
+        </w:rPr>
         <w:t>JD Kilgallin</w:t>
       </w:r>
       <w:r>
+        <w:rPr>
+          <w:rFonts w:ascii="Times New Roman" w:hAnsi="Times New Roman" w:cs="Times New Roman"/>
+        </w:rPr>
         <w:t xml:space="preserve">, </w:t>
       </w:r>
       <w:r>
+        <w:rPr>
+          <w:rFonts w:ascii="Times New Roman" w:hAnsi="Times New Roman" w:cs="Times New Roman"/>
+        </w:rPr>
         <w:t xml:space="preserve">Eric </w:t>
       </w:r>
       <w:proofErr w:type="spellStart"/>
       <w:r>
+        <w:rPr>
+          <w:rFonts w:ascii="Times New Roman" w:hAnsi="Times New Roman" w:cs="Times New Roman"/>
+        </w:rPr>
         <w:t>Fernandes</w:t>
       </w:r>
       <w:proofErr w:type="spellEnd"/>
@@ -52,358 +76,860 @@
     <w:p>
       <w:pPr>
         <w:jc w:val="center"/>
+        <w:rPr>
+          <w:rFonts w:ascii="Times New Roman" w:hAnsi="Times New Roman" w:cs="Times New Roman"/>
+        </w:rPr>
       </w:pPr>
       <w:r>
+        <w:rPr>
+          <w:rFonts w:ascii="Times New Roman" w:hAnsi="Times New Roman" w:cs="Times New Roman"/>
+        </w:rPr>
         <w:t>Computer Science Department</w:t>
       </w:r>
     </w:p>
     <w:p>
       <w:pPr>
         <w:jc w:val="center"/>
+        <w:rPr>
+          <w:rFonts w:ascii="Times New Roman" w:hAnsi="Times New Roman" w:cs="Times New Roman"/>
+        </w:rPr>
       </w:pPr>
       <w:r>
+        <w:rPr>
+          <w:rFonts w:ascii="Times New Roman" w:hAnsi="Times New Roman" w:cs="Times New Roman"/>
+        </w:rPr>
         <w:t>University of Akron</w:t>
       </w:r>
     </w:p>
-    <w:p/>
     <w:p>
       <w:pPr>
-        <w:ind w:firstLine="720"/>
+        <w:rPr>
+          <w:rFonts w:ascii="Times New Roman" w:hAnsi="Times New Roman" w:cs="Times New Roman"/>
+        </w:rPr>
       </w:pPr>
-      <w:r>
-        <w:t>A prime number is a positive integer with exactly two divisors – the unit ‘1’ and the integer itself</w:t>
-      </w:r>
-      <w:r>
-        <w:t xml:space="preserve"> – with other numbers termed “composite”</w:t>
-      </w:r>
-      <w:r>
-        <w:t xml:space="preserve">. This definition excludes the number 1 itself, as well as every even number </w:t>
-      </w:r>
-      <w:proofErr w:type="gramStart"/>
-      <w:r>
-        <w:t xml:space="preserve">except </w:t>
-      </w:r>
-      <w:r>
-        <w:t xml:space="preserve"> </w:t>
-      </w:r>
-      <w:r>
-        <w:t>2</w:t>
-      </w:r>
-      <w:proofErr w:type="gramEnd"/>
-      <w:r>
-        <w:t xml:space="preserve">, every multiple of 3 except 3 itself, and so on. It can be easily proven that there are infinitely many prime numbers, though there is no known straightforward procedure for finding primes in a given range. </w:t>
-      </w:r>
-      <w:r>
-        <w:t>Identification of large prime numbers is an important task</w:t>
-      </w:r>
-      <w:r>
-        <w:t>, however,</w:t>
-      </w:r>
-      <w:r>
-        <w:t xml:space="preserve"> with cr</w:t>
-      </w:r>
-      <w:r>
-        <w:t>itical applications in cryptogra</w:t>
-      </w:r>
-      <w:r>
-        <w:t xml:space="preserve">phy and </w:t>
-      </w:r>
-      <w:r>
-        <w:t>other fields</w:t>
-      </w:r>
-      <w:r>
-        <w:t>. The precise complexity of identifying prime numbers is not known</w:t>
-      </w:r>
-      <w:r>
-        <w:t xml:space="preserve"> but is believed to be solvable in polynomial time.</w:t>
-      </w:r>
-      <w:r>
-        <w:t xml:space="preserve"> </w:t>
+    </w:p>
+    <w:p>
+      <w:pPr>
+        <w:rPr>
+          <w:rFonts w:ascii="Times New Roman" w:hAnsi="Times New Roman" w:cs="Times New Roman"/>
+          <w:b/>
+        </w:rPr>
+      </w:pPr>
+      <w:r>
+        <w:rPr>
+          <w:rFonts w:ascii="Times New Roman" w:hAnsi="Times New Roman" w:cs="Times New Roman"/>
+          <w:b/>
+        </w:rPr>
+        <w:t>Introduction</w:t>
       </w:r>
     </w:p>
     <w:p>
       <w:pPr>
         <w:ind w:firstLine="720"/>
+        <w:rPr>
+          <w:rFonts w:ascii="Times New Roman" w:hAnsi="Times New Roman" w:cs="Times New Roman"/>
+          <w:sz w:val="26"/>
+          <w:szCs w:val="26"/>
+        </w:rPr>
       </w:pPr>
       <w:r>
-        <w:t>The techniques</w:t>
-      </w:r>
-      <w:r>
-        <w:t xml:space="preserve"> employed in the search for </w:t>
-      </w:r>
-      <w:r>
-        <w:t>prime numbers have been incrementally improved throughout history</w:t>
-      </w:r>
-      <w:r>
-        <w:t>.</w:t>
-      </w:r>
-      <w:r>
-        <w:t xml:space="preserve"> T</w:t>
-      </w:r>
-      <w:r>
-        <w:t xml:space="preserve">echniques </w:t>
-      </w:r>
-      <w:r>
-        <w:t xml:space="preserve">from ancient Greece remain applicable today, </w:t>
-      </w:r>
-      <w:r>
-        <w:t>such as the Sieve of Eratosthenes</w:t>
-      </w:r>
-      <w:r>
-        <w:t>. This is essentially an ex</w:t>
-      </w:r>
-      <w:r>
-        <w:t>tension of the definition above, where</w:t>
-      </w:r>
-      <w:r>
-        <w:t xml:space="preserve"> one simply lists the integers, </w:t>
+        <w:rPr>
+          <w:rFonts w:ascii="Times New Roman" w:hAnsi="Times New Roman" w:cs="Times New Roman"/>
+          <w:sz w:val="26"/>
+          <w:szCs w:val="26"/>
+        </w:rPr>
+        <w:t>A prime number is a positive integer with exactly two divisors – the unit ‘1’ and the integer itself</w:t>
+      </w:r>
+      <w:r>
+        <w:rPr>
+          <w:rFonts w:ascii="Times New Roman" w:hAnsi="Times New Roman" w:cs="Times New Roman"/>
+          <w:sz w:val="26"/>
+          <w:szCs w:val="26"/>
+        </w:rPr>
+        <w:t xml:space="preserve"> – with other numbers termed “composite”</w:t>
+      </w:r>
+      <w:r>
+        <w:rPr>
+          <w:rFonts w:ascii="Times New Roman" w:hAnsi="Times New Roman" w:cs="Times New Roman"/>
+          <w:sz w:val="26"/>
+          <w:szCs w:val="26"/>
+        </w:rPr>
+        <w:t xml:space="preserve">. This definition excludes the number 1 itself, as well as every even number </w:t>
       </w:r>
       <w:proofErr w:type="gramStart"/>
       <w:r>
-        <w:t>then</w:t>
+        <w:rPr>
+          <w:rFonts w:ascii="Times New Roman" w:hAnsi="Times New Roman" w:cs="Times New Roman"/>
+          <w:sz w:val="26"/>
+          <w:szCs w:val="26"/>
+        </w:rPr>
+        <w:t xml:space="preserve">except </w:t>
+      </w:r>
+      <w:r>
+        <w:rPr>
+          <w:rFonts w:ascii="Times New Roman" w:hAnsi="Times New Roman" w:cs="Times New Roman"/>
+          <w:sz w:val="26"/>
+          <w:szCs w:val="26"/>
+        </w:rPr>
+        <w:t xml:space="preserve"> </w:t>
+      </w:r>
+      <w:r>
+        <w:rPr>
+          <w:rFonts w:ascii="Times New Roman" w:hAnsi="Times New Roman" w:cs="Times New Roman"/>
+          <w:sz w:val="26"/>
+          <w:szCs w:val="26"/>
+        </w:rPr>
+        <w:t>2</w:t>
       </w:r>
       <w:proofErr w:type="gramEnd"/>
       <w:r>
-        <w:t xml:space="preserve"> crosses out the multiples of 2, then of 3 since it is the next number that is not crossed out, then of 5 as the next number remaining, and so on.</w:t>
-      </w:r>
-      <w:r>
+        <w:rPr>
+          <w:rFonts w:ascii="Times New Roman" w:hAnsi="Times New Roman" w:cs="Times New Roman"/>
+          <w:sz w:val="26"/>
+          <w:szCs w:val="26"/>
+        </w:rPr>
+        <w:t xml:space="preserve">, every multiple of 3 except 3 itself, and so on. It can be easily proven that there are infinitely many prime numbers, though there is no known straightforward procedure for finding primes in a given range. </w:t>
+      </w:r>
+      <w:r>
+        <w:rPr>
+          <w:rFonts w:ascii="Times New Roman" w:hAnsi="Times New Roman" w:cs="Times New Roman"/>
+          <w:sz w:val="26"/>
+          <w:szCs w:val="26"/>
+        </w:rPr>
+        <w:t>Identification of large prime numbers is an important task</w:t>
+      </w:r>
+      <w:r>
+        <w:rPr>
+          <w:rFonts w:ascii="Times New Roman" w:hAnsi="Times New Roman" w:cs="Times New Roman"/>
+          <w:sz w:val="26"/>
+          <w:szCs w:val="26"/>
+        </w:rPr>
+        <w:t>, however,</w:t>
+      </w:r>
+      <w:r>
+        <w:rPr>
+          <w:rFonts w:ascii="Times New Roman" w:hAnsi="Times New Roman" w:cs="Times New Roman"/>
+          <w:sz w:val="26"/>
+          <w:szCs w:val="26"/>
+        </w:rPr>
+        <w:t xml:space="preserve"> with cr</w:t>
+      </w:r>
+      <w:r>
+        <w:rPr>
+          <w:rFonts w:ascii="Times New Roman" w:hAnsi="Times New Roman" w:cs="Times New Roman"/>
+          <w:sz w:val="26"/>
+          <w:szCs w:val="26"/>
+        </w:rPr>
+        <w:t>itical applications in cryptogra</w:t>
+      </w:r>
+      <w:r>
+        <w:rPr>
+          <w:rFonts w:ascii="Times New Roman" w:hAnsi="Times New Roman" w:cs="Times New Roman"/>
+          <w:sz w:val="26"/>
+          <w:szCs w:val="26"/>
+        </w:rPr>
+        <w:t xml:space="preserve">phy and </w:t>
+      </w:r>
+      <w:r>
+        <w:rPr>
+          <w:rFonts w:ascii="Times New Roman" w:hAnsi="Times New Roman" w:cs="Times New Roman"/>
+          <w:sz w:val="26"/>
+          <w:szCs w:val="26"/>
+        </w:rPr>
+        <w:t>other fields</w:t>
+      </w:r>
+      <w:r>
+        <w:rPr>
+          <w:rFonts w:ascii="Times New Roman" w:hAnsi="Times New Roman" w:cs="Times New Roman"/>
+          <w:sz w:val="26"/>
+          <w:szCs w:val="26"/>
+        </w:rPr>
+        <w:t>. The precise complexity of identifying prime numbers is not known</w:t>
+      </w:r>
+      <w:r>
+        <w:rPr>
+          <w:rFonts w:ascii="Times New Roman" w:hAnsi="Times New Roman" w:cs="Times New Roman"/>
+          <w:sz w:val="26"/>
+          <w:szCs w:val="26"/>
+        </w:rPr>
+        <w:t xml:space="preserve"> but is believed to be solvable in polynomial time.</w:t>
+      </w:r>
+      <w:r>
+        <w:rPr>
+          <w:rFonts w:ascii="Times New Roman" w:hAnsi="Times New Roman" w:cs="Times New Roman"/>
+          <w:sz w:val="26"/>
+          <w:szCs w:val="26"/>
+        </w:rPr>
         <w:t xml:space="preserve"> </w:t>
       </w:r>
       <w:r>
-        <w:t xml:space="preserve">Any number remaining must be </w:t>
-      </w:r>
-      <w:proofErr w:type="gramStart"/>
-      <w:r>
-        <w:t>prime</w:t>
-      </w:r>
-      <w:proofErr w:type="gramEnd"/>
-      <w:r>
-        <w:t>. Such</w:t>
-      </w:r>
-      <w:r>
-        <w:t xml:space="preserve"> millennia-old techniques underlie newer</w:t>
-      </w:r>
-      <w:r>
-        <w:t xml:space="preserve"> </w:t>
-      </w:r>
-      <w:r>
-        <w:t>approaches</w:t>
-      </w:r>
-      <w:r>
-        <w:t xml:space="preserve">, which generally further rely on </w:t>
-      </w:r>
-      <w:r>
-        <w:t>modern</w:t>
-      </w:r>
-      <w:r>
-        <w:t xml:space="preserve"> number-theoretic results and probabilistic methods. </w:t>
-      </w:r>
-      <w:r>
-        <w:t xml:space="preserve">For example, modular arithmetic can be used to </w:t>
-      </w:r>
-      <w:r>
-        <w:t xml:space="preserve">rule out large classes of integers immediately. </w:t>
-      </w:r>
-      <w:r>
-        <w:t xml:space="preserve">That is, </w:t>
-      </w:r>
-      <w:r>
-        <w:t xml:space="preserve">all prime numbers must be of </w:t>
-      </w:r>
-      <w:r>
-        <w:t xml:space="preserve">the form "6k +/- 1" for some k, </w:t>
-      </w:r>
-      <w:r>
-        <w:t>as numbers congruent to 0, 2, 3, or 4 mod 6 are divisible by either 2 o</w:t>
-      </w:r>
-      <w:r>
-        <w:t>r 3</w:t>
-      </w:r>
-      <w:r>
-        <w:t>.</w:t>
-      </w:r>
-      <w:r>
-        <w:t xml:space="preserve"> Further, they must all be of the form “30k + r”, with r in the set “</w:t>
-      </w:r>
-      <w:r>
-        <w:rPr>
-          <w:color w:val="252525"/>
-          <w:sz w:val="21"/>
-          <w:szCs w:val="21"/>
-          <w:shd w:val="clear" w:color="auto" w:fill="FFFFFF"/>
-        </w:rPr>
-        <w:t>1, 7, 11, 13, 17, 19, 23, 29</w:t>
-      </w:r>
-      <w:r>
-        <w:rPr>
-          <w:color w:val="252525"/>
-          <w:sz w:val="21"/>
-          <w:szCs w:val="21"/>
-          <w:shd w:val="clear" w:color="auto" w:fill="FFFFFF"/>
-        </w:rPr>
-        <w:t xml:space="preserve">” as elements from any other congruence class must be divisible by 2, 3, or 5. A more rigorous test can be devised by considering the congruence class mod 2*3*5*7=210, and so on. </w:t>
-      </w:r>
-      <w:r>
-        <w:rPr>
-          <w:color w:val="252525"/>
-          <w:sz w:val="21"/>
-          <w:szCs w:val="21"/>
-          <w:shd w:val="clear" w:color="auto" w:fill="FFFFFF"/>
-        </w:rPr>
-        <w:t>Considering the possible congruence classes with respect to the product of the first k primes can quickly rule out large numbers of candidates as composite. This is, however, essentially nothing but a modern phrasing of the Sieve of Eratosthenes.</w:t>
+        <w:rPr>
+          <w:rFonts w:ascii="Times New Roman" w:hAnsi="Times New Roman" w:cs="Times New Roman"/>
+          <w:sz w:val="26"/>
+          <w:szCs w:val="26"/>
+        </w:rPr>
+        <w:t>In this paper, we present an implementation and analysis of a prime number detection program written in C using the CUDA multiprocessing framework.</w:t>
       </w:r>
     </w:p>
     <w:p>
       <w:pPr>
         <w:ind w:firstLine="720"/>
+        <w:rPr>
+          <w:rFonts w:ascii="Times New Roman" w:hAnsi="Times New Roman" w:cs="Times New Roman"/>
+          <w:sz w:val="26"/>
+          <w:szCs w:val="26"/>
+        </w:rPr>
       </w:pPr>
       <w:r>
-        <w:t>Other tests rely on p</w:t>
-      </w:r>
-      <w:r>
-        <w:t>r</w:t>
-      </w:r>
-      <w:r>
-        <w:t>obabilistic methods,</w:t>
-      </w:r>
-      <w:r>
-        <w:t xml:space="preserve"> such as Fermat's test or Miller-Rabin primality testing which </w:t>
-      </w:r>
-      <w:bookmarkStart w:id="0" w:name="_GoBack"/>
-      <w:bookmarkEnd w:id="0"/>
-      <w:r>
-        <w:t xml:space="preserve">can be used to further eliminate most composite numbers quickly. </w:t>
-      </w:r>
-      <w:r>
-        <w:t xml:space="preserve">To conclusively prove that a number is </w:t>
+        <w:rPr>
+          <w:rFonts w:ascii="Times New Roman" w:hAnsi="Times New Roman" w:cs="Times New Roman"/>
+          <w:sz w:val="26"/>
+          <w:szCs w:val="26"/>
+        </w:rPr>
+        <w:t>The techniques</w:t>
+      </w:r>
+      <w:r>
+        <w:rPr>
+          <w:rFonts w:ascii="Times New Roman" w:hAnsi="Times New Roman" w:cs="Times New Roman"/>
+          <w:sz w:val="26"/>
+          <w:szCs w:val="26"/>
+        </w:rPr>
+        <w:t xml:space="preserve"> employed in the search for </w:t>
+      </w:r>
+      <w:r>
+        <w:rPr>
+          <w:rFonts w:ascii="Times New Roman" w:hAnsi="Times New Roman" w:cs="Times New Roman"/>
+          <w:sz w:val="26"/>
+          <w:szCs w:val="26"/>
+        </w:rPr>
+        <w:t>prime numbers have been incrementally improved throughout history</w:t>
+      </w:r>
+      <w:r>
+        <w:rPr>
+          <w:rFonts w:ascii="Times New Roman" w:hAnsi="Times New Roman" w:cs="Times New Roman"/>
+          <w:sz w:val="26"/>
+          <w:szCs w:val="26"/>
+        </w:rPr>
+        <w:t>.</w:t>
+      </w:r>
+      <w:r>
+        <w:rPr>
+          <w:rFonts w:ascii="Times New Roman" w:hAnsi="Times New Roman" w:cs="Times New Roman"/>
+          <w:sz w:val="26"/>
+          <w:szCs w:val="26"/>
+        </w:rPr>
+        <w:t xml:space="preserve"> T</w:t>
+      </w:r>
+      <w:r>
+        <w:rPr>
+          <w:rFonts w:ascii="Times New Roman" w:hAnsi="Times New Roman" w:cs="Times New Roman"/>
+          <w:sz w:val="26"/>
+          <w:szCs w:val="26"/>
+        </w:rPr>
+        <w:t xml:space="preserve">echniques </w:t>
+      </w:r>
+      <w:r>
+        <w:rPr>
+          <w:rFonts w:ascii="Times New Roman" w:hAnsi="Times New Roman" w:cs="Times New Roman"/>
+          <w:sz w:val="26"/>
+          <w:szCs w:val="26"/>
+        </w:rPr>
+        <w:t xml:space="preserve">from ancient Greece remain applicable today, </w:t>
+      </w:r>
+      <w:r>
+        <w:rPr>
+          <w:rFonts w:ascii="Times New Roman" w:hAnsi="Times New Roman" w:cs="Times New Roman"/>
+          <w:sz w:val="26"/>
+          <w:szCs w:val="26"/>
+        </w:rPr>
+        <w:t>such as the Sieve of Eratosthenes</w:t>
+      </w:r>
+      <w:r>
+        <w:rPr>
+          <w:rFonts w:ascii="Times New Roman" w:hAnsi="Times New Roman" w:cs="Times New Roman"/>
+          <w:sz w:val="26"/>
+          <w:szCs w:val="26"/>
+        </w:rPr>
+        <w:t>. This is essentially an ex</w:t>
+      </w:r>
+      <w:r>
+        <w:rPr>
+          <w:rFonts w:ascii="Times New Roman" w:hAnsi="Times New Roman" w:cs="Times New Roman"/>
+          <w:sz w:val="26"/>
+          <w:szCs w:val="26"/>
+        </w:rPr>
+        <w:t>tension of the definition above, where</w:t>
+      </w:r>
+      <w:r>
+        <w:rPr>
+          <w:rFonts w:ascii="Times New Roman" w:hAnsi="Times New Roman" w:cs="Times New Roman"/>
+          <w:sz w:val="26"/>
+          <w:szCs w:val="26"/>
+        </w:rPr>
+        <w:t xml:space="preserve"> one simply lists the integers, </w:t>
       </w:r>
       <w:proofErr w:type="gramStart"/>
       <w:r>
+        <w:rPr>
+          <w:rFonts w:ascii="Times New Roman" w:hAnsi="Times New Roman" w:cs="Times New Roman"/>
+          <w:sz w:val="26"/>
+          <w:szCs w:val="26"/>
+        </w:rPr>
+        <w:t>then</w:t>
+      </w:r>
+      <w:proofErr w:type="gramEnd"/>
+      <w:r>
+        <w:rPr>
+          <w:rFonts w:ascii="Times New Roman" w:hAnsi="Times New Roman" w:cs="Times New Roman"/>
+          <w:sz w:val="26"/>
+          <w:szCs w:val="26"/>
+        </w:rPr>
+        <w:t xml:space="preserve"> crosses out the multiples of 2, then of 3 since it is the next number that is not crossed out, then of 5 as the next number remaining, and so on.</w:t>
+      </w:r>
+      <w:r>
+        <w:rPr>
+          <w:rFonts w:ascii="Times New Roman" w:hAnsi="Times New Roman" w:cs="Times New Roman"/>
+          <w:sz w:val="26"/>
+          <w:szCs w:val="26"/>
+        </w:rPr>
+        <w:t xml:space="preserve"> </w:t>
+      </w:r>
+      <w:r>
+        <w:rPr>
+          <w:rFonts w:ascii="Times New Roman" w:hAnsi="Times New Roman" w:cs="Times New Roman"/>
+          <w:sz w:val="26"/>
+          <w:szCs w:val="26"/>
+        </w:rPr>
+        <w:t xml:space="preserve">Any number remaining must be </w:t>
+      </w:r>
+      <w:proofErr w:type="gramStart"/>
+      <w:r>
+        <w:rPr>
+          <w:rFonts w:ascii="Times New Roman" w:hAnsi="Times New Roman" w:cs="Times New Roman"/>
+          <w:sz w:val="26"/>
+          <w:szCs w:val="26"/>
+        </w:rPr>
         <w:t>prime</w:t>
       </w:r>
       <w:proofErr w:type="gramEnd"/>
       <w:r>
-        <w:t>, however</w:t>
-      </w:r>
-      <w:r>
-        <w:t>, a basic brute force technique of testing divisibility by smaller prime numbers can be use</w:t>
-      </w:r>
-      <w:r>
-        <w:t>d</w:t>
-      </w:r>
-      <w:r>
-        <w:t xml:space="preserve">. The set of primes to be tested as divisors of a candidate prime 'n' encompasses the range [2, </w:t>
-      </w:r>
-      <w:proofErr w:type="spellStart"/>
-      <w:proofErr w:type="gramStart"/>
-      <w:r>
-        <w:t>sqrt</w:t>
-      </w:r>
-      <w:proofErr w:type="spellEnd"/>
-      <w:r>
-        <w:t>(</w:t>
-      </w:r>
-      <w:proofErr w:type="gramEnd"/>
-      <w:r>
-        <w:t xml:space="preserve">n)], as if k &gt; </w:t>
-      </w:r>
-      <w:proofErr w:type="spellStart"/>
-      <w:r>
-        <w:t>sqrt</w:t>
-      </w:r>
-      <w:proofErr w:type="spellEnd"/>
-      <w:r>
-        <w:t xml:space="preserve">(n) divides n then n/k &lt; </w:t>
-      </w:r>
-      <w:proofErr w:type="spellStart"/>
-      <w:r>
-        <w:t>sqrt</w:t>
-      </w:r>
-      <w:proofErr w:type="spellEnd"/>
-      <w:r>
-        <w:t xml:space="preserve">(n) also divides n. </w:t>
+        <w:rPr>
+          <w:rFonts w:ascii="Times New Roman" w:hAnsi="Times New Roman" w:cs="Times New Roman"/>
+          <w:sz w:val="26"/>
+          <w:szCs w:val="26"/>
+        </w:rPr>
+        <w:t>. Such</w:t>
+      </w:r>
+      <w:r>
+        <w:rPr>
+          <w:rFonts w:ascii="Times New Roman" w:hAnsi="Times New Roman" w:cs="Times New Roman"/>
+          <w:sz w:val="26"/>
+          <w:szCs w:val="26"/>
+        </w:rPr>
+        <w:t xml:space="preserve"> millennia-old techniques underlie newer</w:t>
+      </w:r>
+      <w:r>
+        <w:rPr>
+          <w:rFonts w:ascii="Times New Roman" w:hAnsi="Times New Roman" w:cs="Times New Roman"/>
+          <w:sz w:val="26"/>
+          <w:szCs w:val="26"/>
+        </w:rPr>
+        <w:t xml:space="preserve"> </w:t>
+      </w:r>
+      <w:r>
+        <w:rPr>
+          <w:rFonts w:ascii="Times New Roman" w:hAnsi="Times New Roman" w:cs="Times New Roman"/>
+          <w:sz w:val="26"/>
+          <w:szCs w:val="26"/>
+        </w:rPr>
+        <w:t>approaches</w:t>
+      </w:r>
+      <w:r>
+        <w:rPr>
+          <w:rFonts w:ascii="Times New Roman" w:hAnsi="Times New Roman" w:cs="Times New Roman"/>
+          <w:sz w:val="26"/>
+          <w:szCs w:val="26"/>
+        </w:rPr>
+        <w:t xml:space="preserve">, which generally further rely on </w:t>
+      </w:r>
+      <w:r>
+        <w:rPr>
+          <w:rFonts w:ascii="Times New Roman" w:hAnsi="Times New Roman" w:cs="Times New Roman"/>
+          <w:sz w:val="26"/>
+          <w:szCs w:val="26"/>
+        </w:rPr>
+        <w:t>modern</w:t>
+      </w:r>
+      <w:r>
+        <w:rPr>
+          <w:rFonts w:ascii="Times New Roman" w:hAnsi="Times New Roman" w:cs="Times New Roman"/>
+          <w:sz w:val="26"/>
+          <w:szCs w:val="26"/>
+        </w:rPr>
+        <w:t xml:space="preserve"> number-theoretic results and probabilistic methods. </w:t>
+      </w:r>
+      <w:r>
+        <w:rPr>
+          <w:rFonts w:ascii="Times New Roman" w:hAnsi="Times New Roman" w:cs="Times New Roman"/>
+          <w:sz w:val="26"/>
+          <w:szCs w:val="26"/>
+        </w:rPr>
+        <w:t xml:space="preserve">For example, modular arithmetic can be used to </w:t>
+      </w:r>
+      <w:r>
+        <w:rPr>
+          <w:rFonts w:ascii="Times New Roman" w:hAnsi="Times New Roman" w:cs="Times New Roman"/>
+          <w:sz w:val="26"/>
+          <w:szCs w:val="26"/>
+        </w:rPr>
+        <w:t xml:space="preserve">rule out large classes of integers immediately. </w:t>
+      </w:r>
+      <w:r>
+        <w:rPr>
+          <w:rFonts w:ascii="Times New Roman" w:hAnsi="Times New Roman" w:cs="Times New Roman"/>
+          <w:sz w:val="26"/>
+          <w:szCs w:val="26"/>
+        </w:rPr>
+        <w:t xml:space="preserve">That is, </w:t>
+      </w:r>
+      <w:r>
+        <w:rPr>
+          <w:rFonts w:ascii="Times New Roman" w:hAnsi="Times New Roman" w:cs="Times New Roman"/>
+          <w:sz w:val="26"/>
+          <w:szCs w:val="26"/>
+        </w:rPr>
+        <w:t xml:space="preserve">all prime numbers must be of </w:t>
+      </w:r>
+      <w:r>
+        <w:rPr>
+          <w:rFonts w:ascii="Times New Roman" w:hAnsi="Times New Roman" w:cs="Times New Roman"/>
+          <w:sz w:val="26"/>
+          <w:szCs w:val="26"/>
+        </w:rPr>
+        <w:t xml:space="preserve">the form "6k +/- 1" for some k, </w:t>
+      </w:r>
+      <w:r>
+        <w:rPr>
+          <w:rFonts w:ascii="Times New Roman" w:hAnsi="Times New Roman" w:cs="Times New Roman"/>
+          <w:sz w:val="26"/>
+          <w:szCs w:val="26"/>
+        </w:rPr>
+        <w:t>as numbers congruent to 0, 2, 3, or 4 mod 6 are divisible by either 2 o</w:t>
+      </w:r>
+      <w:r>
+        <w:rPr>
+          <w:rFonts w:ascii="Times New Roman" w:hAnsi="Times New Roman" w:cs="Times New Roman"/>
+          <w:sz w:val="26"/>
+          <w:szCs w:val="26"/>
+        </w:rPr>
+        <w:t>r 3</w:t>
+      </w:r>
+      <w:r>
+        <w:rPr>
+          <w:rFonts w:ascii="Times New Roman" w:hAnsi="Times New Roman" w:cs="Times New Roman"/>
+          <w:sz w:val="26"/>
+          <w:szCs w:val="26"/>
+        </w:rPr>
+        <w:t>.</w:t>
+      </w:r>
+      <w:r>
+        <w:rPr>
+          <w:rFonts w:ascii="Times New Roman" w:hAnsi="Times New Roman" w:cs="Times New Roman"/>
+          <w:sz w:val="26"/>
+          <w:szCs w:val="26"/>
+        </w:rPr>
+        <w:t xml:space="preserve"> Further, they must all be of the form “30k + r”, with r in the set “</w:t>
+      </w:r>
+      <w:r>
+        <w:rPr>
+          <w:rFonts w:ascii="Times New Roman" w:hAnsi="Times New Roman" w:cs="Times New Roman"/>
+          <w:color w:val="252525"/>
+          <w:sz w:val="26"/>
+          <w:szCs w:val="26"/>
+          <w:shd w:val="clear" w:color="auto" w:fill="FFFFFF"/>
+        </w:rPr>
+        <w:t xml:space="preserve">1, 7, 11, 13, 17, 19, 23, 29” as elements from any other congruence class must be divisible by 2, 3, or 5. A more rigorous test can be devised by considering the congruence class mod 2*3*5*7=210, and so on. </w:t>
+      </w:r>
+      <w:r>
+        <w:rPr>
+          <w:rFonts w:ascii="Times New Roman" w:hAnsi="Times New Roman" w:cs="Times New Roman"/>
+          <w:color w:val="252525"/>
+          <w:sz w:val="26"/>
+          <w:szCs w:val="26"/>
+          <w:shd w:val="clear" w:color="auto" w:fill="FFFFFF"/>
+        </w:rPr>
+        <w:t>Considering the possible congruence classes with respect to the product of the first k primes can quickly rule out large numbers of candidates as composite. This is, however, essentially nothing but a modern phrasing of the Sieve of Eratosthenes.</w:t>
       </w:r>
     </w:p>
     <w:p>
       <w:pPr>
         <w:ind w:firstLine="720"/>
+        <w:rPr>
+          <w:rFonts w:ascii="Times New Roman" w:hAnsi="Times New Roman" w:cs="Times New Roman"/>
+          <w:sz w:val="26"/>
+          <w:szCs w:val="26"/>
+        </w:rPr>
       </w:pPr>
       <w:r>
-        <w:t>At many stages of this process, the sea</w:t>
-      </w:r>
-      <w:r>
-        <w:t>rch for prime numbers can be parallelized effectively. First, for a given range [</w:t>
+        <w:rPr>
+          <w:rFonts w:ascii="Times New Roman" w:hAnsi="Times New Roman" w:cs="Times New Roman"/>
+          <w:sz w:val="26"/>
+          <w:szCs w:val="26"/>
+        </w:rPr>
+        <w:t>Other tests rely on p</w:t>
+      </w:r>
+      <w:r>
+        <w:rPr>
+          <w:rFonts w:ascii="Times New Roman" w:hAnsi="Times New Roman" w:cs="Times New Roman"/>
+          <w:sz w:val="26"/>
+          <w:szCs w:val="26"/>
+        </w:rPr>
+        <w:t>r</w:t>
+      </w:r>
+      <w:r>
+        <w:rPr>
+          <w:rFonts w:ascii="Times New Roman" w:hAnsi="Times New Roman" w:cs="Times New Roman"/>
+          <w:sz w:val="26"/>
+          <w:szCs w:val="26"/>
+        </w:rPr>
+        <w:t xml:space="preserve">obabilistic methods, such as Fermat's test or Miller-Rabin primality testing which can be used to further eliminate most composite numbers quickly. </w:t>
+      </w:r>
+      <w:r>
+        <w:rPr>
+          <w:rFonts w:ascii="Times New Roman" w:hAnsi="Times New Roman" w:cs="Times New Roman"/>
+          <w:sz w:val="26"/>
+          <w:szCs w:val="26"/>
+        </w:rPr>
+        <w:t xml:space="preserve">To conclusively prove that a number is </w:t>
+      </w:r>
+      <w:proofErr w:type="gramStart"/>
+      <w:r>
+        <w:rPr>
+          <w:rFonts w:ascii="Times New Roman" w:hAnsi="Times New Roman" w:cs="Times New Roman"/>
+          <w:sz w:val="26"/>
+          <w:szCs w:val="26"/>
+        </w:rPr>
+        <w:t>prime</w:t>
+      </w:r>
+      <w:proofErr w:type="gramEnd"/>
+      <w:r>
+        <w:rPr>
+          <w:rFonts w:ascii="Times New Roman" w:hAnsi="Times New Roman" w:cs="Times New Roman"/>
+          <w:sz w:val="26"/>
+          <w:szCs w:val="26"/>
+        </w:rPr>
+        <w:t>, however</w:t>
+      </w:r>
+      <w:r>
+        <w:rPr>
+          <w:rFonts w:ascii="Times New Roman" w:hAnsi="Times New Roman" w:cs="Times New Roman"/>
+          <w:sz w:val="26"/>
+          <w:szCs w:val="26"/>
+        </w:rPr>
+        <w:t>, a basic brute force technique of testing divisibility by smaller prime numbers can be use</w:t>
+      </w:r>
+      <w:r>
+        <w:rPr>
+          <w:rFonts w:ascii="Times New Roman" w:hAnsi="Times New Roman" w:cs="Times New Roman"/>
+          <w:sz w:val="26"/>
+          <w:szCs w:val="26"/>
+        </w:rPr>
+        <w:t>d</w:t>
+      </w:r>
+      <w:r>
+        <w:rPr>
+          <w:rFonts w:ascii="Times New Roman" w:hAnsi="Times New Roman" w:cs="Times New Roman"/>
+          <w:sz w:val="26"/>
+          <w:szCs w:val="26"/>
+        </w:rPr>
+        <w:t xml:space="preserve">. The set of primes to be tested </w:t>
+      </w:r>
+      <w:r>
+        <w:rPr>
+          <w:rFonts w:ascii="Times New Roman" w:hAnsi="Times New Roman" w:cs="Times New Roman"/>
+          <w:sz w:val="26"/>
+          <w:szCs w:val="26"/>
+        </w:rPr>
+        <w:lastRenderedPageBreak/>
+        <w:t xml:space="preserve">as divisors of a candidate prime 'n' encompasses the range [2, </w:t>
       </w:r>
       <w:proofErr w:type="spellStart"/>
-      <w:r>
+      <w:proofErr w:type="gramStart"/>
+      <w:r>
+        <w:rPr>
+          <w:rFonts w:ascii="Times New Roman" w:hAnsi="Times New Roman" w:cs="Times New Roman"/>
+          <w:sz w:val="26"/>
+          <w:szCs w:val="26"/>
+        </w:rPr>
+        <w:t>sqrt</w:t>
+      </w:r>
+      <w:proofErr w:type="spellEnd"/>
+      <w:r>
+        <w:rPr>
+          <w:rFonts w:ascii="Times New Roman" w:hAnsi="Times New Roman" w:cs="Times New Roman"/>
+          <w:sz w:val="26"/>
+          <w:szCs w:val="26"/>
+        </w:rPr>
+        <w:t>(</w:t>
+      </w:r>
+      <w:proofErr w:type="gramEnd"/>
+      <w:r>
+        <w:rPr>
+          <w:rFonts w:ascii="Times New Roman" w:hAnsi="Times New Roman" w:cs="Times New Roman"/>
+          <w:sz w:val="26"/>
+          <w:szCs w:val="26"/>
+        </w:rPr>
+        <w:t xml:space="preserve">n)], as if k &gt; </w:t>
+      </w:r>
+      <w:proofErr w:type="spellStart"/>
+      <w:r>
+        <w:rPr>
+          <w:rFonts w:ascii="Times New Roman" w:hAnsi="Times New Roman" w:cs="Times New Roman"/>
+          <w:sz w:val="26"/>
+          <w:szCs w:val="26"/>
+        </w:rPr>
+        <w:t>sqrt</w:t>
+      </w:r>
+      <w:proofErr w:type="spellEnd"/>
+      <w:r>
+        <w:rPr>
+          <w:rFonts w:ascii="Times New Roman" w:hAnsi="Times New Roman" w:cs="Times New Roman"/>
+          <w:sz w:val="26"/>
+          <w:szCs w:val="26"/>
+        </w:rPr>
+        <w:t xml:space="preserve">(n) divides n then n/k &lt; </w:t>
+      </w:r>
+      <w:proofErr w:type="spellStart"/>
+      <w:r>
+        <w:rPr>
+          <w:rFonts w:ascii="Times New Roman" w:hAnsi="Times New Roman" w:cs="Times New Roman"/>
+          <w:sz w:val="26"/>
+          <w:szCs w:val="26"/>
+        </w:rPr>
+        <w:t>sqrt</w:t>
+      </w:r>
+      <w:proofErr w:type="spellEnd"/>
+      <w:r>
+        <w:rPr>
+          <w:rFonts w:ascii="Times New Roman" w:hAnsi="Times New Roman" w:cs="Times New Roman"/>
+          <w:sz w:val="26"/>
+          <w:szCs w:val="26"/>
+        </w:rPr>
+        <w:t xml:space="preserve">(n) also divides n. </w:t>
+      </w:r>
+    </w:p>
+    <w:p>
+      <w:pPr>
+        <w:ind w:firstLine="720"/>
+        <w:rPr>
+          <w:rFonts w:ascii="Times New Roman" w:hAnsi="Times New Roman" w:cs="Times New Roman"/>
+          <w:sz w:val="26"/>
+          <w:szCs w:val="26"/>
+        </w:rPr>
+      </w:pPr>
+      <w:r>
+        <w:rPr>
+          <w:rFonts w:ascii="Times New Roman" w:hAnsi="Times New Roman" w:cs="Times New Roman"/>
+          <w:sz w:val="26"/>
+          <w:szCs w:val="26"/>
+        </w:rPr>
+        <w:t>At many stages of this process, the search for prime numbers can be parallelized effectively. First, for a given range [</w:t>
+      </w:r>
+      <w:proofErr w:type="spellStart"/>
+      <w:r>
+        <w:rPr>
+          <w:rFonts w:ascii="Times New Roman" w:hAnsi="Times New Roman" w:cs="Times New Roman"/>
+          <w:sz w:val="26"/>
+          <w:szCs w:val="26"/>
+        </w:rPr>
         <w:t>u</w:t>
       </w:r>
       <w:proofErr w:type="gramStart"/>
       <w:r>
+        <w:rPr>
+          <w:rFonts w:ascii="Times New Roman" w:hAnsi="Times New Roman" w:cs="Times New Roman"/>
+          <w:sz w:val="26"/>
+          <w:szCs w:val="26"/>
+        </w:rPr>
         <w:t>,v</w:t>
       </w:r>
       <w:proofErr w:type="spellEnd"/>
       <w:proofErr w:type="gramEnd"/>
       <w:r>
+        <w:rPr>
+          <w:rFonts w:ascii="Times New Roman" w:hAnsi="Times New Roman" w:cs="Times New Roman"/>
+          <w:sz w:val="26"/>
+          <w:szCs w:val="26"/>
+        </w:rPr>
         <w:t>] to search with p processors, processor '</w:t>
       </w:r>
       <w:proofErr w:type="spellStart"/>
       <w:r>
+        <w:rPr>
+          <w:rFonts w:ascii="Times New Roman" w:hAnsi="Times New Roman" w:cs="Times New Roman"/>
+          <w:sz w:val="26"/>
+          <w:szCs w:val="26"/>
+        </w:rPr>
         <w:t>i</w:t>
       </w:r>
       <w:proofErr w:type="spellEnd"/>
       <w:r>
+        <w:rPr>
+          <w:rFonts w:ascii="Times New Roman" w:hAnsi="Times New Roman" w:cs="Times New Roman"/>
+          <w:sz w:val="26"/>
+          <w:szCs w:val="26"/>
+        </w:rPr>
         <w:t xml:space="preserve">' can examine integers of the form 6k +/- 1 in the range [(v-u)/(p) * </w:t>
       </w:r>
       <w:proofErr w:type="spellStart"/>
       <w:r>
+        <w:rPr>
+          <w:rFonts w:ascii="Times New Roman" w:hAnsi="Times New Roman" w:cs="Times New Roman"/>
+          <w:sz w:val="26"/>
+          <w:szCs w:val="26"/>
+        </w:rPr>
         <w:t>i</w:t>
       </w:r>
       <w:proofErr w:type="spellEnd"/>
       <w:r>
+        <w:rPr>
+          <w:rFonts w:ascii="Times New Roman" w:hAnsi="Times New Roman" w:cs="Times New Roman"/>
+          <w:sz w:val="26"/>
+          <w:szCs w:val="26"/>
+        </w:rPr>
         <w:t>, (v-u)/(p) * (</w:t>
       </w:r>
       <w:proofErr w:type="spellStart"/>
       <w:r>
+        <w:rPr>
+          <w:rFonts w:ascii="Times New Roman" w:hAnsi="Times New Roman" w:cs="Times New Roman"/>
+          <w:sz w:val="26"/>
+          <w:szCs w:val="26"/>
+        </w:rPr>
         <w:t>i</w:t>
       </w:r>
       <w:proofErr w:type="spellEnd"/>
       <w:r>
-        <w:t xml:space="preserve"> + 1)) and apply a probabilistic algorithm</w:t>
-      </w:r>
-      <w:r>
-        <w:t xml:space="preserve"> to generate candidate primes in this range. A final candidate list, then, can be split between processors for confirmation. For a single candidate, too, the process of testing divisibility by a set of integers can be split by divisor.</w:t>
+        <w:rPr>
+          <w:rFonts w:ascii="Times New Roman" w:hAnsi="Times New Roman" w:cs="Times New Roman"/>
+          <w:sz w:val="26"/>
+          <w:szCs w:val="26"/>
+        </w:rPr>
+        <w:t xml:space="preserve"> + 1)) and apply a probabilistic algorithm to generate candidate primes in this range. A final candidate list, then, can be split between processors for confirmation. For a single candidate, too, the process of testing divisibility by a set of integers can be split by divisor.</w:t>
       </w:r>
     </w:p>
     <w:p>
-      <w:r>
-        <w:tab/>
-        <w:t xml:space="preserve">The CUDA programming environment, which offers C++ extensions for parallel processing on an NVIDIA graphics card, is suitable for exploring an implementation of parallel </w:t>
-      </w:r>
-      <w:proofErr w:type="spellStart"/>
-      <w:r>
-        <w:t>primaility</w:t>
-      </w:r>
-      <w:proofErr w:type="spellEnd"/>
-      <w:r>
-        <w:t xml:space="preserve"> testing. Ideally, such a program would work as follows:</w:t>
-      </w:r>
+      <w:pPr>
+        <w:rPr>
+          <w:rFonts w:ascii="Times New Roman" w:hAnsi="Times New Roman" w:cs="Times New Roman"/>
+          <w:sz w:val="26"/>
+          <w:szCs w:val="26"/>
+        </w:rPr>
+      </w:pPr>
     </w:p>
     <w:p>
-      <w:r>
-        <w:lastRenderedPageBreak/>
+      <w:pPr>
+        <w:rPr>
+          <w:rFonts w:ascii="Times New Roman" w:hAnsi="Times New Roman" w:cs="Times New Roman"/>
+          <w:b/>
+          <w:sz w:val="26"/>
+          <w:szCs w:val="26"/>
+        </w:rPr>
+      </w:pPr>
+      <w:r>
+        <w:rPr>
+          <w:rFonts w:ascii="Times New Roman" w:hAnsi="Times New Roman" w:cs="Times New Roman"/>
+          <w:b/>
+          <w:sz w:val="26"/>
+          <w:szCs w:val="26"/>
+        </w:rPr>
+        <w:t>Methodology</w:t>
+      </w:r>
+    </w:p>
+    <w:p>
+      <w:pPr>
+        <w:rPr>
+          <w:rFonts w:ascii="Times New Roman" w:hAnsi="Times New Roman" w:cs="Times New Roman"/>
+          <w:sz w:val="26"/>
+          <w:szCs w:val="26"/>
+        </w:rPr>
+      </w:pPr>
+      <w:r>
+        <w:rPr>
+          <w:rFonts w:ascii="Times New Roman" w:hAnsi="Times New Roman" w:cs="Times New Roman"/>
+          <w:sz w:val="26"/>
+          <w:szCs w:val="26"/>
+        </w:rPr>
+        <w:tab/>
+        <w:t>The CUDA programming environment, which offers C++ extensions for parallel processing on an NVIDIA graphics card, is suitable for exploring an i</w:t>
+      </w:r>
+      <w:r>
+        <w:rPr>
+          <w:rFonts w:ascii="Times New Roman" w:hAnsi="Times New Roman" w:cs="Times New Roman"/>
+          <w:sz w:val="26"/>
+          <w:szCs w:val="26"/>
+        </w:rPr>
+        <w:t>mplementation of parallel prima</w:t>
+      </w:r>
+      <w:r>
+        <w:rPr>
+          <w:rFonts w:ascii="Times New Roman" w:hAnsi="Times New Roman" w:cs="Times New Roman"/>
+          <w:sz w:val="26"/>
+          <w:szCs w:val="26"/>
+        </w:rPr>
+        <w:t>lity testing. Ideally, such a program would work as follows:</w:t>
+      </w:r>
+    </w:p>
+    <w:p>
+      <w:pPr>
+        <w:rPr>
+          <w:rFonts w:ascii="Times New Roman" w:hAnsi="Times New Roman" w:cs="Times New Roman"/>
+          <w:sz w:val="26"/>
+          <w:szCs w:val="26"/>
+        </w:rPr>
+      </w:pPr>
+      <w:r>
+        <w:rPr>
+          <w:rFonts w:ascii="Times New Roman" w:hAnsi="Times New Roman" w:cs="Times New Roman"/>
+          <w:sz w:val="26"/>
+          <w:szCs w:val="26"/>
+        </w:rPr>
         <w:tab/>
         <w:t>Input: A range u, v, of integers in which to search for primes</w:t>
       </w:r>
     </w:p>
     <w:p>
-      <w:r>
+      <w:pPr>
+        <w:rPr>
+          <w:rFonts w:ascii="Times New Roman" w:hAnsi="Times New Roman" w:cs="Times New Roman"/>
+          <w:sz w:val="26"/>
+          <w:szCs w:val="26"/>
+        </w:rPr>
+      </w:pPr>
+      <w:r>
+        <w:rPr>
+          <w:rFonts w:ascii="Times New Roman" w:hAnsi="Times New Roman" w:cs="Times New Roman"/>
+          <w:sz w:val="26"/>
+          <w:szCs w:val="26"/>
+        </w:rPr>
         <w:tab/>
         <w:t>Return: A set P of primes in the range [u, v]</w:t>
       </w:r>
     </w:p>
     <w:p>
-      <w:r>
+      <w:pPr>
+        <w:rPr>
+          <w:rFonts w:ascii="Times New Roman" w:hAnsi="Times New Roman" w:cs="Times New Roman"/>
+          <w:sz w:val="26"/>
+          <w:szCs w:val="26"/>
+        </w:rPr>
+      </w:pPr>
+      <w:r>
+        <w:rPr>
+          <w:rFonts w:ascii="Times New Roman" w:hAnsi="Times New Roman" w:cs="Times New Roman"/>
+          <w:sz w:val="26"/>
+          <w:szCs w:val="26"/>
+        </w:rPr>
         <w:tab/>
         <w:t>Begin:</w:t>
       </w:r>
@@ -415,19 +941,44 @@
           <w:ilvl w:val="0"/>
           <w:numId w:val="1"/>
         </w:numPr>
+        <w:rPr>
+          <w:rFonts w:ascii="Times New Roman" w:hAnsi="Times New Roman" w:cs="Times New Roman"/>
+          <w:sz w:val="26"/>
+          <w:szCs w:val="26"/>
+        </w:rPr>
       </w:pPr>
       <w:r>
+        <w:rPr>
+          <w:rFonts w:ascii="Times New Roman" w:hAnsi="Times New Roman" w:cs="Times New Roman"/>
+          <w:sz w:val="26"/>
+          <w:szCs w:val="26"/>
+        </w:rPr>
         <w:t xml:space="preserve">In parallel on all processors, generate a set of candidate primes of the form 6k +/- </w:t>
       </w:r>
       <w:proofErr w:type="gramStart"/>
       <w:r>
+        <w:rPr>
+          <w:rFonts w:ascii="Times New Roman" w:hAnsi="Times New Roman" w:cs="Times New Roman"/>
+          <w:sz w:val="26"/>
+          <w:szCs w:val="26"/>
+        </w:rPr>
         <w:t>1</w:t>
       </w:r>
       <w:r>
+        <w:rPr>
+          <w:rFonts w:ascii="Times New Roman" w:hAnsi="Times New Roman" w:cs="Times New Roman"/>
+          <w:sz w:val="26"/>
+          <w:szCs w:val="26"/>
+        </w:rPr>
         <w:t>, that</w:t>
       </w:r>
       <w:proofErr w:type="gramEnd"/>
       <w:r>
+        <w:rPr>
+          <w:rFonts w:ascii="Times New Roman" w:hAnsi="Times New Roman" w:cs="Times New Roman"/>
+          <w:sz w:val="26"/>
+          <w:szCs w:val="26"/>
+        </w:rPr>
         <w:t xml:space="preserve"> furthermore are not divisible by any known “small” primes.</w:t>
       </w:r>
     </w:p>
@@ -438,8 +989,18 @@
           <w:ilvl w:val="0"/>
           <w:numId w:val="1"/>
         </w:numPr>
+        <w:rPr>
+          <w:rFonts w:ascii="Times New Roman" w:hAnsi="Times New Roman" w:cs="Times New Roman"/>
+          <w:sz w:val="26"/>
+          <w:szCs w:val="26"/>
+        </w:rPr>
       </w:pPr>
       <w:r>
+        <w:rPr>
+          <w:rFonts w:ascii="Times New Roman" w:hAnsi="Times New Roman" w:cs="Times New Roman"/>
+          <w:sz w:val="26"/>
+          <w:szCs w:val="26"/>
+        </w:rPr>
         <w:t>Again in parallel, for each remaining candidate employ a heuristic test such as Fermat’s test or the Miller-Rabin test to rule out composites.</w:t>
       </w:r>
     </w:p>
@@ -450,70 +1011,2138 @@
           <w:ilvl w:val="0"/>
           <w:numId w:val="1"/>
         </w:numPr>
+        <w:rPr>
+          <w:rFonts w:ascii="Times New Roman" w:hAnsi="Times New Roman" w:cs="Times New Roman"/>
+          <w:sz w:val="26"/>
+          <w:szCs w:val="26"/>
+        </w:rPr>
       </w:pPr>
       <w:r>
+        <w:rPr>
+          <w:rFonts w:ascii="Times New Roman" w:hAnsi="Times New Roman" w:cs="Times New Roman"/>
+          <w:sz w:val="26"/>
+          <w:szCs w:val="26"/>
+        </w:rPr>
         <w:t xml:space="preserve">Again in parallel, for a given remaining candidate prime, parallelize the test for divisibility against all additional primes in the range [2, </w:t>
       </w:r>
       <w:proofErr w:type="spellStart"/>
       <w:r>
+        <w:rPr>
+          <w:rFonts w:ascii="Times New Roman" w:hAnsi="Times New Roman" w:cs="Times New Roman"/>
+          <w:sz w:val="26"/>
+          <w:szCs w:val="26"/>
+        </w:rPr>
         <w:t>sqrt</w:t>
       </w:r>
       <w:proofErr w:type="spellEnd"/>
       <w:r>
+        <w:rPr>
+          <w:rFonts w:ascii="Times New Roman" w:hAnsi="Times New Roman" w:cs="Times New Roman"/>
+          <w:sz w:val="26"/>
+          <w:szCs w:val="26"/>
+        </w:rPr>
         <w:t>(n)]</w:t>
       </w:r>
     </w:p>
     <w:p>
       <w:pPr>
         <w:ind w:firstLine="720"/>
+        <w:rPr>
+          <w:rFonts w:ascii="Times New Roman" w:hAnsi="Times New Roman" w:cs="Times New Roman"/>
+          <w:sz w:val="26"/>
+          <w:szCs w:val="26"/>
+        </w:rPr>
       </w:pPr>
       <w:r>
+        <w:rPr>
+          <w:rFonts w:ascii="Times New Roman" w:hAnsi="Times New Roman" w:cs="Times New Roman"/>
+          <w:sz w:val="26"/>
+          <w:szCs w:val="26"/>
+        </w:rPr>
         <w:t>In</w:t>
       </w:r>
       <w:r>
-        <w:t xml:space="preserve"> this project, w</w:t>
-      </w:r>
-      <w:r>
-        <w:t xml:space="preserve">e </w:t>
-      </w:r>
-      <w:r>
+        <w:rPr>
+          <w:rFonts w:ascii="Times New Roman" w:hAnsi="Times New Roman" w:cs="Times New Roman"/>
+          <w:sz w:val="26"/>
+          <w:szCs w:val="26"/>
+        </w:rPr>
+        <w:t xml:space="preserve"> this project, we </w:t>
+      </w:r>
+      <w:r>
+        <w:rPr>
+          <w:rFonts w:ascii="Times New Roman" w:hAnsi="Times New Roman" w:cs="Times New Roman"/>
+          <w:sz w:val="26"/>
+          <w:szCs w:val="26"/>
+        </w:rPr>
         <w:t xml:space="preserve">have </w:t>
       </w:r>
       <w:r>
+        <w:rPr>
+          <w:rFonts w:ascii="Times New Roman" w:hAnsi="Times New Roman" w:cs="Times New Roman"/>
+          <w:sz w:val="26"/>
+          <w:szCs w:val="26"/>
+        </w:rPr>
         <w:t>implement</w:t>
       </w:r>
       <w:r>
+        <w:rPr>
+          <w:rFonts w:ascii="Times New Roman" w:hAnsi="Times New Roman" w:cs="Times New Roman"/>
+          <w:sz w:val="26"/>
+          <w:szCs w:val="26"/>
+        </w:rPr>
         <w:t>ed</w:t>
       </w:r>
       <w:r>
+        <w:rPr>
+          <w:rFonts w:ascii="Times New Roman" w:hAnsi="Times New Roman" w:cs="Times New Roman"/>
+          <w:sz w:val="26"/>
+          <w:szCs w:val="26"/>
+        </w:rPr>
         <w:t xml:space="preserve"> and examine</w:t>
       </w:r>
       <w:r>
+        <w:rPr>
+          <w:rFonts w:ascii="Times New Roman" w:hAnsi="Times New Roman" w:cs="Times New Roman"/>
+          <w:sz w:val="26"/>
+          <w:szCs w:val="26"/>
+        </w:rPr>
         <w:t>d</w:t>
       </w:r>
       <w:r>
+        <w:rPr>
+          <w:rFonts w:ascii="Times New Roman" w:hAnsi="Times New Roman" w:cs="Times New Roman"/>
+          <w:sz w:val="26"/>
+          <w:szCs w:val="26"/>
+        </w:rPr>
         <w:t xml:space="preserve"> a variety of primality testing algorithms and work-division strategies for effective parallel detection of primes. For each approach, we </w:t>
       </w:r>
       <w:r>
-        <w:t>have computed</w:t>
-      </w:r>
-      <w:r>
+        <w:rPr>
+          <w:rFonts w:ascii="Times New Roman" w:hAnsi="Times New Roman" w:cs="Times New Roman"/>
+          <w:sz w:val="26"/>
+          <w:szCs w:val="26"/>
+        </w:rPr>
+        <w:t>computed</w:t>
+      </w:r>
+      <w:r>
+        <w:rPr>
+          <w:rFonts w:ascii="Times New Roman" w:hAnsi="Times New Roman" w:cs="Times New Roman"/>
+          <w:sz w:val="26"/>
+          <w:szCs w:val="26"/>
+        </w:rPr>
         <w:t xml:space="preserve"> properties such as the speedup and efficiency of the technique for vari</w:t>
       </w:r>
       <w:r>
+        <w:rPr>
+          <w:rFonts w:ascii="Times New Roman" w:hAnsi="Times New Roman" w:cs="Times New Roman"/>
+          <w:sz w:val="26"/>
+          <w:szCs w:val="26"/>
+        </w:rPr>
         <w:t>ous test cases. We</w:t>
       </w:r>
       <w:r>
+        <w:rPr>
+          <w:rFonts w:ascii="Times New Roman" w:hAnsi="Times New Roman" w:cs="Times New Roman"/>
+          <w:sz w:val="26"/>
+          <w:szCs w:val="26"/>
+        </w:rPr>
         <w:t xml:space="preserve"> verified </w:t>
       </w:r>
       <w:r>
+        <w:rPr>
+          <w:rFonts w:ascii="Times New Roman" w:hAnsi="Times New Roman" w:cs="Times New Roman"/>
+          <w:sz w:val="26"/>
+          <w:szCs w:val="26"/>
+        </w:rPr>
         <w:t xml:space="preserve">correctness </w:t>
       </w:r>
       <w:r>
+        <w:rPr>
+          <w:rFonts w:ascii="Times New Roman" w:hAnsi="Times New Roman" w:cs="Times New Roman"/>
+          <w:sz w:val="26"/>
+          <w:szCs w:val="26"/>
+        </w:rPr>
         <w:t>against p</w:t>
       </w:r>
       <w:r>
-        <w:t>ublished lists of known primes.</w:t>
+        <w:rPr>
+          <w:rFonts w:ascii="Times New Roman" w:hAnsi="Times New Roman" w:cs="Times New Roman"/>
+          <w:sz w:val="26"/>
+          <w:szCs w:val="26"/>
+        </w:rPr>
+        <w:t>ublished lists of known primes</w:t>
+      </w:r>
+      <w:r>
+        <w:rPr>
+          <w:rFonts w:ascii="Times New Roman" w:hAnsi="Times New Roman" w:cs="Times New Roman"/>
+          <w:sz w:val="26"/>
+          <w:szCs w:val="26"/>
+        </w:rPr>
+        <w:t xml:space="preserve"> and a reference brute-force primality testing implementation.</w:t>
+      </w:r>
+    </w:p>
+    <w:p>
+      <w:pPr>
+        <w:ind w:firstLine="720"/>
+        <w:rPr>
+          <w:rFonts w:ascii="Times New Roman" w:hAnsi="Times New Roman" w:cs="Times New Roman"/>
+          <w:sz w:val="26"/>
+          <w:szCs w:val="26"/>
+        </w:rPr>
+      </w:pPr>
+      <w:r>
+        <w:rPr>
+          <w:rFonts w:ascii="Times New Roman" w:hAnsi="Times New Roman" w:cs="Times New Roman"/>
+          <w:sz w:val="26"/>
+          <w:szCs w:val="26"/>
+        </w:rPr>
+        <w:t xml:space="preserve">The algorithm we came to rely on for the best performance is the Fermat primality testing algorithm. This algorithm relies on Fermat’s “Little Theorem” that if p is prime, then for any </w:t>
+      </w:r>
+      <w:proofErr w:type="spellStart"/>
+      <w:r>
+        <w:rPr>
+          <w:rFonts w:ascii="Times New Roman" w:hAnsi="Times New Roman" w:cs="Times New Roman"/>
+          <w:i/>
+          <w:sz w:val="26"/>
+          <w:szCs w:val="26"/>
+        </w:rPr>
+        <w:t>a</w:t>
+      </w:r>
+      <w:proofErr w:type="spellEnd"/>
+      <w:r>
+        <w:rPr>
+          <w:rFonts w:ascii="Times New Roman" w:hAnsi="Times New Roman" w:cs="Times New Roman"/>
+          <w:sz w:val="26"/>
+          <w:szCs w:val="26"/>
+        </w:rPr>
+        <w:t xml:space="preserve">, </w:t>
+      </w:r>
+      <w:r>
+        <w:rPr>
+          <w:rFonts w:ascii="Times New Roman" w:hAnsi="Times New Roman" w:cs="Times New Roman"/>
+          <w:i/>
+          <w:sz w:val="26"/>
+          <w:szCs w:val="26"/>
+        </w:rPr>
+        <w:t>a</w:t>
+      </w:r>
+      <w:r>
+        <w:rPr>
+          <w:rFonts w:ascii="Times New Roman" w:hAnsi="Times New Roman" w:cs="Times New Roman"/>
+          <w:i/>
+          <w:sz w:val="26"/>
+          <w:szCs w:val="26"/>
+          <w:vertAlign w:val="superscript"/>
+        </w:rPr>
+        <w:t>p-1</w:t>
+      </w:r>
+      <w:r>
+        <w:rPr>
+          <w:rFonts w:ascii="Times New Roman" w:hAnsi="Times New Roman" w:cs="Times New Roman"/>
+          <w:i/>
+          <w:sz w:val="26"/>
+          <w:szCs w:val="26"/>
+        </w:rPr>
+        <w:t>≡1.</w:t>
+      </w:r>
+      <w:r>
+        <w:rPr>
+          <w:rFonts w:ascii="Times New Roman" w:hAnsi="Times New Roman" w:cs="Times New Roman"/>
+          <w:sz w:val="26"/>
+          <w:szCs w:val="26"/>
+        </w:rPr>
+        <w:t xml:space="preserve"> The algorithm requires selecting various values of </w:t>
+      </w:r>
+      <w:proofErr w:type="gramStart"/>
+      <w:r>
+        <w:rPr>
+          <w:rFonts w:ascii="Times New Roman" w:hAnsi="Times New Roman" w:cs="Times New Roman"/>
+          <w:i/>
+          <w:sz w:val="26"/>
+          <w:szCs w:val="26"/>
+        </w:rPr>
+        <w:t>a</w:t>
+      </w:r>
+      <w:proofErr w:type="gramEnd"/>
+      <w:r>
+        <w:rPr>
+          <w:rFonts w:ascii="Times New Roman" w:hAnsi="Times New Roman" w:cs="Times New Roman"/>
+          <w:sz w:val="26"/>
+          <w:szCs w:val="26"/>
+        </w:rPr>
+        <w:t xml:space="preserve"> at random and raising them to the power of </w:t>
+      </w:r>
+      <w:r>
+        <w:rPr>
+          <w:rFonts w:ascii="Times New Roman" w:hAnsi="Times New Roman" w:cs="Times New Roman"/>
+          <w:i/>
+          <w:sz w:val="26"/>
+          <w:szCs w:val="26"/>
+        </w:rPr>
+        <w:t>p-1</w:t>
+      </w:r>
+      <w:r>
+        <w:rPr>
+          <w:rFonts w:ascii="Times New Roman" w:hAnsi="Times New Roman" w:cs="Times New Roman"/>
+          <w:sz w:val="26"/>
+          <w:szCs w:val="26"/>
+        </w:rPr>
+        <w:t xml:space="preserve">. If the result is not 1, then </w:t>
+      </w:r>
+      <w:r>
+        <w:rPr>
+          <w:rFonts w:ascii="Times New Roman" w:hAnsi="Times New Roman" w:cs="Times New Roman"/>
+          <w:i/>
+          <w:sz w:val="26"/>
+          <w:szCs w:val="26"/>
+        </w:rPr>
+        <w:t>p</w:t>
+      </w:r>
+      <w:r>
+        <w:rPr>
+          <w:rFonts w:ascii="Times New Roman" w:hAnsi="Times New Roman" w:cs="Times New Roman"/>
+          <w:sz w:val="26"/>
+          <w:szCs w:val="26"/>
+        </w:rPr>
+        <w:t xml:space="preserve"> is not </w:t>
+      </w:r>
+      <w:proofErr w:type="gramStart"/>
+      <w:r>
+        <w:rPr>
+          <w:rFonts w:ascii="Times New Roman" w:hAnsi="Times New Roman" w:cs="Times New Roman"/>
+          <w:sz w:val="26"/>
+          <w:szCs w:val="26"/>
+        </w:rPr>
+        <w:t>prime</w:t>
+      </w:r>
+      <w:proofErr w:type="gramEnd"/>
+      <w:r>
+        <w:rPr>
+          <w:rFonts w:ascii="Times New Roman" w:hAnsi="Times New Roman" w:cs="Times New Roman"/>
+          <w:sz w:val="26"/>
+          <w:szCs w:val="26"/>
+        </w:rPr>
+        <w:t xml:space="preserve">. However, since the converse of Fermat’s theorem is not true, several values of </w:t>
+      </w:r>
+      <w:r>
+        <w:rPr>
+          <w:rFonts w:ascii="Times New Roman" w:hAnsi="Times New Roman" w:cs="Times New Roman"/>
+          <w:i/>
+          <w:sz w:val="26"/>
+          <w:szCs w:val="26"/>
+        </w:rPr>
+        <w:t>a</w:t>
+      </w:r>
+      <w:r>
+        <w:rPr>
+          <w:rFonts w:ascii="Times New Roman" w:hAnsi="Times New Roman" w:cs="Times New Roman"/>
+          <w:sz w:val="26"/>
+          <w:szCs w:val="26"/>
+        </w:rPr>
+        <w:t xml:space="preserve"> must be chosen since, if the result is 1, </w:t>
+      </w:r>
+      <w:r>
+        <w:rPr>
+          <w:rFonts w:ascii="Times New Roman" w:hAnsi="Times New Roman" w:cs="Times New Roman"/>
+          <w:i/>
+          <w:sz w:val="26"/>
+          <w:szCs w:val="26"/>
+        </w:rPr>
+        <w:t>p</w:t>
+      </w:r>
+      <w:r>
+        <w:rPr>
+          <w:rFonts w:ascii="Times New Roman" w:hAnsi="Times New Roman" w:cs="Times New Roman"/>
+          <w:sz w:val="26"/>
+          <w:szCs w:val="26"/>
+        </w:rPr>
+        <w:t xml:space="preserve"> still may not be prime. For certain (fairly rare) numbers called Carmichael numbers, this formula will always evaluate to 1 and so more rigorous testing must be used to eliminate these numbers. </w:t>
+      </w:r>
+      <w:r>
+        <w:rPr>
+          <w:rFonts w:ascii="Times New Roman" w:hAnsi="Times New Roman" w:cs="Times New Roman"/>
+          <w:sz w:val="26"/>
+          <w:szCs w:val="26"/>
+        </w:rPr>
+        <w:t>We</w:t>
+      </w:r>
+      <w:r>
+        <w:rPr>
+          <w:rFonts w:ascii="Times New Roman" w:hAnsi="Times New Roman" w:cs="Times New Roman"/>
+          <w:sz w:val="26"/>
+          <w:szCs w:val="26"/>
+        </w:rPr>
+        <w:t xml:space="preserve"> are especially able to optimize the Fermat primality test by using a fast modular exponentiation algorithm that relies on the number </w:t>
+      </w:r>
+      <w:r>
+        <w:rPr>
+          <w:rFonts w:ascii="Times New Roman" w:hAnsi="Times New Roman" w:cs="Times New Roman"/>
+          <w:sz w:val="26"/>
+          <w:szCs w:val="26"/>
+        </w:rPr>
+        <w:lastRenderedPageBreak/>
+        <w:t>being represented in binary.</w:t>
+      </w:r>
+      <w:r>
+        <w:rPr>
+          <w:rFonts w:ascii="Times New Roman" w:hAnsi="Times New Roman" w:cs="Times New Roman"/>
+          <w:sz w:val="26"/>
+          <w:szCs w:val="26"/>
+        </w:rPr>
+        <w:t xml:space="preserve"> This provides more than ten times the calculation speed of a straightforward modular exponentiation algorithm, as it runs in time proportional to O(log</w:t>
+      </w:r>
+      <w:r>
+        <w:rPr>
+          <w:rFonts w:ascii="Times New Roman" w:hAnsi="Times New Roman" w:cs="Times New Roman"/>
+          <w:sz w:val="26"/>
+          <w:szCs w:val="26"/>
+          <w:vertAlign w:val="subscript"/>
+        </w:rPr>
+        <w:t>2</w:t>
+      </w:r>
+      <w:r>
+        <w:rPr>
+          <w:rFonts w:ascii="Times New Roman" w:hAnsi="Times New Roman" w:cs="Times New Roman"/>
+          <w:sz w:val="26"/>
+          <w:szCs w:val="26"/>
+        </w:rPr>
+        <w:t xml:space="preserve">(p)) rather than O(p). The overall running time also scales linearly with the choice of the number of random values to start with (we found that 5 was sufficient to avoid any false-positive results) and the number of candidates for </w:t>
+      </w:r>
+      <w:r>
+        <w:rPr>
+          <w:rFonts w:ascii="Times New Roman" w:hAnsi="Times New Roman" w:cs="Times New Roman"/>
+          <w:i/>
+          <w:sz w:val="26"/>
+          <w:szCs w:val="26"/>
+        </w:rPr>
+        <w:t>p</w:t>
+      </w:r>
+      <w:r>
+        <w:rPr>
+          <w:rFonts w:ascii="Times New Roman" w:hAnsi="Times New Roman" w:cs="Times New Roman"/>
+          <w:sz w:val="26"/>
+          <w:szCs w:val="26"/>
+        </w:rPr>
+        <w:t xml:space="preserve"> each thread is to examine.</w:t>
+      </w:r>
+    </w:p>
+    <w:p>
+      <w:pPr>
+        <w:rPr>
+          <w:rFonts w:ascii="Times New Roman" w:hAnsi="Times New Roman" w:cs="Times New Roman"/>
+          <w:sz w:val="26"/>
+          <w:szCs w:val="26"/>
+        </w:rPr>
+      </w:pPr>
+    </w:p>
+    <w:p>
+      <w:pPr>
+        <w:rPr>
+          <w:rFonts w:ascii="Times New Roman" w:hAnsi="Times New Roman" w:cs="Times New Roman"/>
+          <w:b/>
+          <w:sz w:val="26"/>
+          <w:szCs w:val="26"/>
+        </w:rPr>
+      </w:pPr>
+      <w:r>
+        <w:rPr>
+          <w:rFonts w:ascii="Times New Roman" w:hAnsi="Times New Roman" w:cs="Times New Roman"/>
+          <w:b/>
+          <w:sz w:val="26"/>
+          <w:szCs w:val="26"/>
+        </w:rPr>
+        <w:t>Test cases</w:t>
+      </w:r>
+    </w:p>
+    <w:p>
+      <w:pPr>
+        <w:rPr>
+          <w:rFonts w:ascii="Times New Roman" w:hAnsi="Times New Roman" w:cs="Times New Roman"/>
+          <w:i/>
+          <w:sz w:val="26"/>
+          <w:szCs w:val="26"/>
+        </w:rPr>
+      </w:pPr>
+      <w:r>
+        <w:rPr>
+          <w:rFonts w:ascii="Times New Roman" w:hAnsi="Times New Roman" w:cs="Times New Roman"/>
+          <w:sz w:val="26"/>
+          <w:szCs w:val="26"/>
+        </w:rPr>
+        <w:tab/>
+      </w:r>
+      <w:r>
+        <w:rPr>
+          <w:rFonts w:ascii="Times New Roman" w:hAnsi="Times New Roman" w:cs="Times New Roman"/>
+          <w:sz w:val="26"/>
+          <w:szCs w:val="26"/>
+        </w:rPr>
+        <w:t>Below, we give a table summarizing results from several executions of the following configuration</w:t>
+      </w:r>
+      <w:r>
+        <w:rPr>
+          <w:rFonts w:ascii="Times New Roman" w:hAnsi="Times New Roman" w:cs="Times New Roman"/>
+          <w:sz w:val="26"/>
+          <w:szCs w:val="26"/>
+        </w:rPr>
+        <w:t>, run on the tesla server</w:t>
+      </w:r>
+      <w:r>
+        <w:rPr>
+          <w:rFonts w:ascii="Times New Roman" w:hAnsi="Times New Roman" w:cs="Times New Roman"/>
+          <w:sz w:val="26"/>
+          <w:szCs w:val="26"/>
+        </w:rPr>
+        <w:t xml:space="preserve">: First, we launch </w:t>
+      </w:r>
+      <w:r>
+        <w:rPr>
+          <w:rFonts w:ascii="Times New Roman" w:hAnsi="Times New Roman" w:cs="Times New Roman"/>
+          <w:i/>
+          <w:sz w:val="26"/>
+          <w:szCs w:val="26"/>
+        </w:rPr>
+        <w:t xml:space="preserve">t </w:t>
+      </w:r>
+      <w:r>
+        <w:rPr>
+          <w:rFonts w:ascii="Times New Roman" w:hAnsi="Times New Roman" w:cs="Times New Roman"/>
+          <w:sz w:val="26"/>
+          <w:szCs w:val="26"/>
+        </w:rPr>
+        <w:t xml:space="preserve">threads for each of the first two steps above, further splitting step 1 into two kernel function calls – one to generate candidates and one to filter out multiples of the first 25 known primes. We choose an integer </w:t>
+      </w:r>
+      <w:r>
+        <w:rPr>
+          <w:rFonts w:ascii="Times New Roman" w:hAnsi="Times New Roman" w:cs="Times New Roman"/>
+          <w:i/>
+          <w:sz w:val="26"/>
+          <w:szCs w:val="26"/>
+        </w:rPr>
+        <w:t>s</w:t>
+      </w:r>
+      <w:r>
+        <w:rPr>
+          <w:rFonts w:ascii="Times New Roman" w:hAnsi="Times New Roman" w:cs="Times New Roman"/>
+          <w:sz w:val="26"/>
+          <w:szCs w:val="26"/>
+        </w:rPr>
+        <w:t xml:space="preserve"> at which to begin our prime search and the size </w:t>
+      </w:r>
+      <w:r>
+        <w:rPr>
+          <w:rFonts w:ascii="Times New Roman" w:hAnsi="Times New Roman" w:cs="Times New Roman"/>
+          <w:i/>
+          <w:sz w:val="26"/>
+          <w:szCs w:val="26"/>
+        </w:rPr>
+        <w:t>c</w:t>
+      </w:r>
+      <w:r>
+        <w:rPr>
+          <w:rFonts w:ascii="Times New Roman" w:hAnsi="Times New Roman" w:cs="Times New Roman"/>
+          <w:sz w:val="26"/>
+          <w:szCs w:val="26"/>
+        </w:rPr>
+        <w:t xml:space="preserve"> of the interval for which to generate primes. With the list of primes generated, another block of </w:t>
+      </w:r>
+      <w:r>
+        <w:rPr>
+          <w:rFonts w:ascii="Times New Roman" w:hAnsi="Times New Roman" w:cs="Times New Roman"/>
+          <w:i/>
+          <w:sz w:val="26"/>
+          <w:szCs w:val="26"/>
+        </w:rPr>
+        <w:t xml:space="preserve">t </w:t>
+      </w:r>
+      <w:r>
+        <w:rPr>
+          <w:rFonts w:ascii="Times New Roman" w:hAnsi="Times New Roman" w:cs="Times New Roman"/>
+          <w:sz w:val="26"/>
+          <w:szCs w:val="26"/>
+        </w:rPr>
+        <w:t>threads will filter out multiples of the small primes, and then a third block will apply the Fermat primality test.</w:t>
+      </w:r>
+      <w:r>
+        <w:rPr>
+          <w:rFonts w:ascii="Times New Roman" w:hAnsi="Times New Roman" w:cs="Times New Roman"/>
+          <w:sz w:val="26"/>
+          <w:szCs w:val="26"/>
+        </w:rPr>
+        <w:t xml:space="preserve"> The number of primes detected and running time involved is provided as a function of </w:t>
+      </w:r>
+      <w:r>
+        <w:rPr>
+          <w:rFonts w:ascii="Times New Roman" w:hAnsi="Times New Roman" w:cs="Times New Roman"/>
+          <w:i/>
+          <w:sz w:val="26"/>
+          <w:szCs w:val="26"/>
+        </w:rPr>
+        <w:t>t</w:t>
+      </w:r>
+      <w:r>
+        <w:rPr>
+          <w:rFonts w:ascii="Times New Roman" w:hAnsi="Times New Roman" w:cs="Times New Roman"/>
+          <w:sz w:val="26"/>
+          <w:szCs w:val="26"/>
+        </w:rPr>
+        <w:t xml:space="preserve">, </w:t>
+      </w:r>
+      <w:r>
+        <w:rPr>
+          <w:rFonts w:ascii="Times New Roman" w:hAnsi="Times New Roman" w:cs="Times New Roman"/>
+          <w:i/>
+          <w:sz w:val="26"/>
+          <w:szCs w:val="26"/>
+        </w:rPr>
+        <w:t xml:space="preserve">s, </w:t>
+      </w:r>
+      <w:r>
+        <w:rPr>
+          <w:rFonts w:ascii="Times New Roman" w:hAnsi="Times New Roman" w:cs="Times New Roman"/>
+          <w:sz w:val="26"/>
+          <w:szCs w:val="26"/>
+        </w:rPr>
+        <w:t xml:space="preserve">and </w:t>
+      </w:r>
+      <w:r>
+        <w:rPr>
+          <w:rFonts w:ascii="Times New Roman" w:hAnsi="Times New Roman" w:cs="Times New Roman"/>
+          <w:i/>
+          <w:sz w:val="26"/>
+          <w:szCs w:val="26"/>
+        </w:rPr>
+        <w:t>c.</w:t>
+      </w:r>
+    </w:p>
+    <w:p>
+      <w:pPr>
+        <w:rPr>
+          <w:rFonts w:ascii="Times New Roman" w:hAnsi="Times New Roman" w:cs="Times New Roman"/>
+          <w:sz w:val="26"/>
+          <w:szCs w:val="26"/>
+        </w:rPr>
+      </w:pPr>
+    </w:p>
+    <w:tbl>
+      <w:tblPr>
+        <w:tblStyle w:val="TableGrid"/>
+        <w:tblW w:w="0" w:type="auto"/>
+        <w:tblLook w:val="04A0" w:firstRow="1" w:lastRow="0" w:firstColumn="1" w:lastColumn="0" w:noHBand="0" w:noVBand="1"/>
+      </w:tblPr>
+      <w:tblGrid>
+        <w:gridCol w:w="1617"/>
+        <w:gridCol w:w="1628"/>
+        <w:gridCol w:w="1672"/>
+        <w:gridCol w:w="1637"/>
+        <w:gridCol w:w="1588"/>
+        <w:gridCol w:w="1434"/>
+      </w:tblGrid>
+      <w:tr>
+        <w:tc>
+          <w:tcPr>
+            <w:tcW w:w="1617" w:type="dxa"/>
+          </w:tcPr>
+          <w:p>
+            <w:pPr>
+              <w:jc w:val="center"/>
+              <w:rPr>
+                <w:rFonts w:ascii="Times New Roman" w:hAnsi="Times New Roman" w:cs="Times New Roman"/>
+                <w:sz w:val="26"/>
+                <w:szCs w:val="26"/>
+              </w:rPr>
+            </w:pPr>
+            <w:r>
+              <w:rPr>
+                <w:rFonts w:ascii="Times New Roman" w:hAnsi="Times New Roman" w:cs="Times New Roman"/>
+                <w:sz w:val="26"/>
+                <w:szCs w:val="26"/>
+              </w:rPr>
+              <w:t>t</w:t>
+            </w:r>
+          </w:p>
+        </w:tc>
+        <w:tc>
+          <w:tcPr>
+            <w:tcW w:w="1628" w:type="dxa"/>
+          </w:tcPr>
+          <w:p>
+            <w:pPr>
+              <w:jc w:val="center"/>
+              <w:rPr>
+                <w:rFonts w:ascii="Times New Roman" w:hAnsi="Times New Roman" w:cs="Times New Roman"/>
+                <w:sz w:val="26"/>
+                <w:szCs w:val="26"/>
+              </w:rPr>
+            </w:pPr>
+            <w:r>
+              <w:rPr>
+                <w:rFonts w:ascii="Times New Roman" w:hAnsi="Times New Roman" w:cs="Times New Roman"/>
+                <w:sz w:val="26"/>
+                <w:szCs w:val="26"/>
+              </w:rPr>
+              <w:t>s</w:t>
+            </w:r>
+          </w:p>
+        </w:tc>
+        <w:tc>
+          <w:tcPr>
+            <w:tcW w:w="1672" w:type="dxa"/>
+          </w:tcPr>
+          <w:p>
+            <w:pPr>
+              <w:jc w:val="center"/>
+              <w:rPr>
+                <w:rFonts w:ascii="Times New Roman" w:hAnsi="Times New Roman" w:cs="Times New Roman"/>
+                <w:sz w:val="26"/>
+                <w:szCs w:val="26"/>
+              </w:rPr>
+            </w:pPr>
+            <w:r>
+              <w:rPr>
+                <w:rFonts w:ascii="Times New Roman" w:hAnsi="Times New Roman" w:cs="Times New Roman"/>
+                <w:sz w:val="26"/>
+                <w:szCs w:val="26"/>
+              </w:rPr>
+              <w:t>c</w:t>
+            </w:r>
+          </w:p>
+        </w:tc>
+        <w:tc>
+          <w:tcPr>
+            <w:tcW w:w="1637" w:type="dxa"/>
+          </w:tcPr>
+          <w:p>
+            <w:pPr>
+              <w:jc w:val="center"/>
+              <w:rPr>
+                <w:rFonts w:ascii="Times New Roman" w:hAnsi="Times New Roman" w:cs="Times New Roman"/>
+                <w:sz w:val="26"/>
+                <w:szCs w:val="26"/>
+              </w:rPr>
+            </w:pPr>
+            <w:r>
+              <w:rPr>
+                <w:rFonts w:ascii="Times New Roman" w:hAnsi="Times New Roman" w:cs="Times New Roman"/>
+                <w:sz w:val="26"/>
+                <w:szCs w:val="26"/>
+              </w:rPr>
+              <w:t>Primes found</w:t>
+            </w:r>
+          </w:p>
+        </w:tc>
+        <w:tc>
+          <w:tcPr>
+            <w:tcW w:w="1588" w:type="dxa"/>
+          </w:tcPr>
+          <w:p>
+            <w:pPr>
+              <w:jc w:val="center"/>
+              <w:rPr>
+                <w:rFonts w:ascii="Times New Roman" w:hAnsi="Times New Roman" w:cs="Times New Roman"/>
+                <w:sz w:val="26"/>
+                <w:szCs w:val="26"/>
+              </w:rPr>
+            </w:pPr>
+            <w:r>
+              <w:rPr>
+                <w:rFonts w:ascii="Times New Roman" w:hAnsi="Times New Roman" w:cs="Times New Roman"/>
+                <w:sz w:val="26"/>
+                <w:szCs w:val="26"/>
+              </w:rPr>
+              <w:t>Time (</w:t>
+            </w:r>
+            <w:proofErr w:type="spellStart"/>
+            <w:r>
+              <w:rPr>
+                <w:rFonts w:ascii="Times New Roman" w:hAnsi="Times New Roman" w:cs="Times New Roman"/>
+                <w:sz w:val="26"/>
+                <w:szCs w:val="26"/>
+              </w:rPr>
+              <w:t>ms</w:t>
+            </w:r>
+            <w:proofErr w:type="spellEnd"/>
+            <w:r>
+              <w:rPr>
+                <w:rFonts w:ascii="Times New Roman" w:hAnsi="Times New Roman" w:cs="Times New Roman"/>
+                <w:sz w:val="26"/>
+                <w:szCs w:val="26"/>
+              </w:rPr>
+              <w:t>)</w:t>
+            </w:r>
+          </w:p>
+        </w:tc>
+        <w:tc>
+          <w:tcPr>
+            <w:tcW w:w="1434" w:type="dxa"/>
+          </w:tcPr>
+          <w:p>
+            <w:pPr>
+              <w:jc w:val="center"/>
+              <w:rPr>
+                <w:rFonts w:ascii="Times New Roman" w:hAnsi="Times New Roman" w:cs="Times New Roman"/>
+                <w:sz w:val="26"/>
+                <w:szCs w:val="26"/>
+              </w:rPr>
+            </w:pPr>
+            <w:r>
+              <w:rPr>
+                <w:rFonts w:ascii="Times New Roman" w:hAnsi="Times New Roman" w:cs="Times New Roman"/>
+                <w:sz w:val="26"/>
+                <w:szCs w:val="26"/>
+              </w:rPr>
+              <w:t>Speedup</w:t>
+            </w:r>
+          </w:p>
+        </w:tc>
+      </w:tr>
+      <w:tr>
+        <w:tc>
+          <w:tcPr>
+            <w:tcW w:w="1617" w:type="dxa"/>
+          </w:tcPr>
+          <w:p>
+            <w:pPr>
+              <w:jc w:val="center"/>
+              <w:rPr>
+                <w:rFonts w:ascii="Times New Roman" w:hAnsi="Times New Roman" w:cs="Times New Roman"/>
+                <w:sz w:val="26"/>
+                <w:szCs w:val="26"/>
+              </w:rPr>
+            </w:pPr>
+            <w:r>
+              <w:rPr>
+                <w:rFonts w:ascii="Times New Roman" w:hAnsi="Times New Roman" w:cs="Times New Roman"/>
+                <w:sz w:val="26"/>
+                <w:szCs w:val="26"/>
+              </w:rPr>
+              <w:t>1</w:t>
+            </w:r>
+          </w:p>
+        </w:tc>
+        <w:tc>
+          <w:tcPr>
+            <w:tcW w:w="1628" w:type="dxa"/>
+          </w:tcPr>
+          <w:p>
+            <w:pPr>
+              <w:jc w:val="center"/>
+              <w:rPr>
+                <w:rFonts w:ascii="Times New Roman" w:hAnsi="Times New Roman" w:cs="Times New Roman"/>
+                <w:sz w:val="26"/>
+                <w:szCs w:val="26"/>
+              </w:rPr>
+            </w:pPr>
+            <w:r>
+              <w:rPr>
+                <w:rFonts w:ascii="Times New Roman" w:hAnsi="Times New Roman" w:cs="Times New Roman"/>
+                <w:sz w:val="26"/>
+                <w:szCs w:val="26"/>
+              </w:rPr>
+              <w:t>6*10</w:t>
+            </w:r>
+            <w:r>
+              <w:rPr>
+                <w:rFonts w:ascii="Times New Roman" w:hAnsi="Times New Roman" w:cs="Times New Roman"/>
+                <w:sz w:val="26"/>
+                <w:szCs w:val="26"/>
+                <w:vertAlign w:val="superscript"/>
+              </w:rPr>
+              <w:t>7</w:t>
+            </w:r>
+          </w:p>
+        </w:tc>
+        <w:tc>
+          <w:tcPr>
+            <w:tcW w:w="1672" w:type="dxa"/>
+          </w:tcPr>
+          <w:p>
+            <w:pPr>
+              <w:jc w:val="center"/>
+              <w:rPr>
+                <w:rFonts w:ascii="Times New Roman" w:hAnsi="Times New Roman" w:cs="Times New Roman"/>
+                <w:sz w:val="26"/>
+                <w:szCs w:val="26"/>
+              </w:rPr>
+            </w:pPr>
+            <w:r>
+              <w:rPr>
+                <w:rFonts w:ascii="Times New Roman" w:hAnsi="Times New Roman" w:cs="Times New Roman"/>
+                <w:sz w:val="26"/>
+                <w:szCs w:val="26"/>
+              </w:rPr>
+              <w:t>614,402</w:t>
+            </w:r>
+          </w:p>
+        </w:tc>
+        <w:tc>
+          <w:tcPr>
+            <w:tcW w:w="1637" w:type="dxa"/>
+          </w:tcPr>
+          <w:p>
+            <w:pPr>
+              <w:jc w:val="center"/>
+              <w:rPr>
+                <w:rFonts w:ascii="Times New Roman" w:hAnsi="Times New Roman" w:cs="Times New Roman"/>
+                <w:sz w:val="26"/>
+                <w:szCs w:val="26"/>
+              </w:rPr>
+            </w:pPr>
+            <w:r>
+              <w:rPr>
+                <w:rFonts w:ascii="Times New Roman" w:hAnsi="Times New Roman" w:cs="Times New Roman"/>
+                <w:sz w:val="26"/>
+                <w:szCs w:val="26"/>
+              </w:rPr>
+              <w:t>17,117</w:t>
+            </w:r>
+          </w:p>
+        </w:tc>
+        <w:tc>
+          <w:tcPr>
+            <w:tcW w:w="1588" w:type="dxa"/>
+          </w:tcPr>
+          <w:p>
+            <w:pPr>
+              <w:jc w:val="center"/>
+              <w:rPr>
+                <w:rFonts w:ascii="Times New Roman" w:hAnsi="Times New Roman" w:cs="Times New Roman"/>
+                <w:sz w:val="26"/>
+                <w:szCs w:val="26"/>
+              </w:rPr>
+            </w:pPr>
+            <w:r>
+              <w:rPr>
+                <w:rFonts w:ascii="Times New Roman" w:hAnsi="Times New Roman" w:cs="Times New Roman"/>
+                <w:sz w:val="26"/>
+                <w:szCs w:val="26"/>
+              </w:rPr>
+              <w:t>7850</w:t>
+            </w:r>
+          </w:p>
+        </w:tc>
+        <w:tc>
+          <w:tcPr>
+            <w:tcW w:w="1434" w:type="dxa"/>
+          </w:tcPr>
+          <w:p>
+            <w:pPr>
+              <w:jc w:val="center"/>
+              <w:rPr>
+                <w:rFonts w:ascii="Times New Roman" w:hAnsi="Times New Roman" w:cs="Times New Roman"/>
+                <w:sz w:val="26"/>
+                <w:szCs w:val="26"/>
+              </w:rPr>
+            </w:pPr>
+            <w:r>
+              <w:rPr>
+                <w:rFonts w:ascii="Times New Roman" w:hAnsi="Times New Roman" w:cs="Times New Roman"/>
+                <w:sz w:val="26"/>
+                <w:szCs w:val="26"/>
+              </w:rPr>
+              <w:t>1.00</w:t>
+            </w:r>
+          </w:p>
+        </w:tc>
+      </w:tr>
+      <w:tr>
+        <w:tc>
+          <w:tcPr>
+            <w:tcW w:w="1617" w:type="dxa"/>
+          </w:tcPr>
+          <w:p>
+            <w:pPr>
+              <w:jc w:val="center"/>
+              <w:rPr>
+                <w:rFonts w:ascii="Times New Roman" w:hAnsi="Times New Roman" w:cs="Times New Roman"/>
+                <w:sz w:val="26"/>
+                <w:szCs w:val="26"/>
+              </w:rPr>
+            </w:pPr>
+            <w:r>
+              <w:rPr>
+                <w:rFonts w:ascii="Times New Roman" w:hAnsi="Times New Roman" w:cs="Times New Roman"/>
+                <w:sz w:val="26"/>
+                <w:szCs w:val="26"/>
+              </w:rPr>
+              <w:t>32</w:t>
+            </w:r>
+          </w:p>
+        </w:tc>
+        <w:tc>
+          <w:tcPr>
+            <w:tcW w:w="1628" w:type="dxa"/>
+          </w:tcPr>
+          <w:p>
+            <w:pPr>
+              <w:jc w:val="center"/>
+              <w:rPr>
+                <w:rFonts w:ascii="Times New Roman" w:hAnsi="Times New Roman" w:cs="Times New Roman"/>
+                <w:sz w:val="26"/>
+                <w:szCs w:val="26"/>
+              </w:rPr>
+            </w:pPr>
+            <w:r>
+              <w:rPr>
+                <w:rFonts w:ascii="Times New Roman" w:hAnsi="Times New Roman" w:cs="Times New Roman"/>
+                <w:sz w:val="26"/>
+                <w:szCs w:val="26"/>
+              </w:rPr>
+              <w:t>6*10</w:t>
+            </w:r>
+            <w:r>
+              <w:rPr>
+                <w:rFonts w:ascii="Times New Roman" w:hAnsi="Times New Roman" w:cs="Times New Roman"/>
+                <w:sz w:val="26"/>
+                <w:szCs w:val="26"/>
+                <w:vertAlign w:val="superscript"/>
+              </w:rPr>
+              <w:t>7</w:t>
+            </w:r>
+          </w:p>
+        </w:tc>
+        <w:tc>
+          <w:tcPr>
+            <w:tcW w:w="1672" w:type="dxa"/>
+          </w:tcPr>
+          <w:p>
+            <w:pPr>
+              <w:jc w:val="center"/>
+              <w:rPr>
+                <w:rFonts w:ascii="Times New Roman" w:hAnsi="Times New Roman" w:cs="Times New Roman"/>
+                <w:sz w:val="26"/>
+                <w:szCs w:val="26"/>
+              </w:rPr>
+            </w:pPr>
+            <w:r>
+              <w:rPr>
+                <w:rFonts w:ascii="Times New Roman" w:hAnsi="Times New Roman" w:cs="Times New Roman"/>
+                <w:sz w:val="26"/>
+                <w:szCs w:val="26"/>
+              </w:rPr>
+              <w:t>614,402</w:t>
+            </w:r>
+          </w:p>
+        </w:tc>
+        <w:tc>
+          <w:tcPr>
+            <w:tcW w:w="1637" w:type="dxa"/>
+          </w:tcPr>
+          <w:p>
+            <w:pPr>
+              <w:jc w:val="center"/>
+              <w:rPr>
+                <w:rFonts w:ascii="Times New Roman" w:hAnsi="Times New Roman" w:cs="Times New Roman"/>
+                <w:sz w:val="26"/>
+                <w:szCs w:val="26"/>
+              </w:rPr>
+            </w:pPr>
+            <w:r>
+              <w:rPr>
+                <w:rFonts w:ascii="Times New Roman" w:hAnsi="Times New Roman" w:cs="Times New Roman"/>
+                <w:sz w:val="26"/>
+                <w:szCs w:val="26"/>
+              </w:rPr>
+              <w:t>17,117</w:t>
+            </w:r>
+          </w:p>
+        </w:tc>
+        <w:tc>
+          <w:tcPr>
+            <w:tcW w:w="1588" w:type="dxa"/>
+          </w:tcPr>
+          <w:p>
+            <w:pPr>
+              <w:jc w:val="center"/>
+              <w:rPr>
+                <w:rFonts w:ascii="Times New Roman" w:hAnsi="Times New Roman" w:cs="Times New Roman"/>
+                <w:sz w:val="26"/>
+                <w:szCs w:val="26"/>
+              </w:rPr>
+            </w:pPr>
+            <w:r>
+              <w:rPr>
+                <w:rFonts w:ascii="Times New Roman" w:hAnsi="Times New Roman" w:cs="Times New Roman"/>
+                <w:sz w:val="26"/>
+                <w:szCs w:val="26"/>
+              </w:rPr>
+              <w:t>1033</w:t>
+            </w:r>
+          </w:p>
+        </w:tc>
+        <w:tc>
+          <w:tcPr>
+            <w:tcW w:w="1434" w:type="dxa"/>
+          </w:tcPr>
+          <w:p>
+            <w:pPr>
+              <w:jc w:val="center"/>
+              <w:rPr>
+                <w:rFonts w:ascii="Times New Roman" w:hAnsi="Times New Roman" w:cs="Times New Roman"/>
+                <w:sz w:val="26"/>
+                <w:szCs w:val="26"/>
+              </w:rPr>
+            </w:pPr>
+            <w:r>
+              <w:rPr>
+                <w:rFonts w:ascii="Times New Roman" w:hAnsi="Times New Roman" w:cs="Times New Roman"/>
+                <w:sz w:val="26"/>
+                <w:szCs w:val="26"/>
+              </w:rPr>
+              <w:t>7.60</w:t>
+            </w:r>
+          </w:p>
+        </w:tc>
+      </w:tr>
+      <w:tr>
+        <w:tc>
+          <w:tcPr>
+            <w:tcW w:w="1617" w:type="dxa"/>
+          </w:tcPr>
+          <w:p>
+            <w:pPr>
+              <w:jc w:val="center"/>
+              <w:rPr>
+                <w:rFonts w:ascii="Times New Roman" w:hAnsi="Times New Roman" w:cs="Times New Roman"/>
+                <w:sz w:val="26"/>
+                <w:szCs w:val="26"/>
+              </w:rPr>
+            </w:pPr>
+            <w:r>
+              <w:rPr>
+                <w:rFonts w:ascii="Times New Roman" w:hAnsi="Times New Roman" w:cs="Times New Roman"/>
+                <w:sz w:val="26"/>
+                <w:szCs w:val="26"/>
+              </w:rPr>
+              <w:t>320</w:t>
+            </w:r>
+          </w:p>
+        </w:tc>
+        <w:tc>
+          <w:tcPr>
+            <w:tcW w:w="1628" w:type="dxa"/>
+          </w:tcPr>
+          <w:p>
+            <w:pPr>
+              <w:jc w:val="center"/>
+              <w:rPr>
+                <w:rFonts w:ascii="Times New Roman" w:hAnsi="Times New Roman" w:cs="Times New Roman"/>
+                <w:sz w:val="26"/>
+                <w:szCs w:val="26"/>
+              </w:rPr>
+            </w:pPr>
+            <w:r>
+              <w:rPr>
+                <w:rFonts w:ascii="Times New Roman" w:hAnsi="Times New Roman" w:cs="Times New Roman"/>
+                <w:sz w:val="26"/>
+                <w:szCs w:val="26"/>
+              </w:rPr>
+              <w:t>6*10</w:t>
+            </w:r>
+            <w:r>
+              <w:rPr>
+                <w:rFonts w:ascii="Times New Roman" w:hAnsi="Times New Roman" w:cs="Times New Roman"/>
+                <w:sz w:val="26"/>
+                <w:szCs w:val="26"/>
+                <w:vertAlign w:val="superscript"/>
+              </w:rPr>
+              <w:t>7</w:t>
+            </w:r>
+          </w:p>
+        </w:tc>
+        <w:tc>
+          <w:tcPr>
+            <w:tcW w:w="1672" w:type="dxa"/>
+          </w:tcPr>
+          <w:p>
+            <w:pPr>
+              <w:jc w:val="center"/>
+              <w:rPr>
+                <w:rFonts w:ascii="Times New Roman" w:hAnsi="Times New Roman" w:cs="Times New Roman"/>
+                <w:sz w:val="26"/>
+                <w:szCs w:val="26"/>
+              </w:rPr>
+            </w:pPr>
+            <w:r>
+              <w:rPr>
+                <w:rFonts w:ascii="Times New Roman" w:hAnsi="Times New Roman" w:cs="Times New Roman"/>
+                <w:sz w:val="26"/>
+                <w:szCs w:val="26"/>
+              </w:rPr>
+              <w:t>614,402</w:t>
+            </w:r>
+          </w:p>
+        </w:tc>
+        <w:tc>
+          <w:tcPr>
+            <w:tcW w:w="1637" w:type="dxa"/>
+          </w:tcPr>
+          <w:p>
+            <w:pPr>
+              <w:jc w:val="center"/>
+              <w:rPr>
+                <w:rFonts w:ascii="Times New Roman" w:hAnsi="Times New Roman" w:cs="Times New Roman"/>
+                <w:sz w:val="26"/>
+                <w:szCs w:val="26"/>
+              </w:rPr>
+            </w:pPr>
+            <w:r>
+              <w:rPr>
+                <w:rFonts w:ascii="Times New Roman" w:hAnsi="Times New Roman" w:cs="Times New Roman"/>
+                <w:sz w:val="26"/>
+                <w:szCs w:val="26"/>
+              </w:rPr>
+              <w:t>17,117</w:t>
+            </w:r>
+          </w:p>
+        </w:tc>
+        <w:tc>
+          <w:tcPr>
+            <w:tcW w:w="1588" w:type="dxa"/>
+          </w:tcPr>
+          <w:p>
+            <w:pPr>
+              <w:jc w:val="center"/>
+              <w:rPr>
+                <w:rFonts w:ascii="Times New Roman" w:hAnsi="Times New Roman" w:cs="Times New Roman"/>
+                <w:sz w:val="26"/>
+                <w:szCs w:val="26"/>
+              </w:rPr>
+            </w:pPr>
+            <w:r>
+              <w:rPr>
+                <w:rFonts w:ascii="Times New Roman" w:hAnsi="Times New Roman" w:cs="Times New Roman"/>
+                <w:sz w:val="26"/>
+                <w:szCs w:val="26"/>
+              </w:rPr>
+              <w:t>118</w:t>
+            </w:r>
+          </w:p>
+        </w:tc>
+        <w:tc>
+          <w:tcPr>
+            <w:tcW w:w="1434" w:type="dxa"/>
+          </w:tcPr>
+          <w:p>
+            <w:pPr>
+              <w:jc w:val="center"/>
+              <w:rPr>
+                <w:rFonts w:ascii="Times New Roman" w:hAnsi="Times New Roman" w:cs="Times New Roman"/>
+                <w:sz w:val="26"/>
+                <w:szCs w:val="26"/>
+              </w:rPr>
+            </w:pPr>
+            <w:r>
+              <w:rPr>
+                <w:rFonts w:ascii="Times New Roman" w:hAnsi="Times New Roman" w:cs="Times New Roman"/>
+                <w:sz w:val="26"/>
+                <w:szCs w:val="26"/>
+              </w:rPr>
+              <w:t>66.5</w:t>
+            </w:r>
+          </w:p>
+        </w:tc>
+      </w:tr>
+      <w:tr>
+        <w:tc>
+          <w:tcPr>
+            <w:tcW w:w="1617" w:type="dxa"/>
+          </w:tcPr>
+          <w:p>
+            <w:pPr>
+              <w:jc w:val="center"/>
+              <w:rPr>
+                <w:rFonts w:ascii="Times New Roman" w:hAnsi="Times New Roman" w:cs="Times New Roman"/>
+                <w:sz w:val="26"/>
+                <w:szCs w:val="26"/>
+              </w:rPr>
+            </w:pPr>
+            <w:r>
+              <w:rPr>
+                <w:rFonts w:ascii="Times New Roman" w:hAnsi="Times New Roman" w:cs="Times New Roman"/>
+                <w:sz w:val="26"/>
+                <w:szCs w:val="26"/>
+              </w:rPr>
+              <w:t>3200</w:t>
+            </w:r>
+          </w:p>
+        </w:tc>
+        <w:tc>
+          <w:tcPr>
+            <w:tcW w:w="1628" w:type="dxa"/>
+          </w:tcPr>
+          <w:p>
+            <w:pPr>
+              <w:jc w:val="center"/>
+              <w:rPr>
+                <w:rFonts w:ascii="Times New Roman" w:hAnsi="Times New Roman" w:cs="Times New Roman"/>
+                <w:sz w:val="26"/>
+                <w:szCs w:val="26"/>
+              </w:rPr>
+            </w:pPr>
+            <w:r>
+              <w:rPr>
+                <w:rFonts w:ascii="Times New Roman" w:hAnsi="Times New Roman" w:cs="Times New Roman"/>
+                <w:sz w:val="26"/>
+                <w:szCs w:val="26"/>
+              </w:rPr>
+              <w:t>6*10</w:t>
+            </w:r>
+            <w:r>
+              <w:rPr>
+                <w:rFonts w:ascii="Times New Roman" w:hAnsi="Times New Roman" w:cs="Times New Roman"/>
+                <w:sz w:val="26"/>
+                <w:szCs w:val="26"/>
+                <w:vertAlign w:val="superscript"/>
+              </w:rPr>
+              <w:t>7</w:t>
+            </w:r>
+          </w:p>
+        </w:tc>
+        <w:tc>
+          <w:tcPr>
+            <w:tcW w:w="1672" w:type="dxa"/>
+          </w:tcPr>
+          <w:p>
+            <w:pPr>
+              <w:jc w:val="center"/>
+              <w:rPr>
+                <w:rFonts w:ascii="Times New Roman" w:hAnsi="Times New Roman" w:cs="Times New Roman"/>
+                <w:sz w:val="26"/>
+                <w:szCs w:val="26"/>
+              </w:rPr>
+            </w:pPr>
+            <w:r>
+              <w:rPr>
+                <w:rFonts w:ascii="Times New Roman" w:hAnsi="Times New Roman" w:cs="Times New Roman"/>
+                <w:sz w:val="26"/>
+                <w:szCs w:val="26"/>
+              </w:rPr>
+              <w:t>614,402</w:t>
+            </w:r>
+          </w:p>
+        </w:tc>
+        <w:tc>
+          <w:tcPr>
+            <w:tcW w:w="1637" w:type="dxa"/>
+          </w:tcPr>
+          <w:p>
+            <w:pPr>
+              <w:jc w:val="center"/>
+              <w:rPr>
+                <w:rFonts w:ascii="Times New Roman" w:hAnsi="Times New Roman" w:cs="Times New Roman"/>
+                <w:sz w:val="26"/>
+                <w:szCs w:val="26"/>
+              </w:rPr>
+            </w:pPr>
+            <w:r>
+              <w:rPr>
+                <w:rFonts w:ascii="Times New Roman" w:hAnsi="Times New Roman" w:cs="Times New Roman"/>
+                <w:sz w:val="26"/>
+                <w:szCs w:val="26"/>
+              </w:rPr>
+              <w:t>17,117</w:t>
+            </w:r>
+          </w:p>
+        </w:tc>
+        <w:tc>
+          <w:tcPr>
+            <w:tcW w:w="1588" w:type="dxa"/>
+          </w:tcPr>
+          <w:p>
+            <w:pPr>
+              <w:jc w:val="center"/>
+              <w:rPr>
+                <w:rFonts w:ascii="Times New Roman" w:hAnsi="Times New Roman" w:cs="Times New Roman"/>
+                <w:sz w:val="26"/>
+                <w:szCs w:val="26"/>
+              </w:rPr>
+            </w:pPr>
+            <w:r>
+              <w:rPr>
+                <w:rFonts w:ascii="Times New Roman" w:hAnsi="Times New Roman" w:cs="Times New Roman"/>
+                <w:sz w:val="26"/>
+                <w:szCs w:val="26"/>
+              </w:rPr>
+              <w:t>1</w:t>
+            </w:r>
+          </w:p>
+        </w:tc>
+        <w:tc>
+          <w:tcPr>
+            <w:tcW w:w="1434" w:type="dxa"/>
+          </w:tcPr>
+          <w:p>
+            <w:pPr>
+              <w:jc w:val="center"/>
+              <w:rPr>
+                <w:rFonts w:ascii="Times New Roman" w:hAnsi="Times New Roman" w:cs="Times New Roman"/>
+                <w:sz w:val="26"/>
+                <w:szCs w:val="26"/>
+              </w:rPr>
+            </w:pPr>
+            <w:r>
+              <w:rPr>
+                <w:rFonts w:ascii="Times New Roman" w:hAnsi="Times New Roman" w:cs="Times New Roman"/>
+                <w:sz w:val="26"/>
+                <w:szCs w:val="26"/>
+              </w:rPr>
+              <w:t>7850</w:t>
+            </w:r>
+          </w:p>
+        </w:tc>
+      </w:tr>
+      <w:tr>
+        <w:tc>
+          <w:tcPr>
+            <w:tcW w:w="1617" w:type="dxa"/>
+          </w:tcPr>
+          <w:p>
+            <w:pPr>
+              <w:jc w:val="center"/>
+              <w:rPr>
+                <w:rFonts w:ascii="Times New Roman" w:hAnsi="Times New Roman" w:cs="Times New Roman"/>
+                <w:sz w:val="26"/>
+                <w:szCs w:val="26"/>
+              </w:rPr>
+            </w:pPr>
+            <w:r>
+              <w:rPr>
+                <w:rFonts w:ascii="Times New Roman" w:hAnsi="Times New Roman" w:cs="Times New Roman"/>
+                <w:sz w:val="26"/>
+                <w:szCs w:val="26"/>
+              </w:rPr>
+              <w:t>1</w:t>
+            </w:r>
+          </w:p>
+        </w:tc>
+        <w:tc>
+          <w:tcPr>
+            <w:tcW w:w="1628" w:type="dxa"/>
+          </w:tcPr>
+          <w:p>
+            <w:pPr>
+              <w:jc w:val="center"/>
+              <w:rPr>
+                <w:rFonts w:ascii="Times New Roman" w:hAnsi="Times New Roman" w:cs="Times New Roman"/>
+                <w:sz w:val="26"/>
+                <w:szCs w:val="26"/>
+              </w:rPr>
+            </w:pPr>
+            <w:r>
+              <w:rPr>
+                <w:rFonts w:ascii="Times New Roman" w:hAnsi="Times New Roman" w:cs="Times New Roman"/>
+                <w:sz w:val="26"/>
+                <w:szCs w:val="26"/>
+              </w:rPr>
+              <w:t>6*10</w:t>
+            </w:r>
+            <w:r>
+              <w:rPr>
+                <w:rFonts w:ascii="Times New Roman" w:hAnsi="Times New Roman" w:cs="Times New Roman"/>
+                <w:sz w:val="26"/>
+                <w:szCs w:val="26"/>
+                <w:vertAlign w:val="superscript"/>
+              </w:rPr>
+              <w:t>11</w:t>
+            </w:r>
+          </w:p>
+        </w:tc>
+        <w:tc>
+          <w:tcPr>
+            <w:tcW w:w="1672" w:type="dxa"/>
+          </w:tcPr>
+          <w:p>
+            <w:pPr>
+              <w:jc w:val="center"/>
+              <w:rPr>
+                <w:rFonts w:ascii="Times New Roman" w:hAnsi="Times New Roman" w:cs="Times New Roman"/>
+                <w:sz w:val="26"/>
+                <w:szCs w:val="26"/>
+              </w:rPr>
+            </w:pPr>
+            <w:r>
+              <w:rPr>
+                <w:rFonts w:ascii="Times New Roman" w:hAnsi="Times New Roman" w:cs="Times New Roman"/>
+                <w:sz w:val="26"/>
+                <w:szCs w:val="26"/>
+              </w:rPr>
+              <w:t>614,4</w:t>
+            </w:r>
+            <w:bookmarkStart w:id="0" w:name="_GoBack"/>
+            <w:bookmarkEnd w:id="0"/>
+            <w:r>
+              <w:rPr>
+                <w:rFonts w:ascii="Times New Roman" w:hAnsi="Times New Roman" w:cs="Times New Roman"/>
+                <w:sz w:val="26"/>
+                <w:szCs w:val="26"/>
+              </w:rPr>
+              <w:t>02</w:t>
+            </w:r>
+          </w:p>
+        </w:tc>
+        <w:tc>
+          <w:tcPr>
+            <w:tcW w:w="1637" w:type="dxa"/>
+          </w:tcPr>
+          <w:p>
+            <w:pPr>
+              <w:jc w:val="center"/>
+              <w:rPr>
+                <w:rFonts w:ascii="Times New Roman" w:hAnsi="Times New Roman" w:cs="Times New Roman"/>
+                <w:sz w:val="26"/>
+                <w:szCs w:val="26"/>
+              </w:rPr>
+            </w:pPr>
+            <w:r>
+              <w:rPr>
+                <w:rFonts w:ascii="Times New Roman" w:hAnsi="Times New Roman" w:cs="Times New Roman"/>
+                <w:sz w:val="26"/>
+                <w:szCs w:val="26"/>
+              </w:rPr>
+              <w:t>15,331</w:t>
+            </w:r>
+          </w:p>
+        </w:tc>
+        <w:tc>
+          <w:tcPr>
+            <w:tcW w:w="1588" w:type="dxa"/>
+          </w:tcPr>
+          <w:p>
+            <w:pPr>
+              <w:jc w:val="center"/>
+              <w:rPr>
+                <w:rFonts w:ascii="Times New Roman" w:hAnsi="Times New Roman" w:cs="Times New Roman"/>
+                <w:sz w:val="26"/>
+                <w:szCs w:val="26"/>
+              </w:rPr>
+            </w:pPr>
+            <w:r>
+              <w:rPr>
+                <w:rFonts w:ascii="Times New Roman" w:hAnsi="Times New Roman" w:cs="Times New Roman"/>
+                <w:sz w:val="26"/>
+                <w:szCs w:val="26"/>
+              </w:rPr>
+              <w:t>8076</w:t>
+            </w:r>
+          </w:p>
+        </w:tc>
+        <w:tc>
+          <w:tcPr>
+            <w:tcW w:w="1434" w:type="dxa"/>
+          </w:tcPr>
+          <w:p>
+            <w:pPr>
+              <w:jc w:val="center"/>
+              <w:rPr>
+                <w:rFonts w:ascii="Times New Roman" w:hAnsi="Times New Roman" w:cs="Times New Roman"/>
+                <w:sz w:val="26"/>
+                <w:szCs w:val="26"/>
+              </w:rPr>
+            </w:pPr>
+            <w:r>
+              <w:rPr>
+                <w:rFonts w:ascii="Times New Roman" w:hAnsi="Times New Roman" w:cs="Times New Roman"/>
+                <w:sz w:val="26"/>
+                <w:szCs w:val="26"/>
+              </w:rPr>
+              <w:t>1.00</w:t>
+            </w:r>
+          </w:p>
+        </w:tc>
+      </w:tr>
+      <w:tr>
+        <w:tc>
+          <w:tcPr>
+            <w:tcW w:w="1617" w:type="dxa"/>
+          </w:tcPr>
+          <w:p>
+            <w:pPr>
+              <w:jc w:val="center"/>
+              <w:rPr>
+                <w:rFonts w:ascii="Times New Roman" w:hAnsi="Times New Roman" w:cs="Times New Roman"/>
+                <w:sz w:val="26"/>
+                <w:szCs w:val="26"/>
+              </w:rPr>
+            </w:pPr>
+            <w:r>
+              <w:rPr>
+                <w:rFonts w:ascii="Times New Roman" w:hAnsi="Times New Roman" w:cs="Times New Roman"/>
+                <w:sz w:val="26"/>
+                <w:szCs w:val="26"/>
+              </w:rPr>
+              <w:t>32</w:t>
+            </w:r>
+          </w:p>
+        </w:tc>
+        <w:tc>
+          <w:tcPr>
+            <w:tcW w:w="1628" w:type="dxa"/>
+          </w:tcPr>
+          <w:p>
+            <w:pPr>
+              <w:jc w:val="center"/>
+              <w:rPr>
+                <w:rFonts w:ascii="Times New Roman" w:hAnsi="Times New Roman" w:cs="Times New Roman"/>
+                <w:sz w:val="26"/>
+                <w:szCs w:val="26"/>
+              </w:rPr>
+            </w:pPr>
+            <w:r>
+              <w:rPr>
+                <w:rFonts w:ascii="Times New Roman" w:hAnsi="Times New Roman" w:cs="Times New Roman"/>
+                <w:sz w:val="26"/>
+                <w:szCs w:val="26"/>
+              </w:rPr>
+              <w:t>6*10</w:t>
+            </w:r>
+            <w:r>
+              <w:rPr>
+                <w:rFonts w:ascii="Times New Roman" w:hAnsi="Times New Roman" w:cs="Times New Roman"/>
+                <w:sz w:val="26"/>
+                <w:szCs w:val="26"/>
+                <w:vertAlign w:val="superscript"/>
+              </w:rPr>
+              <w:t>11</w:t>
+            </w:r>
+          </w:p>
+        </w:tc>
+        <w:tc>
+          <w:tcPr>
+            <w:tcW w:w="1672" w:type="dxa"/>
+          </w:tcPr>
+          <w:p>
+            <w:pPr>
+              <w:jc w:val="center"/>
+              <w:rPr>
+                <w:rFonts w:ascii="Times New Roman" w:hAnsi="Times New Roman" w:cs="Times New Roman"/>
+                <w:sz w:val="26"/>
+                <w:szCs w:val="26"/>
+              </w:rPr>
+            </w:pPr>
+            <w:r>
+              <w:rPr>
+                <w:rFonts w:ascii="Times New Roman" w:hAnsi="Times New Roman" w:cs="Times New Roman"/>
+                <w:sz w:val="26"/>
+                <w:szCs w:val="26"/>
+              </w:rPr>
+              <w:t>614,402</w:t>
+            </w:r>
+          </w:p>
+        </w:tc>
+        <w:tc>
+          <w:tcPr>
+            <w:tcW w:w="1637" w:type="dxa"/>
+          </w:tcPr>
+          <w:p>
+            <w:pPr>
+              <w:jc w:val="center"/>
+              <w:rPr>
+                <w:rFonts w:ascii="Times New Roman" w:hAnsi="Times New Roman" w:cs="Times New Roman"/>
+                <w:sz w:val="26"/>
+                <w:szCs w:val="26"/>
+              </w:rPr>
+            </w:pPr>
+            <w:r>
+              <w:rPr>
+                <w:rFonts w:ascii="Times New Roman" w:hAnsi="Times New Roman" w:cs="Times New Roman"/>
+                <w:sz w:val="26"/>
+                <w:szCs w:val="26"/>
+              </w:rPr>
+              <w:t>15,331</w:t>
+            </w:r>
+          </w:p>
+        </w:tc>
+        <w:tc>
+          <w:tcPr>
+            <w:tcW w:w="1588" w:type="dxa"/>
+          </w:tcPr>
+          <w:p>
+            <w:pPr>
+              <w:jc w:val="center"/>
+              <w:rPr>
+                <w:rFonts w:ascii="Times New Roman" w:hAnsi="Times New Roman" w:cs="Times New Roman"/>
+                <w:sz w:val="26"/>
+                <w:szCs w:val="26"/>
+              </w:rPr>
+            </w:pPr>
+            <w:r>
+              <w:rPr>
+                <w:rFonts w:ascii="Times New Roman" w:hAnsi="Times New Roman" w:cs="Times New Roman"/>
+                <w:sz w:val="26"/>
+                <w:szCs w:val="26"/>
+              </w:rPr>
+              <w:t>1136</w:t>
+            </w:r>
+          </w:p>
+        </w:tc>
+        <w:tc>
+          <w:tcPr>
+            <w:tcW w:w="1434" w:type="dxa"/>
+          </w:tcPr>
+          <w:p>
+            <w:pPr>
+              <w:jc w:val="center"/>
+              <w:rPr>
+                <w:rFonts w:ascii="Times New Roman" w:hAnsi="Times New Roman" w:cs="Times New Roman"/>
+                <w:sz w:val="26"/>
+                <w:szCs w:val="26"/>
+              </w:rPr>
+            </w:pPr>
+            <w:r>
+              <w:rPr>
+                <w:rFonts w:ascii="Times New Roman" w:hAnsi="Times New Roman" w:cs="Times New Roman"/>
+                <w:sz w:val="26"/>
+                <w:szCs w:val="26"/>
+              </w:rPr>
+              <w:t>7.11</w:t>
+            </w:r>
+          </w:p>
+        </w:tc>
+      </w:tr>
+      <w:tr>
+        <w:tc>
+          <w:tcPr>
+            <w:tcW w:w="1617" w:type="dxa"/>
+          </w:tcPr>
+          <w:p>
+            <w:pPr>
+              <w:jc w:val="center"/>
+              <w:rPr>
+                <w:rFonts w:ascii="Times New Roman" w:hAnsi="Times New Roman" w:cs="Times New Roman"/>
+                <w:sz w:val="26"/>
+                <w:szCs w:val="26"/>
+              </w:rPr>
+            </w:pPr>
+            <w:r>
+              <w:rPr>
+                <w:rFonts w:ascii="Times New Roman" w:hAnsi="Times New Roman" w:cs="Times New Roman"/>
+                <w:sz w:val="26"/>
+                <w:szCs w:val="26"/>
+              </w:rPr>
+              <w:t>320</w:t>
+            </w:r>
+          </w:p>
+        </w:tc>
+        <w:tc>
+          <w:tcPr>
+            <w:tcW w:w="1628" w:type="dxa"/>
+          </w:tcPr>
+          <w:p>
+            <w:pPr>
+              <w:jc w:val="center"/>
+              <w:rPr>
+                <w:rFonts w:ascii="Times New Roman" w:hAnsi="Times New Roman" w:cs="Times New Roman"/>
+                <w:sz w:val="26"/>
+                <w:szCs w:val="26"/>
+              </w:rPr>
+            </w:pPr>
+            <w:r>
+              <w:rPr>
+                <w:rFonts w:ascii="Times New Roman" w:hAnsi="Times New Roman" w:cs="Times New Roman"/>
+                <w:sz w:val="26"/>
+                <w:szCs w:val="26"/>
+              </w:rPr>
+              <w:t>6*10</w:t>
+            </w:r>
+            <w:r>
+              <w:rPr>
+                <w:rFonts w:ascii="Times New Roman" w:hAnsi="Times New Roman" w:cs="Times New Roman"/>
+                <w:sz w:val="26"/>
+                <w:szCs w:val="26"/>
+                <w:vertAlign w:val="superscript"/>
+              </w:rPr>
+              <w:t>11</w:t>
+            </w:r>
+          </w:p>
+        </w:tc>
+        <w:tc>
+          <w:tcPr>
+            <w:tcW w:w="1672" w:type="dxa"/>
+          </w:tcPr>
+          <w:p>
+            <w:pPr>
+              <w:jc w:val="center"/>
+              <w:rPr>
+                <w:rFonts w:ascii="Times New Roman" w:hAnsi="Times New Roman" w:cs="Times New Roman"/>
+                <w:sz w:val="26"/>
+                <w:szCs w:val="26"/>
+              </w:rPr>
+            </w:pPr>
+            <w:r>
+              <w:rPr>
+                <w:rFonts w:ascii="Times New Roman" w:hAnsi="Times New Roman" w:cs="Times New Roman"/>
+                <w:sz w:val="26"/>
+                <w:szCs w:val="26"/>
+              </w:rPr>
+              <w:t>614,402</w:t>
+            </w:r>
+          </w:p>
+        </w:tc>
+        <w:tc>
+          <w:tcPr>
+            <w:tcW w:w="1637" w:type="dxa"/>
+          </w:tcPr>
+          <w:p>
+            <w:pPr>
+              <w:jc w:val="center"/>
+              <w:rPr>
+                <w:rFonts w:ascii="Times New Roman" w:hAnsi="Times New Roman" w:cs="Times New Roman"/>
+                <w:sz w:val="26"/>
+                <w:szCs w:val="26"/>
+              </w:rPr>
+            </w:pPr>
+            <w:r>
+              <w:rPr>
+                <w:rFonts w:ascii="Times New Roman" w:hAnsi="Times New Roman" w:cs="Times New Roman"/>
+                <w:sz w:val="26"/>
+                <w:szCs w:val="26"/>
+              </w:rPr>
+              <w:t>15,331</w:t>
+            </w:r>
+          </w:p>
+        </w:tc>
+        <w:tc>
+          <w:tcPr>
+            <w:tcW w:w="1588" w:type="dxa"/>
+          </w:tcPr>
+          <w:p>
+            <w:pPr>
+              <w:jc w:val="center"/>
+              <w:rPr>
+                <w:rFonts w:ascii="Times New Roman" w:hAnsi="Times New Roman" w:cs="Times New Roman"/>
+                <w:sz w:val="26"/>
+                <w:szCs w:val="26"/>
+              </w:rPr>
+            </w:pPr>
+            <w:r>
+              <w:rPr>
+                <w:rFonts w:ascii="Times New Roman" w:hAnsi="Times New Roman" w:cs="Times New Roman"/>
+                <w:sz w:val="26"/>
+                <w:szCs w:val="26"/>
+              </w:rPr>
+              <w:t>129</w:t>
+            </w:r>
+          </w:p>
+        </w:tc>
+        <w:tc>
+          <w:tcPr>
+            <w:tcW w:w="1434" w:type="dxa"/>
+          </w:tcPr>
+          <w:p>
+            <w:pPr>
+              <w:jc w:val="center"/>
+              <w:rPr>
+                <w:rFonts w:ascii="Times New Roman" w:hAnsi="Times New Roman" w:cs="Times New Roman"/>
+                <w:sz w:val="26"/>
+                <w:szCs w:val="26"/>
+              </w:rPr>
+            </w:pPr>
+            <w:r>
+              <w:rPr>
+                <w:rFonts w:ascii="Times New Roman" w:hAnsi="Times New Roman" w:cs="Times New Roman"/>
+                <w:sz w:val="26"/>
+                <w:szCs w:val="26"/>
+              </w:rPr>
+              <w:t>62.6</w:t>
+            </w:r>
+          </w:p>
+        </w:tc>
+      </w:tr>
+      <w:tr>
+        <w:tc>
+          <w:tcPr>
+            <w:tcW w:w="1617" w:type="dxa"/>
+          </w:tcPr>
+          <w:p>
+            <w:pPr>
+              <w:jc w:val="center"/>
+              <w:rPr>
+                <w:rFonts w:ascii="Times New Roman" w:hAnsi="Times New Roman" w:cs="Times New Roman"/>
+                <w:sz w:val="26"/>
+                <w:szCs w:val="26"/>
+              </w:rPr>
+            </w:pPr>
+            <w:r>
+              <w:rPr>
+                <w:rFonts w:ascii="Times New Roman" w:hAnsi="Times New Roman" w:cs="Times New Roman"/>
+                <w:sz w:val="26"/>
+                <w:szCs w:val="26"/>
+              </w:rPr>
+              <w:t>3200</w:t>
+            </w:r>
+          </w:p>
+        </w:tc>
+        <w:tc>
+          <w:tcPr>
+            <w:tcW w:w="1628" w:type="dxa"/>
+          </w:tcPr>
+          <w:p>
+            <w:pPr>
+              <w:jc w:val="center"/>
+              <w:rPr>
+                <w:rFonts w:ascii="Times New Roman" w:hAnsi="Times New Roman" w:cs="Times New Roman"/>
+                <w:sz w:val="26"/>
+                <w:szCs w:val="26"/>
+              </w:rPr>
+            </w:pPr>
+            <w:r>
+              <w:rPr>
+                <w:rFonts w:ascii="Times New Roman" w:hAnsi="Times New Roman" w:cs="Times New Roman"/>
+                <w:sz w:val="26"/>
+                <w:szCs w:val="26"/>
+              </w:rPr>
+              <w:t>6*10</w:t>
+            </w:r>
+            <w:r>
+              <w:rPr>
+                <w:rFonts w:ascii="Times New Roman" w:hAnsi="Times New Roman" w:cs="Times New Roman"/>
+                <w:sz w:val="26"/>
+                <w:szCs w:val="26"/>
+                <w:vertAlign w:val="superscript"/>
+              </w:rPr>
+              <w:t>11</w:t>
+            </w:r>
+          </w:p>
+        </w:tc>
+        <w:tc>
+          <w:tcPr>
+            <w:tcW w:w="1672" w:type="dxa"/>
+          </w:tcPr>
+          <w:p>
+            <w:pPr>
+              <w:jc w:val="center"/>
+              <w:rPr>
+                <w:rFonts w:ascii="Times New Roman" w:hAnsi="Times New Roman" w:cs="Times New Roman"/>
+                <w:sz w:val="26"/>
+                <w:szCs w:val="26"/>
+              </w:rPr>
+            </w:pPr>
+            <w:r>
+              <w:rPr>
+                <w:rFonts w:ascii="Times New Roman" w:hAnsi="Times New Roman" w:cs="Times New Roman"/>
+                <w:sz w:val="26"/>
+                <w:szCs w:val="26"/>
+              </w:rPr>
+              <w:t>614,402</w:t>
+            </w:r>
+          </w:p>
+        </w:tc>
+        <w:tc>
+          <w:tcPr>
+            <w:tcW w:w="1637" w:type="dxa"/>
+          </w:tcPr>
+          <w:p>
+            <w:pPr>
+              <w:jc w:val="center"/>
+              <w:rPr>
+                <w:rFonts w:ascii="Times New Roman" w:hAnsi="Times New Roman" w:cs="Times New Roman"/>
+                <w:sz w:val="26"/>
+                <w:szCs w:val="26"/>
+              </w:rPr>
+            </w:pPr>
+            <w:r>
+              <w:rPr>
+                <w:rFonts w:ascii="Times New Roman" w:hAnsi="Times New Roman" w:cs="Times New Roman"/>
+                <w:sz w:val="26"/>
+                <w:szCs w:val="26"/>
+              </w:rPr>
+              <w:t>15,331</w:t>
+            </w:r>
+          </w:p>
+        </w:tc>
+        <w:tc>
+          <w:tcPr>
+            <w:tcW w:w="1588" w:type="dxa"/>
+          </w:tcPr>
+          <w:p>
+            <w:pPr>
+              <w:jc w:val="center"/>
+              <w:rPr>
+                <w:rFonts w:ascii="Times New Roman" w:hAnsi="Times New Roman" w:cs="Times New Roman"/>
+                <w:sz w:val="26"/>
+                <w:szCs w:val="26"/>
+              </w:rPr>
+            </w:pPr>
+            <w:r>
+              <w:rPr>
+                <w:rFonts w:ascii="Times New Roman" w:hAnsi="Times New Roman" w:cs="Times New Roman"/>
+                <w:sz w:val="26"/>
+                <w:szCs w:val="26"/>
+              </w:rPr>
+              <w:t>1</w:t>
+            </w:r>
+          </w:p>
+        </w:tc>
+        <w:tc>
+          <w:tcPr>
+            <w:tcW w:w="1434" w:type="dxa"/>
+          </w:tcPr>
+          <w:p>
+            <w:pPr>
+              <w:jc w:val="center"/>
+              <w:rPr>
+                <w:rFonts w:ascii="Times New Roman" w:hAnsi="Times New Roman" w:cs="Times New Roman"/>
+                <w:sz w:val="26"/>
+                <w:szCs w:val="26"/>
+              </w:rPr>
+            </w:pPr>
+            <w:r>
+              <w:rPr>
+                <w:rFonts w:ascii="Times New Roman" w:hAnsi="Times New Roman" w:cs="Times New Roman"/>
+                <w:sz w:val="26"/>
+                <w:szCs w:val="26"/>
+              </w:rPr>
+              <w:t>8076</w:t>
+            </w:r>
+          </w:p>
+        </w:tc>
+      </w:tr>
+    </w:tbl>
+    <w:p>
+      <w:pPr>
+        <w:jc w:val="center"/>
+        <w:rPr>
+          <w:rFonts w:ascii="Times New Roman" w:hAnsi="Times New Roman" w:cs="Times New Roman"/>
+          <w:sz w:val="26"/>
+          <w:szCs w:val="26"/>
+        </w:rPr>
+      </w:pPr>
+      <w:r>
+        <w:rPr>
+          <w:rFonts w:ascii="Times New Roman" w:hAnsi="Times New Roman" w:cs="Times New Roman"/>
+          <w:sz w:val="26"/>
+          <w:szCs w:val="26"/>
+        </w:rPr>
+        <w:t>Table 1: timing results for various execution configurations</w:t>
+      </w:r>
+    </w:p>
+    <w:p>
+      <w:pPr>
+        <w:jc w:val="center"/>
+        <w:rPr>
+          <w:rFonts w:ascii="Times New Roman" w:hAnsi="Times New Roman" w:cs="Times New Roman"/>
+          <w:sz w:val="26"/>
+          <w:szCs w:val="26"/>
+        </w:rPr>
+      </w:pPr>
+    </w:p>
+    <w:p>
+      <w:pPr>
+        <w:rPr>
+          <w:rFonts w:ascii="Times New Roman" w:hAnsi="Times New Roman" w:cs="Times New Roman"/>
+          <w:sz w:val="26"/>
+          <w:szCs w:val="26"/>
+        </w:rPr>
+      </w:pPr>
+      <w:r>
+        <w:rPr>
+          <w:rFonts w:ascii="Times New Roman" w:hAnsi="Times New Roman" w:cs="Times New Roman"/>
+          <w:sz w:val="26"/>
+          <w:szCs w:val="26"/>
+        </w:rPr>
+        <w:tab/>
+        <w:t>Since each thread is able to proceed independently (no shared reads or writes), and all threads must wait between each kernel launch for the slowest thread to finish, it is not surprising that the time is reduced dramatically when splitting the same interval over more threads. It is also not surprising that, in the smaller range of numbers starting at 6*10</w:t>
+      </w:r>
+      <w:r>
+        <w:rPr>
+          <w:rFonts w:ascii="Times New Roman" w:hAnsi="Times New Roman" w:cs="Times New Roman"/>
+          <w:sz w:val="26"/>
+          <w:szCs w:val="26"/>
+          <w:vertAlign w:val="superscript"/>
+        </w:rPr>
+        <w:t>7</w:t>
+      </w:r>
+      <w:r>
+        <w:rPr>
+          <w:rFonts w:ascii="Times New Roman" w:hAnsi="Times New Roman" w:cs="Times New Roman"/>
+          <w:sz w:val="26"/>
+          <w:szCs w:val="26"/>
+        </w:rPr>
+        <w:t>, more primes are found in a shorter amount of time. Also note that the speedup factors are very similar for the same number of threads between the two groups.</w:t>
+      </w:r>
+    </w:p>
+    <w:p>
+      <w:pPr>
+        <w:rPr>
+          <w:rFonts w:ascii="Times New Roman" w:hAnsi="Times New Roman" w:cs="Times New Roman"/>
+          <w:sz w:val="26"/>
+          <w:szCs w:val="26"/>
+        </w:rPr>
+      </w:pPr>
+      <w:r>
+        <w:rPr>
+          <w:rFonts w:ascii="Times New Roman" w:hAnsi="Times New Roman" w:cs="Times New Roman"/>
+          <w:sz w:val="26"/>
+          <w:szCs w:val="26"/>
+        </w:rPr>
+        <w:br w:type="page"/>
+      </w:r>
+    </w:p>
+    <w:p>
+      <w:pPr>
+        <w:ind w:firstLine="720"/>
+        <w:rPr>
+          <w:rFonts w:ascii="Times New Roman" w:hAnsi="Times New Roman" w:cs="Times New Roman"/>
+          <w:sz w:val="26"/>
+          <w:szCs w:val="26"/>
+        </w:rPr>
+      </w:pPr>
+      <w:r>
+        <w:rPr>
+          <w:rFonts w:ascii="Times New Roman" w:hAnsi="Times New Roman" w:cs="Times New Roman"/>
+          <w:sz w:val="26"/>
+          <w:szCs w:val="26"/>
+        </w:rPr>
+        <w:lastRenderedPageBreak/>
+        <w:t>https://primes.utm.edu/lists/small/millions/</w:t>
+      </w:r>
+    </w:p>
+    <w:p>
+      <w:pPr>
+        <w:ind w:firstLine="720"/>
+        <w:rPr>
+          <w:rFonts w:ascii="Times New Roman" w:hAnsi="Times New Roman" w:cs="Times New Roman"/>
+          <w:sz w:val="26"/>
+          <w:szCs w:val="26"/>
+        </w:rPr>
+      </w:pPr>
+      <w:r>
+        <w:rPr>
+          <w:rFonts w:ascii="Times New Roman" w:hAnsi="Times New Roman" w:cs="Times New Roman"/>
+          <w:sz w:val="26"/>
+          <w:szCs w:val="26"/>
+        </w:rPr>
+        <w:t>https://primes.utm.edu/howmany.html#table</w:t>
+      </w:r>
+    </w:p>
+    <w:p>
+      <w:pPr>
+        <w:ind w:firstLine="720"/>
+        <w:rPr>
+          <w:rFonts w:ascii="Times New Roman" w:hAnsi="Times New Roman" w:cs="Times New Roman"/>
+          <w:sz w:val="26"/>
+          <w:szCs w:val="26"/>
+        </w:rPr>
+      </w:pPr>
+      <w:proofErr w:type="gramStart"/>
+      <w:r>
+        <w:rPr>
+          <w:rFonts w:ascii="Times New Roman" w:hAnsi="Times New Roman" w:cs="Times New Roman"/>
+          <w:sz w:val="26"/>
+          <w:szCs w:val="26"/>
+        </w:rPr>
+        <w:t>wolfram</w:t>
+      </w:r>
+      <w:proofErr w:type="gramEnd"/>
+      <w:r>
+        <w:rPr>
+          <w:rFonts w:ascii="Times New Roman" w:hAnsi="Times New Roman" w:cs="Times New Roman"/>
+          <w:sz w:val="26"/>
+          <w:szCs w:val="26"/>
+        </w:rPr>
+        <w:t xml:space="preserve"> alpha</w:t>
       </w:r>
     </w:p>
     <w:sectPr>
@@ -946,6 +3575,66 @@
       <w:contextualSpacing/>
     </w:pPr>
   </w:style>
+  <w:style w:type="character" w:styleId="Hyperlink">
+    <w:name w:val="Hyperlink"/>
+    <w:basedOn w:val="DefaultParagraphFont"/>
+    <w:uiPriority w:val="99"/>
+    <w:unhideWhenUsed/>
+    <w:rsid w:val="00A2681C"/>
+    <w:rPr>
+      <w:color w:val="0000FF" w:themeColor="hyperlink"/>
+      <w:u w:val="single"/>
+    </w:rPr>
+  </w:style>
+  <w:style w:type="paragraph" w:styleId="BalloonText">
+    <w:name w:val="Balloon Text"/>
+    <w:basedOn w:val="Normal"/>
+    <w:link w:val="BalloonTextChar"/>
+    <w:uiPriority w:val="99"/>
+    <w:semiHidden/>
+    <w:unhideWhenUsed/>
+    <w:rsid w:val="001C3194"/>
+    <w:pPr>
+      <w:spacing w:line="240" w:lineRule="auto"/>
+    </w:pPr>
+    <w:rPr>
+      <w:rFonts w:ascii="Tahoma" w:hAnsi="Tahoma" w:cs="Tahoma"/>
+      <w:sz w:val="16"/>
+      <w:szCs w:val="16"/>
+    </w:rPr>
+  </w:style>
+  <w:style w:type="character" w:customStyle="1" w:styleId="BalloonTextChar">
+    <w:name w:val="Balloon Text Char"/>
+    <w:basedOn w:val="DefaultParagraphFont"/>
+    <w:link w:val="BalloonText"/>
+    <w:uiPriority w:val="99"/>
+    <w:semiHidden/>
+    <w:rsid w:val="001C3194"/>
+    <w:rPr>
+      <w:rFonts w:ascii="Tahoma" w:hAnsi="Tahoma" w:cs="Tahoma"/>
+      <w:sz w:val="16"/>
+      <w:szCs w:val="16"/>
+    </w:rPr>
+  </w:style>
+  <w:style w:type="table" w:styleId="TableGrid">
+    <w:name w:val="Table Grid"/>
+    <w:basedOn w:val="TableNormal"/>
+    <w:uiPriority w:val="59"/>
+    <w:rsid w:val="00781E02"/>
+    <w:pPr>
+      <w:spacing w:line="240" w:lineRule="auto"/>
+    </w:pPr>
+    <w:tblPr>
+      <w:tblBorders>
+        <w:top w:val="single" w:sz="4" w:space="0" w:color="auto"/>
+        <w:left w:val="single" w:sz="4" w:space="0" w:color="auto"/>
+        <w:bottom w:val="single" w:sz="4" w:space="0" w:color="auto"/>
+        <w:right w:val="single" w:sz="4" w:space="0" w:color="auto"/>
+        <w:insideH w:val="single" w:sz="4" w:space="0" w:color="auto"/>
+        <w:insideV w:val="single" w:sz="4" w:space="0" w:color="auto"/>
+      </w:tblBorders>
+    </w:tblPr>
+  </w:style>
 </w:styles>
 </file>
 
@@ -1275,6 +3964,66 @@
       <w:contextualSpacing/>
     </w:pPr>
   </w:style>
+  <w:style w:type="character" w:styleId="Hyperlink">
+    <w:name w:val="Hyperlink"/>
+    <w:basedOn w:val="DefaultParagraphFont"/>
+    <w:uiPriority w:val="99"/>
+    <w:unhideWhenUsed/>
+    <w:rsid w:val="00A2681C"/>
+    <w:rPr>
+      <w:color w:val="0000FF" w:themeColor="hyperlink"/>
+      <w:u w:val="single"/>
+    </w:rPr>
+  </w:style>
+  <w:style w:type="paragraph" w:styleId="BalloonText">
+    <w:name w:val="Balloon Text"/>
+    <w:basedOn w:val="Normal"/>
+    <w:link w:val="BalloonTextChar"/>
+    <w:uiPriority w:val="99"/>
+    <w:semiHidden/>
+    <w:unhideWhenUsed/>
+    <w:rsid w:val="001C3194"/>
+    <w:pPr>
+      <w:spacing w:line="240" w:lineRule="auto"/>
+    </w:pPr>
+    <w:rPr>
+      <w:rFonts w:ascii="Tahoma" w:hAnsi="Tahoma" w:cs="Tahoma"/>
+      <w:sz w:val="16"/>
+      <w:szCs w:val="16"/>
+    </w:rPr>
+  </w:style>
+  <w:style w:type="character" w:customStyle="1" w:styleId="BalloonTextChar">
+    <w:name w:val="Balloon Text Char"/>
+    <w:basedOn w:val="DefaultParagraphFont"/>
+    <w:link w:val="BalloonText"/>
+    <w:uiPriority w:val="99"/>
+    <w:semiHidden/>
+    <w:rsid w:val="001C3194"/>
+    <w:rPr>
+      <w:rFonts w:ascii="Tahoma" w:hAnsi="Tahoma" w:cs="Tahoma"/>
+      <w:sz w:val="16"/>
+      <w:szCs w:val="16"/>
+    </w:rPr>
+  </w:style>
+  <w:style w:type="table" w:styleId="TableGrid">
+    <w:name w:val="Table Grid"/>
+    <w:basedOn w:val="TableNormal"/>
+    <w:uiPriority w:val="59"/>
+    <w:rsid w:val="00781E02"/>
+    <w:pPr>
+      <w:spacing w:line="240" w:lineRule="auto"/>
+    </w:pPr>
+    <w:tblPr>
+      <w:tblBorders>
+        <w:top w:val="single" w:sz="4" w:space="0" w:color="auto"/>
+        <w:left w:val="single" w:sz="4" w:space="0" w:color="auto"/>
+        <w:bottom w:val="single" w:sz="4" w:space="0" w:color="auto"/>
+        <w:right w:val="single" w:sz="4" w:space="0" w:color="auto"/>
+        <w:insideH w:val="single" w:sz="4" w:space="0" w:color="auto"/>
+        <w:insideV w:val="single" w:sz="4" w:space="0" w:color="auto"/>
+      </w:tblBorders>
+    </w:tblPr>
+  </w:style>
 </w:styles>
 </file>
 

</xml_diff>

<commit_message>
Expanded report to 4 pages, with all sections and 3 exam questions
</commit_message>
<xml_diff>
--- a/report.docx
+++ b/report.docx
@@ -62,16 +62,8 @@
         <w:rPr>
           <w:rFonts w:ascii="Times New Roman" w:hAnsi="Times New Roman" w:cs="Times New Roman"/>
         </w:rPr>
-        <w:t xml:space="preserve">Eric </w:t>
-      </w:r>
-      <w:proofErr w:type="spellStart"/>
-      <w:r>
-        <w:rPr>
-          <w:rFonts w:ascii="Times New Roman" w:hAnsi="Times New Roman" w:cs="Times New Roman"/>
-        </w:rPr>
-        <w:t>Fernandes</w:t>
-      </w:r>
-      <w:proofErr w:type="spellEnd"/>
+        <w:t>Eric Fernandes</w:t>
+      </w:r>
     </w:p>
     <w:p>
       <w:pPr>
@@ -154,16 +146,7 @@
           <w:sz w:val="26"/>
           <w:szCs w:val="26"/>
         </w:rPr>
-        <w:t xml:space="preserve">. This definition excludes the number 1 itself, as well as every even number </w:t>
-      </w:r>
-      <w:proofErr w:type="gramStart"/>
-      <w:r>
-        <w:rPr>
-          <w:rFonts w:ascii="Times New Roman" w:hAnsi="Times New Roman" w:cs="Times New Roman"/>
-          <w:sz w:val="26"/>
-          <w:szCs w:val="26"/>
-        </w:rPr>
-        <w:t xml:space="preserve">except </w:t>
+        <w:t xml:space="preserve">. This definition excludes the number 1 itself, as well as every even number except </w:t>
       </w:r>
       <w:r>
         <w:rPr>
@@ -179,16 +162,7 @@
           <w:sz w:val="26"/>
           <w:szCs w:val="26"/>
         </w:rPr>
-        <w:t>2</w:t>
-      </w:r>
-      <w:proofErr w:type="gramEnd"/>
-      <w:r>
-        <w:rPr>
-          <w:rFonts w:ascii="Times New Roman" w:hAnsi="Times New Roman" w:cs="Times New Roman"/>
-          <w:sz w:val="26"/>
-          <w:szCs w:val="26"/>
-        </w:rPr>
-        <w:t xml:space="preserve">, every multiple of 3 except 3 itself, and so on. It can be easily proven that there are infinitely many prime numbers, though there is no known straightforward procedure for finding primes in a given range. </w:t>
+        <w:t xml:space="preserve">2, every multiple of 3 except 3 itself, and so on. It can be easily proven that there are infinitely many prime numbers, though there is no known straightforward procedure for finding primes in a given range. </w:t>
       </w:r>
       <w:r>
         <w:rPr>
@@ -366,25 +340,7 @@
           <w:sz w:val="26"/>
           <w:szCs w:val="26"/>
         </w:rPr>
-        <w:t xml:space="preserve"> one simply lists the integers, </w:t>
-      </w:r>
-      <w:proofErr w:type="gramStart"/>
-      <w:r>
-        <w:rPr>
-          <w:rFonts w:ascii="Times New Roman" w:hAnsi="Times New Roman" w:cs="Times New Roman"/>
-          <w:sz w:val="26"/>
-          <w:szCs w:val="26"/>
-        </w:rPr>
-        <w:t>then</w:t>
-      </w:r>
-      <w:proofErr w:type="gramEnd"/>
-      <w:r>
-        <w:rPr>
-          <w:rFonts w:ascii="Times New Roman" w:hAnsi="Times New Roman" w:cs="Times New Roman"/>
-          <w:sz w:val="26"/>
-          <w:szCs w:val="26"/>
-        </w:rPr>
-        <w:t xml:space="preserve"> crosses out the multiples of 2, then of 3 since it is the next number that is not crossed out, then of 5 as the next number remaining, and so on.</w:t>
+        <w:t xml:space="preserve"> one simply lists the integers, then crosses out the multiples of 2, then of 3 since it is the next number that is not crossed out, then of 5 as the next number remaining, and so on.</w:t>
       </w:r>
       <w:r>
         <w:rPr>
@@ -400,25 +356,7 @@
           <w:sz w:val="26"/>
           <w:szCs w:val="26"/>
         </w:rPr>
-        <w:t xml:space="preserve">Any number remaining must be </w:t>
-      </w:r>
-      <w:proofErr w:type="gramStart"/>
-      <w:r>
-        <w:rPr>
-          <w:rFonts w:ascii="Times New Roman" w:hAnsi="Times New Roman" w:cs="Times New Roman"/>
-          <w:sz w:val="26"/>
-          <w:szCs w:val="26"/>
-        </w:rPr>
-        <w:t>prime</w:t>
-      </w:r>
-      <w:proofErr w:type="gramEnd"/>
-      <w:r>
-        <w:rPr>
-          <w:rFonts w:ascii="Times New Roman" w:hAnsi="Times New Roman" w:cs="Times New Roman"/>
-          <w:sz w:val="26"/>
-          <w:szCs w:val="26"/>
-        </w:rPr>
-        <w:t>. Such</w:t>
+        <w:t>Any number remaining must be prime. Such</w:t>
       </w:r>
       <w:r>
         <w:rPr>
@@ -600,25 +538,7 @@
           <w:sz w:val="26"/>
           <w:szCs w:val="26"/>
         </w:rPr>
-        <w:t xml:space="preserve">To conclusively prove that a number is </w:t>
-      </w:r>
-      <w:proofErr w:type="gramStart"/>
-      <w:r>
-        <w:rPr>
-          <w:rFonts w:ascii="Times New Roman" w:hAnsi="Times New Roman" w:cs="Times New Roman"/>
-          <w:sz w:val="26"/>
-          <w:szCs w:val="26"/>
-        </w:rPr>
-        <w:t>prime</w:t>
-      </w:r>
-      <w:proofErr w:type="gramEnd"/>
-      <w:r>
-        <w:rPr>
-          <w:rFonts w:ascii="Times New Roman" w:hAnsi="Times New Roman" w:cs="Times New Roman"/>
-          <w:sz w:val="26"/>
-          <w:szCs w:val="26"/>
-        </w:rPr>
-        <w:t>, however</w:t>
+        <w:t>To conclusively prove that a number is prime, however</w:t>
       </w:r>
       <w:r>
         <w:rPr>
@@ -651,71 +571,7 @@
           <w:szCs w:val="26"/>
         </w:rPr>
         <w:lastRenderedPageBreak/>
-        <w:t xml:space="preserve">as divisors of a candidate prime 'n' encompasses the range [2, </w:t>
-      </w:r>
-      <w:proofErr w:type="spellStart"/>
-      <w:proofErr w:type="gramStart"/>
-      <w:r>
-        <w:rPr>
-          <w:rFonts w:ascii="Times New Roman" w:hAnsi="Times New Roman" w:cs="Times New Roman"/>
-          <w:sz w:val="26"/>
-          <w:szCs w:val="26"/>
-        </w:rPr>
-        <w:t>sqrt</w:t>
-      </w:r>
-      <w:proofErr w:type="spellEnd"/>
-      <w:r>
-        <w:rPr>
-          <w:rFonts w:ascii="Times New Roman" w:hAnsi="Times New Roman" w:cs="Times New Roman"/>
-          <w:sz w:val="26"/>
-          <w:szCs w:val="26"/>
-        </w:rPr>
-        <w:t>(</w:t>
-      </w:r>
-      <w:proofErr w:type="gramEnd"/>
-      <w:r>
-        <w:rPr>
-          <w:rFonts w:ascii="Times New Roman" w:hAnsi="Times New Roman" w:cs="Times New Roman"/>
-          <w:sz w:val="26"/>
-          <w:szCs w:val="26"/>
-        </w:rPr>
-        <w:t xml:space="preserve">n)], as if k &gt; </w:t>
-      </w:r>
-      <w:proofErr w:type="spellStart"/>
-      <w:r>
-        <w:rPr>
-          <w:rFonts w:ascii="Times New Roman" w:hAnsi="Times New Roman" w:cs="Times New Roman"/>
-          <w:sz w:val="26"/>
-          <w:szCs w:val="26"/>
-        </w:rPr>
-        <w:t>sqrt</w:t>
-      </w:r>
-      <w:proofErr w:type="spellEnd"/>
-      <w:r>
-        <w:rPr>
-          <w:rFonts w:ascii="Times New Roman" w:hAnsi="Times New Roman" w:cs="Times New Roman"/>
-          <w:sz w:val="26"/>
-          <w:szCs w:val="26"/>
-        </w:rPr>
-        <w:t xml:space="preserve">(n) divides n then n/k &lt; </w:t>
-      </w:r>
-      <w:proofErr w:type="spellStart"/>
-      <w:r>
-        <w:rPr>
-          <w:rFonts w:ascii="Times New Roman" w:hAnsi="Times New Roman" w:cs="Times New Roman"/>
-          <w:sz w:val="26"/>
-          <w:szCs w:val="26"/>
-        </w:rPr>
-        <w:t>sqrt</w:t>
-      </w:r>
-      <w:proofErr w:type="spellEnd"/>
-      <w:r>
-        <w:rPr>
-          <w:rFonts w:ascii="Times New Roman" w:hAnsi="Times New Roman" w:cs="Times New Roman"/>
-          <w:sz w:val="26"/>
-          <w:szCs w:val="26"/>
-        </w:rPr>
-        <w:t xml:space="preserve">(n) also divides n. </w:t>
+        <w:t xml:space="preserve">as divisors of a candidate prime 'n' encompasses the range [2, sqrt(n)], as if k &gt; sqrt(n) divides n then n/k &lt; sqrt(n) also divides n. </w:t>
       </w:r>
     </w:p>
     <w:p>
@@ -733,89 +589,7 @@
           <w:sz w:val="26"/>
           <w:szCs w:val="26"/>
         </w:rPr>
-        <w:t>At many stages of this process, the search for prime numbers can be parallelized effectively. First, for a given range [</w:t>
-      </w:r>
-      <w:proofErr w:type="spellStart"/>
-      <w:r>
-        <w:rPr>
-          <w:rFonts w:ascii="Times New Roman" w:hAnsi="Times New Roman" w:cs="Times New Roman"/>
-          <w:sz w:val="26"/>
-          <w:szCs w:val="26"/>
-        </w:rPr>
-        <w:t>u</w:t>
-      </w:r>
-      <w:proofErr w:type="gramStart"/>
-      <w:r>
-        <w:rPr>
-          <w:rFonts w:ascii="Times New Roman" w:hAnsi="Times New Roman" w:cs="Times New Roman"/>
-          <w:sz w:val="26"/>
-          <w:szCs w:val="26"/>
-        </w:rPr>
-        <w:t>,v</w:t>
-      </w:r>
-      <w:proofErr w:type="spellEnd"/>
-      <w:proofErr w:type="gramEnd"/>
-      <w:r>
-        <w:rPr>
-          <w:rFonts w:ascii="Times New Roman" w:hAnsi="Times New Roman" w:cs="Times New Roman"/>
-          <w:sz w:val="26"/>
-          <w:szCs w:val="26"/>
-        </w:rPr>
-        <w:t>] to search with p processors, processor '</w:t>
-      </w:r>
-      <w:proofErr w:type="spellStart"/>
-      <w:r>
-        <w:rPr>
-          <w:rFonts w:ascii="Times New Roman" w:hAnsi="Times New Roman" w:cs="Times New Roman"/>
-          <w:sz w:val="26"/>
-          <w:szCs w:val="26"/>
-        </w:rPr>
-        <w:t>i</w:t>
-      </w:r>
-      <w:proofErr w:type="spellEnd"/>
-      <w:r>
-        <w:rPr>
-          <w:rFonts w:ascii="Times New Roman" w:hAnsi="Times New Roman" w:cs="Times New Roman"/>
-          <w:sz w:val="26"/>
-          <w:szCs w:val="26"/>
-        </w:rPr>
-        <w:t xml:space="preserve">' can examine integers of the form 6k +/- 1 in the range [(v-u)/(p) * </w:t>
-      </w:r>
-      <w:proofErr w:type="spellStart"/>
-      <w:r>
-        <w:rPr>
-          <w:rFonts w:ascii="Times New Roman" w:hAnsi="Times New Roman" w:cs="Times New Roman"/>
-          <w:sz w:val="26"/>
-          <w:szCs w:val="26"/>
-        </w:rPr>
-        <w:t>i</w:t>
-      </w:r>
-      <w:proofErr w:type="spellEnd"/>
-      <w:r>
-        <w:rPr>
-          <w:rFonts w:ascii="Times New Roman" w:hAnsi="Times New Roman" w:cs="Times New Roman"/>
-          <w:sz w:val="26"/>
-          <w:szCs w:val="26"/>
-        </w:rPr>
-        <w:t>, (v-u)/(p) * (</w:t>
-      </w:r>
-      <w:proofErr w:type="spellStart"/>
-      <w:r>
-        <w:rPr>
-          <w:rFonts w:ascii="Times New Roman" w:hAnsi="Times New Roman" w:cs="Times New Roman"/>
-          <w:sz w:val="26"/>
-          <w:szCs w:val="26"/>
-        </w:rPr>
-        <w:t>i</w:t>
-      </w:r>
-      <w:proofErr w:type="spellEnd"/>
-      <w:r>
-        <w:rPr>
-          <w:rFonts w:ascii="Times New Roman" w:hAnsi="Times New Roman" w:cs="Times New Roman"/>
-          <w:sz w:val="26"/>
-          <w:szCs w:val="26"/>
-        </w:rPr>
-        <w:t xml:space="preserve"> + 1)) and apply a probabilistic algorithm to generate candidate primes in this range. A final candidate list, then, can be split between processors for confirmation. For a single candidate, too, the process of testing divisibility by a set of integers can be split by divisor.</w:t>
+        <w:t>At many stages of this process, the search for prime numbers can be parallelized effectively. First, for a given range [u,v] to search with p processors, processor 'i' can examine integers of the form 6k +/- 1 in the range [(v-u)/(p) * i, (v-u)/(p) * (i + 1)) and apply a probabilistic algorithm to generate candidate primes in this range. A final candidate list, then, can be split between processors for confirmation. For a single candidate, too, the process of testing divisibility by a set of integers can be split by divisor.</w:t>
       </w:r>
     </w:p>
     <w:p>
@@ -953,33 +727,15 @@
           <w:sz w:val="26"/>
           <w:szCs w:val="26"/>
         </w:rPr>
-        <w:t xml:space="preserve">In parallel on all processors, generate a set of candidate primes of the form 6k +/- </w:t>
-      </w:r>
-      <w:proofErr w:type="gramStart"/>
-      <w:r>
-        <w:rPr>
-          <w:rFonts w:ascii="Times New Roman" w:hAnsi="Times New Roman" w:cs="Times New Roman"/>
-          <w:sz w:val="26"/>
-          <w:szCs w:val="26"/>
-        </w:rPr>
-        <w:t>1</w:t>
-      </w:r>
-      <w:r>
-        <w:rPr>
-          <w:rFonts w:ascii="Times New Roman" w:hAnsi="Times New Roman" w:cs="Times New Roman"/>
-          <w:sz w:val="26"/>
-          <w:szCs w:val="26"/>
-        </w:rPr>
-        <w:t>, that</w:t>
-      </w:r>
-      <w:proofErr w:type="gramEnd"/>
-      <w:r>
-        <w:rPr>
-          <w:rFonts w:ascii="Times New Roman" w:hAnsi="Times New Roman" w:cs="Times New Roman"/>
-          <w:sz w:val="26"/>
-          <w:szCs w:val="26"/>
-        </w:rPr>
-        <w:t xml:space="preserve"> furthermore are not divisible by any known “small” primes.</w:t>
+        <w:t>In parallel on all processors, generate a set of candidate primes of the form 6k +/- 1</w:t>
+      </w:r>
+      <w:r>
+        <w:rPr>
+          <w:rFonts w:ascii="Times New Roman" w:hAnsi="Times New Roman" w:cs="Times New Roman"/>
+          <w:sz w:val="26"/>
+          <w:szCs w:val="26"/>
+        </w:rPr>
+        <w:t>, that furthermore are not divisible by any known “small” primes.</w:t>
       </w:r>
     </w:p>
     <w:p>
@@ -1023,25 +779,7 @@
           <w:sz w:val="26"/>
           <w:szCs w:val="26"/>
         </w:rPr>
-        <w:t xml:space="preserve">Again in parallel, for a given remaining candidate prime, parallelize the test for divisibility against all additional primes in the range [2, </w:t>
-      </w:r>
-      <w:proofErr w:type="spellStart"/>
-      <w:r>
-        <w:rPr>
-          <w:rFonts w:ascii="Times New Roman" w:hAnsi="Times New Roman" w:cs="Times New Roman"/>
-          <w:sz w:val="26"/>
-          <w:szCs w:val="26"/>
-        </w:rPr>
-        <w:t>sqrt</w:t>
-      </w:r>
-      <w:proofErr w:type="spellEnd"/>
-      <w:r>
-        <w:rPr>
-          <w:rFonts w:ascii="Times New Roman" w:hAnsi="Times New Roman" w:cs="Times New Roman"/>
-          <w:sz w:val="26"/>
-          <w:szCs w:val="26"/>
-        </w:rPr>
-        <w:t>(n)]</w:t>
+        <w:t>Again in parallel, for a given remaining candidate prime, parallelize the test for divisibility against all additional primes in the range [2, sqrt(n)]</w:t>
       </w:r>
     </w:p>
     <w:p>
@@ -1199,7 +937,6 @@
         </w:rPr>
         <w:t xml:space="preserve">The algorithm we came to rely on for the best performance is the Fermat primality testing algorithm. This algorithm relies on Fermat’s “Little Theorem” that if p is prime, then for any </w:t>
       </w:r>
-      <w:proofErr w:type="spellStart"/>
       <w:r>
         <w:rPr>
           <w:rFonts w:ascii="Times New Roman" w:hAnsi="Times New Roman" w:cs="Times New Roman"/>
@@ -1209,7 +946,6 @@
         </w:rPr>
         <w:t>a</w:t>
       </w:r>
-      <w:proofErr w:type="spellEnd"/>
       <w:r>
         <w:rPr>
           <w:rFonts w:ascii="Times New Roman" w:hAnsi="Times New Roman" w:cs="Times New Roman"/>
@@ -1244,7 +980,25 @@
           <w:sz w:val="26"/>
           <w:szCs w:val="26"/>
         </w:rPr>
-        <w:t>≡1.</w:t>
+        <w:t>≡1</w:t>
+      </w:r>
+      <w:r>
+        <w:rPr>
+          <w:rFonts w:ascii="Times New Roman" w:hAnsi="Times New Roman" w:cs="Times New Roman"/>
+          <w:i/>
+          <w:sz w:val="26"/>
+          <w:szCs w:val="26"/>
+        </w:rPr>
+        <w:t xml:space="preserve"> mod p</w:t>
+      </w:r>
+      <w:r>
+        <w:rPr>
+          <w:rFonts w:ascii="Times New Roman" w:hAnsi="Times New Roman" w:cs="Times New Roman"/>
+          <w:i/>
+          <w:sz w:val="26"/>
+          <w:szCs w:val="26"/>
+        </w:rPr>
+        <w:t>.</w:t>
       </w:r>
       <w:r>
         <w:rPr>
@@ -1254,7 +1008,6 @@
         </w:rPr>
         <w:t xml:space="preserve"> The algorithm requires selecting various values of </w:t>
       </w:r>
-      <w:proofErr w:type="gramStart"/>
       <w:r>
         <w:rPr>
           <w:rFonts w:ascii="Times New Roman" w:hAnsi="Times New Roman" w:cs="Times New Roman"/>
@@ -1264,7 +1017,6 @@
         </w:rPr>
         <w:t>a</w:t>
       </w:r>
-      <w:proofErr w:type="gramEnd"/>
       <w:r>
         <w:rPr>
           <w:rFonts w:ascii="Times New Roman" w:hAnsi="Times New Roman" w:cs="Times New Roman"/>
@@ -1305,25 +1057,7 @@
           <w:sz w:val="26"/>
           <w:szCs w:val="26"/>
         </w:rPr>
-        <w:t xml:space="preserve"> is not </w:t>
-      </w:r>
-      <w:proofErr w:type="gramStart"/>
-      <w:r>
-        <w:rPr>
-          <w:rFonts w:ascii="Times New Roman" w:hAnsi="Times New Roman" w:cs="Times New Roman"/>
-          <w:sz w:val="26"/>
-          <w:szCs w:val="26"/>
-        </w:rPr>
-        <w:t>prime</w:t>
-      </w:r>
-      <w:proofErr w:type="gramEnd"/>
-      <w:r>
-        <w:rPr>
-          <w:rFonts w:ascii="Times New Roman" w:hAnsi="Times New Roman" w:cs="Times New Roman"/>
-          <w:sz w:val="26"/>
-          <w:szCs w:val="26"/>
-        </w:rPr>
-        <w:t xml:space="preserve">. However, since the converse of Fermat’s theorem is not true, several values of </w:t>
+        <w:t xml:space="preserve"> is not prime. However, since the converse of Fermat’s theorem is not true, several values of </w:t>
       </w:r>
       <w:r>
         <w:rPr>
@@ -1373,7 +1107,7 @@
           <w:sz w:val="26"/>
           <w:szCs w:val="26"/>
         </w:rPr>
-        <w:t xml:space="preserve"> are especially able to optimize the Fermat primality test by using a fast modular exponentiation algorithm that relies on the number </w:t>
+        <w:t xml:space="preserve"> are especially able to optimize the Fermat primality test by using a fast modular exponentiation algorithm that relies on the </w:t>
       </w:r>
       <w:r>
         <w:rPr>
@@ -1382,7 +1116,7 @@
           <w:szCs w:val="26"/>
         </w:rPr>
         <w:lastRenderedPageBreak/>
-        <w:t>being represented in binary.</w:t>
+        <w:t>number being represented in binary.</w:t>
       </w:r>
       <w:r>
         <w:rPr>
@@ -1407,7 +1141,23 @@
           <w:sz w:val="26"/>
           <w:szCs w:val="26"/>
         </w:rPr>
-        <w:t xml:space="preserve">(p)) rather than O(p). The overall running time also scales linearly with the choice of the number of random values to start with (we found that 5 was sufficient to avoid any false-positive results) and the number of candidates for </w:t>
+        <w:t>(p)) rather than O(p). The overall running time also scales linearly with the choice of the number of random values to start with (we found that 5 was sufficient to avoid any false-positive results</w:t>
+      </w:r>
+      <w:r>
+        <w:rPr>
+          <w:rFonts w:ascii="Times New Roman" w:hAnsi="Times New Roman" w:cs="Times New Roman"/>
+          <w:sz w:val="26"/>
+          <w:szCs w:val="26"/>
+        </w:rPr>
+        <w:t>, and doubled that to further eliminate risk of error</w:t>
+      </w:r>
+      <w:r>
+        <w:rPr>
+          <w:rFonts w:ascii="Times New Roman" w:hAnsi="Times New Roman" w:cs="Times New Roman"/>
+          <w:sz w:val="26"/>
+          <w:szCs w:val="26"/>
+        </w:rPr>
+        <w:t xml:space="preserve">) and the number of candidates for </w:t>
       </w:r>
       <w:r>
         <w:rPr>
@@ -1424,7 +1174,23 @@
           <w:sz w:val="26"/>
           <w:szCs w:val="26"/>
         </w:rPr>
-        <w:t xml:space="preserve"> each thread is to examine.</w:t>
+        <w:t xml:space="preserve"> </w:t>
+      </w:r>
+      <w:r>
+        <w:rPr>
+          <w:rFonts w:ascii="Times New Roman" w:hAnsi="Times New Roman" w:cs="Times New Roman"/>
+          <w:sz w:val="26"/>
+          <w:szCs w:val="26"/>
+        </w:rPr>
+        <w:t xml:space="preserve">that </w:t>
+      </w:r>
+      <w:r>
+        <w:rPr>
+          <w:rFonts w:ascii="Times New Roman" w:hAnsi="Times New Roman" w:cs="Times New Roman"/>
+          <w:sz w:val="26"/>
+          <w:szCs w:val="26"/>
+        </w:rPr>
+        <w:t>each thread is to examine.</w:t>
       </w:r>
     </w:p>
     <w:p>
@@ -1751,25 +1517,7 @@
                 <w:sz w:val="26"/>
                 <w:szCs w:val="26"/>
               </w:rPr>
-              <w:t>Time (</w:t>
-            </w:r>
-            <w:proofErr w:type="spellStart"/>
-            <w:r>
-              <w:rPr>
-                <w:rFonts w:ascii="Times New Roman" w:hAnsi="Times New Roman" w:cs="Times New Roman"/>
-                <w:sz w:val="26"/>
-                <w:szCs w:val="26"/>
-              </w:rPr>
-              <w:t>ms</w:t>
-            </w:r>
-            <w:proofErr w:type="spellEnd"/>
-            <w:r>
-              <w:rPr>
-                <w:rFonts w:ascii="Times New Roman" w:hAnsi="Times New Roman" w:cs="Times New Roman"/>
-                <w:sz w:val="26"/>
-                <w:szCs w:val="26"/>
-              </w:rPr>
-              <w:t>)</w:t>
+              <w:t>Time (ms)</w:t>
             </w:r>
           </w:p>
         </w:tc>
@@ -1840,16 +1588,7 @@
                 <w:sz w:val="26"/>
                 <w:szCs w:val="26"/>
               </w:rPr>
-              <w:t>6*10</w:t>
-            </w:r>
-            <w:r>
-              <w:rPr>
-                <w:rFonts w:ascii="Times New Roman" w:hAnsi="Times New Roman" w:cs="Times New Roman"/>
-                <w:sz w:val="26"/>
-                <w:szCs w:val="26"/>
-                <w:vertAlign w:val="superscript"/>
-              </w:rPr>
-              <w:t>7</w:t>
+              <w:t>6</w:t>
             </w:r>
           </w:p>
         </w:tc>
@@ -1872,7 +1611,7 @@
                 <w:sz w:val="26"/>
                 <w:szCs w:val="26"/>
               </w:rPr>
-              <w:t>614,402</w:t>
+              <w:t>307,202</w:t>
             </w:r>
           </w:p>
         </w:tc>
@@ -1895,7 +1634,7 @@
                 <w:sz w:val="26"/>
                 <w:szCs w:val="26"/>
               </w:rPr>
-              <w:t>17,117</w:t>
+              <w:t>26,564</w:t>
             </w:r>
           </w:p>
         </w:tc>
@@ -1918,7 +1657,7 @@
                 <w:sz w:val="26"/>
                 <w:szCs w:val="26"/>
               </w:rPr>
-              <w:t>7850</w:t>
+              <w:t>7495</w:t>
             </w:r>
           </w:p>
         </w:tc>
@@ -1941,7 +1680,7 @@
                 <w:sz w:val="26"/>
                 <w:szCs w:val="26"/>
               </w:rPr>
-              <w:t>1.00</w:t>
+              <w:t>1</w:t>
             </w:r>
           </w:p>
         </w:tc>
@@ -1989,16 +1728,7 @@
                 <w:sz w:val="26"/>
                 <w:szCs w:val="26"/>
               </w:rPr>
-              <w:t>6*10</w:t>
-            </w:r>
-            <w:r>
-              <w:rPr>
-                <w:rFonts w:ascii="Times New Roman" w:hAnsi="Times New Roman" w:cs="Times New Roman"/>
-                <w:sz w:val="26"/>
-                <w:szCs w:val="26"/>
-                <w:vertAlign w:val="superscript"/>
-              </w:rPr>
-              <w:t>7</w:t>
+              <w:t>6</w:t>
             </w:r>
           </w:p>
         </w:tc>
@@ -2021,7 +1751,7 @@
                 <w:sz w:val="26"/>
                 <w:szCs w:val="26"/>
               </w:rPr>
-              <w:t>614,402</w:t>
+              <w:t>307,202</w:t>
             </w:r>
           </w:p>
         </w:tc>
@@ -2044,7 +1774,7 @@
                 <w:sz w:val="26"/>
                 <w:szCs w:val="26"/>
               </w:rPr>
-              <w:t>17,117</w:t>
+              <w:t>26,564</w:t>
             </w:r>
           </w:p>
         </w:tc>
@@ -2067,7 +1797,7 @@
                 <w:sz w:val="26"/>
                 <w:szCs w:val="26"/>
               </w:rPr>
-              <w:t>1033</w:t>
+              <w:t>794</w:t>
             </w:r>
           </w:p>
         </w:tc>
@@ -2090,7 +1820,7 @@
                 <w:sz w:val="26"/>
                 <w:szCs w:val="26"/>
               </w:rPr>
-              <w:t>7.60</w:t>
+              <w:t>9.44</w:t>
             </w:r>
           </w:p>
         </w:tc>
@@ -2138,16 +1868,7 @@
                 <w:sz w:val="26"/>
                 <w:szCs w:val="26"/>
               </w:rPr>
-              <w:t>6*10</w:t>
-            </w:r>
-            <w:r>
-              <w:rPr>
-                <w:rFonts w:ascii="Times New Roman" w:hAnsi="Times New Roman" w:cs="Times New Roman"/>
-                <w:sz w:val="26"/>
-                <w:szCs w:val="26"/>
-                <w:vertAlign w:val="superscript"/>
-              </w:rPr>
-              <w:t>7</w:t>
+              <w:t>6</w:t>
             </w:r>
           </w:p>
         </w:tc>
@@ -2170,7 +1891,7 @@
                 <w:sz w:val="26"/>
                 <w:szCs w:val="26"/>
               </w:rPr>
-              <w:t>614,402</w:t>
+              <w:t>307,202</w:t>
             </w:r>
           </w:p>
         </w:tc>
@@ -2193,7 +1914,7 @@
                 <w:sz w:val="26"/>
                 <w:szCs w:val="26"/>
               </w:rPr>
-              <w:t>17,117</w:t>
+              <w:t>26,564</w:t>
             </w:r>
           </w:p>
         </w:tc>
@@ -2216,7 +1937,7 @@
                 <w:sz w:val="26"/>
                 <w:szCs w:val="26"/>
               </w:rPr>
-              <w:t>118</w:t>
+              <w:t>90</w:t>
             </w:r>
           </w:p>
         </w:tc>
@@ -2239,7 +1960,7 @@
                 <w:sz w:val="26"/>
                 <w:szCs w:val="26"/>
               </w:rPr>
-              <w:t>66.5</w:t>
+              <w:t>83.3</w:t>
             </w:r>
           </w:p>
         </w:tc>
@@ -2287,16 +2008,7 @@
                 <w:sz w:val="26"/>
                 <w:szCs w:val="26"/>
               </w:rPr>
-              <w:t>6*10</w:t>
-            </w:r>
-            <w:r>
-              <w:rPr>
-                <w:rFonts w:ascii="Times New Roman" w:hAnsi="Times New Roman" w:cs="Times New Roman"/>
-                <w:sz w:val="26"/>
-                <w:szCs w:val="26"/>
-                <w:vertAlign w:val="superscript"/>
-              </w:rPr>
-              <w:t>7</w:t>
+              <w:t>6</w:t>
             </w:r>
           </w:p>
         </w:tc>
@@ -2319,7 +2031,7 @@
                 <w:sz w:val="26"/>
                 <w:szCs w:val="26"/>
               </w:rPr>
-              <w:t>614,402</w:t>
+              <w:t>307,202</w:t>
             </w:r>
           </w:p>
         </w:tc>
@@ -2342,7 +2054,7 @@
                 <w:sz w:val="26"/>
                 <w:szCs w:val="26"/>
               </w:rPr>
-              <w:t>17,117</w:t>
+              <w:t>26,564</w:t>
             </w:r>
           </w:p>
         </w:tc>
@@ -2388,7 +2100,7 @@
                 <w:sz w:val="26"/>
                 <w:szCs w:val="26"/>
               </w:rPr>
-              <w:t>7850</w:t>
+              <w:t>7495</w:t>
             </w:r>
           </w:p>
         </w:tc>
@@ -2445,7 +2157,7 @@
                 <w:szCs w:val="26"/>
                 <w:vertAlign w:val="superscript"/>
               </w:rPr>
-              <w:t>11</w:t>
+              <w:t>7</w:t>
             </w:r>
           </w:p>
         </w:tc>
@@ -2468,17 +2180,7 @@
                 <w:sz w:val="26"/>
                 <w:szCs w:val="26"/>
               </w:rPr>
-              <w:t>614,4</w:t>
-            </w:r>
-            <w:bookmarkStart w:id="0" w:name="_GoBack"/>
-            <w:bookmarkEnd w:id="0"/>
-            <w:r>
-              <w:rPr>
-                <w:rFonts w:ascii="Times New Roman" w:hAnsi="Times New Roman" w:cs="Times New Roman"/>
-                <w:sz w:val="26"/>
-                <w:szCs w:val="26"/>
-              </w:rPr>
-              <w:t>02</w:t>
+              <w:t>307,202</w:t>
             </w:r>
           </w:p>
         </w:tc>
@@ -2501,7 +2203,7 @@
                 <w:sz w:val="26"/>
                 <w:szCs w:val="26"/>
               </w:rPr>
-              <w:t>15,331</w:t>
+              <w:t>17,117</w:t>
             </w:r>
           </w:p>
         </w:tc>
@@ -2524,7 +2226,7 @@
                 <w:sz w:val="26"/>
                 <w:szCs w:val="26"/>
               </w:rPr>
-              <w:t>8076</w:t>
+              <w:t>7850</w:t>
             </w:r>
           </w:p>
         </w:tc>
@@ -2604,7 +2306,7 @@
                 <w:szCs w:val="26"/>
                 <w:vertAlign w:val="superscript"/>
               </w:rPr>
-              <w:t>11</w:t>
+              <w:t>7</w:t>
             </w:r>
           </w:p>
         </w:tc>
@@ -2627,7 +2329,7 @@
                 <w:sz w:val="26"/>
                 <w:szCs w:val="26"/>
               </w:rPr>
-              <w:t>614,402</w:t>
+              <w:t>307,202</w:t>
             </w:r>
           </w:p>
         </w:tc>
@@ -2650,7 +2352,7 @@
                 <w:sz w:val="26"/>
                 <w:szCs w:val="26"/>
               </w:rPr>
-              <w:t>15,331</w:t>
+              <w:t>17,117</w:t>
             </w:r>
           </w:p>
         </w:tc>
@@ -2673,7 +2375,7 @@
                 <w:sz w:val="26"/>
                 <w:szCs w:val="26"/>
               </w:rPr>
-              <w:t>1136</w:t>
+              <w:t>1033</w:t>
             </w:r>
           </w:p>
         </w:tc>
@@ -2696,7 +2398,7 @@
                 <w:sz w:val="26"/>
                 <w:szCs w:val="26"/>
               </w:rPr>
-              <w:t>7.11</w:t>
+              <w:t>7.60</w:t>
             </w:r>
           </w:p>
         </w:tc>
@@ -2753,7 +2455,7 @@
                 <w:szCs w:val="26"/>
                 <w:vertAlign w:val="superscript"/>
               </w:rPr>
-              <w:t>11</w:t>
+              <w:t>7</w:t>
             </w:r>
           </w:p>
         </w:tc>
@@ -2776,7 +2478,7 @@
                 <w:sz w:val="26"/>
                 <w:szCs w:val="26"/>
               </w:rPr>
-              <w:t>614,402</w:t>
+              <w:t>307,202</w:t>
             </w:r>
           </w:p>
         </w:tc>
@@ -2799,7 +2501,7 @@
                 <w:sz w:val="26"/>
                 <w:szCs w:val="26"/>
               </w:rPr>
-              <w:t>15,331</w:t>
+              <w:t>17,117</w:t>
             </w:r>
           </w:p>
         </w:tc>
@@ -2822,7 +2524,7 @@
                 <w:sz w:val="26"/>
                 <w:szCs w:val="26"/>
               </w:rPr>
-              <w:t>129</w:t>
+              <w:t>118</w:t>
             </w:r>
           </w:p>
         </w:tc>
@@ -2845,7 +2547,7 @@
                 <w:sz w:val="26"/>
                 <w:szCs w:val="26"/>
               </w:rPr>
-              <w:t>62.6</w:t>
+              <w:t>66.5</w:t>
             </w:r>
           </w:p>
         </w:tc>
@@ -2902,6 +2604,155 @@
                 <w:szCs w:val="26"/>
                 <w:vertAlign w:val="superscript"/>
               </w:rPr>
+              <w:t>7</w:t>
+            </w:r>
+          </w:p>
+        </w:tc>
+        <w:tc>
+          <w:tcPr>
+            <w:tcW w:w="1672" w:type="dxa"/>
+          </w:tcPr>
+          <w:p>
+            <w:pPr>
+              <w:jc w:val="center"/>
+              <w:rPr>
+                <w:rFonts w:ascii="Times New Roman" w:hAnsi="Times New Roman" w:cs="Times New Roman"/>
+                <w:sz w:val="26"/>
+                <w:szCs w:val="26"/>
+              </w:rPr>
+            </w:pPr>
+            <w:r>
+              <w:rPr>
+                <w:rFonts w:ascii="Times New Roman" w:hAnsi="Times New Roman" w:cs="Times New Roman"/>
+                <w:sz w:val="26"/>
+                <w:szCs w:val="26"/>
+              </w:rPr>
+              <w:t>307,202</w:t>
+            </w:r>
+          </w:p>
+        </w:tc>
+        <w:tc>
+          <w:tcPr>
+            <w:tcW w:w="1637" w:type="dxa"/>
+          </w:tcPr>
+          <w:p>
+            <w:pPr>
+              <w:jc w:val="center"/>
+              <w:rPr>
+                <w:rFonts w:ascii="Times New Roman" w:hAnsi="Times New Roman" w:cs="Times New Roman"/>
+                <w:sz w:val="26"/>
+                <w:szCs w:val="26"/>
+              </w:rPr>
+            </w:pPr>
+            <w:r>
+              <w:rPr>
+                <w:rFonts w:ascii="Times New Roman" w:hAnsi="Times New Roman" w:cs="Times New Roman"/>
+                <w:sz w:val="26"/>
+                <w:szCs w:val="26"/>
+              </w:rPr>
+              <w:t>17,117</w:t>
+            </w:r>
+          </w:p>
+        </w:tc>
+        <w:tc>
+          <w:tcPr>
+            <w:tcW w:w="1588" w:type="dxa"/>
+          </w:tcPr>
+          <w:p>
+            <w:pPr>
+              <w:jc w:val="center"/>
+              <w:rPr>
+                <w:rFonts w:ascii="Times New Roman" w:hAnsi="Times New Roman" w:cs="Times New Roman"/>
+                <w:sz w:val="26"/>
+                <w:szCs w:val="26"/>
+              </w:rPr>
+            </w:pPr>
+            <w:r>
+              <w:rPr>
+                <w:rFonts w:ascii="Times New Roman" w:hAnsi="Times New Roman" w:cs="Times New Roman"/>
+                <w:sz w:val="26"/>
+                <w:szCs w:val="26"/>
+              </w:rPr>
+              <w:t>1</w:t>
+            </w:r>
+          </w:p>
+        </w:tc>
+        <w:tc>
+          <w:tcPr>
+            <w:tcW w:w="1434" w:type="dxa"/>
+          </w:tcPr>
+          <w:p>
+            <w:pPr>
+              <w:jc w:val="center"/>
+              <w:rPr>
+                <w:rFonts w:ascii="Times New Roman" w:hAnsi="Times New Roman" w:cs="Times New Roman"/>
+                <w:sz w:val="26"/>
+                <w:szCs w:val="26"/>
+              </w:rPr>
+            </w:pPr>
+            <w:r>
+              <w:rPr>
+                <w:rFonts w:ascii="Times New Roman" w:hAnsi="Times New Roman" w:cs="Times New Roman"/>
+                <w:sz w:val="26"/>
+                <w:szCs w:val="26"/>
+              </w:rPr>
+              <w:t>7850</w:t>
+            </w:r>
+          </w:p>
+        </w:tc>
+      </w:tr>
+      <w:tr>
+        <w:tc>
+          <w:tcPr>
+            <w:tcW w:w="1617" w:type="dxa"/>
+          </w:tcPr>
+          <w:p>
+            <w:pPr>
+              <w:jc w:val="center"/>
+              <w:rPr>
+                <w:rFonts w:ascii="Times New Roman" w:hAnsi="Times New Roman" w:cs="Times New Roman"/>
+                <w:sz w:val="26"/>
+                <w:szCs w:val="26"/>
+              </w:rPr>
+            </w:pPr>
+            <w:r>
+              <w:rPr>
+                <w:rFonts w:ascii="Times New Roman" w:hAnsi="Times New Roman" w:cs="Times New Roman"/>
+                <w:sz w:val="26"/>
+                <w:szCs w:val="26"/>
+              </w:rPr>
+              <w:t>1</w:t>
+            </w:r>
+          </w:p>
+        </w:tc>
+        <w:tc>
+          <w:tcPr>
+            <w:tcW w:w="1628" w:type="dxa"/>
+          </w:tcPr>
+          <w:p>
+            <w:pPr>
+              <w:jc w:val="center"/>
+              <w:rPr>
+                <w:rFonts w:ascii="Times New Roman" w:hAnsi="Times New Roman" w:cs="Times New Roman"/>
+                <w:sz w:val="26"/>
+                <w:szCs w:val="26"/>
+              </w:rPr>
+            </w:pPr>
+            <w:r>
+              <w:rPr>
+                <w:rFonts w:ascii="Times New Roman" w:hAnsi="Times New Roman" w:cs="Times New Roman"/>
+                <w:sz w:val="26"/>
+                <w:szCs w:val="26"/>
+              </w:rPr>
+              <w:t>6*10</w:t>
+            </w:r>
+            <w:r>
+              <w:rPr>
+                <w:rFonts w:ascii="Times New Roman" w:hAnsi="Times New Roman" w:cs="Times New Roman"/>
+                <w:sz w:val="26"/>
+                <w:szCs w:val="26"/>
+                <w:vertAlign w:val="superscript"/>
+              </w:rPr>
               <w:t>11</w:t>
             </w:r>
           </w:p>
@@ -2925,7 +2776,454 @@
                 <w:sz w:val="26"/>
                 <w:szCs w:val="26"/>
               </w:rPr>
-              <w:t>614,402</w:t>
+              <w:t>307,202</w:t>
+            </w:r>
+          </w:p>
+        </w:tc>
+        <w:tc>
+          <w:tcPr>
+            <w:tcW w:w="1637" w:type="dxa"/>
+          </w:tcPr>
+          <w:p>
+            <w:pPr>
+              <w:jc w:val="center"/>
+              <w:rPr>
+                <w:rFonts w:ascii="Times New Roman" w:hAnsi="Times New Roman" w:cs="Times New Roman"/>
+                <w:sz w:val="26"/>
+                <w:szCs w:val="26"/>
+              </w:rPr>
+            </w:pPr>
+            <w:r>
+              <w:rPr>
+                <w:rFonts w:ascii="Times New Roman" w:hAnsi="Times New Roman" w:cs="Times New Roman"/>
+                <w:sz w:val="26"/>
+                <w:szCs w:val="26"/>
+              </w:rPr>
+              <w:t>15,331</w:t>
+            </w:r>
+          </w:p>
+        </w:tc>
+        <w:tc>
+          <w:tcPr>
+            <w:tcW w:w="1588" w:type="dxa"/>
+          </w:tcPr>
+          <w:p>
+            <w:pPr>
+              <w:jc w:val="center"/>
+              <w:rPr>
+                <w:rFonts w:ascii="Times New Roman" w:hAnsi="Times New Roman" w:cs="Times New Roman"/>
+                <w:sz w:val="26"/>
+                <w:szCs w:val="26"/>
+              </w:rPr>
+            </w:pPr>
+            <w:r>
+              <w:rPr>
+                <w:rFonts w:ascii="Times New Roman" w:hAnsi="Times New Roman" w:cs="Times New Roman"/>
+                <w:sz w:val="26"/>
+                <w:szCs w:val="26"/>
+              </w:rPr>
+              <w:t>8076</w:t>
+            </w:r>
+          </w:p>
+        </w:tc>
+        <w:tc>
+          <w:tcPr>
+            <w:tcW w:w="1434" w:type="dxa"/>
+          </w:tcPr>
+          <w:p>
+            <w:pPr>
+              <w:jc w:val="center"/>
+              <w:rPr>
+                <w:rFonts w:ascii="Times New Roman" w:hAnsi="Times New Roman" w:cs="Times New Roman"/>
+                <w:sz w:val="26"/>
+                <w:szCs w:val="26"/>
+              </w:rPr>
+            </w:pPr>
+            <w:r>
+              <w:rPr>
+                <w:rFonts w:ascii="Times New Roman" w:hAnsi="Times New Roman" w:cs="Times New Roman"/>
+                <w:sz w:val="26"/>
+                <w:szCs w:val="26"/>
+              </w:rPr>
+              <w:t>1.00</w:t>
+            </w:r>
+          </w:p>
+        </w:tc>
+      </w:tr>
+      <w:tr>
+        <w:tc>
+          <w:tcPr>
+            <w:tcW w:w="1617" w:type="dxa"/>
+          </w:tcPr>
+          <w:p>
+            <w:pPr>
+              <w:jc w:val="center"/>
+              <w:rPr>
+                <w:rFonts w:ascii="Times New Roman" w:hAnsi="Times New Roman" w:cs="Times New Roman"/>
+                <w:sz w:val="26"/>
+                <w:szCs w:val="26"/>
+              </w:rPr>
+            </w:pPr>
+            <w:r>
+              <w:rPr>
+                <w:rFonts w:ascii="Times New Roman" w:hAnsi="Times New Roman" w:cs="Times New Roman"/>
+                <w:sz w:val="26"/>
+                <w:szCs w:val="26"/>
+              </w:rPr>
+              <w:t>32</w:t>
+            </w:r>
+          </w:p>
+        </w:tc>
+        <w:tc>
+          <w:tcPr>
+            <w:tcW w:w="1628" w:type="dxa"/>
+          </w:tcPr>
+          <w:p>
+            <w:pPr>
+              <w:jc w:val="center"/>
+              <w:rPr>
+                <w:rFonts w:ascii="Times New Roman" w:hAnsi="Times New Roman" w:cs="Times New Roman"/>
+                <w:sz w:val="26"/>
+                <w:szCs w:val="26"/>
+              </w:rPr>
+            </w:pPr>
+            <w:r>
+              <w:rPr>
+                <w:rFonts w:ascii="Times New Roman" w:hAnsi="Times New Roman" w:cs="Times New Roman"/>
+                <w:sz w:val="26"/>
+                <w:szCs w:val="26"/>
+              </w:rPr>
+              <w:t>6*10</w:t>
+            </w:r>
+            <w:r>
+              <w:rPr>
+                <w:rFonts w:ascii="Times New Roman" w:hAnsi="Times New Roman" w:cs="Times New Roman"/>
+                <w:sz w:val="26"/>
+                <w:szCs w:val="26"/>
+                <w:vertAlign w:val="superscript"/>
+              </w:rPr>
+              <w:t>11</w:t>
+            </w:r>
+          </w:p>
+        </w:tc>
+        <w:tc>
+          <w:tcPr>
+            <w:tcW w:w="1672" w:type="dxa"/>
+          </w:tcPr>
+          <w:p>
+            <w:pPr>
+              <w:jc w:val="center"/>
+              <w:rPr>
+                <w:rFonts w:ascii="Times New Roman" w:hAnsi="Times New Roman" w:cs="Times New Roman"/>
+                <w:sz w:val="26"/>
+                <w:szCs w:val="26"/>
+              </w:rPr>
+            </w:pPr>
+            <w:r>
+              <w:rPr>
+                <w:rFonts w:ascii="Times New Roman" w:hAnsi="Times New Roman" w:cs="Times New Roman"/>
+                <w:sz w:val="26"/>
+                <w:szCs w:val="26"/>
+              </w:rPr>
+              <w:t>307,202</w:t>
+            </w:r>
+          </w:p>
+        </w:tc>
+        <w:tc>
+          <w:tcPr>
+            <w:tcW w:w="1637" w:type="dxa"/>
+          </w:tcPr>
+          <w:p>
+            <w:pPr>
+              <w:jc w:val="center"/>
+              <w:rPr>
+                <w:rFonts w:ascii="Times New Roman" w:hAnsi="Times New Roman" w:cs="Times New Roman"/>
+                <w:sz w:val="26"/>
+                <w:szCs w:val="26"/>
+              </w:rPr>
+            </w:pPr>
+            <w:r>
+              <w:rPr>
+                <w:rFonts w:ascii="Times New Roman" w:hAnsi="Times New Roman" w:cs="Times New Roman"/>
+                <w:sz w:val="26"/>
+                <w:szCs w:val="26"/>
+              </w:rPr>
+              <w:t>15,331</w:t>
+            </w:r>
+          </w:p>
+        </w:tc>
+        <w:tc>
+          <w:tcPr>
+            <w:tcW w:w="1588" w:type="dxa"/>
+          </w:tcPr>
+          <w:p>
+            <w:pPr>
+              <w:jc w:val="center"/>
+              <w:rPr>
+                <w:rFonts w:ascii="Times New Roman" w:hAnsi="Times New Roman" w:cs="Times New Roman"/>
+                <w:sz w:val="26"/>
+                <w:szCs w:val="26"/>
+              </w:rPr>
+            </w:pPr>
+            <w:r>
+              <w:rPr>
+                <w:rFonts w:ascii="Times New Roman" w:hAnsi="Times New Roman" w:cs="Times New Roman"/>
+                <w:sz w:val="26"/>
+                <w:szCs w:val="26"/>
+              </w:rPr>
+              <w:t>1136</w:t>
+            </w:r>
+          </w:p>
+        </w:tc>
+        <w:tc>
+          <w:tcPr>
+            <w:tcW w:w="1434" w:type="dxa"/>
+          </w:tcPr>
+          <w:p>
+            <w:pPr>
+              <w:jc w:val="center"/>
+              <w:rPr>
+                <w:rFonts w:ascii="Times New Roman" w:hAnsi="Times New Roman" w:cs="Times New Roman"/>
+                <w:sz w:val="26"/>
+                <w:szCs w:val="26"/>
+              </w:rPr>
+            </w:pPr>
+            <w:r>
+              <w:rPr>
+                <w:rFonts w:ascii="Times New Roman" w:hAnsi="Times New Roman" w:cs="Times New Roman"/>
+                <w:sz w:val="26"/>
+                <w:szCs w:val="26"/>
+              </w:rPr>
+              <w:t>7.11</w:t>
+            </w:r>
+          </w:p>
+        </w:tc>
+      </w:tr>
+      <w:tr>
+        <w:tc>
+          <w:tcPr>
+            <w:tcW w:w="1617" w:type="dxa"/>
+          </w:tcPr>
+          <w:p>
+            <w:pPr>
+              <w:jc w:val="center"/>
+              <w:rPr>
+                <w:rFonts w:ascii="Times New Roman" w:hAnsi="Times New Roman" w:cs="Times New Roman"/>
+                <w:sz w:val="26"/>
+                <w:szCs w:val="26"/>
+              </w:rPr>
+            </w:pPr>
+            <w:r>
+              <w:rPr>
+                <w:rFonts w:ascii="Times New Roman" w:hAnsi="Times New Roman" w:cs="Times New Roman"/>
+                <w:sz w:val="26"/>
+                <w:szCs w:val="26"/>
+              </w:rPr>
+              <w:t>320</w:t>
+            </w:r>
+          </w:p>
+        </w:tc>
+        <w:tc>
+          <w:tcPr>
+            <w:tcW w:w="1628" w:type="dxa"/>
+          </w:tcPr>
+          <w:p>
+            <w:pPr>
+              <w:jc w:val="center"/>
+              <w:rPr>
+                <w:rFonts w:ascii="Times New Roman" w:hAnsi="Times New Roman" w:cs="Times New Roman"/>
+                <w:sz w:val="26"/>
+                <w:szCs w:val="26"/>
+              </w:rPr>
+            </w:pPr>
+            <w:r>
+              <w:rPr>
+                <w:rFonts w:ascii="Times New Roman" w:hAnsi="Times New Roman" w:cs="Times New Roman"/>
+                <w:sz w:val="26"/>
+                <w:szCs w:val="26"/>
+              </w:rPr>
+              <w:t>6*10</w:t>
+            </w:r>
+            <w:r>
+              <w:rPr>
+                <w:rFonts w:ascii="Times New Roman" w:hAnsi="Times New Roman" w:cs="Times New Roman"/>
+                <w:sz w:val="26"/>
+                <w:szCs w:val="26"/>
+                <w:vertAlign w:val="superscript"/>
+              </w:rPr>
+              <w:t>11</w:t>
+            </w:r>
+          </w:p>
+        </w:tc>
+        <w:tc>
+          <w:tcPr>
+            <w:tcW w:w="1672" w:type="dxa"/>
+          </w:tcPr>
+          <w:p>
+            <w:pPr>
+              <w:jc w:val="center"/>
+              <w:rPr>
+                <w:rFonts w:ascii="Times New Roman" w:hAnsi="Times New Roman" w:cs="Times New Roman"/>
+                <w:sz w:val="26"/>
+                <w:szCs w:val="26"/>
+              </w:rPr>
+            </w:pPr>
+            <w:r>
+              <w:rPr>
+                <w:rFonts w:ascii="Times New Roman" w:hAnsi="Times New Roman" w:cs="Times New Roman"/>
+                <w:sz w:val="26"/>
+                <w:szCs w:val="26"/>
+              </w:rPr>
+              <w:t>307,202</w:t>
+            </w:r>
+          </w:p>
+        </w:tc>
+        <w:tc>
+          <w:tcPr>
+            <w:tcW w:w="1637" w:type="dxa"/>
+          </w:tcPr>
+          <w:p>
+            <w:pPr>
+              <w:jc w:val="center"/>
+              <w:rPr>
+                <w:rFonts w:ascii="Times New Roman" w:hAnsi="Times New Roman" w:cs="Times New Roman"/>
+                <w:sz w:val="26"/>
+                <w:szCs w:val="26"/>
+              </w:rPr>
+            </w:pPr>
+            <w:r>
+              <w:rPr>
+                <w:rFonts w:ascii="Times New Roman" w:hAnsi="Times New Roman" w:cs="Times New Roman"/>
+                <w:sz w:val="26"/>
+                <w:szCs w:val="26"/>
+              </w:rPr>
+              <w:t>15,331</w:t>
+            </w:r>
+          </w:p>
+        </w:tc>
+        <w:tc>
+          <w:tcPr>
+            <w:tcW w:w="1588" w:type="dxa"/>
+          </w:tcPr>
+          <w:p>
+            <w:pPr>
+              <w:jc w:val="center"/>
+              <w:rPr>
+                <w:rFonts w:ascii="Times New Roman" w:hAnsi="Times New Roman" w:cs="Times New Roman"/>
+                <w:sz w:val="26"/>
+                <w:szCs w:val="26"/>
+              </w:rPr>
+            </w:pPr>
+            <w:r>
+              <w:rPr>
+                <w:rFonts w:ascii="Times New Roman" w:hAnsi="Times New Roman" w:cs="Times New Roman"/>
+                <w:sz w:val="26"/>
+                <w:szCs w:val="26"/>
+              </w:rPr>
+              <w:t>129</w:t>
+            </w:r>
+          </w:p>
+        </w:tc>
+        <w:tc>
+          <w:tcPr>
+            <w:tcW w:w="1434" w:type="dxa"/>
+          </w:tcPr>
+          <w:p>
+            <w:pPr>
+              <w:jc w:val="center"/>
+              <w:rPr>
+                <w:rFonts w:ascii="Times New Roman" w:hAnsi="Times New Roman" w:cs="Times New Roman"/>
+                <w:sz w:val="26"/>
+                <w:szCs w:val="26"/>
+              </w:rPr>
+            </w:pPr>
+            <w:r>
+              <w:rPr>
+                <w:rFonts w:ascii="Times New Roman" w:hAnsi="Times New Roman" w:cs="Times New Roman"/>
+                <w:sz w:val="26"/>
+                <w:szCs w:val="26"/>
+              </w:rPr>
+              <w:t>62.6</w:t>
+            </w:r>
+          </w:p>
+        </w:tc>
+      </w:tr>
+      <w:tr>
+        <w:tc>
+          <w:tcPr>
+            <w:tcW w:w="1617" w:type="dxa"/>
+          </w:tcPr>
+          <w:p>
+            <w:pPr>
+              <w:jc w:val="center"/>
+              <w:rPr>
+                <w:rFonts w:ascii="Times New Roman" w:hAnsi="Times New Roman" w:cs="Times New Roman"/>
+                <w:sz w:val="26"/>
+                <w:szCs w:val="26"/>
+              </w:rPr>
+            </w:pPr>
+            <w:r>
+              <w:rPr>
+                <w:rFonts w:ascii="Times New Roman" w:hAnsi="Times New Roman" w:cs="Times New Roman"/>
+                <w:sz w:val="26"/>
+                <w:szCs w:val="26"/>
+              </w:rPr>
+              <w:t>3200</w:t>
+            </w:r>
+          </w:p>
+        </w:tc>
+        <w:tc>
+          <w:tcPr>
+            <w:tcW w:w="1628" w:type="dxa"/>
+          </w:tcPr>
+          <w:p>
+            <w:pPr>
+              <w:jc w:val="center"/>
+              <w:rPr>
+                <w:rFonts w:ascii="Times New Roman" w:hAnsi="Times New Roman" w:cs="Times New Roman"/>
+                <w:sz w:val="26"/>
+                <w:szCs w:val="26"/>
+              </w:rPr>
+            </w:pPr>
+            <w:r>
+              <w:rPr>
+                <w:rFonts w:ascii="Times New Roman" w:hAnsi="Times New Roman" w:cs="Times New Roman"/>
+                <w:sz w:val="26"/>
+                <w:szCs w:val="26"/>
+              </w:rPr>
+              <w:t>6*10</w:t>
+            </w:r>
+            <w:r>
+              <w:rPr>
+                <w:rFonts w:ascii="Times New Roman" w:hAnsi="Times New Roman" w:cs="Times New Roman"/>
+                <w:sz w:val="26"/>
+                <w:szCs w:val="26"/>
+                <w:vertAlign w:val="superscript"/>
+              </w:rPr>
+              <w:t>11</w:t>
+            </w:r>
+          </w:p>
+        </w:tc>
+        <w:tc>
+          <w:tcPr>
+            <w:tcW w:w="1672" w:type="dxa"/>
+          </w:tcPr>
+          <w:p>
+            <w:pPr>
+              <w:jc w:val="center"/>
+              <w:rPr>
+                <w:rFonts w:ascii="Times New Roman" w:hAnsi="Times New Roman" w:cs="Times New Roman"/>
+                <w:sz w:val="26"/>
+                <w:szCs w:val="26"/>
+              </w:rPr>
+            </w:pPr>
+            <w:r>
+              <w:rPr>
+                <w:rFonts w:ascii="Times New Roman" w:hAnsi="Times New Roman" w:cs="Times New Roman"/>
+                <w:sz w:val="26"/>
+                <w:szCs w:val="26"/>
+              </w:rPr>
+              <w:t>307,202</w:t>
             </w:r>
           </w:p>
         </w:tc>
@@ -3043,46 +3341,331 @@
           <w:szCs w:val="26"/>
         </w:rPr>
         <w:tab/>
-        <w:t>Since each thread is able to proceed independently (no shared reads or writes), and all threads must wait between each kernel launch for the slowest thread to finish, it is not surprising that the time is reduced dramatically when splitting the same interval over more threads. It is also not surprising that, in the smaller range of numbers starting at 6*10</w:t>
-      </w:r>
-      <w:r>
-        <w:rPr>
-          <w:rFonts w:ascii="Times New Roman" w:hAnsi="Times New Roman" w:cs="Times New Roman"/>
-          <w:sz w:val="26"/>
-          <w:szCs w:val="26"/>
-          <w:vertAlign w:val="superscript"/>
-        </w:rPr>
-        <w:t>7</w:t>
-      </w:r>
-      <w:r>
-        <w:rPr>
-          <w:rFonts w:ascii="Times New Roman" w:hAnsi="Times New Roman" w:cs="Times New Roman"/>
-          <w:sz w:val="26"/>
-          <w:szCs w:val="26"/>
-        </w:rPr>
-        <w:t>, more primes are found in a shorter amount of time. Also note that the speedup factors are very similar for the same number of threads between the two groups.</w:t>
-      </w:r>
-    </w:p>
-    <w:p>
-      <w:pPr>
-        <w:rPr>
-          <w:rFonts w:ascii="Times New Roman" w:hAnsi="Times New Roman" w:cs="Times New Roman"/>
-          <w:sz w:val="26"/>
-          <w:szCs w:val="26"/>
-        </w:rPr>
-      </w:pPr>
-      <w:r>
-        <w:rPr>
-          <w:rFonts w:ascii="Times New Roman" w:hAnsi="Times New Roman" w:cs="Times New Roman"/>
-          <w:sz w:val="26"/>
-          <w:szCs w:val="26"/>
-        </w:rPr>
-        <w:br w:type="page"/>
+        <w:t xml:space="preserve">Since each thread is able to proceed independently (no shared reads or writes), and all threads must wait between each kernel launch for the slowest thread to finish, it is not surprising that the time is reduced dramatically when splitting the same interval over more threads. It is also not surprising that, in the range of </w:t>
+      </w:r>
+      <w:r>
+        <w:rPr>
+          <w:rFonts w:ascii="Times New Roman" w:hAnsi="Times New Roman" w:cs="Times New Roman"/>
+          <w:sz w:val="26"/>
+          <w:szCs w:val="26"/>
+        </w:rPr>
+        <w:t xml:space="preserve">smallest </w:t>
+      </w:r>
+      <w:r>
+        <w:rPr>
+          <w:rFonts w:ascii="Times New Roman" w:hAnsi="Times New Roman" w:cs="Times New Roman"/>
+          <w:sz w:val="26"/>
+          <w:szCs w:val="26"/>
+        </w:rPr>
+        <w:t xml:space="preserve">numbers starting at </w:t>
+      </w:r>
+      <w:r>
+        <w:rPr>
+          <w:rFonts w:ascii="Times New Roman" w:hAnsi="Times New Roman" w:cs="Times New Roman"/>
+          <w:sz w:val="26"/>
+          <w:szCs w:val="26"/>
+        </w:rPr>
+        <w:t xml:space="preserve">6, </w:t>
+      </w:r>
+      <w:r>
+        <w:rPr>
+          <w:rFonts w:ascii="Times New Roman" w:hAnsi="Times New Roman" w:cs="Times New Roman"/>
+          <w:sz w:val="26"/>
+          <w:szCs w:val="26"/>
+        </w:rPr>
+        <w:t>more primes are found in a shorter amount of time</w:t>
+      </w:r>
+      <w:r>
+        <w:rPr>
+          <w:rFonts w:ascii="Times New Roman" w:hAnsi="Times New Roman" w:cs="Times New Roman"/>
+          <w:sz w:val="26"/>
+          <w:szCs w:val="26"/>
+        </w:rPr>
+        <w:t xml:space="preserve">, and similarly for the middle group of </w:t>
+      </w:r>
+      <w:r>
+        <w:rPr>
+          <w:rFonts w:ascii="Times New Roman" w:hAnsi="Times New Roman" w:cs="Times New Roman"/>
+          <w:sz w:val="26"/>
+          <w:szCs w:val="26"/>
+        </w:rPr>
+        <w:lastRenderedPageBreak/>
+        <w:t>numbers compared to the last group</w:t>
+      </w:r>
+      <w:r>
+        <w:rPr>
+          <w:rFonts w:ascii="Times New Roman" w:hAnsi="Times New Roman" w:cs="Times New Roman"/>
+          <w:sz w:val="26"/>
+          <w:szCs w:val="26"/>
+        </w:rPr>
+        <w:t>. Also note that the speedup factors</w:t>
+      </w:r>
+      <w:r>
+        <w:rPr>
+          <w:rFonts w:ascii="Times New Roman" w:hAnsi="Times New Roman" w:cs="Times New Roman"/>
+          <w:sz w:val="26"/>
+          <w:szCs w:val="26"/>
+        </w:rPr>
+        <w:t xml:space="preserve"> are very similar between the three</w:t>
+      </w:r>
+      <w:r>
+        <w:rPr>
+          <w:rFonts w:ascii="Times New Roman" w:hAnsi="Times New Roman" w:cs="Times New Roman"/>
+          <w:sz w:val="26"/>
+          <w:szCs w:val="26"/>
+        </w:rPr>
+        <w:t xml:space="preserve"> groups</w:t>
+      </w:r>
+      <w:r>
+        <w:rPr>
+          <w:rFonts w:ascii="Times New Roman" w:hAnsi="Times New Roman" w:cs="Times New Roman"/>
+          <w:sz w:val="26"/>
+          <w:szCs w:val="26"/>
+        </w:rPr>
+        <w:t xml:space="preserve"> whenever the number of threads is fixed</w:t>
+      </w:r>
+      <w:r>
+        <w:rPr>
+          <w:rFonts w:ascii="Times New Roman" w:hAnsi="Times New Roman" w:cs="Times New Roman"/>
+          <w:sz w:val="26"/>
+          <w:szCs w:val="26"/>
+        </w:rPr>
+        <w:t>.</w:t>
+      </w:r>
+    </w:p>
+    <w:p>
+      <w:pPr>
+        <w:rPr>
+          <w:rFonts w:ascii="Times New Roman" w:hAnsi="Times New Roman" w:cs="Times New Roman"/>
+          <w:b/>
+          <w:sz w:val="26"/>
+          <w:szCs w:val="26"/>
+        </w:rPr>
+      </w:pPr>
+    </w:p>
+    <w:p>
+      <w:pPr>
+        <w:rPr>
+          <w:rFonts w:ascii="Times New Roman" w:hAnsi="Times New Roman" w:cs="Times New Roman"/>
+          <w:sz w:val="26"/>
+          <w:szCs w:val="26"/>
+        </w:rPr>
+      </w:pPr>
+      <w:r>
+        <w:rPr>
+          <w:rFonts w:ascii="Times New Roman" w:hAnsi="Times New Roman" w:cs="Times New Roman"/>
+          <w:b/>
+          <w:sz w:val="26"/>
+          <w:szCs w:val="26"/>
+        </w:rPr>
+        <w:t>Discussion</w:t>
+      </w:r>
+    </w:p>
+    <w:p>
+      <w:pPr>
+        <w:rPr>
+          <w:rFonts w:ascii="Times New Roman" w:hAnsi="Times New Roman" w:cs="Times New Roman"/>
+          <w:sz w:val="26"/>
+          <w:szCs w:val="26"/>
+        </w:rPr>
+      </w:pPr>
+      <w:r>
+        <w:rPr>
+          <w:rFonts w:ascii="Times New Roman" w:hAnsi="Times New Roman" w:cs="Times New Roman"/>
+          <w:sz w:val="26"/>
+          <w:szCs w:val="26"/>
+        </w:rPr>
+        <w:tab/>
+      </w:r>
+      <w:r>
+        <w:rPr>
+          <w:rFonts w:ascii="Times New Roman" w:hAnsi="Times New Roman" w:cs="Times New Roman"/>
+          <w:sz w:val="26"/>
+          <w:szCs w:val="26"/>
+        </w:rPr>
+        <w:t xml:space="preserve">It appears to us that CUDA can effectively parallelize primality testing and searching, with roughly linear speedup even to a few thousand threads (subject to measurement and significant-figures contstraints). We would have liked to expand on these results in </w:t>
+      </w:r>
+      <w:r>
+        <w:rPr>
+          <w:rFonts w:ascii="Times New Roman" w:hAnsi="Times New Roman" w:cs="Times New Roman"/>
+          <w:sz w:val="26"/>
+          <w:szCs w:val="26"/>
+        </w:rPr>
+        <w:t>a few more</w:t>
+      </w:r>
+      <w:r>
+        <w:rPr>
+          <w:rFonts w:ascii="Times New Roman" w:hAnsi="Times New Roman" w:cs="Times New Roman"/>
+          <w:sz w:val="26"/>
+          <w:szCs w:val="26"/>
+        </w:rPr>
+        <w:t xml:space="preserve"> ways, but were further limited by technical constraints.</w:t>
       </w:r>
     </w:p>
     <w:p>
       <w:pPr>
         <w:ind w:firstLine="720"/>
+        <w:rPr>
+          <w:rFonts w:ascii="Times New Roman" w:hAnsi="Times New Roman" w:cs="Times New Roman"/>
+          <w:sz w:val="26"/>
+          <w:szCs w:val="26"/>
+        </w:rPr>
+      </w:pPr>
+      <w:r>
+        <w:rPr>
+          <w:rFonts w:ascii="Times New Roman" w:hAnsi="Times New Roman" w:cs="Times New Roman"/>
+          <w:sz w:val="26"/>
+          <w:szCs w:val="26"/>
+        </w:rPr>
+        <w:t>First, we would have liked to extend our results to substantially larger numbers. However, the tools available to do this on the CPU, such as the Gnu MultiPrecision library are unfortunately not compatible with CUDA, as they rely on (host) functions rather than basic operators for essentially every operation. We therefore are limited to the largest built-in integer type “unsigned long long” representing numbers up to 18 digits. The modular exponentiation step in Fermat’s algorithm further reduces the numbers we can handle to around 14 digits. Also</w:t>
+      </w:r>
+      <w:r>
+        <w:rPr>
+          <w:rFonts w:ascii="Times New Roman" w:hAnsi="Times New Roman" w:cs="Times New Roman"/>
+          <w:sz w:val="26"/>
+          <w:szCs w:val="26"/>
+        </w:rPr>
+        <w:t xml:space="preserve">, we </w:t>
+      </w:r>
+      <w:r>
+        <w:rPr>
+          <w:rFonts w:ascii="Times New Roman" w:hAnsi="Times New Roman" w:cs="Times New Roman"/>
+          <w:sz w:val="26"/>
+          <w:szCs w:val="26"/>
+        </w:rPr>
+        <w:t xml:space="preserve">would have liked to </w:t>
+      </w:r>
+      <w:r>
+        <w:rPr>
+          <w:rFonts w:ascii="Times New Roman" w:hAnsi="Times New Roman" w:cs="Times New Roman"/>
+          <w:sz w:val="26"/>
+          <w:szCs w:val="26"/>
+        </w:rPr>
+        <w:t xml:space="preserve">look at the amount of time spent in each of the three (sub)steps. We do not </w:t>
+      </w:r>
+      <w:r>
+        <w:rPr>
+          <w:rFonts w:ascii="Times New Roman" w:hAnsi="Times New Roman" w:cs="Times New Roman"/>
+          <w:sz w:val="26"/>
+          <w:szCs w:val="26"/>
+        </w:rPr>
+        <w:t xml:space="preserve">need to </w:t>
+      </w:r>
+      <w:r>
+        <w:rPr>
+          <w:rFonts w:ascii="Times New Roman" w:hAnsi="Times New Roman" w:cs="Times New Roman"/>
+          <w:sz w:val="26"/>
+          <w:szCs w:val="26"/>
+        </w:rPr>
+        <w:t xml:space="preserve">calculate time for step 3 as it is essentially only to verify our output from step 2. It turns out that </w:t>
+      </w:r>
+      <w:r>
+        <w:rPr>
+          <w:rFonts w:ascii="Times New Roman" w:hAnsi="Times New Roman" w:cs="Times New Roman"/>
+          <w:sz w:val="26"/>
+          <w:szCs w:val="26"/>
+        </w:rPr>
+        <w:t xml:space="preserve">apparently a large part of the time cost is in synchronizing and relaunching the kernel calls, and that the tesla machine cannot report time precisely enough to provide meaningful results for the ranges of numbers we are looking at – most steps report a time of 0 and their summation is much smaller than the time reported for all steps. Furthermore, if we increase the set of numbers </w:t>
+      </w:r>
+      <w:r>
+        <w:rPr>
+          <w:rFonts w:ascii="Times New Roman" w:hAnsi="Times New Roman" w:cs="Times New Roman"/>
+          <w:sz w:val="26"/>
+          <w:szCs w:val="26"/>
+        </w:rPr>
+        <w:t>under examination</w:t>
+      </w:r>
+      <w:r>
+        <w:rPr>
+          <w:rFonts w:ascii="Times New Roman" w:hAnsi="Times New Roman" w:cs="Times New Roman"/>
+          <w:sz w:val="26"/>
+          <w:szCs w:val="26"/>
+        </w:rPr>
+        <w:t xml:space="preserve"> by more than a factor of 10 above the results listed in Table 1, </w:t>
+      </w:r>
+      <w:r>
+        <w:rPr>
+          <w:rFonts w:ascii="Times New Roman" w:hAnsi="Times New Roman" w:cs="Times New Roman"/>
+          <w:sz w:val="26"/>
+          <w:szCs w:val="26"/>
+        </w:rPr>
+        <w:t>it amounts to several gigabytes of array data, so we exhaust the memory that we can allocate, leading to an allocation failure.</w:t>
+      </w:r>
+      <w:r>
+        <w:rPr>
+          <w:rFonts w:ascii="Times New Roman" w:hAnsi="Times New Roman" w:cs="Times New Roman"/>
+          <w:sz w:val="26"/>
+          <w:szCs w:val="26"/>
+        </w:rPr>
+        <w:t xml:space="preserve"> With more careful memory usage and multiple allocate/free cycles, as well as a library (from scratch, if necessary) to support multiple-precision integer arithmetic, future work could overcome these limitations.</w:t>
+      </w:r>
+    </w:p>
+    <w:p>
+      <w:pPr>
+        <w:rPr>
+          <w:rFonts w:ascii="Times New Roman" w:hAnsi="Times New Roman" w:cs="Times New Roman"/>
+          <w:sz w:val="26"/>
+          <w:szCs w:val="26"/>
+        </w:rPr>
+      </w:pPr>
+    </w:p>
+    <w:p>
+      <w:pPr>
+        <w:rPr>
+          <w:rFonts w:ascii="Times New Roman" w:hAnsi="Times New Roman" w:cs="Times New Roman"/>
+          <w:b/>
+          <w:sz w:val="26"/>
+          <w:szCs w:val="26"/>
+        </w:rPr>
+      </w:pPr>
+      <w:r>
+        <w:rPr>
+          <w:rFonts w:ascii="Times New Roman" w:hAnsi="Times New Roman" w:cs="Times New Roman"/>
+          <w:b/>
+          <w:sz w:val="26"/>
+          <w:szCs w:val="26"/>
+        </w:rPr>
+        <w:t>Conclusion</w:t>
+      </w:r>
+    </w:p>
+    <w:p>
+      <w:pPr>
+        <w:rPr>
+          <w:rFonts w:ascii="Times New Roman" w:hAnsi="Times New Roman" w:cs="Times New Roman"/>
+          <w:sz w:val="26"/>
+          <w:szCs w:val="26"/>
+        </w:rPr>
+      </w:pPr>
+      <w:r>
+        <w:rPr>
+          <w:rFonts w:ascii="Times New Roman" w:hAnsi="Times New Roman" w:cs="Times New Roman"/>
+          <w:sz w:val="26"/>
+          <w:szCs w:val="26"/>
+        </w:rPr>
+        <w:tab/>
+        <w:t>CUDA is capable of supporting primality testing in the range of 18 digits or less. As the largest known primes currently have several million digits, this is a long way from generating new prime numbers effectively in any way. With support for higher-precision datatypes and a sufficiently large number of CUDA-capable cards, however, such a task could potentially be implemented effectively with CUDA.</w:t>
+      </w:r>
+    </w:p>
+    <w:p>
+      <w:pPr>
+        <w:rPr>
+          <w:rFonts w:ascii="Times New Roman" w:hAnsi="Times New Roman" w:cs="Times New Roman"/>
+          <w:sz w:val="26"/>
+          <w:szCs w:val="26"/>
+        </w:rPr>
+      </w:pPr>
+      <w:r>
+        <w:rPr>
+          <w:rFonts w:ascii="Times New Roman" w:hAnsi="Times New Roman" w:cs="Times New Roman"/>
+          <w:sz w:val="26"/>
+          <w:szCs w:val="26"/>
+        </w:rPr>
+        <w:tab/>
+        <w:t>Furthermore, we found that the Fermat primality testing algorithm was well-suited to this problem as its performance scales with only the log of the size of the number being tested. Were this program to be extended to overcome the limitations listed above, this would be an important feature that we can rely on.</w:t>
+      </w:r>
+    </w:p>
+    <w:p>
+      <w:pPr>
         <w:rPr>
           <w:rFonts w:ascii="Times New Roman" w:hAnsi="Times New Roman" w:cs="Times New Roman"/>
           <w:sz w:val="26"/>
@@ -3101,7 +3684,6 @@
     </w:p>
     <w:p>
       <w:pPr>
-        <w:ind w:firstLine="720"/>
         <w:rPr>
           <w:rFonts w:ascii="Times New Roman" w:hAnsi="Times New Roman" w:cs="Times New Roman"/>
           <w:sz w:val="26"/>
@@ -3119,31 +3701,358 @@
     </w:p>
     <w:p>
       <w:pPr>
-        <w:ind w:firstLine="720"/>
-        <w:rPr>
-          <w:rFonts w:ascii="Times New Roman" w:hAnsi="Times New Roman" w:cs="Times New Roman"/>
-          <w:sz w:val="26"/>
-          <w:szCs w:val="26"/>
-        </w:rPr>
-      </w:pPr>
-      <w:proofErr w:type="gramStart"/>
-      <w:r>
-        <w:rPr>
-          <w:rFonts w:ascii="Times New Roman" w:hAnsi="Times New Roman" w:cs="Times New Roman"/>
-          <w:sz w:val="26"/>
-          <w:szCs w:val="26"/>
-        </w:rPr>
-        <w:t>wolfram</w:t>
-      </w:r>
-      <w:proofErr w:type="gramEnd"/>
-      <w:r>
-        <w:rPr>
-          <w:rFonts w:ascii="Times New Roman" w:hAnsi="Times New Roman" w:cs="Times New Roman"/>
-          <w:sz w:val="26"/>
-          <w:szCs w:val="26"/>
-        </w:rPr>
-        <w:t xml:space="preserve"> alpha</w:t>
-      </w:r>
+        <w:rPr>
+          <w:rFonts w:ascii="Times New Roman" w:hAnsi="Times New Roman" w:cs="Times New Roman"/>
+          <w:sz w:val="26"/>
+          <w:szCs w:val="26"/>
+        </w:rPr>
+      </w:pPr>
+      <w:r>
+        <w:rPr>
+          <w:rFonts w:ascii="Times New Roman" w:hAnsi="Times New Roman" w:cs="Times New Roman"/>
+          <w:sz w:val="26"/>
+          <w:szCs w:val="26"/>
+        </w:rPr>
+        <w:t>wolfram alpha</w:t>
+      </w:r>
+    </w:p>
+    <w:p>
+      <w:pPr>
+        <w:rPr>
+          <w:rFonts w:ascii="Times New Roman" w:hAnsi="Times New Roman" w:cs="Times New Roman"/>
+          <w:sz w:val="26"/>
+          <w:szCs w:val="26"/>
+        </w:rPr>
+      </w:pPr>
+      <w:r>
+        <w:rPr>
+          <w:rFonts w:ascii="Times New Roman" w:hAnsi="Times New Roman" w:cs="Times New Roman"/>
+          <w:sz w:val="26"/>
+          <w:szCs w:val="26"/>
+        </w:rPr>
+        <w:t>GMP</w:t>
+      </w:r>
+    </w:p>
+    <w:p>
+      <w:pPr>
+        <w:rPr>
+          <w:rFonts w:ascii="Times New Roman" w:hAnsi="Times New Roman" w:cs="Times New Roman"/>
+          <w:sz w:val="26"/>
+          <w:szCs w:val="26"/>
+        </w:rPr>
+      </w:pPr>
+      <w:r>
+        <w:rPr>
+          <w:rFonts w:ascii="Times New Roman" w:hAnsi="Times New Roman" w:cs="Times New Roman"/>
+          <w:sz w:val="26"/>
+          <w:szCs w:val="26"/>
+        </w:rPr>
+        <w:t>Fermat’s algorithm</w:t>
+      </w:r>
+    </w:p>
+    <w:p>
+      <w:pPr>
+        <w:rPr>
+          <w:rFonts w:ascii="Times New Roman" w:hAnsi="Times New Roman" w:cs="Times New Roman"/>
+          <w:sz w:val="26"/>
+          <w:szCs w:val="26"/>
+        </w:rPr>
+      </w:pPr>
+      <w:r>
+        <w:rPr>
+          <w:rFonts w:ascii="Times New Roman" w:hAnsi="Times New Roman" w:cs="Times New Roman"/>
+          <w:sz w:val="26"/>
+          <w:szCs w:val="26"/>
+        </w:rPr>
+        <w:t>Fast modular exponentiation</w:t>
+      </w:r>
+    </w:p>
+    <w:p>
+      <w:pPr>
+        <w:rPr>
+          <w:rFonts w:ascii="Times New Roman" w:hAnsi="Times New Roman" w:cs="Times New Roman"/>
+          <w:sz w:val="26"/>
+          <w:szCs w:val="26"/>
+        </w:rPr>
+      </w:pPr>
+      <w:r>
+        <w:rPr>
+          <w:rFonts w:ascii="Times New Roman" w:hAnsi="Times New Roman" w:cs="Times New Roman"/>
+          <w:sz w:val="26"/>
+          <w:szCs w:val="26"/>
+        </w:rPr>
+        <w:br w:type="page"/>
+      </w:r>
+    </w:p>
+    <w:p>
+      <w:pPr>
+        <w:rPr>
+          <w:rFonts w:ascii="Times New Roman" w:hAnsi="Times New Roman" w:cs="Times New Roman"/>
+          <w:sz w:val="26"/>
+          <w:szCs w:val="26"/>
+        </w:rPr>
+      </w:pPr>
+      <w:r>
+        <w:rPr>
+          <w:rFonts w:ascii="Times New Roman" w:hAnsi="Times New Roman" w:cs="Times New Roman"/>
+          <w:sz w:val="26"/>
+          <w:szCs w:val="26"/>
+        </w:rPr>
+        <w:lastRenderedPageBreak/>
+        <w:t>Questions:</w:t>
+      </w:r>
+    </w:p>
+    <w:p>
+      <w:pPr>
+        <w:rPr>
+          <w:rFonts w:ascii="Times New Roman" w:hAnsi="Times New Roman" w:cs="Times New Roman"/>
+          <w:sz w:val="26"/>
+          <w:szCs w:val="26"/>
+        </w:rPr>
+      </w:pPr>
+      <w:r>
+        <w:rPr>
+          <w:rFonts w:ascii="Times New Roman" w:hAnsi="Times New Roman" w:cs="Times New Roman"/>
+          <w:sz w:val="26"/>
+          <w:szCs w:val="26"/>
+        </w:rPr>
+        <w:t>Q: Fast modu</w:t>
+      </w:r>
+      <w:r>
+        <w:rPr>
+          <w:rFonts w:ascii="Times New Roman" w:hAnsi="Times New Roman" w:cs="Times New Roman"/>
+          <w:sz w:val="26"/>
+          <w:szCs w:val="26"/>
+        </w:rPr>
+        <w:t xml:space="preserve">lar exponentiation runs with what complexity class for an exponent with </w:t>
+      </w:r>
+      <w:r>
+        <w:rPr>
+          <w:rFonts w:ascii="Times New Roman" w:hAnsi="Times New Roman" w:cs="Times New Roman"/>
+          <w:i/>
+          <w:sz w:val="26"/>
+          <w:szCs w:val="26"/>
+        </w:rPr>
+        <w:t>n</w:t>
+      </w:r>
+      <w:r>
+        <w:rPr>
+          <w:rFonts w:ascii="Times New Roman" w:hAnsi="Times New Roman" w:cs="Times New Roman"/>
+          <w:sz w:val="26"/>
+          <w:szCs w:val="26"/>
+        </w:rPr>
+        <w:t xml:space="preserve"> bits?</w:t>
+      </w:r>
+    </w:p>
+    <w:p>
+      <w:pPr>
+        <w:rPr>
+          <w:rFonts w:ascii="Times New Roman" w:hAnsi="Times New Roman" w:cs="Times New Roman"/>
+          <w:sz w:val="26"/>
+          <w:szCs w:val="26"/>
+        </w:rPr>
+      </w:pPr>
+      <w:r>
+        <w:rPr>
+          <w:rFonts w:ascii="Times New Roman" w:hAnsi="Times New Roman" w:cs="Times New Roman"/>
+          <w:sz w:val="26"/>
+          <w:szCs w:val="26"/>
+        </w:rPr>
+        <w:t>A: O(n)</w:t>
+      </w:r>
+    </w:p>
+    <w:p>
+      <w:pPr>
+        <w:rPr>
+          <w:rFonts w:ascii="Times New Roman" w:hAnsi="Times New Roman" w:cs="Times New Roman"/>
+          <w:sz w:val="26"/>
+          <w:szCs w:val="26"/>
+        </w:rPr>
+      </w:pPr>
+    </w:p>
+    <w:p>
+      <w:pPr>
+        <w:rPr>
+          <w:rFonts w:ascii="Times New Roman" w:hAnsi="Times New Roman" w:cs="Times New Roman"/>
+          <w:sz w:val="26"/>
+          <w:szCs w:val="26"/>
+        </w:rPr>
+      </w:pPr>
+      <w:r>
+        <w:rPr>
+          <w:rFonts w:ascii="Times New Roman" w:hAnsi="Times New Roman" w:cs="Times New Roman"/>
+          <w:sz w:val="26"/>
+          <w:szCs w:val="26"/>
+        </w:rPr>
+        <w:t>Q: What two congruence classes mod 6 contain all of the prime numbers?</w:t>
+      </w:r>
+    </w:p>
+    <w:p>
+      <w:pPr>
+        <w:rPr>
+          <w:rFonts w:ascii="Times New Roman" w:hAnsi="Times New Roman" w:cs="Times New Roman"/>
+          <w:sz w:val="26"/>
+          <w:szCs w:val="26"/>
+        </w:rPr>
+      </w:pPr>
+      <w:r>
+        <w:rPr>
+          <w:rFonts w:ascii="Times New Roman" w:hAnsi="Times New Roman" w:cs="Times New Roman"/>
+          <w:sz w:val="26"/>
+          <w:szCs w:val="26"/>
+        </w:rPr>
+        <w:t>A: 1, 5</w:t>
+      </w:r>
+    </w:p>
+    <w:p>
+      <w:pPr>
+        <w:rPr>
+          <w:rFonts w:ascii="Times New Roman" w:hAnsi="Times New Roman" w:cs="Times New Roman"/>
+          <w:sz w:val="26"/>
+          <w:szCs w:val="26"/>
+        </w:rPr>
+      </w:pPr>
+      <w:r>
+        <w:rPr>
+          <w:rFonts w:ascii="Times New Roman" w:hAnsi="Times New Roman" w:cs="Times New Roman"/>
+          <w:sz w:val="26"/>
+          <w:szCs w:val="26"/>
+        </w:rPr>
+        <w:t>Alternative answer: 1, -1</w:t>
+      </w:r>
+    </w:p>
+    <w:p>
+      <w:pPr>
+        <w:rPr>
+          <w:rFonts w:ascii="Times New Roman" w:hAnsi="Times New Roman" w:cs="Times New Roman"/>
+          <w:sz w:val="26"/>
+          <w:szCs w:val="26"/>
+        </w:rPr>
+      </w:pPr>
+    </w:p>
+    <w:p>
+      <w:pPr>
+        <w:rPr>
+          <w:rFonts w:ascii="Times New Roman" w:hAnsi="Times New Roman" w:cs="Times New Roman"/>
+          <w:sz w:val="26"/>
+          <w:szCs w:val="26"/>
+        </w:rPr>
+      </w:pPr>
+      <w:r>
+        <w:rPr>
+          <w:rFonts w:ascii="Times New Roman" w:hAnsi="Times New Roman" w:cs="Times New Roman"/>
+          <w:sz w:val="26"/>
+          <w:szCs w:val="26"/>
+        </w:rPr>
+        <w:t>Q: What does Fermat’s Little Theorem state about prime numbers?</w:t>
+      </w:r>
+    </w:p>
+    <w:p>
+      <w:pPr>
+        <w:rPr>
+          <w:rFonts w:ascii="Times New Roman" w:hAnsi="Times New Roman" w:cs="Times New Roman"/>
+          <w:sz w:val="26"/>
+          <w:szCs w:val="26"/>
+        </w:rPr>
+      </w:pPr>
+      <w:r>
+        <w:rPr>
+          <w:rFonts w:ascii="Times New Roman" w:hAnsi="Times New Roman" w:cs="Times New Roman"/>
+          <w:sz w:val="26"/>
+          <w:szCs w:val="26"/>
+        </w:rPr>
+        <w:t xml:space="preserve">A: If </w:t>
+      </w:r>
+      <w:r>
+        <w:rPr>
+          <w:rFonts w:ascii="Times New Roman" w:hAnsi="Times New Roman" w:cs="Times New Roman"/>
+          <w:i/>
+          <w:sz w:val="26"/>
+          <w:szCs w:val="26"/>
+        </w:rPr>
+        <w:t>p</w:t>
+      </w:r>
+      <w:r>
+        <w:rPr>
+          <w:rFonts w:ascii="Times New Roman" w:hAnsi="Times New Roman" w:cs="Times New Roman"/>
+          <w:sz w:val="26"/>
+          <w:szCs w:val="26"/>
+        </w:rPr>
+        <w:t xml:space="preserve"> is prime, </w:t>
+      </w:r>
+      <w:r>
+        <w:rPr>
+          <w:rFonts w:ascii="Times New Roman" w:hAnsi="Times New Roman" w:cs="Times New Roman"/>
+          <w:i/>
+          <w:sz w:val="26"/>
+          <w:szCs w:val="26"/>
+        </w:rPr>
+        <w:t>a</w:t>
+      </w:r>
+      <w:r>
+        <w:rPr>
+          <w:rFonts w:ascii="Times New Roman" w:hAnsi="Times New Roman" w:cs="Times New Roman"/>
+          <w:i/>
+          <w:sz w:val="26"/>
+          <w:szCs w:val="26"/>
+          <w:vertAlign w:val="superscript"/>
+        </w:rPr>
+        <w:t>p-1</w:t>
+      </w:r>
+      <w:r>
+        <w:rPr>
+          <w:rFonts w:ascii="Times New Roman" w:hAnsi="Times New Roman" w:cs="Times New Roman"/>
+          <w:i/>
+          <w:sz w:val="26"/>
+          <w:szCs w:val="26"/>
+        </w:rPr>
+        <w:t>≡</w:t>
+      </w:r>
+      <w:r>
+        <w:rPr>
+          <w:rFonts w:ascii="Times New Roman" w:hAnsi="Times New Roman" w:cs="Times New Roman"/>
+          <w:i/>
+          <w:sz w:val="26"/>
+          <w:szCs w:val="26"/>
+        </w:rPr>
+        <w:t>1 mod p</w:t>
+      </w:r>
+      <w:r>
+        <w:rPr>
+          <w:rFonts w:ascii="Times New Roman" w:hAnsi="Times New Roman" w:cs="Times New Roman"/>
+          <w:i/>
+          <w:sz w:val="26"/>
+          <w:szCs w:val="26"/>
+        </w:rPr>
+        <w:t xml:space="preserve">, </w:t>
+      </w:r>
+      <w:r>
+        <w:rPr>
+          <w:rFonts w:ascii="Times New Roman" w:hAnsi="Times New Roman" w:cs="Times New Roman"/>
+          <w:sz w:val="26"/>
+          <w:szCs w:val="26"/>
+        </w:rPr>
+        <w:t xml:space="preserve">for any positive integer </w:t>
+      </w:r>
+      <w:r>
+        <w:rPr>
+          <w:rFonts w:ascii="Times New Roman" w:hAnsi="Times New Roman" w:cs="Times New Roman"/>
+          <w:i/>
+          <w:sz w:val="26"/>
+          <w:szCs w:val="26"/>
+        </w:rPr>
+        <w:t>a</w:t>
+      </w:r>
+      <w:r>
+        <w:rPr>
+          <w:rFonts w:ascii="Times New Roman" w:hAnsi="Times New Roman" w:cs="Times New Roman"/>
+          <w:sz w:val="26"/>
+          <w:szCs w:val="26"/>
+        </w:rPr>
+        <w:t>.</w:t>
+      </w:r>
+      <w:bookmarkStart w:id="0" w:name="_GoBack"/>
+      <w:bookmarkEnd w:id="0"/>
     </w:p>
     <w:sectPr>
       <w:pgSz w:w="12240" w:h="15840"/>

</xml_diff>

<commit_message>
Added final version of paper
</commit_message>
<xml_diff>
--- a/report.docx
+++ b/report.docx
@@ -1,6 +1,6 @@
 
 <file path=word/document.xml><?xml version="1.0" encoding="utf-8"?>
-<w:document xmlns:wpc="http://schemas.microsoft.com/office/word/2010/wordprocessingCanvas" xmlns:mc="http://schemas.openxmlformats.org/markup-compatibility/2006" xmlns:o="urn:schemas-microsoft-com:office:office" xmlns:r="http://schemas.openxmlformats.org/officeDocument/2006/relationships" xmlns:m="http://schemas.openxmlformats.org/officeDocument/2006/math" xmlns:v="urn:schemas-microsoft-com:vml" xmlns:wp14="http://schemas.microsoft.com/office/word/2010/wordprocessingDrawing" xmlns:wp="http://schemas.openxmlformats.org/drawingml/2006/wordprocessingDrawing" xmlns:w10="urn:schemas-microsoft-com:office:word" xmlns:w="http://schemas.openxmlformats.org/wordprocessingml/2006/main" xmlns:w14="http://schemas.microsoft.com/office/word/2010/wordml" xmlns:wpg="http://schemas.microsoft.com/office/word/2010/wordprocessingGroup" xmlns:wpi="http://schemas.microsoft.com/office/word/2010/wordprocessingInk" xmlns:wne="http://schemas.microsoft.com/office/word/2006/wordml" xmlns:wps="http://schemas.microsoft.com/office/word/2010/wordprocessingShape" mc:Ignorable="w14 wp14">
+<w:document xmlns:wpc="http://schemas.microsoft.com/office/word/2010/wordprocessingCanvas" xmlns:mc="http://schemas.openxmlformats.org/markup-compatibility/2006" xmlns:o="urn:schemas-microsoft-com:office:office" xmlns:r="http://schemas.openxmlformats.org/officeDocument/2006/relationships" xmlns:m="http://schemas.openxmlformats.org/officeDocument/2006/math" xmlns:v="urn:schemas-microsoft-com:vml" xmlns:wp14="http://schemas.microsoft.com/office/word/2010/wordprocessingDrawing" xmlns:wp="http://schemas.openxmlformats.org/drawingml/2006/wordprocessingDrawing" xmlns:w10="urn:schemas-microsoft-com:office:word" xmlns:w="http://schemas.openxmlformats.org/wordprocessingml/2006/main" xmlns:w14="http://schemas.microsoft.com/office/word/2010/wordml" xmlns:w15="http://schemas.microsoft.com/office/word/2012/wordml" xmlns:wpg="http://schemas.microsoft.com/office/word/2010/wordprocessingGroup" xmlns:wpi="http://schemas.microsoft.com/office/word/2010/wordprocessingInk" xmlns:wne="http://schemas.microsoft.com/office/word/2006/wordml" xmlns:wps="http://schemas.microsoft.com/office/word/2010/wordprocessingShape" mc:Ignorable="w14 w15 wp14">
   <w:background w:color="FFFFFF"/>
   <w:body>
     <w:p>
@@ -50,8 +50,16 @@
         <w:rPr>
           <w:rFonts w:ascii="Times New Roman" w:hAnsi="Times New Roman" w:cs="Times New Roman"/>
         </w:rPr>
-        <w:t>JD Kilgallin</w:t>
-      </w:r>
+        <w:t xml:space="preserve">JD </w:t>
+      </w:r>
+      <w:proofErr w:type="spellStart"/>
+      <w:r>
+        <w:rPr>
+          <w:rFonts w:ascii="Times New Roman" w:hAnsi="Times New Roman" w:cs="Times New Roman"/>
+        </w:rPr>
+        <w:t>Kilgallin</w:t>
+      </w:r>
+      <w:proofErr w:type="spellEnd"/>
       <w:r>
         <w:rPr>
           <w:rFonts w:ascii="Times New Roman" w:hAnsi="Times New Roman" w:cs="Times New Roman"/>
@@ -62,8 +70,16 @@
         <w:rPr>
           <w:rFonts w:ascii="Times New Roman" w:hAnsi="Times New Roman" w:cs="Times New Roman"/>
         </w:rPr>
-        <w:t>Eric Fernandes</w:t>
-      </w:r>
+        <w:t xml:space="preserve">Eric </w:t>
+      </w:r>
+      <w:proofErr w:type="spellStart"/>
+      <w:r>
+        <w:rPr>
+          <w:rFonts w:ascii="Times New Roman" w:hAnsi="Times New Roman" w:cs="Times New Roman"/>
+        </w:rPr>
+        <w:t>Fernandes</w:t>
+      </w:r>
+      <w:proofErr w:type="spellEnd"/>
     </w:p>
     <w:p>
       <w:pPr>
@@ -95,6 +111,20 @@
     </w:p>
     <w:p>
       <w:pPr>
+        <w:jc w:val="center"/>
+        <w:rPr>
+          <w:rFonts w:ascii="Times New Roman" w:hAnsi="Times New Roman" w:cs="Times New Roman"/>
+        </w:rPr>
+      </w:pPr>
+      <w:r>
+        <w:rPr>
+          <w:rFonts w:ascii="Times New Roman" w:hAnsi="Times New Roman" w:cs="Times New Roman"/>
+        </w:rPr>
+        <w:t>12/11/2015</w:t>
+      </w:r>
+    </w:p>
+    <w:p>
+      <w:pPr>
         <w:rPr>
           <w:rFonts w:ascii="Times New Roman" w:hAnsi="Times New Roman" w:cs="Times New Roman"/>
         </w:rPr>
@@ -146,7 +176,16 @@
           <w:sz w:val="26"/>
           <w:szCs w:val="26"/>
         </w:rPr>
-        <w:t xml:space="preserve">. This definition excludes the number 1 itself, as well as every even number except </w:t>
+        <w:t xml:space="preserve">. This definition excludes the number 1 itself, as well as every even number </w:t>
+      </w:r>
+      <w:proofErr w:type="gramStart"/>
+      <w:r>
+        <w:rPr>
+          <w:rFonts w:ascii="Times New Roman" w:hAnsi="Times New Roman" w:cs="Times New Roman"/>
+          <w:sz w:val="26"/>
+          <w:szCs w:val="26"/>
+        </w:rPr>
+        <w:t xml:space="preserve">except </w:t>
       </w:r>
       <w:r>
         <w:rPr>
@@ -162,7 +201,16 @@
           <w:sz w:val="26"/>
           <w:szCs w:val="26"/>
         </w:rPr>
-        <w:t xml:space="preserve">2, every multiple of 3 except 3 itself, and so on. It can be easily proven that there are infinitely many prime numbers, though there is no known straightforward procedure for finding primes in a given range. </w:t>
+        <w:t>2</w:t>
+      </w:r>
+      <w:proofErr w:type="gramEnd"/>
+      <w:r>
+        <w:rPr>
+          <w:rFonts w:ascii="Times New Roman" w:hAnsi="Times New Roman" w:cs="Times New Roman"/>
+          <w:sz w:val="26"/>
+          <w:szCs w:val="26"/>
+        </w:rPr>
+        <w:t xml:space="preserve">, every multiple of 3 except 3 itself, and so on. It can be easily proven that there are infinitely many prime numbers, though there is no known straightforward procedure for finding primes in a given range. </w:t>
       </w:r>
       <w:r>
         <w:rPr>
@@ -340,7 +388,25 @@
           <w:sz w:val="26"/>
           <w:szCs w:val="26"/>
         </w:rPr>
-        <w:t xml:space="preserve"> one simply lists the integers, then crosses out the multiples of 2, then of 3 since it is the next number that is not crossed out, then of 5 as the next number remaining, and so on.</w:t>
+        <w:t xml:space="preserve"> one simply lists the integers, then crosses out the multiples of 2, </w:t>
+      </w:r>
+      <w:proofErr w:type="gramStart"/>
+      <w:r>
+        <w:rPr>
+          <w:rFonts w:ascii="Times New Roman" w:hAnsi="Times New Roman" w:cs="Times New Roman"/>
+          <w:sz w:val="26"/>
+          <w:szCs w:val="26"/>
+        </w:rPr>
+        <w:t>then</w:t>
+      </w:r>
+      <w:proofErr w:type="gramEnd"/>
+      <w:r>
+        <w:rPr>
+          <w:rFonts w:ascii="Times New Roman" w:hAnsi="Times New Roman" w:cs="Times New Roman"/>
+          <w:sz w:val="26"/>
+          <w:szCs w:val="26"/>
+        </w:rPr>
+        <w:t xml:space="preserve"> of 3 since it is the next number that is not crossed out, then of 5 as the next number remaining, and so on.</w:t>
       </w:r>
       <w:r>
         <w:rPr>
@@ -546,7 +612,16 @@
           <w:sz w:val="26"/>
           <w:szCs w:val="26"/>
         </w:rPr>
-        <w:t>, a basic brute force technique of testing divisibility by smaller prime numbers can be use</w:t>
+        <w:t xml:space="preserve">, a basic brute force technique of </w:t>
+      </w:r>
+      <w:r>
+        <w:rPr>
+          <w:rFonts w:ascii="Times New Roman" w:hAnsi="Times New Roman" w:cs="Times New Roman"/>
+          <w:sz w:val="26"/>
+          <w:szCs w:val="26"/>
+        </w:rPr>
+        <w:lastRenderedPageBreak/>
+        <w:t>testing divisibility by smaller prime numbers can be use</w:t>
       </w:r>
       <w:r>
         <w:rPr>
@@ -562,16 +637,71 @@
           <w:sz w:val="26"/>
           <w:szCs w:val="26"/>
         </w:rPr>
-        <w:t xml:space="preserve">. The set of primes to be tested </w:t>
-      </w:r>
-      <w:r>
-        <w:rPr>
-          <w:rFonts w:ascii="Times New Roman" w:hAnsi="Times New Roman" w:cs="Times New Roman"/>
-          <w:sz w:val="26"/>
-          <w:szCs w:val="26"/>
-        </w:rPr>
-        <w:lastRenderedPageBreak/>
-        <w:t xml:space="preserve">as divisors of a candidate prime 'n' encompasses the range [2, sqrt(n)], as if k &gt; sqrt(n) divides n then n/k &lt; sqrt(n) also divides n. </w:t>
+        <w:t xml:space="preserve">. The set of primes to be tested as divisors of a candidate prime 'n' encompasses the range [2, </w:t>
+      </w:r>
+      <w:proofErr w:type="spellStart"/>
+      <w:proofErr w:type="gramStart"/>
+      <w:r>
+        <w:rPr>
+          <w:rFonts w:ascii="Times New Roman" w:hAnsi="Times New Roman" w:cs="Times New Roman"/>
+          <w:sz w:val="26"/>
+          <w:szCs w:val="26"/>
+        </w:rPr>
+        <w:t>sqrt</w:t>
+      </w:r>
+      <w:proofErr w:type="spellEnd"/>
+      <w:r>
+        <w:rPr>
+          <w:rFonts w:ascii="Times New Roman" w:hAnsi="Times New Roman" w:cs="Times New Roman"/>
+          <w:sz w:val="26"/>
+          <w:szCs w:val="26"/>
+        </w:rPr>
+        <w:t>(</w:t>
+      </w:r>
+      <w:proofErr w:type="gramEnd"/>
+      <w:r>
+        <w:rPr>
+          <w:rFonts w:ascii="Times New Roman" w:hAnsi="Times New Roman" w:cs="Times New Roman"/>
+          <w:sz w:val="26"/>
+          <w:szCs w:val="26"/>
+        </w:rPr>
+        <w:t xml:space="preserve">n)], as if k &gt; </w:t>
+      </w:r>
+      <w:proofErr w:type="spellStart"/>
+      <w:r>
+        <w:rPr>
+          <w:rFonts w:ascii="Times New Roman" w:hAnsi="Times New Roman" w:cs="Times New Roman"/>
+          <w:sz w:val="26"/>
+          <w:szCs w:val="26"/>
+        </w:rPr>
+        <w:t>sqrt</w:t>
+      </w:r>
+      <w:proofErr w:type="spellEnd"/>
+      <w:r>
+        <w:rPr>
+          <w:rFonts w:ascii="Times New Roman" w:hAnsi="Times New Roman" w:cs="Times New Roman"/>
+          <w:sz w:val="26"/>
+          <w:szCs w:val="26"/>
+        </w:rPr>
+        <w:t xml:space="preserve">(n) divides n then n/k &lt; </w:t>
+      </w:r>
+      <w:proofErr w:type="spellStart"/>
+      <w:r>
+        <w:rPr>
+          <w:rFonts w:ascii="Times New Roman" w:hAnsi="Times New Roman" w:cs="Times New Roman"/>
+          <w:sz w:val="26"/>
+          <w:szCs w:val="26"/>
+        </w:rPr>
+        <w:t>sqrt</w:t>
+      </w:r>
+      <w:proofErr w:type="spellEnd"/>
+      <w:r>
+        <w:rPr>
+          <w:rFonts w:ascii="Times New Roman" w:hAnsi="Times New Roman" w:cs="Times New Roman"/>
+          <w:sz w:val="26"/>
+          <w:szCs w:val="26"/>
+        </w:rPr>
+        <w:t xml:space="preserve">(n) also divides n. </w:t>
       </w:r>
     </w:p>
     <w:p>
@@ -589,7 +719,89 @@
           <w:sz w:val="26"/>
           <w:szCs w:val="26"/>
         </w:rPr>
-        <w:t>At many stages of this process, the search for prime numbers can be parallelized effectively. First, for a given range [u,v] to search with p processors, processor 'i' can examine integers of the form 6k +/- 1 in the range [(v-u)/(p) * i, (v-u)/(p) * (i + 1)) and apply a probabilistic algorithm to generate candidate primes in this range. A final candidate list, then, can be split between processors for confirmation. For a single candidate, too, the process of testing divisibility by a set of integers can be split by divisor.</w:t>
+        <w:t>At many stages of this process, the search for prime numbers can be parallelized effectively. First, for a given range [</w:t>
+      </w:r>
+      <w:proofErr w:type="spellStart"/>
+      <w:r>
+        <w:rPr>
+          <w:rFonts w:ascii="Times New Roman" w:hAnsi="Times New Roman" w:cs="Times New Roman"/>
+          <w:sz w:val="26"/>
+          <w:szCs w:val="26"/>
+        </w:rPr>
+        <w:t>u</w:t>
+      </w:r>
+      <w:proofErr w:type="gramStart"/>
+      <w:r>
+        <w:rPr>
+          <w:rFonts w:ascii="Times New Roman" w:hAnsi="Times New Roman" w:cs="Times New Roman"/>
+          <w:sz w:val="26"/>
+          <w:szCs w:val="26"/>
+        </w:rPr>
+        <w:t>,v</w:t>
+      </w:r>
+      <w:proofErr w:type="spellEnd"/>
+      <w:proofErr w:type="gramEnd"/>
+      <w:r>
+        <w:rPr>
+          <w:rFonts w:ascii="Times New Roman" w:hAnsi="Times New Roman" w:cs="Times New Roman"/>
+          <w:sz w:val="26"/>
+          <w:szCs w:val="26"/>
+        </w:rPr>
+        <w:t>] to search with p processors, processor '</w:t>
+      </w:r>
+      <w:proofErr w:type="spellStart"/>
+      <w:r>
+        <w:rPr>
+          <w:rFonts w:ascii="Times New Roman" w:hAnsi="Times New Roman" w:cs="Times New Roman"/>
+          <w:sz w:val="26"/>
+          <w:szCs w:val="26"/>
+        </w:rPr>
+        <w:t>i</w:t>
+      </w:r>
+      <w:proofErr w:type="spellEnd"/>
+      <w:r>
+        <w:rPr>
+          <w:rFonts w:ascii="Times New Roman" w:hAnsi="Times New Roman" w:cs="Times New Roman"/>
+          <w:sz w:val="26"/>
+          <w:szCs w:val="26"/>
+        </w:rPr>
+        <w:t xml:space="preserve">' can examine integers of the form 6k +/- 1 in the range [(v-u)/(p) * </w:t>
+      </w:r>
+      <w:proofErr w:type="spellStart"/>
+      <w:r>
+        <w:rPr>
+          <w:rFonts w:ascii="Times New Roman" w:hAnsi="Times New Roman" w:cs="Times New Roman"/>
+          <w:sz w:val="26"/>
+          <w:szCs w:val="26"/>
+        </w:rPr>
+        <w:t>i</w:t>
+      </w:r>
+      <w:proofErr w:type="spellEnd"/>
+      <w:r>
+        <w:rPr>
+          <w:rFonts w:ascii="Times New Roman" w:hAnsi="Times New Roman" w:cs="Times New Roman"/>
+          <w:sz w:val="26"/>
+          <w:szCs w:val="26"/>
+        </w:rPr>
+        <w:t>, (v-u)/(p) * (</w:t>
+      </w:r>
+      <w:proofErr w:type="spellStart"/>
+      <w:r>
+        <w:rPr>
+          <w:rFonts w:ascii="Times New Roman" w:hAnsi="Times New Roman" w:cs="Times New Roman"/>
+          <w:sz w:val="26"/>
+          <w:szCs w:val="26"/>
+        </w:rPr>
+        <w:t>i</w:t>
+      </w:r>
+      <w:proofErr w:type="spellEnd"/>
+      <w:r>
+        <w:rPr>
+          <w:rFonts w:ascii="Times New Roman" w:hAnsi="Times New Roman" w:cs="Times New Roman"/>
+          <w:sz w:val="26"/>
+          <w:szCs w:val="26"/>
+        </w:rPr>
+        <w:t xml:space="preserve"> + 1)) and apply a probabilistic algorithm to generate candidate primes in this range. A final candidate list, then, can be split between processors for confirmation. For a single candidate, too, the process of testing divisibility by a set of integers can be split by divisor.</w:t>
       </w:r>
     </w:p>
     <w:p>
@@ -727,15 +939,33 @@
           <w:sz w:val="26"/>
           <w:szCs w:val="26"/>
         </w:rPr>
-        <w:t>In parallel on all processors, generate a set of candidate primes of the form 6k +/- 1</w:t>
-      </w:r>
-      <w:r>
-        <w:rPr>
-          <w:rFonts w:ascii="Times New Roman" w:hAnsi="Times New Roman" w:cs="Times New Roman"/>
-          <w:sz w:val="26"/>
-          <w:szCs w:val="26"/>
-        </w:rPr>
-        <w:t>, that furthermore are not divisible by any known “small” primes.</w:t>
+        <w:t xml:space="preserve">In parallel on all processors, generate a set of candidate primes of the form 6k +/- </w:t>
+      </w:r>
+      <w:proofErr w:type="gramStart"/>
+      <w:r>
+        <w:rPr>
+          <w:rFonts w:ascii="Times New Roman" w:hAnsi="Times New Roman" w:cs="Times New Roman"/>
+          <w:sz w:val="26"/>
+          <w:szCs w:val="26"/>
+        </w:rPr>
+        <w:t>1</w:t>
+      </w:r>
+      <w:r>
+        <w:rPr>
+          <w:rFonts w:ascii="Times New Roman" w:hAnsi="Times New Roman" w:cs="Times New Roman"/>
+          <w:sz w:val="26"/>
+          <w:szCs w:val="26"/>
+        </w:rPr>
+        <w:t>, that</w:t>
+      </w:r>
+      <w:proofErr w:type="gramEnd"/>
+      <w:r>
+        <w:rPr>
+          <w:rFonts w:ascii="Times New Roman" w:hAnsi="Times New Roman" w:cs="Times New Roman"/>
+          <w:sz w:val="26"/>
+          <w:szCs w:val="26"/>
+        </w:rPr>
+        <w:t xml:space="preserve"> furthermore are not divisible by any known “small” primes.</w:t>
       </w:r>
     </w:p>
     <w:p>
@@ -779,7 +1009,25 @@
           <w:sz w:val="26"/>
           <w:szCs w:val="26"/>
         </w:rPr>
-        <w:t>Again in parallel, for a given remaining candidate prime, parallelize the test for divisibility against all additional primes in the range [2, sqrt(n)]</w:t>
+        <w:t xml:space="preserve">Again in parallel, for a given remaining candidate prime, parallelize the test for divisibility against all additional primes in the range [2, </w:t>
+      </w:r>
+      <w:proofErr w:type="spellStart"/>
+      <w:r>
+        <w:rPr>
+          <w:rFonts w:ascii="Times New Roman" w:hAnsi="Times New Roman" w:cs="Times New Roman"/>
+          <w:sz w:val="26"/>
+          <w:szCs w:val="26"/>
+        </w:rPr>
+        <w:t>sqrt</w:t>
+      </w:r>
+      <w:proofErr w:type="spellEnd"/>
+      <w:r>
+        <w:rPr>
+          <w:rFonts w:ascii="Times New Roman" w:hAnsi="Times New Roman" w:cs="Times New Roman"/>
+          <w:sz w:val="26"/>
+          <w:szCs w:val="26"/>
+        </w:rPr>
+        <w:t>(n)]</w:t>
       </w:r>
     </w:p>
     <w:p>
@@ -917,7 +1165,41 @@
           <w:sz w:val="26"/>
           <w:szCs w:val="26"/>
         </w:rPr>
-        <w:t xml:space="preserve"> and a reference brute-force primality testing implementation.</w:t>
+        <w:t xml:space="preserve"> and a reference brute-force primality testing implementation</w:t>
+      </w:r>
+      <w:r>
+        <w:rPr>
+          <w:rFonts w:ascii="Times New Roman" w:hAnsi="Times New Roman" w:cs="Times New Roman"/>
+          <w:sz w:val="26"/>
+          <w:szCs w:val="26"/>
+        </w:rPr>
+        <w:t xml:space="preserve"> [1, 2, </w:t>
+      </w:r>
+      <w:proofErr w:type="gramStart"/>
+      <w:r>
+        <w:rPr>
+          <w:rFonts w:ascii="Times New Roman" w:hAnsi="Times New Roman" w:cs="Times New Roman"/>
+          <w:sz w:val="26"/>
+          <w:szCs w:val="26"/>
+        </w:rPr>
+        <w:t>3</w:t>
+      </w:r>
+      <w:proofErr w:type="gramEnd"/>
+      <w:r>
+        <w:rPr>
+          <w:rFonts w:ascii="Times New Roman" w:hAnsi="Times New Roman" w:cs="Times New Roman"/>
+          <w:sz w:val="26"/>
+          <w:szCs w:val="26"/>
+        </w:rPr>
+        <w:t>]</w:t>
+      </w:r>
+      <w:r>
+        <w:rPr>
+          <w:rFonts w:ascii="Times New Roman" w:hAnsi="Times New Roman" w:cs="Times New Roman"/>
+          <w:sz w:val="26"/>
+          <w:szCs w:val="26"/>
+        </w:rPr>
+        <w:t>.</w:t>
       </w:r>
     </w:p>
     <w:p>
@@ -935,8 +1217,33 @@
           <w:sz w:val="26"/>
           <w:szCs w:val="26"/>
         </w:rPr>
-        <w:t xml:space="preserve">The algorithm we came to rely on for the best performance is the Fermat primality testing algorithm. This algorithm relies on Fermat’s “Little Theorem” that if p is prime, then for any </w:t>
-      </w:r>
+        <w:t>The algorithm we came to rely on for the best performance is the Fermat primality testing algorithm</w:t>
+      </w:r>
+      <w:r>
+        <w:rPr>
+          <w:rFonts w:ascii="Times New Roman" w:hAnsi="Times New Roman" w:cs="Times New Roman"/>
+          <w:sz w:val="26"/>
+          <w:szCs w:val="26"/>
+        </w:rPr>
+        <w:t xml:space="preserve"> [4</w:t>
+      </w:r>
+      <w:r>
+        <w:rPr>
+          <w:rFonts w:ascii="Times New Roman" w:hAnsi="Times New Roman" w:cs="Times New Roman"/>
+          <w:sz w:val="26"/>
+          <w:szCs w:val="26"/>
+        </w:rPr>
+        <w:t>]</w:t>
+      </w:r>
+      <w:r>
+        <w:rPr>
+          <w:rFonts w:ascii="Times New Roman" w:hAnsi="Times New Roman" w:cs="Times New Roman"/>
+          <w:sz w:val="26"/>
+          <w:szCs w:val="26"/>
+        </w:rPr>
+        <w:t xml:space="preserve">. This algorithm relies on Fermat’s “Little Theorem” that if p is prime, then for any </w:t>
+      </w:r>
+      <w:proofErr w:type="spellStart"/>
       <w:r>
         <w:rPr>
           <w:rFonts w:ascii="Times New Roman" w:hAnsi="Times New Roman" w:cs="Times New Roman"/>
@@ -946,6 +1253,7 @@
         </w:rPr>
         <w:t>a</w:t>
       </w:r>
+      <w:proofErr w:type="spellEnd"/>
       <w:r>
         <w:rPr>
           <w:rFonts w:ascii="Times New Roman" w:hAnsi="Times New Roman" w:cs="Times New Roman"/>
@@ -1008,6 +1316,7 @@
         </w:rPr>
         <w:t xml:space="preserve"> The algorithm requires selecting various values of </w:t>
       </w:r>
+      <w:proofErr w:type="gramStart"/>
       <w:r>
         <w:rPr>
           <w:rFonts w:ascii="Times New Roman" w:hAnsi="Times New Roman" w:cs="Times New Roman"/>
@@ -1017,6 +1326,7 @@
         </w:rPr>
         <w:t>a</w:t>
       </w:r>
+      <w:proofErr w:type="gramEnd"/>
       <w:r>
         <w:rPr>
           <w:rFonts w:ascii="Times New Roman" w:hAnsi="Times New Roman" w:cs="Times New Roman"/>
@@ -1107,7 +1417,7 @@
           <w:sz w:val="26"/>
           <w:szCs w:val="26"/>
         </w:rPr>
-        <w:t xml:space="preserve"> are especially able to optimize the Fermat primality test by using a fast modular exponentiation algorithm that relies on the </w:t>
+        <w:t xml:space="preserve"> are especially able to optimize the </w:t>
       </w:r>
       <w:r>
         <w:rPr>
@@ -1116,7 +1426,23 @@
           <w:szCs w:val="26"/>
         </w:rPr>
         <w:lastRenderedPageBreak/>
-        <w:t>number being represented in binary.</w:t>
+        <w:t>Fermat primality test by using a fast modular exponentiation algorithm that relies on the number being represented in binary</w:t>
+      </w:r>
+      <w:r>
+        <w:rPr>
+          <w:rFonts w:ascii="Times New Roman" w:hAnsi="Times New Roman" w:cs="Times New Roman"/>
+          <w:sz w:val="26"/>
+          <w:szCs w:val="26"/>
+        </w:rPr>
+        <w:t xml:space="preserve"> [5]</w:t>
+      </w:r>
+      <w:r>
+        <w:rPr>
+          <w:rFonts w:ascii="Times New Roman" w:hAnsi="Times New Roman" w:cs="Times New Roman"/>
+          <w:sz w:val="26"/>
+          <w:szCs w:val="26"/>
+        </w:rPr>
+        <w:t>.</w:t>
       </w:r>
       <w:r>
         <w:rPr>
@@ -1191,6 +1517,38 @@
           <w:szCs w:val="26"/>
         </w:rPr>
         <w:t>each thread is to examine.</w:t>
+      </w:r>
+      <w:r>
+        <w:rPr>
+          <w:rFonts w:ascii="Times New Roman" w:hAnsi="Times New Roman" w:cs="Times New Roman"/>
+          <w:sz w:val="26"/>
+          <w:szCs w:val="26"/>
+        </w:rPr>
+        <w:t xml:space="preserve"> The Miller-Rabin primality test </w:t>
+      </w:r>
+      <w:r>
+        <w:rPr>
+          <w:rFonts w:ascii="Times New Roman" w:hAnsi="Times New Roman" w:cs="Times New Roman"/>
+          <w:sz w:val="26"/>
+          <w:szCs w:val="26"/>
+        </w:rPr>
+        <w:t>[6</w:t>
+      </w:r>
+      <w:r>
+        <w:rPr>
+          <w:rFonts w:ascii="Times New Roman" w:hAnsi="Times New Roman" w:cs="Times New Roman"/>
+          <w:sz w:val="26"/>
+          <w:szCs w:val="26"/>
+        </w:rPr>
+        <w:t xml:space="preserve">] </w:t>
+      </w:r>
+      <w:r>
+        <w:rPr>
+          <w:rFonts w:ascii="Times New Roman" w:hAnsi="Times New Roman" w:cs="Times New Roman"/>
+          <w:sz w:val="26"/>
+          <w:szCs w:val="26"/>
+        </w:rPr>
+        <w:t>similarly relies on modular exponentiation, but requires more exponentiation. Its main advantage is that its execution can help to find a factor of the number if it is actually composite, which is a feature we do not need for our application of simply testing primality.</w:t>
       </w:r>
     </w:p>
     <w:p>
@@ -1244,7 +1602,31 @@
           <w:sz w:val="26"/>
           <w:szCs w:val="26"/>
         </w:rPr>
-        <w:t>Below, we give a table summarizing results from several executions of the following configuration</w:t>
+        <w:t xml:space="preserve">Below, we give </w:t>
+      </w:r>
+      <w:r>
+        <w:rPr>
+          <w:rFonts w:ascii="Times New Roman" w:hAnsi="Times New Roman" w:cs="Times New Roman"/>
+          <w:sz w:val="26"/>
+          <w:szCs w:val="26"/>
+        </w:rPr>
+        <w:t>table</w:t>
+      </w:r>
+      <w:r>
+        <w:rPr>
+          <w:rFonts w:ascii="Times New Roman" w:hAnsi="Times New Roman" w:cs="Times New Roman"/>
+          <w:sz w:val="26"/>
+          <w:szCs w:val="26"/>
+        </w:rPr>
+        <w:t>s</w:t>
+      </w:r>
+      <w:r>
+        <w:rPr>
+          <w:rFonts w:ascii="Times New Roman" w:hAnsi="Times New Roman" w:cs="Times New Roman"/>
+          <w:sz w:val="26"/>
+          <w:szCs w:val="26"/>
+        </w:rPr>
+        <w:t xml:space="preserve"> summarizing results from several executions of the following configuration</w:t>
       </w:r>
       <w:r>
         <w:rPr>
@@ -1395,6 +1777,7 @@
       <w:tblPr>
         <w:tblStyle w:val="TableGrid"/>
         <w:tblW w:w="0" w:type="auto"/>
+        <w:jc w:val="center"/>
         <w:tblLook w:val="04A0" w:firstRow="1" w:lastRow="0" w:firstColumn="1" w:lastColumn="0" w:noHBand="0" w:noVBand="1"/>
       </w:tblPr>
       <w:tblGrid>
@@ -1403,9 +1786,11 @@
         <w:gridCol w:w="1672"/>
         <w:gridCol w:w="1637"/>
         <w:gridCol w:w="1588"/>
-        <w:gridCol w:w="1434"/>
       </w:tblGrid>
       <w:tr>
+        <w:trPr>
+          <w:jc w:val="center"/>
+        </w:trPr>
         <w:tc>
           <w:tcPr>
             <w:tcW w:w="1617" w:type="dxa"/>
@@ -1517,35 +1902,33 @@
                 <w:sz w:val="26"/>
                 <w:szCs w:val="26"/>
               </w:rPr>
-              <w:t>Time (ms)</w:t>
-            </w:r>
-          </w:p>
-        </w:tc>
-        <w:tc>
-          <w:tcPr>
-            <w:tcW w:w="1434" w:type="dxa"/>
-          </w:tcPr>
-          <w:p>
-            <w:pPr>
-              <w:jc w:val="center"/>
-              <w:rPr>
-                <w:rFonts w:ascii="Times New Roman" w:hAnsi="Times New Roman" w:cs="Times New Roman"/>
-                <w:sz w:val="26"/>
-                <w:szCs w:val="26"/>
-              </w:rPr>
-            </w:pPr>
-            <w:r>
-              <w:rPr>
-                <w:rFonts w:ascii="Times New Roman" w:hAnsi="Times New Roman" w:cs="Times New Roman"/>
-                <w:sz w:val="26"/>
-                <w:szCs w:val="26"/>
-              </w:rPr>
-              <w:t>Speedup</w:t>
+              <w:t>Time (</w:t>
+            </w:r>
+            <w:proofErr w:type="spellStart"/>
+            <w:r>
+              <w:rPr>
+                <w:rFonts w:ascii="Times New Roman" w:hAnsi="Times New Roman" w:cs="Times New Roman"/>
+                <w:sz w:val="26"/>
+                <w:szCs w:val="26"/>
+              </w:rPr>
+              <w:t>ms</w:t>
+            </w:r>
+            <w:proofErr w:type="spellEnd"/>
+            <w:r>
+              <w:rPr>
+                <w:rFonts w:ascii="Times New Roman" w:hAnsi="Times New Roman" w:cs="Times New Roman"/>
+                <w:sz w:val="26"/>
+                <w:szCs w:val="26"/>
+              </w:rPr>
+              <w:t>)</w:t>
             </w:r>
           </w:p>
         </w:tc>
       </w:tr>
       <w:tr>
+        <w:trPr>
+          <w:jc w:val="center"/>
+        </w:trPr>
         <w:tc>
           <w:tcPr>
             <w:tcW w:w="1617" w:type="dxa"/>
@@ -1658,34 +2041,14 @@
                 <w:szCs w:val="26"/>
               </w:rPr>
               <w:t>7495</w:t>
-            </w:r>
-          </w:p>
-        </w:tc>
-        <w:tc>
-          <w:tcPr>
-            <w:tcW w:w="1434" w:type="dxa"/>
-          </w:tcPr>
-          <w:p>
-            <w:pPr>
-              <w:jc w:val="center"/>
-              <w:rPr>
-                <w:rFonts w:ascii="Times New Roman" w:hAnsi="Times New Roman" w:cs="Times New Roman"/>
-                <w:sz w:val="26"/>
-                <w:szCs w:val="26"/>
-              </w:rPr>
-            </w:pPr>
-            <w:r>
-              <w:rPr>
-                <w:rFonts w:ascii="Times New Roman" w:hAnsi="Times New Roman" w:cs="Times New Roman"/>
-                <w:sz w:val="26"/>
-                <w:szCs w:val="26"/>
-              </w:rPr>
-              <w:t>1</w:t>
             </w:r>
           </w:p>
         </w:tc>
       </w:tr>
       <w:tr>
+        <w:trPr>
+          <w:jc w:val="center"/>
+        </w:trPr>
         <w:tc>
           <w:tcPr>
             <w:tcW w:w="1617" w:type="dxa"/>
@@ -1798,34 +2161,14 @@
                 <w:szCs w:val="26"/>
               </w:rPr>
               <w:t>794</w:t>
-            </w:r>
-          </w:p>
-        </w:tc>
-        <w:tc>
-          <w:tcPr>
-            <w:tcW w:w="1434" w:type="dxa"/>
-          </w:tcPr>
-          <w:p>
-            <w:pPr>
-              <w:jc w:val="center"/>
-              <w:rPr>
-                <w:rFonts w:ascii="Times New Roman" w:hAnsi="Times New Roman" w:cs="Times New Roman"/>
-                <w:sz w:val="26"/>
-                <w:szCs w:val="26"/>
-              </w:rPr>
-            </w:pPr>
-            <w:r>
-              <w:rPr>
-                <w:rFonts w:ascii="Times New Roman" w:hAnsi="Times New Roman" w:cs="Times New Roman"/>
-                <w:sz w:val="26"/>
-                <w:szCs w:val="26"/>
-              </w:rPr>
-              <w:t>9.44</w:t>
             </w:r>
           </w:p>
         </w:tc>
       </w:tr>
       <w:tr>
+        <w:trPr>
+          <w:jc w:val="center"/>
+        </w:trPr>
         <w:tc>
           <w:tcPr>
             <w:tcW w:w="1617" w:type="dxa"/>
@@ -1938,34 +2281,14 @@
                 <w:szCs w:val="26"/>
               </w:rPr>
               <w:t>90</w:t>
-            </w:r>
-          </w:p>
-        </w:tc>
-        <w:tc>
-          <w:tcPr>
-            <w:tcW w:w="1434" w:type="dxa"/>
-          </w:tcPr>
-          <w:p>
-            <w:pPr>
-              <w:jc w:val="center"/>
-              <w:rPr>
-                <w:rFonts w:ascii="Times New Roman" w:hAnsi="Times New Roman" w:cs="Times New Roman"/>
-                <w:sz w:val="26"/>
-                <w:szCs w:val="26"/>
-              </w:rPr>
-            </w:pPr>
-            <w:r>
-              <w:rPr>
-                <w:rFonts w:ascii="Times New Roman" w:hAnsi="Times New Roman" w:cs="Times New Roman"/>
-                <w:sz w:val="26"/>
-                <w:szCs w:val="26"/>
-              </w:rPr>
-              <w:t>83.3</w:t>
             </w:r>
           </w:p>
         </w:tc>
       </w:tr>
       <w:tr>
+        <w:trPr>
+          <w:jc w:val="center"/>
+        </w:trPr>
         <w:tc>
           <w:tcPr>
             <w:tcW w:w="1617" w:type="dxa"/>
@@ -2078,34 +2401,14 @@
                 <w:szCs w:val="26"/>
               </w:rPr>
               <w:t>1</w:t>
-            </w:r>
-          </w:p>
-        </w:tc>
-        <w:tc>
-          <w:tcPr>
-            <w:tcW w:w="1434" w:type="dxa"/>
-          </w:tcPr>
-          <w:p>
-            <w:pPr>
-              <w:jc w:val="center"/>
-              <w:rPr>
-                <w:rFonts w:ascii="Times New Roman" w:hAnsi="Times New Roman" w:cs="Times New Roman"/>
-                <w:sz w:val="26"/>
-                <w:szCs w:val="26"/>
-              </w:rPr>
-            </w:pPr>
-            <w:r>
-              <w:rPr>
-                <w:rFonts w:ascii="Times New Roman" w:hAnsi="Times New Roman" w:cs="Times New Roman"/>
-                <w:sz w:val="26"/>
-                <w:szCs w:val="26"/>
-              </w:rPr>
-              <w:t>7495</w:t>
             </w:r>
           </w:p>
         </w:tc>
       </w:tr>
       <w:tr>
+        <w:trPr>
+          <w:jc w:val="center"/>
+        </w:trPr>
         <w:tc>
           <w:tcPr>
             <w:tcW w:w="1617" w:type="dxa"/>
@@ -2227,34 +2530,14 @@
                 <w:szCs w:val="26"/>
               </w:rPr>
               <w:t>7850</w:t>
-            </w:r>
-          </w:p>
-        </w:tc>
-        <w:tc>
-          <w:tcPr>
-            <w:tcW w:w="1434" w:type="dxa"/>
-          </w:tcPr>
-          <w:p>
-            <w:pPr>
-              <w:jc w:val="center"/>
-              <w:rPr>
-                <w:rFonts w:ascii="Times New Roman" w:hAnsi="Times New Roman" w:cs="Times New Roman"/>
-                <w:sz w:val="26"/>
-                <w:szCs w:val="26"/>
-              </w:rPr>
-            </w:pPr>
-            <w:r>
-              <w:rPr>
-                <w:rFonts w:ascii="Times New Roman" w:hAnsi="Times New Roman" w:cs="Times New Roman"/>
-                <w:sz w:val="26"/>
-                <w:szCs w:val="26"/>
-              </w:rPr>
-              <w:t>1.00</w:t>
             </w:r>
           </w:p>
         </w:tc>
       </w:tr>
       <w:tr>
+        <w:trPr>
+          <w:jc w:val="center"/>
+        </w:trPr>
         <w:tc>
           <w:tcPr>
             <w:tcW w:w="1617" w:type="dxa"/>
@@ -2376,34 +2659,14 @@
                 <w:szCs w:val="26"/>
               </w:rPr>
               <w:t>1033</w:t>
-            </w:r>
-          </w:p>
-        </w:tc>
-        <w:tc>
-          <w:tcPr>
-            <w:tcW w:w="1434" w:type="dxa"/>
-          </w:tcPr>
-          <w:p>
-            <w:pPr>
-              <w:jc w:val="center"/>
-              <w:rPr>
-                <w:rFonts w:ascii="Times New Roman" w:hAnsi="Times New Roman" w:cs="Times New Roman"/>
-                <w:sz w:val="26"/>
-                <w:szCs w:val="26"/>
-              </w:rPr>
-            </w:pPr>
-            <w:r>
-              <w:rPr>
-                <w:rFonts w:ascii="Times New Roman" w:hAnsi="Times New Roman" w:cs="Times New Roman"/>
-                <w:sz w:val="26"/>
-                <w:szCs w:val="26"/>
-              </w:rPr>
-              <w:t>7.60</w:t>
             </w:r>
           </w:p>
         </w:tc>
       </w:tr>
       <w:tr>
+        <w:trPr>
+          <w:jc w:val="center"/>
+        </w:trPr>
         <w:tc>
           <w:tcPr>
             <w:tcW w:w="1617" w:type="dxa"/>
@@ -2525,34 +2788,14 @@
                 <w:szCs w:val="26"/>
               </w:rPr>
               <w:t>118</w:t>
-            </w:r>
-          </w:p>
-        </w:tc>
-        <w:tc>
-          <w:tcPr>
-            <w:tcW w:w="1434" w:type="dxa"/>
-          </w:tcPr>
-          <w:p>
-            <w:pPr>
-              <w:jc w:val="center"/>
-              <w:rPr>
-                <w:rFonts w:ascii="Times New Roman" w:hAnsi="Times New Roman" w:cs="Times New Roman"/>
-                <w:sz w:val="26"/>
-                <w:szCs w:val="26"/>
-              </w:rPr>
-            </w:pPr>
-            <w:r>
-              <w:rPr>
-                <w:rFonts w:ascii="Times New Roman" w:hAnsi="Times New Roman" w:cs="Times New Roman"/>
-                <w:sz w:val="26"/>
-                <w:szCs w:val="26"/>
-              </w:rPr>
-              <w:t>66.5</w:t>
             </w:r>
           </w:p>
         </w:tc>
       </w:tr>
       <w:tr>
+        <w:trPr>
+          <w:jc w:val="center"/>
+        </w:trPr>
         <w:tc>
           <w:tcPr>
             <w:tcW w:w="1617" w:type="dxa"/>
@@ -2674,34 +2917,14 @@
                 <w:szCs w:val="26"/>
               </w:rPr>
               <w:t>1</w:t>
-            </w:r>
-          </w:p>
-        </w:tc>
-        <w:tc>
-          <w:tcPr>
-            <w:tcW w:w="1434" w:type="dxa"/>
-          </w:tcPr>
-          <w:p>
-            <w:pPr>
-              <w:jc w:val="center"/>
-              <w:rPr>
-                <w:rFonts w:ascii="Times New Roman" w:hAnsi="Times New Roman" w:cs="Times New Roman"/>
-                <w:sz w:val="26"/>
-                <w:szCs w:val="26"/>
-              </w:rPr>
-            </w:pPr>
-            <w:r>
-              <w:rPr>
-                <w:rFonts w:ascii="Times New Roman" w:hAnsi="Times New Roman" w:cs="Times New Roman"/>
-                <w:sz w:val="26"/>
-                <w:szCs w:val="26"/>
-              </w:rPr>
-              <w:t>7850</w:t>
             </w:r>
           </w:p>
         </w:tc>
       </w:tr>
       <w:tr>
+        <w:trPr>
+          <w:jc w:val="center"/>
+        </w:trPr>
         <w:tc>
           <w:tcPr>
             <w:tcW w:w="1617" w:type="dxa"/>
@@ -2823,34 +3046,14 @@
                 <w:szCs w:val="26"/>
               </w:rPr>
               <w:t>8076</w:t>
-            </w:r>
-          </w:p>
-        </w:tc>
-        <w:tc>
-          <w:tcPr>
-            <w:tcW w:w="1434" w:type="dxa"/>
-          </w:tcPr>
-          <w:p>
-            <w:pPr>
-              <w:jc w:val="center"/>
-              <w:rPr>
-                <w:rFonts w:ascii="Times New Roman" w:hAnsi="Times New Roman" w:cs="Times New Roman"/>
-                <w:sz w:val="26"/>
-                <w:szCs w:val="26"/>
-              </w:rPr>
-            </w:pPr>
-            <w:r>
-              <w:rPr>
-                <w:rFonts w:ascii="Times New Roman" w:hAnsi="Times New Roman" w:cs="Times New Roman"/>
-                <w:sz w:val="26"/>
-                <w:szCs w:val="26"/>
-              </w:rPr>
-              <w:t>1.00</w:t>
             </w:r>
           </w:p>
         </w:tc>
       </w:tr>
       <w:tr>
+        <w:trPr>
+          <w:jc w:val="center"/>
+        </w:trPr>
         <w:tc>
           <w:tcPr>
             <w:tcW w:w="1617" w:type="dxa"/>
@@ -2972,34 +3175,14 @@
                 <w:szCs w:val="26"/>
               </w:rPr>
               <w:t>1136</w:t>
-            </w:r>
-          </w:p>
-        </w:tc>
-        <w:tc>
-          <w:tcPr>
-            <w:tcW w:w="1434" w:type="dxa"/>
-          </w:tcPr>
-          <w:p>
-            <w:pPr>
-              <w:jc w:val="center"/>
-              <w:rPr>
-                <w:rFonts w:ascii="Times New Roman" w:hAnsi="Times New Roman" w:cs="Times New Roman"/>
-                <w:sz w:val="26"/>
-                <w:szCs w:val="26"/>
-              </w:rPr>
-            </w:pPr>
-            <w:r>
-              <w:rPr>
-                <w:rFonts w:ascii="Times New Roman" w:hAnsi="Times New Roman" w:cs="Times New Roman"/>
-                <w:sz w:val="26"/>
-                <w:szCs w:val="26"/>
-              </w:rPr>
-              <w:t>7.11</w:t>
             </w:r>
           </w:p>
         </w:tc>
       </w:tr>
       <w:tr>
+        <w:trPr>
+          <w:jc w:val="center"/>
+        </w:trPr>
         <w:tc>
           <w:tcPr>
             <w:tcW w:w="1617" w:type="dxa"/>
@@ -3121,34 +3304,14 @@
                 <w:szCs w:val="26"/>
               </w:rPr>
               <w:t>129</w:t>
-            </w:r>
-          </w:p>
-        </w:tc>
-        <w:tc>
-          <w:tcPr>
-            <w:tcW w:w="1434" w:type="dxa"/>
-          </w:tcPr>
-          <w:p>
-            <w:pPr>
-              <w:jc w:val="center"/>
-              <w:rPr>
-                <w:rFonts w:ascii="Times New Roman" w:hAnsi="Times New Roman" w:cs="Times New Roman"/>
-                <w:sz w:val="26"/>
-                <w:szCs w:val="26"/>
-              </w:rPr>
-            </w:pPr>
-            <w:r>
-              <w:rPr>
-                <w:rFonts w:ascii="Times New Roman" w:hAnsi="Times New Roman" w:cs="Times New Roman"/>
-                <w:sz w:val="26"/>
-                <w:szCs w:val="26"/>
-              </w:rPr>
-              <w:t>62.6</w:t>
             </w:r>
           </w:p>
         </w:tc>
       </w:tr>
       <w:tr>
+        <w:trPr>
+          <w:jc w:val="center"/>
+        </w:trPr>
         <w:tc>
           <w:tcPr>
             <w:tcW w:w="1617" w:type="dxa"/>
@@ -3270,29 +3433,6 @@
                 <w:szCs w:val="26"/>
               </w:rPr>
               <w:t>1</w:t>
-            </w:r>
-          </w:p>
-        </w:tc>
-        <w:tc>
-          <w:tcPr>
-            <w:tcW w:w="1434" w:type="dxa"/>
-          </w:tcPr>
-          <w:p>
-            <w:pPr>
-              <w:jc w:val="center"/>
-              <w:rPr>
-                <w:rFonts w:ascii="Times New Roman" w:hAnsi="Times New Roman" w:cs="Times New Roman"/>
-                <w:sz w:val="26"/>
-                <w:szCs w:val="26"/>
-              </w:rPr>
-            </w:pPr>
-            <w:r>
-              <w:rPr>
-                <w:rFonts w:ascii="Times New Roman" w:hAnsi="Times New Roman" w:cs="Times New Roman"/>
-                <w:sz w:val="26"/>
-                <w:szCs w:val="26"/>
-              </w:rPr>
-              <w:t>8076</w:t>
             </w:r>
           </w:p>
         </w:tc>
@@ -3340,6 +3480,7 @@
           <w:sz w:val="26"/>
           <w:szCs w:val="26"/>
         </w:rPr>
+        <w:lastRenderedPageBreak/>
         <w:tab/>
         <w:t xml:space="preserve">Since each thread is able to proceed independently (no shared reads or writes), and all threads must wait between each kernel launch for the slowest thread to finish, it is not surprising that the time is reduced dramatically when splitting the same interval over more threads. It is also not surprising that, in the range of </w:t>
       </w:r>
@@ -3381,24 +3522,47 @@
           <w:sz w:val="26"/>
           <w:szCs w:val="26"/>
         </w:rPr>
-        <w:t xml:space="preserve">, and similarly for the middle group of </w:t>
-      </w:r>
-      <w:r>
-        <w:rPr>
-          <w:rFonts w:ascii="Times New Roman" w:hAnsi="Times New Roman" w:cs="Times New Roman"/>
-          <w:sz w:val="26"/>
-          <w:szCs w:val="26"/>
-        </w:rPr>
-        <w:lastRenderedPageBreak/>
-        <w:t>numbers compared to the last group</w:t>
-      </w:r>
-      <w:r>
-        <w:rPr>
-          <w:rFonts w:ascii="Times New Roman" w:hAnsi="Times New Roman" w:cs="Times New Roman"/>
-          <w:sz w:val="26"/>
-          <w:szCs w:val="26"/>
-        </w:rPr>
-        <w:t>. Also note that the speedup factors</w:t>
+        <w:t>, and similarly for the middle group of numbers compared to the last group</w:t>
+      </w:r>
+      <w:r>
+        <w:rPr>
+          <w:rFonts w:ascii="Times New Roman" w:hAnsi="Times New Roman" w:cs="Times New Roman"/>
+          <w:sz w:val="26"/>
+          <w:szCs w:val="26"/>
+        </w:rPr>
+        <w:t xml:space="preserve">. </w:t>
+      </w:r>
+      <w:r>
+        <w:rPr>
+          <w:rFonts w:ascii="Times New Roman" w:hAnsi="Times New Roman" w:cs="Times New Roman"/>
+          <w:sz w:val="26"/>
+          <w:szCs w:val="26"/>
+        </w:rPr>
+        <w:t>We compute additional metrics below. N</w:t>
+      </w:r>
+      <w:r>
+        <w:rPr>
+          <w:rFonts w:ascii="Times New Roman" w:hAnsi="Times New Roman" w:cs="Times New Roman"/>
+          <w:sz w:val="26"/>
+          <w:szCs w:val="26"/>
+        </w:rPr>
+        <w:t xml:space="preserve">ote </w:t>
+      </w:r>
+      <w:r>
+        <w:rPr>
+          <w:rFonts w:ascii="Times New Roman" w:hAnsi="Times New Roman" w:cs="Times New Roman"/>
+          <w:sz w:val="26"/>
+          <w:szCs w:val="26"/>
+        </w:rPr>
+        <w:t xml:space="preserve">here </w:t>
+      </w:r>
+      <w:r>
+        <w:rPr>
+          <w:rFonts w:ascii="Times New Roman" w:hAnsi="Times New Roman" w:cs="Times New Roman"/>
+          <w:sz w:val="26"/>
+          <w:szCs w:val="26"/>
+        </w:rPr>
+        <w:t>that the speedup factors</w:t>
       </w:r>
       <w:r>
         <w:rPr>
@@ -3431,6 +3595,1735 @@
           <w:szCs w:val="26"/>
         </w:rPr>
         <w:t>.</w:t>
+      </w:r>
+      <w:r>
+        <w:rPr>
+          <w:rFonts w:ascii="Times New Roman" w:hAnsi="Times New Roman" w:cs="Times New Roman"/>
+          <w:sz w:val="26"/>
+          <w:szCs w:val="26"/>
+        </w:rPr>
+        <w:t xml:space="preserve"> Also note that, most likely due to measurement limitations, the efficiency for 3200 threads comes out to an unrealistic value of 2 or higher, while intermediate values come out with a more reasonable cost and efficiency, respectively around 3x higher and 4x lower than a single-threaded version.</w:t>
+      </w:r>
+    </w:p>
+    <w:p>
+      <w:pPr>
+        <w:rPr>
+          <w:rFonts w:ascii="Times New Roman" w:hAnsi="Times New Roman" w:cs="Times New Roman"/>
+          <w:sz w:val="26"/>
+          <w:szCs w:val="26"/>
+        </w:rPr>
+      </w:pPr>
+    </w:p>
+    <w:tbl>
+      <w:tblPr>
+        <w:tblStyle w:val="TableGrid"/>
+        <w:tblW w:w="7904" w:type="dxa"/>
+        <w:jc w:val="center"/>
+        <w:tblLook w:val="04A0" w:firstRow="1" w:lastRow="0" w:firstColumn="1" w:lastColumn="0" w:noHBand="0" w:noVBand="1"/>
+      </w:tblPr>
+      <w:tblGrid>
+        <w:gridCol w:w="2088"/>
+        <w:gridCol w:w="1350"/>
+        <w:gridCol w:w="1350"/>
+        <w:gridCol w:w="1479"/>
+        <w:gridCol w:w="1637"/>
+      </w:tblGrid>
+      <w:tr>
+        <w:trPr>
+          <w:jc w:val="center"/>
+        </w:trPr>
+        <w:tc>
+          <w:tcPr>
+            <w:tcW w:w="2088" w:type="dxa"/>
+          </w:tcPr>
+          <w:p>
+            <w:pPr>
+              <w:jc w:val="center"/>
+              <w:rPr>
+                <w:rFonts w:ascii="Times New Roman" w:hAnsi="Times New Roman" w:cs="Times New Roman"/>
+                <w:sz w:val="26"/>
+                <w:szCs w:val="26"/>
+              </w:rPr>
+            </w:pPr>
+            <w:r>
+              <w:rPr>
+                <w:rFonts w:ascii="Times New Roman" w:hAnsi="Times New Roman" w:cs="Times New Roman"/>
+                <w:sz w:val="26"/>
+                <w:szCs w:val="26"/>
+              </w:rPr>
+              <w:t>Case</w:t>
+            </w:r>
+          </w:p>
+        </w:tc>
+        <w:tc>
+          <w:tcPr>
+            <w:tcW w:w="1350" w:type="dxa"/>
+          </w:tcPr>
+          <w:p>
+            <w:pPr>
+              <w:jc w:val="center"/>
+              <w:rPr>
+                <w:rFonts w:ascii="Times New Roman" w:hAnsi="Times New Roman" w:cs="Times New Roman"/>
+                <w:sz w:val="26"/>
+                <w:szCs w:val="26"/>
+              </w:rPr>
+            </w:pPr>
+            <w:r>
+              <w:rPr>
+                <w:rFonts w:ascii="Times New Roman" w:hAnsi="Times New Roman" w:cs="Times New Roman"/>
+                <w:sz w:val="26"/>
+                <w:szCs w:val="26"/>
+              </w:rPr>
+              <w:t>Speedup</w:t>
+            </w:r>
+          </w:p>
+        </w:tc>
+        <w:tc>
+          <w:tcPr>
+            <w:tcW w:w="1350" w:type="dxa"/>
+          </w:tcPr>
+          <w:p>
+            <w:pPr>
+              <w:jc w:val="center"/>
+              <w:rPr>
+                <w:rFonts w:ascii="Times New Roman" w:hAnsi="Times New Roman" w:cs="Times New Roman"/>
+                <w:sz w:val="26"/>
+                <w:szCs w:val="26"/>
+              </w:rPr>
+            </w:pPr>
+            <w:r>
+              <w:rPr>
+                <w:rFonts w:ascii="Times New Roman" w:hAnsi="Times New Roman" w:cs="Times New Roman"/>
+                <w:sz w:val="26"/>
+                <w:szCs w:val="26"/>
+              </w:rPr>
+              <w:t>Cost</w:t>
+            </w:r>
+          </w:p>
+        </w:tc>
+        <w:tc>
+          <w:tcPr>
+            <w:tcW w:w="1479" w:type="dxa"/>
+          </w:tcPr>
+          <w:p>
+            <w:pPr>
+              <w:jc w:val="center"/>
+              <w:rPr>
+                <w:rFonts w:ascii="Times New Roman" w:hAnsi="Times New Roman" w:cs="Times New Roman"/>
+                <w:sz w:val="26"/>
+                <w:szCs w:val="26"/>
+              </w:rPr>
+            </w:pPr>
+            <w:r>
+              <w:rPr>
+                <w:rFonts w:ascii="Times New Roman" w:hAnsi="Times New Roman" w:cs="Times New Roman"/>
+                <w:sz w:val="26"/>
+                <w:szCs w:val="26"/>
+              </w:rPr>
+              <w:t>Efficiency</w:t>
+            </w:r>
+          </w:p>
+        </w:tc>
+        <w:tc>
+          <w:tcPr>
+            <w:tcW w:w="1637" w:type="dxa"/>
+          </w:tcPr>
+          <w:p>
+            <w:pPr>
+              <w:jc w:val="center"/>
+              <w:rPr>
+                <w:rFonts w:ascii="Times New Roman" w:hAnsi="Times New Roman" w:cs="Times New Roman"/>
+                <w:sz w:val="26"/>
+                <w:szCs w:val="26"/>
+              </w:rPr>
+            </w:pPr>
+            <w:r>
+              <w:rPr>
+                <w:rFonts w:ascii="Times New Roman" w:hAnsi="Times New Roman" w:cs="Times New Roman"/>
+                <w:sz w:val="26"/>
+                <w:szCs w:val="26"/>
+              </w:rPr>
+              <w:t>Overhead</w:t>
+            </w:r>
+          </w:p>
+        </w:tc>
+      </w:tr>
+      <w:tr>
+        <w:trPr>
+          <w:jc w:val="center"/>
+        </w:trPr>
+        <w:tc>
+          <w:tcPr>
+            <w:tcW w:w="2088" w:type="dxa"/>
+          </w:tcPr>
+          <w:p>
+            <w:pPr>
+              <w:jc w:val="center"/>
+              <w:rPr>
+                <w:rFonts w:ascii="Times New Roman" w:hAnsi="Times New Roman" w:cs="Times New Roman"/>
+                <w:sz w:val="26"/>
+                <w:szCs w:val="26"/>
+              </w:rPr>
+            </w:pPr>
+            <w:r>
+              <w:rPr>
+                <w:rFonts w:ascii="Times New Roman" w:hAnsi="Times New Roman" w:cs="Times New Roman"/>
+                <w:sz w:val="26"/>
+                <w:szCs w:val="26"/>
+              </w:rPr>
+              <w:t>t=</w:t>
+            </w:r>
+            <w:r>
+              <w:rPr>
+                <w:rFonts w:ascii="Times New Roman" w:hAnsi="Times New Roman" w:cs="Times New Roman"/>
+                <w:sz w:val="26"/>
+                <w:szCs w:val="26"/>
+              </w:rPr>
+              <w:t>1</w:t>
+            </w:r>
+            <w:r>
+              <w:rPr>
+                <w:rFonts w:ascii="Times New Roman" w:hAnsi="Times New Roman" w:cs="Times New Roman"/>
+                <w:sz w:val="26"/>
+                <w:szCs w:val="26"/>
+              </w:rPr>
+              <w:t>, s=6</w:t>
+            </w:r>
+          </w:p>
+        </w:tc>
+        <w:tc>
+          <w:tcPr>
+            <w:tcW w:w="1350" w:type="dxa"/>
+          </w:tcPr>
+          <w:p>
+            <w:pPr>
+              <w:jc w:val="center"/>
+              <w:rPr>
+                <w:rFonts w:ascii="Times New Roman" w:hAnsi="Times New Roman" w:cs="Times New Roman"/>
+                <w:sz w:val="26"/>
+                <w:szCs w:val="26"/>
+              </w:rPr>
+            </w:pPr>
+            <w:r>
+              <w:rPr>
+                <w:rFonts w:ascii="Times New Roman" w:hAnsi="Times New Roman" w:cs="Times New Roman"/>
+                <w:sz w:val="26"/>
+                <w:szCs w:val="26"/>
+              </w:rPr>
+              <w:t>1</w:t>
+            </w:r>
+          </w:p>
+        </w:tc>
+        <w:tc>
+          <w:tcPr>
+            <w:tcW w:w="1350" w:type="dxa"/>
+          </w:tcPr>
+          <w:p>
+            <w:pPr>
+              <w:jc w:val="center"/>
+              <w:rPr>
+                <w:rFonts w:ascii="Times New Roman" w:hAnsi="Times New Roman" w:cs="Times New Roman"/>
+                <w:sz w:val="26"/>
+                <w:szCs w:val="26"/>
+              </w:rPr>
+            </w:pPr>
+            <w:r>
+              <w:rPr>
+                <w:rFonts w:ascii="Times New Roman" w:hAnsi="Times New Roman" w:cs="Times New Roman"/>
+                <w:sz w:val="26"/>
+                <w:szCs w:val="26"/>
+              </w:rPr>
+              <w:t>7495</w:t>
+            </w:r>
+          </w:p>
+        </w:tc>
+        <w:tc>
+          <w:tcPr>
+            <w:tcW w:w="1479" w:type="dxa"/>
+          </w:tcPr>
+          <w:p>
+            <w:pPr>
+              <w:jc w:val="center"/>
+              <w:rPr>
+                <w:rFonts w:ascii="Times New Roman" w:hAnsi="Times New Roman" w:cs="Times New Roman"/>
+                <w:sz w:val="26"/>
+                <w:szCs w:val="26"/>
+              </w:rPr>
+            </w:pPr>
+            <w:r>
+              <w:rPr>
+                <w:rFonts w:ascii="Times New Roman" w:hAnsi="Times New Roman" w:cs="Times New Roman"/>
+                <w:sz w:val="26"/>
+                <w:szCs w:val="26"/>
+              </w:rPr>
+              <w:t>1</w:t>
+            </w:r>
+          </w:p>
+        </w:tc>
+        <w:tc>
+          <w:tcPr>
+            <w:tcW w:w="1637" w:type="dxa"/>
+          </w:tcPr>
+          <w:p>
+            <w:pPr>
+              <w:jc w:val="center"/>
+              <w:rPr>
+                <w:rFonts w:ascii="Times New Roman" w:hAnsi="Times New Roman" w:cs="Times New Roman"/>
+                <w:sz w:val="26"/>
+                <w:szCs w:val="26"/>
+              </w:rPr>
+            </w:pPr>
+          </w:p>
+        </w:tc>
+      </w:tr>
+      <w:tr>
+        <w:trPr>
+          <w:jc w:val="center"/>
+        </w:trPr>
+        <w:tc>
+          <w:tcPr>
+            <w:tcW w:w="2088" w:type="dxa"/>
+          </w:tcPr>
+          <w:p>
+            <w:pPr>
+              <w:jc w:val="center"/>
+              <w:rPr>
+                <w:rFonts w:ascii="Times New Roman" w:hAnsi="Times New Roman" w:cs="Times New Roman"/>
+                <w:sz w:val="26"/>
+                <w:szCs w:val="26"/>
+              </w:rPr>
+            </w:pPr>
+            <w:r>
+              <w:rPr>
+                <w:rFonts w:ascii="Times New Roman" w:hAnsi="Times New Roman" w:cs="Times New Roman"/>
+                <w:sz w:val="26"/>
+                <w:szCs w:val="26"/>
+              </w:rPr>
+              <w:t>t=</w:t>
+            </w:r>
+            <w:r>
+              <w:rPr>
+                <w:rFonts w:ascii="Times New Roman" w:hAnsi="Times New Roman" w:cs="Times New Roman"/>
+                <w:sz w:val="26"/>
+                <w:szCs w:val="26"/>
+              </w:rPr>
+              <w:t>32</w:t>
+            </w:r>
+            <w:r>
+              <w:rPr>
+                <w:rFonts w:ascii="Times New Roman" w:hAnsi="Times New Roman" w:cs="Times New Roman"/>
+                <w:sz w:val="26"/>
+                <w:szCs w:val="26"/>
+              </w:rPr>
+              <w:t>, 2=6</w:t>
+            </w:r>
+          </w:p>
+        </w:tc>
+        <w:tc>
+          <w:tcPr>
+            <w:tcW w:w="1350" w:type="dxa"/>
+          </w:tcPr>
+          <w:p>
+            <w:pPr>
+              <w:jc w:val="center"/>
+              <w:rPr>
+                <w:rFonts w:ascii="Times New Roman" w:hAnsi="Times New Roman" w:cs="Times New Roman"/>
+                <w:sz w:val="26"/>
+                <w:szCs w:val="26"/>
+              </w:rPr>
+            </w:pPr>
+            <w:r>
+              <w:rPr>
+                <w:rFonts w:ascii="Times New Roman" w:hAnsi="Times New Roman" w:cs="Times New Roman"/>
+                <w:sz w:val="26"/>
+                <w:szCs w:val="26"/>
+              </w:rPr>
+              <w:t>9.44</w:t>
+            </w:r>
+          </w:p>
+        </w:tc>
+        <w:tc>
+          <w:tcPr>
+            <w:tcW w:w="1350" w:type="dxa"/>
+          </w:tcPr>
+          <w:p>
+            <w:pPr>
+              <w:jc w:val="center"/>
+              <w:rPr>
+                <w:rFonts w:ascii="Times New Roman" w:hAnsi="Times New Roman" w:cs="Times New Roman"/>
+                <w:sz w:val="26"/>
+                <w:szCs w:val="26"/>
+              </w:rPr>
+            </w:pPr>
+            <w:r>
+              <w:rPr>
+                <w:rFonts w:ascii="Times New Roman" w:hAnsi="Times New Roman" w:cs="Times New Roman"/>
+                <w:sz w:val="26"/>
+                <w:szCs w:val="26"/>
+              </w:rPr>
+              <w:t>25408</w:t>
+            </w:r>
+          </w:p>
+        </w:tc>
+        <w:tc>
+          <w:tcPr>
+            <w:tcW w:w="1479" w:type="dxa"/>
+          </w:tcPr>
+          <w:p>
+            <w:pPr>
+              <w:jc w:val="center"/>
+              <w:rPr>
+                <w:rFonts w:ascii="Times New Roman" w:hAnsi="Times New Roman" w:cs="Times New Roman"/>
+                <w:sz w:val="26"/>
+                <w:szCs w:val="26"/>
+              </w:rPr>
+            </w:pPr>
+            <w:r>
+              <w:rPr>
+                <w:rFonts w:ascii="Times New Roman" w:hAnsi="Times New Roman" w:cs="Times New Roman"/>
+                <w:sz w:val="26"/>
+                <w:szCs w:val="26"/>
+              </w:rPr>
+              <w:t>.295</w:t>
+            </w:r>
+          </w:p>
+        </w:tc>
+        <w:tc>
+          <w:tcPr>
+            <w:tcW w:w="1637" w:type="dxa"/>
+          </w:tcPr>
+          <w:p>
+            <w:pPr>
+              <w:jc w:val="center"/>
+              <w:rPr>
+                <w:rFonts w:ascii="Times New Roman" w:hAnsi="Times New Roman" w:cs="Times New Roman"/>
+                <w:sz w:val="26"/>
+                <w:szCs w:val="26"/>
+              </w:rPr>
+            </w:pPr>
+          </w:p>
+        </w:tc>
+      </w:tr>
+      <w:tr>
+        <w:trPr>
+          <w:jc w:val="center"/>
+        </w:trPr>
+        <w:tc>
+          <w:tcPr>
+            <w:tcW w:w="2088" w:type="dxa"/>
+          </w:tcPr>
+          <w:p>
+            <w:pPr>
+              <w:jc w:val="center"/>
+              <w:rPr>
+                <w:rFonts w:ascii="Times New Roman" w:hAnsi="Times New Roman" w:cs="Times New Roman"/>
+                <w:sz w:val="26"/>
+                <w:szCs w:val="26"/>
+              </w:rPr>
+            </w:pPr>
+            <w:r>
+              <w:rPr>
+                <w:rFonts w:ascii="Times New Roman" w:hAnsi="Times New Roman" w:cs="Times New Roman"/>
+                <w:sz w:val="26"/>
+                <w:szCs w:val="26"/>
+              </w:rPr>
+              <w:t>t=</w:t>
+            </w:r>
+            <w:r>
+              <w:rPr>
+                <w:rFonts w:ascii="Times New Roman" w:hAnsi="Times New Roman" w:cs="Times New Roman"/>
+                <w:sz w:val="26"/>
+                <w:szCs w:val="26"/>
+              </w:rPr>
+              <w:t>320</w:t>
+            </w:r>
+            <w:r>
+              <w:rPr>
+                <w:rFonts w:ascii="Times New Roman" w:hAnsi="Times New Roman" w:cs="Times New Roman"/>
+                <w:sz w:val="26"/>
+                <w:szCs w:val="26"/>
+              </w:rPr>
+              <w:t>, s=6</w:t>
+            </w:r>
+          </w:p>
+        </w:tc>
+        <w:tc>
+          <w:tcPr>
+            <w:tcW w:w="1350" w:type="dxa"/>
+          </w:tcPr>
+          <w:p>
+            <w:pPr>
+              <w:jc w:val="center"/>
+              <w:rPr>
+                <w:rFonts w:ascii="Times New Roman" w:hAnsi="Times New Roman" w:cs="Times New Roman"/>
+                <w:sz w:val="26"/>
+                <w:szCs w:val="26"/>
+              </w:rPr>
+            </w:pPr>
+            <w:r>
+              <w:rPr>
+                <w:rFonts w:ascii="Times New Roman" w:hAnsi="Times New Roman" w:cs="Times New Roman"/>
+                <w:sz w:val="26"/>
+                <w:szCs w:val="26"/>
+              </w:rPr>
+              <w:t>83.3</w:t>
+            </w:r>
+          </w:p>
+        </w:tc>
+        <w:tc>
+          <w:tcPr>
+            <w:tcW w:w="1350" w:type="dxa"/>
+          </w:tcPr>
+          <w:p>
+            <w:pPr>
+              <w:jc w:val="center"/>
+              <w:rPr>
+                <w:rFonts w:ascii="Times New Roman" w:hAnsi="Times New Roman" w:cs="Times New Roman"/>
+                <w:sz w:val="26"/>
+                <w:szCs w:val="26"/>
+              </w:rPr>
+            </w:pPr>
+            <w:r>
+              <w:rPr>
+                <w:rFonts w:ascii="Times New Roman" w:hAnsi="Times New Roman" w:cs="Times New Roman"/>
+                <w:sz w:val="26"/>
+                <w:szCs w:val="26"/>
+              </w:rPr>
+              <w:t>28800</w:t>
+            </w:r>
+          </w:p>
+        </w:tc>
+        <w:tc>
+          <w:tcPr>
+            <w:tcW w:w="1479" w:type="dxa"/>
+          </w:tcPr>
+          <w:p>
+            <w:pPr>
+              <w:jc w:val="center"/>
+              <w:rPr>
+                <w:rFonts w:ascii="Times New Roman" w:hAnsi="Times New Roman" w:cs="Times New Roman"/>
+                <w:sz w:val="26"/>
+                <w:szCs w:val="26"/>
+              </w:rPr>
+            </w:pPr>
+            <w:r>
+              <w:rPr>
+                <w:rFonts w:ascii="Times New Roman" w:hAnsi="Times New Roman" w:cs="Times New Roman"/>
+                <w:sz w:val="26"/>
+                <w:szCs w:val="26"/>
+              </w:rPr>
+              <w:t>.260</w:t>
+            </w:r>
+          </w:p>
+        </w:tc>
+        <w:tc>
+          <w:tcPr>
+            <w:tcW w:w="1637" w:type="dxa"/>
+          </w:tcPr>
+          <w:p>
+            <w:pPr>
+              <w:jc w:val="center"/>
+              <w:rPr>
+                <w:rFonts w:ascii="Times New Roman" w:hAnsi="Times New Roman" w:cs="Times New Roman"/>
+                <w:sz w:val="26"/>
+                <w:szCs w:val="26"/>
+              </w:rPr>
+            </w:pPr>
+          </w:p>
+        </w:tc>
+      </w:tr>
+      <w:tr>
+        <w:trPr>
+          <w:jc w:val="center"/>
+        </w:trPr>
+        <w:tc>
+          <w:tcPr>
+            <w:tcW w:w="2088" w:type="dxa"/>
+          </w:tcPr>
+          <w:p>
+            <w:pPr>
+              <w:jc w:val="center"/>
+              <w:rPr>
+                <w:rFonts w:ascii="Times New Roman" w:hAnsi="Times New Roman" w:cs="Times New Roman"/>
+                <w:sz w:val="26"/>
+                <w:szCs w:val="26"/>
+              </w:rPr>
+            </w:pPr>
+            <w:r>
+              <w:rPr>
+                <w:rFonts w:ascii="Times New Roman" w:hAnsi="Times New Roman" w:cs="Times New Roman"/>
+                <w:sz w:val="26"/>
+                <w:szCs w:val="26"/>
+              </w:rPr>
+              <w:t>t=</w:t>
+            </w:r>
+            <w:r>
+              <w:rPr>
+                <w:rFonts w:ascii="Times New Roman" w:hAnsi="Times New Roman" w:cs="Times New Roman"/>
+                <w:sz w:val="26"/>
+                <w:szCs w:val="26"/>
+              </w:rPr>
+              <w:t>3200</w:t>
+            </w:r>
+            <w:r>
+              <w:rPr>
+                <w:rFonts w:ascii="Times New Roman" w:hAnsi="Times New Roman" w:cs="Times New Roman"/>
+                <w:sz w:val="26"/>
+                <w:szCs w:val="26"/>
+              </w:rPr>
+              <w:t>, s=6</w:t>
+            </w:r>
+          </w:p>
+        </w:tc>
+        <w:tc>
+          <w:tcPr>
+            <w:tcW w:w="1350" w:type="dxa"/>
+          </w:tcPr>
+          <w:p>
+            <w:pPr>
+              <w:jc w:val="center"/>
+              <w:rPr>
+                <w:rFonts w:ascii="Times New Roman" w:hAnsi="Times New Roman" w:cs="Times New Roman"/>
+                <w:sz w:val="26"/>
+                <w:szCs w:val="26"/>
+              </w:rPr>
+            </w:pPr>
+            <w:r>
+              <w:rPr>
+                <w:rFonts w:ascii="Times New Roman" w:hAnsi="Times New Roman" w:cs="Times New Roman"/>
+                <w:sz w:val="26"/>
+                <w:szCs w:val="26"/>
+              </w:rPr>
+              <w:t>7495</w:t>
+            </w:r>
+          </w:p>
+        </w:tc>
+        <w:tc>
+          <w:tcPr>
+            <w:tcW w:w="1350" w:type="dxa"/>
+          </w:tcPr>
+          <w:p>
+            <w:pPr>
+              <w:jc w:val="center"/>
+              <w:rPr>
+                <w:rFonts w:ascii="Times New Roman" w:hAnsi="Times New Roman" w:cs="Times New Roman"/>
+                <w:sz w:val="26"/>
+                <w:szCs w:val="26"/>
+              </w:rPr>
+            </w:pPr>
+            <w:r>
+              <w:rPr>
+                <w:rFonts w:ascii="Times New Roman" w:hAnsi="Times New Roman" w:cs="Times New Roman"/>
+                <w:sz w:val="26"/>
+                <w:szCs w:val="26"/>
+              </w:rPr>
+              <w:t>3200</w:t>
+            </w:r>
+          </w:p>
+        </w:tc>
+        <w:tc>
+          <w:tcPr>
+            <w:tcW w:w="1479" w:type="dxa"/>
+          </w:tcPr>
+          <w:p>
+            <w:pPr>
+              <w:jc w:val="center"/>
+              <w:rPr>
+                <w:rFonts w:ascii="Times New Roman" w:hAnsi="Times New Roman" w:cs="Times New Roman"/>
+                <w:b/>
+                <w:sz w:val="26"/>
+                <w:szCs w:val="26"/>
+              </w:rPr>
+            </w:pPr>
+            <w:r>
+              <w:rPr>
+                <w:rFonts w:ascii="Times New Roman" w:hAnsi="Times New Roman" w:cs="Times New Roman"/>
+                <w:b/>
+                <w:sz w:val="26"/>
+                <w:szCs w:val="26"/>
+              </w:rPr>
+              <w:t>2.34</w:t>
+            </w:r>
+          </w:p>
+        </w:tc>
+        <w:tc>
+          <w:tcPr>
+            <w:tcW w:w="1637" w:type="dxa"/>
+          </w:tcPr>
+          <w:p>
+            <w:pPr>
+              <w:jc w:val="center"/>
+              <w:rPr>
+                <w:rFonts w:ascii="Times New Roman" w:hAnsi="Times New Roman" w:cs="Times New Roman"/>
+                <w:sz w:val="26"/>
+                <w:szCs w:val="26"/>
+              </w:rPr>
+            </w:pPr>
+          </w:p>
+        </w:tc>
+      </w:tr>
+      <w:tr>
+        <w:trPr>
+          <w:jc w:val="center"/>
+        </w:trPr>
+        <w:tc>
+          <w:tcPr>
+            <w:tcW w:w="2088" w:type="dxa"/>
+          </w:tcPr>
+          <w:p>
+            <w:pPr>
+              <w:jc w:val="center"/>
+              <w:rPr>
+                <w:rFonts w:ascii="Times New Roman" w:hAnsi="Times New Roman" w:cs="Times New Roman"/>
+                <w:sz w:val="26"/>
+                <w:szCs w:val="26"/>
+                <w:vertAlign w:val="superscript"/>
+              </w:rPr>
+            </w:pPr>
+            <w:r>
+              <w:rPr>
+                <w:rFonts w:ascii="Times New Roman" w:hAnsi="Times New Roman" w:cs="Times New Roman"/>
+                <w:sz w:val="26"/>
+                <w:szCs w:val="26"/>
+              </w:rPr>
+              <w:t>t=</w:t>
+            </w:r>
+            <w:r>
+              <w:rPr>
+                <w:rFonts w:ascii="Times New Roman" w:hAnsi="Times New Roman" w:cs="Times New Roman"/>
+                <w:sz w:val="26"/>
+                <w:szCs w:val="26"/>
+              </w:rPr>
+              <w:t>1</w:t>
+            </w:r>
+            <w:r>
+              <w:rPr>
+                <w:rFonts w:ascii="Times New Roman" w:hAnsi="Times New Roman" w:cs="Times New Roman"/>
+                <w:sz w:val="26"/>
+                <w:szCs w:val="26"/>
+              </w:rPr>
+              <w:t>, s=6*10</w:t>
+            </w:r>
+            <w:r>
+              <w:rPr>
+                <w:rFonts w:ascii="Times New Roman" w:hAnsi="Times New Roman" w:cs="Times New Roman"/>
+                <w:sz w:val="26"/>
+                <w:szCs w:val="26"/>
+                <w:vertAlign w:val="superscript"/>
+              </w:rPr>
+              <w:t>7</w:t>
+            </w:r>
+          </w:p>
+        </w:tc>
+        <w:tc>
+          <w:tcPr>
+            <w:tcW w:w="1350" w:type="dxa"/>
+          </w:tcPr>
+          <w:p>
+            <w:pPr>
+              <w:jc w:val="center"/>
+              <w:rPr>
+                <w:rFonts w:ascii="Times New Roman" w:hAnsi="Times New Roman" w:cs="Times New Roman"/>
+                <w:sz w:val="26"/>
+                <w:szCs w:val="26"/>
+              </w:rPr>
+            </w:pPr>
+            <w:r>
+              <w:rPr>
+                <w:rFonts w:ascii="Times New Roman" w:hAnsi="Times New Roman" w:cs="Times New Roman"/>
+                <w:sz w:val="26"/>
+                <w:szCs w:val="26"/>
+              </w:rPr>
+              <w:t>1.00</w:t>
+            </w:r>
+          </w:p>
+        </w:tc>
+        <w:tc>
+          <w:tcPr>
+            <w:tcW w:w="1350" w:type="dxa"/>
+          </w:tcPr>
+          <w:p>
+            <w:pPr>
+              <w:jc w:val="center"/>
+              <w:rPr>
+                <w:rFonts w:ascii="Times New Roman" w:hAnsi="Times New Roman" w:cs="Times New Roman"/>
+                <w:sz w:val="26"/>
+                <w:szCs w:val="26"/>
+              </w:rPr>
+            </w:pPr>
+            <w:r>
+              <w:rPr>
+                <w:rFonts w:ascii="Times New Roman" w:hAnsi="Times New Roman" w:cs="Times New Roman"/>
+                <w:sz w:val="26"/>
+                <w:szCs w:val="26"/>
+              </w:rPr>
+              <w:t>7850</w:t>
+            </w:r>
+          </w:p>
+        </w:tc>
+        <w:tc>
+          <w:tcPr>
+            <w:tcW w:w="1479" w:type="dxa"/>
+          </w:tcPr>
+          <w:p>
+            <w:pPr>
+              <w:jc w:val="center"/>
+              <w:rPr>
+                <w:rFonts w:ascii="Times New Roman" w:hAnsi="Times New Roman" w:cs="Times New Roman"/>
+                <w:sz w:val="26"/>
+                <w:szCs w:val="26"/>
+              </w:rPr>
+            </w:pPr>
+            <w:r>
+              <w:rPr>
+                <w:rFonts w:ascii="Times New Roman" w:hAnsi="Times New Roman" w:cs="Times New Roman"/>
+                <w:sz w:val="26"/>
+                <w:szCs w:val="26"/>
+              </w:rPr>
+              <w:t>1</w:t>
+            </w:r>
+          </w:p>
+        </w:tc>
+        <w:tc>
+          <w:tcPr>
+            <w:tcW w:w="1637" w:type="dxa"/>
+          </w:tcPr>
+          <w:p>
+            <w:pPr>
+              <w:jc w:val="center"/>
+              <w:rPr>
+                <w:rFonts w:ascii="Times New Roman" w:hAnsi="Times New Roman" w:cs="Times New Roman"/>
+                <w:sz w:val="26"/>
+                <w:szCs w:val="26"/>
+              </w:rPr>
+            </w:pPr>
+          </w:p>
+        </w:tc>
+      </w:tr>
+      <w:tr>
+        <w:trPr>
+          <w:jc w:val="center"/>
+        </w:trPr>
+        <w:tc>
+          <w:tcPr>
+            <w:tcW w:w="2088" w:type="dxa"/>
+          </w:tcPr>
+          <w:p>
+            <w:pPr>
+              <w:jc w:val="center"/>
+              <w:rPr>
+                <w:rFonts w:ascii="Times New Roman" w:hAnsi="Times New Roman" w:cs="Times New Roman"/>
+                <w:sz w:val="26"/>
+                <w:szCs w:val="26"/>
+              </w:rPr>
+            </w:pPr>
+            <w:r>
+              <w:rPr>
+                <w:rFonts w:ascii="Times New Roman" w:hAnsi="Times New Roman" w:cs="Times New Roman"/>
+                <w:sz w:val="26"/>
+                <w:szCs w:val="26"/>
+              </w:rPr>
+              <w:t>t=</w:t>
+            </w:r>
+            <w:r>
+              <w:rPr>
+                <w:rFonts w:ascii="Times New Roman" w:hAnsi="Times New Roman" w:cs="Times New Roman"/>
+                <w:sz w:val="26"/>
+                <w:szCs w:val="26"/>
+              </w:rPr>
+              <w:t>32, s=6*10</w:t>
+            </w:r>
+            <w:r>
+              <w:rPr>
+                <w:rFonts w:ascii="Times New Roman" w:hAnsi="Times New Roman" w:cs="Times New Roman"/>
+                <w:sz w:val="26"/>
+                <w:szCs w:val="26"/>
+                <w:vertAlign w:val="superscript"/>
+              </w:rPr>
+              <w:t>7</w:t>
+            </w:r>
+          </w:p>
+        </w:tc>
+        <w:tc>
+          <w:tcPr>
+            <w:tcW w:w="1350" w:type="dxa"/>
+          </w:tcPr>
+          <w:p>
+            <w:pPr>
+              <w:jc w:val="center"/>
+              <w:rPr>
+                <w:rFonts w:ascii="Times New Roman" w:hAnsi="Times New Roman" w:cs="Times New Roman"/>
+                <w:sz w:val="26"/>
+                <w:szCs w:val="26"/>
+              </w:rPr>
+            </w:pPr>
+            <w:r>
+              <w:rPr>
+                <w:rFonts w:ascii="Times New Roman" w:hAnsi="Times New Roman" w:cs="Times New Roman"/>
+                <w:sz w:val="26"/>
+                <w:szCs w:val="26"/>
+              </w:rPr>
+              <w:t>7.60</w:t>
+            </w:r>
+          </w:p>
+        </w:tc>
+        <w:tc>
+          <w:tcPr>
+            <w:tcW w:w="1350" w:type="dxa"/>
+          </w:tcPr>
+          <w:p>
+            <w:pPr>
+              <w:jc w:val="center"/>
+              <w:rPr>
+                <w:rFonts w:ascii="Times New Roman" w:hAnsi="Times New Roman" w:cs="Times New Roman"/>
+                <w:sz w:val="26"/>
+                <w:szCs w:val="26"/>
+              </w:rPr>
+            </w:pPr>
+            <w:r>
+              <w:rPr>
+                <w:rFonts w:ascii="Times New Roman" w:hAnsi="Times New Roman" w:cs="Times New Roman"/>
+                <w:sz w:val="26"/>
+                <w:szCs w:val="26"/>
+              </w:rPr>
+              <w:t>33056</w:t>
+            </w:r>
+          </w:p>
+        </w:tc>
+        <w:tc>
+          <w:tcPr>
+            <w:tcW w:w="1479" w:type="dxa"/>
+          </w:tcPr>
+          <w:p>
+            <w:pPr>
+              <w:jc w:val="center"/>
+              <w:rPr>
+                <w:rFonts w:ascii="Times New Roman" w:hAnsi="Times New Roman" w:cs="Times New Roman"/>
+                <w:sz w:val="26"/>
+                <w:szCs w:val="26"/>
+              </w:rPr>
+            </w:pPr>
+            <w:r>
+              <w:rPr>
+                <w:rFonts w:ascii="Times New Roman" w:hAnsi="Times New Roman" w:cs="Times New Roman"/>
+                <w:sz w:val="26"/>
+                <w:szCs w:val="26"/>
+              </w:rPr>
+              <w:t>.238</w:t>
+            </w:r>
+          </w:p>
+        </w:tc>
+        <w:tc>
+          <w:tcPr>
+            <w:tcW w:w="1637" w:type="dxa"/>
+          </w:tcPr>
+          <w:p>
+            <w:pPr>
+              <w:jc w:val="center"/>
+              <w:rPr>
+                <w:rFonts w:ascii="Times New Roman" w:hAnsi="Times New Roman" w:cs="Times New Roman"/>
+                <w:sz w:val="26"/>
+                <w:szCs w:val="26"/>
+              </w:rPr>
+            </w:pPr>
+          </w:p>
+        </w:tc>
+      </w:tr>
+      <w:tr>
+        <w:trPr>
+          <w:jc w:val="center"/>
+        </w:trPr>
+        <w:tc>
+          <w:tcPr>
+            <w:tcW w:w="2088" w:type="dxa"/>
+          </w:tcPr>
+          <w:p>
+            <w:pPr>
+              <w:jc w:val="center"/>
+              <w:rPr>
+                <w:rFonts w:ascii="Times New Roman" w:hAnsi="Times New Roman" w:cs="Times New Roman"/>
+                <w:sz w:val="26"/>
+                <w:szCs w:val="26"/>
+              </w:rPr>
+            </w:pPr>
+            <w:r>
+              <w:rPr>
+                <w:rFonts w:ascii="Times New Roman" w:hAnsi="Times New Roman" w:cs="Times New Roman"/>
+                <w:sz w:val="26"/>
+                <w:szCs w:val="26"/>
+              </w:rPr>
+              <w:t>t=</w:t>
+            </w:r>
+            <w:r>
+              <w:rPr>
+                <w:rFonts w:ascii="Times New Roman" w:hAnsi="Times New Roman" w:cs="Times New Roman"/>
+                <w:sz w:val="26"/>
+                <w:szCs w:val="26"/>
+              </w:rPr>
+              <w:t>320, s=6*10</w:t>
+            </w:r>
+            <w:r>
+              <w:rPr>
+                <w:rFonts w:ascii="Times New Roman" w:hAnsi="Times New Roman" w:cs="Times New Roman"/>
+                <w:sz w:val="26"/>
+                <w:szCs w:val="26"/>
+                <w:vertAlign w:val="superscript"/>
+              </w:rPr>
+              <w:t>7</w:t>
+            </w:r>
+          </w:p>
+        </w:tc>
+        <w:tc>
+          <w:tcPr>
+            <w:tcW w:w="1350" w:type="dxa"/>
+          </w:tcPr>
+          <w:p>
+            <w:pPr>
+              <w:jc w:val="center"/>
+              <w:rPr>
+                <w:rFonts w:ascii="Times New Roman" w:hAnsi="Times New Roman" w:cs="Times New Roman"/>
+                <w:sz w:val="26"/>
+                <w:szCs w:val="26"/>
+              </w:rPr>
+            </w:pPr>
+            <w:r>
+              <w:rPr>
+                <w:rFonts w:ascii="Times New Roman" w:hAnsi="Times New Roman" w:cs="Times New Roman"/>
+                <w:sz w:val="26"/>
+                <w:szCs w:val="26"/>
+              </w:rPr>
+              <w:t>66.5</w:t>
+            </w:r>
+          </w:p>
+        </w:tc>
+        <w:tc>
+          <w:tcPr>
+            <w:tcW w:w="1350" w:type="dxa"/>
+          </w:tcPr>
+          <w:p>
+            <w:pPr>
+              <w:jc w:val="center"/>
+              <w:rPr>
+                <w:rFonts w:ascii="Times New Roman" w:hAnsi="Times New Roman" w:cs="Times New Roman"/>
+                <w:sz w:val="26"/>
+                <w:szCs w:val="26"/>
+              </w:rPr>
+            </w:pPr>
+            <w:r>
+              <w:rPr>
+                <w:rFonts w:ascii="Times New Roman" w:hAnsi="Times New Roman" w:cs="Times New Roman"/>
+                <w:sz w:val="26"/>
+                <w:szCs w:val="26"/>
+              </w:rPr>
+              <w:t>37760</w:t>
+            </w:r>
+          </w:p>
+        </w:tc>
+        <w:tc>
+          <w:tcPr>
+            <w:tcW w:w="1479" w:type="dxa"/>
+          </w:tcPr>
+          <w:p>
+            <w:pPr>
+              <w:jc w:val="center"/>
+              <w:rPr>
+                <w:rFonts w:ascii="Times New Roman" w:hAnsi="Times New Roman" w:cs="Times New Roman"/>
+                <w:sz w:val="26"/>
+                <w:szCs w:val="26"/>
+              </w:rPr>
+            </w:pPr>
+            <w:r>
+              <w:rPr>
+                <w:rFonts w:ascii="Times New Roman" w:hAnsi="Times New Roman" w:cs="Times New Roman"/>
+                <w:sz w:val="26"/>
+                <w:szCs w:val="26"/>
+              </w:rPr>
+              <w:t>.208</w:t>
+            </w:r>
+          </w:p>
+        </w:tc>
+        <w:tc>
+          <w:tcPr>
+            <w:tcW w:w="1637" w:type="dxa"/>
+          </w:tcPr>
+          <w:p>
+            <w:pPr>
+              <w:jc w:val="center"/>
+              <w:rPr>
+                <w:rFonts w:ascii="Times New Roman" w:hAnsi="Times New Roman" w:cs="Times New Roman"/>
+                <w:sz w:val="26"/>
+                <w:szCs w:val="26"/>
+              </w:rPr>
+            </w:pPr>
+          </w:p>
+        </w:tc>
+      </w:tr>
+      <w:tr>
+        <w:trPr>
+          <w:jc w:val="center"/>
+        </w:trPr>
+        <w:tc>
+          <w:tcPr>
+            <w:tcW w:w="2088" w:type="dxa"/>
+          </w:tcPr>
+          <w:p>
+            <w:pPr>
+              <w:jc w:val="center"/>
+              <w:rPr>
+                <w:rFonts w:ascii="Times New Roman" w:hAnsi="Times New Roman" w:cs="Times New Roman"/>
+                <w:sz w:val="26"/>
+                <w:szCs w:val="26"/>
+              </w:rPr>
+            </w:pPr>
+            <w:r>
+              <w:rPr>
+                <w:rFonts w:ascii="Times New Roman" w:hAnsi="Times New Roman" w:cs="Times New Roman"/>
+                <w:sz w:val="26"/>
+                <w:szCs w:val="26"/>
+              </w:rPr>
+              <w:t>t=</w:t>
+            </w:r>
+            <w:r>
+              <w:rPr>
+                <w:rFonts w:ascii="Times New Roman" w:hAnsi="Times New Roman" w:cs="Times New Roman"/>
+                <w:sz w:val="26"/>
+                <w:szCs w:val="26"/>
+              </w:rPr>
+              <w:t>3200, s=6*10</w:t>
+            </w:r>
+            <w:r>
+              <w:rPr>
+                <w:rFonts w:ascii="Times New Roman" w:hAnsi="Times New Roman" w:cs="Times New Roman"/>
+                <w:sz w:val="26"/>
+                <w:szCs w:val="26"/>
+                <w:vertAlign w:val="superscript"/>
+              </w:rPr>
+              <w:t>7</w:t>
+            </w:r>
+          </w:p>
+        </w:tc>
+        <w:tc>
+          <w:tcPr>
+            <w:tcW w:w="1350" w:type="dxa"/>
+          </w:tcPr>
+          <w:p>
+            <w:pPr>
+              <w:jc w:val="center"/>
+              <w:rPr>
+                <w:rFonts w:ascii="Times New Roman" w:hAnsi="Times New Roman" w:cs="Times New Roman"/>
+                <w:sz w:val="26"/>
+                <w:szCs w:val="26"/>
+              </w:rPr>
+            </w:pPr>
+            <w:r>
+              <w:rPr>
+                <w:rFonts w:ascii="Times New Roman" w:hAnsi="Times New Roman" w:cs="Times New Roman"/>
+                <w:sz w:val="26"/>
+                <w:szCs w:val="26"/>
+              </w:rPr>
+              <w:t>7850</w:t>
+            </w:r>
+          </w:p>
+        </w:tc>
+        <w:tc>
+          <w:tcPr>
+            <w:tcW w:w="1350" w:type="dxa"/>
+          </w:tcPr>
+          <w:p>
+            <w:pPr>
+              <w:jc w:val="center"/>
+              <w:rPr>
+                <w:rFonts w:ascii="Times New Roman" w:hAnsi="Times New Roman" w:cs="Times New Roman"/>
+                <w:sz w:val="26"/>
+                <w:szCs w:val="26"/>
+              </w:rPr>
+            </w:pPr>
+            <w:r>
+              <w:rPr>
+                <w:rFonts w:ascii="Times New Roman" w:hAnsi="Times New Roman" w:cs="Times New Roman"/>
+                <w:sz w:val="26"/>
+                <w:szCs w:val="26"/>
+              </w:rPr>
+              <w:t>3200</w:t>
+            </w:r>
+          </w:p>
+        </w:tc>
+        <w:tc>
+          <w:tcPr>
+            <w:tcW w:w="1479" w:type="dxa"/>
+          </w:tcPr>
+          <w:p>
+            <w:pPr>
+              <w:jc w:val="center"/>
+              <w:rPr>
+                <w:rFonts w:ascii="Times New Roman" w:hAnsi="Times New Roman" w:cs="Times New Roman"/>
+                <w:b/>
+                <w:sz w:val="26"/>
+                <w:szCs w:val="26"/>
+              </w:rPr>
+            </w:pPr>
+            <w:r>
+              <w:rPr>
+                <w:rFonts w:ascii="Times New Roman" w:hAnsi="Times New Roman" w:cs="Times New Roman"/>
+                <w:b/>
+                <w:sz w:val="26"/>
+                <w:szCs w:val="26"/>
+              </w:rPr>
+              <w:t>2.45</w:t>
+            </w:r>
+          </w:p>
+        </w:tc>
+        <w:tc>
+          <w:tcPr>
+            <w:tcW w:w="1637" w:type="dxa"/>
+          </w:tcPr>
+          <w:p>
+            <w:pPr>
+              <w:jc w:val="center"/>
+              <w:rPr>
+                <w:rFonts w:ascii="Times New Roman" w:hAnsi="Times New Roman" w:cs="Times New Roman"/>
+                <w:sz w:val="26"/>
+                <w:szCs w:val="26"/>
+              </w:rPr>
+            </w:pPr>
+          </w:p>
+        </w:tc>
+      </w:tr>
+      <w:tr>
+        <w:trPr>
+          <w:jc w:val="center"/>
+        </w:trPr>
+        <w:tc>
+          <w:tcPr>
+            <w:tcW w:w="2088" w:type="dxa"/>
+          </w:tcPr>
+          <w:p>
+            <w:pPr>
+              <w:jc w:val="center"/>
+              <w:rPr>
+                <w:rFonts w:ascii="Times New Roman" w:hAnsi="Times New Roman" w:cs="Times New Roman"/>
+                <w:sz w:val="26"/>
+                <w:szCs w:val="26"/>
+              </w:rPr>
+            </w:pPr>
+            <w:r>
+              <w:rPr>
+                <w:rFonts w:ascii="Times New Roman" w:hAnsi="Times New Roman" w:cs="Times New Roman"/>
+                <w:sz w:val="26"/>
+                <w:szCs w:val="26"/>
+              </w:rPr>
+              <w:t>t=</w:t>
+            </w:r>
+            <w:r>
+              <w:rPr>
+                <w:rFonts w:ascii="Times New Roman" w:hAnsi="Times New Roman" w:cs="Times New Roman"/>
+                <w:sz w:val="26"/>
+                <w:szCs w:val="26"/>
+              </w:rPr>
+              <w:t>1, s=6*10</w:t>
+            </w:r>
+            <w:r>
+              <w:rPr>
+                <w:rFonts w:ascii="Times New Roman" w:hAnsi="Times New Roman" w:cs="Times New Roman"/>
+                <w:sz w:val="26"/>
+                <w:szCs w:val="26"/>
+                <w:vertAlign w:val="superscript"/>
+              </w:rPr>
+              <w:t>11</w:t>
+            </w:r>
+          </w:p>
+        </w:tc>
+        <w:tc>
+          <w:tcPr>
+            <w:tcW w:w="1350" w:type="dxa"/>
+          </w:tcPr>
+          <w:p>
+            <w:pPr>
+              <w:jc w:val="center"/>
+              <w:rPr>
+                <w:rFonts w:ascii="Times New Roman" w:hAnsi="Times New Roman" w:cs="Times New Roman"/>
+                <w:sz w:val="26"/>
+                <w:szCs w:val="26"/>
+              </w:rPr>
+            </w:pPr>
+            <w:r>
+              <w:rPr>
+                <w:rFonts w:ascii="Times New Roman" w:hAnsi="Times New Roman" w:cs="Times New Roman"/>
+                <w:sz w:val="26"/>
+                <w:szCs w:val="26"/>
+              </w:rPr>
+              <w:t>1.00</w:t>
+            </w:r>
+          </w:p>
+        </w:tc>
+        <w:tc>
+          <w:tcPr>
+            <w:tcW w:w="1350" w:type="dxa"/>
+          </w:tcPr>
+          <w:p>
+            <w:pPr>
+              <w:jc w:val="center"/>
+              <w:rPr>
+                <w:rFonts w:ascii="Times New Roman" w:hAnsi="Times New Roman" w:cs="Times New Roman"/>
+                <w:sz w:val="26"/>
+                <w:szCs w:val="26"/>
+              </w:rPr>
+            </w:pPr>
+            <w:r>
+              <w:rPr>
+                <w:rFonts w:ascii="Times New Roman" w:hAnsi="Times New Roman" w:cs="Times New Roman"/>
+                <w:sz w:val="26"/>
+                <w:szCs w:val="26"/>
+              </w:rPr>
+              <w:t>8076</w:t>
+            </w:r>
+          </w:p>
+        </w:tc>
+        <w:tc>
+          <w:tcPr>
+            <w:tcW w:w="1479" w:type="dxa"/>
+          </w:tcPr>
+          <w:p>
+            <w:pPr>
+              <w:jc w:val="center"/>
+              <w:rPr>
+                <w:rFonts w:ascii="Times New Roman" w:hAnsi="Times New Roman" w:cs="Times New Roman"/>
+                <w:sz w:val="26"/>
+                <w:szCs w:val="26"/>
+              </w:rPr>
+            </w:pPr>
+            <w:r>
+              <w:rPr>
+                <w:rFonts w:ascii="Times New Roman" w:hAnsi="Times New Roman" w:cs="Times New Roman"/>
+                <w:sz w:val="26"/>
+                <w:szCs w:val="26"/>
+              </w:rPr>
+              <w:t>1</w:t>
+            </w:r>
+          </w:p>
+        </w:tc>
+        <w:tc>
+          <w:tcPr>
+            <w:tcW w:w="1637" w:type="dxa"/>
+          </w:tcPr>
+          <w:p>
+            <w:pPr>
+              <w:jc w:val="center"/>
+              <w:rPr>
+                <w:rFonts w:ascii="Times New Roman" w:hAnsi="Times New Roman" w:cs="Times New Roman"/>
+                <w:sz w:val="26"/>
+                <w:szCs w:val="26"/>
+              </w:rPr>
+            </w:pPr>
+          </w:p>
+        </w:tc>
+      </w:tr>
+      <w:tr>
+        <w:trPr>
+          <w:jc w:val="center"/>
+        </w:trPr>
+        <w:tc>
+          <w:tcPr>
+            <w:tcW w:w="2088" w:type="dxa"/>
+          </w:tcPr>
+          <w:p>
+            <w:pPr>
+              <w:jc w:val="center"/>
+              <w:rPr>
+                <w:rFonts w:ascii="Times New Roman" w:hAnsi="Times New Roman" w:cs="Times New Roman"/>
+                <w:sz w:val="26"/>
+                <w:szCs w:val="26"/>
+              </w:rPr>
+            </w:pPr>
+            <w:r>
+              <w:rPr>
+                <w:rFonts w:ascii="Times New Roman" w:hAnsi="Times New Roman" w:cs="Times New Roman"/>
+                <w:sz w:val="26"/>
+                <w:szCs w:val="26"/>
+              </w:rPr>
+              <w:t>t=</w:t>
+            </w:r>
+            <w:r>
+              <w:rPr>
+                <w:rFonts w:ascii="Times New Roman" w:hAnsi="Times New Roman" w:cs="Times New Roman"/>
+                <w:sz w:val="26"/>
+                <w:szCs w:val="26"/>
+              </w:rPr>
+              <w:t>32, s=6*10</w:t>
+            </w:r>
+            <w:r>
+              <w:rPr>
+                <w:rFonts w:ascii="Times New Roman" w:hAnsi="Times New Roman" w:cs="Times New Roman"/>
+                <w:sz w:val="26"/>
+                <w:szCs w:val="26"/>
+                <w:vertAlign w:val="superscript"/>
+              </w:rPr>
+              <w:t>11</w:t>
+            </w:r>
+          </w:p>
+        </w:tc>
+        <w:tc>
+          <w:tcPr>
+            <w:tcW w:w="1350" w:type="dxa"/>
+          </w:tcPr>
+          <w:p>
+            <w:pPr>
+              <w:jc w:val="center"/>
+              <w:rPr>
+                <w:rFonts w:ascii="Times New Roman" w:hAnsi="Times New Roman" w:cs="Times New Roman"/>
+                <w:sz w:val="26"/>
+                <w:szCs w:val="26"/>
+              </w:rPr>
+            </w:pPr>
+            <w:r>
+              <w:rPr>
+                <w:rFonts w:ascii="Times New Roman" w:hAnsi="Times New Roman" w:cs="Times New Roman"/>
+                <w:sz w:val="26"/>
+                <w:szCs w:val="26"/>
+              </w:rPr>
+              <w:t>7.11</w:t>
+            </w:r>
+          </w:p>
+        </w:tc>
+        <w:tc>
+          <w:tcPr>
+            <w:tcW w:w="1350" w:type="dxa"/>
+          </w:tcPr>
+          <w:p>
+            <w:pPr>
+              <w:jc w:val="center"/>
+              <w:rPr>
+                <w:rFonts w:ascii="Times New Roman" w:hAnsi="Times New Roman" w:cs="Times New Roman"/>
+                <w:sz w:val="26"/>
+                <w:szCs w:val="26"/>
+              </w:rPr>
+            </w:pPr>
+            <w:r>
+              <w:rPr>
+                <w:rFonts w:ascii="Times New Roman" w:hAnsi="Times New Roman" w:cs="Times New Roman"/>
+                <w:sz w:val="26"/>
+                <w:szCs w:val="26"/>
+              </w:rPr>
+              <w:t>36352</w:t>
+            </w:r>
+          </w:p>
+        </w:tc>
+        <w:tc>
+          <w:tcPr>
+            <w:tcW w:w="1479" w:type="dxa"/>
+          </w:tcPr>
+          <w:p>
+            <w:pPr>
+              <w:jc w:val="center"/>
+              <w:rPr>
+                <w:rFonts w:ascii="Times New Roman" w:hAnsi="Times New Roman" w:cs="Times New Roman"/>
+                <w:sz w:val="26"/>
+                <w:szCs w:val="26"/>
+              </w:rPr>
+            </w:pPr>
+            <w:r>
+              <w:rPr>
+                <w:rFonts w:ascii="Times New Roman" w:hAnsi="Times New Roman" w:cs="Times New Roman"/>
+                <w:sz w:val="26"/>
+                <w:szCs w:val="26"/>
+              </w:rPr>
+              <w:t>.222</w:t>
+            </w:r>
+          </w:p>
+        </w:tc>
+        <w:tc>
+          <w:tcPr>
+            <w:tcW w:w="1637" w:type="dxa"/>
+          </w:tcPr>
+          <w:p>
+            <w:pPr>
+              <w:jc w:val="center"/>
+              <w:rPr>
+                <w:rFonts w:ascii="Times New Roman" w:hAnsi="Times New Roman" w:cs="Times New Roman"/>
+                <w:sz w:val="26"/>
+                <w:szCs w:val="26"/>
+              </w:rPr>
+            </w:pPr>
+          </w:p>
+        </w:tc>
+      </w:tr>
+      <w:tr>
+        <w:trPr>
+          <w:jc w:val="center"/>
+        </w:trPr>
+        <w:tc>
+          <w:tcPr>
+            <w:tcW w:w="2088" w:type="dxa"/>
+          </w:tcPr>
+          <w:p>
+            <w:pPr>
+              <w:jc w:val="center"/>
+              <w:rPr>
+                <w:rFonts w:ascii="Times New Roman" w:hAnsi="Times New Roman" w:cs="Times New Roman"/>
+                <w:sz w:val="26"/>
+                <w:szCs w:val="26"/>
+              </w:rPr>
+            </w:pPr>
+            <w:r>
+              <w:rPr>
+                <w:rFonts w:ascii="Times New Roman" w:hAnsi="Times New Roman" w:cs="Times New Roman"/>
+                <w:sz w:val="26"/>
+                <w:szCs w:val="26"/>
+              </w:rPr>
+              <w:t>t=</w:t>
+            </w:r>
+            <w:r>
+              <w:rPr>
+                <w:rFonts w:ascii="Times New Roman" w:hAnsi="Times New Roman" w:cs="Times New Roman"/>
+                <w:sz w:val="26"/>
+                <w:szCs w:val="26"/>
+              </w:rPr>
+              <w:t>320, s=6*10</w:t>
+            </w:r>
+            <w:r>
+              <w:rPr>
+                <w:rFonts w:ascii="Times New Roman" w:hAnsi="Times New Roman" w:cs="Times New Roman"/>
+                <w:sz w:val="26"/>
+                <w:szCs w:val="26"/>
+                <w:vertAlign w:val="superscript"/>
+              </w:rPr>
+              <w:t>11</w:t>
+            </w:r>
+          </w:p>
+        </w:tc>
+        <w:tc>
+          <w:tcPr>
+            <w:tcW w:w="1350" w:type="dxa"/>
+          </w:tcPr>
+          <w:p>
+            <w:pPr>
+              <w:jc w:val="center"/>
+              <w:rPr>
+                <w:rFonts w:ascii="Times New Roman" w:hAnsi="Times New Roman" w:cs="Times New Roman"/>
+                <w:sz w:val="26"/>
+                <w:szCs w:val="26"/>
+              </w:rPr>
+            </w:pPr>
+            <w:r>
+              <w:rPr>
+                <w:rFonts w:ascii="Times New Roman" w:hAnsi="Times New Roman" w:cs="Times New Roman"/>
+                <w:sz w:val="26"/>
+                <w:szCs w:val="26"/>
+              </w:rPr>
+              <w:t>62.6</w:t>
+            </w:r>
+          </w:p>
+        </w:tc>
+        <w:tc>
+          <w:tcPr>
+            <w:tcW w:w="1350" w:type="dxa"/>
+          </w:tcPr>
+          <w:p>
+            <w:pPr>
+              <w:jc w:val="center"/>
+              <w:rPr>
+                <w:rFonts w:ascii="Times New Roman" w:hAnsi="Times New Roman" w:cs="Times New Roman"/>
+                <w:sz w:val="26"/>
+                <w:szCs w:val="26"/>
+              </w:rPr>
+            </w:pPr>
+            <w:r>
+              <w:rPr>
+                <w:rFonts w:ascii="Times New Roman" w:hAnsi="Times New Roman" w:cs="Times New Roman"/>
+                <w:sz w:val="26"/>
+                <w:szCs w:val="26"/>
+              </w:rPr>
+              <w:t>41280</w:t>
+            </w:r>
+          </w:p>
+        </w:tc>
+        <w:tc>
+          <w:tcPr>
+            <w:tcW w:w="1479" w:type="dxa"/>
+          </w:tcPr>
+          <w:p>
+            <w:pPr>
+              <w:jc w:val="center"/>
+              <w:rPr>
+                <w:rFonts w:ascii="Times New Roman" w:hAnsi="Times New Roman" w:cs="Times New Roman"/>
+                <w:sz w:val="26"/>
+                <w:szCs w:val="26"/>
+              </w:rPr>
+            </w:pPr>
+            <w:r>
+              <w:rPr>
+                <w:rFonts w:ascii="Times New Roman" w:hAnsi="Times New Roman" w:cs="Times New Roman"/>
+                <w:sz w:val="26"/>
+                <w:szCs w:val="26"/>
+              </w:rPr>
+              <w:t>.196</w:t>
+            </w:r>
+          </w:p>
+        </w:tc>
+        <w:tc>
+          <w:tcPr>
+            <w:tcW w:w="1637" w:type="dxa"/>
+          </w:tcPr>
+          <w:p>
+            <w:pPr>
+              <w:jc w:val="center"/>
+              <w:rPr>
+                <w:rFonts w:ascii="Times New Roman" w:hAnsi="Times New Roman" w:cs="Times New Roman"/>
+                <w:sz w:val="26"/>
+                <w:szCs w:val="26"/>
+              </w:rPr>
+            </w:pPr>
+          </w:p>
+        </w:tc>
+      </w:tr>
+      <w:tr>
+        <w:trPr>
+          <w:jc w:val="center"/>
+        </w:trPr>
+        <w:tc>
+          <w:tcPr>
+            <w:tcW w:w="2088" w:type="dxa"/>
+          </w:tcPr>
+          <w:p>
+            <w:pPr>
+              <w:jc w:val="center"/>
+              <w:rPr>
+                <w:rFonts w:ascii="Times New Roman" w:hAnsi="Times New Roman" w:cs="Times New Roman"/>
+                <w:sz w:val="26"/>
+                <w:szCs w:val="26"/>
+              </w:rPr>
+            </w:pPr>
+            <w:r>
+              <w:rPr>
+                <w:rFonts w:ascii="Times New Roman" w:hAnsi="Times New Roman" w:cs="Times New Roman"/>
+                <w:sz w:val="26"/>
+                <w:szCs w:val="26"/>
+              </w:rPr>
+              <w:t>t=</w:t>
+            </w:r>
+            <w:r>
+              <w:rPr>
+                <w:rFonts w:ascii="Times New Roman" w:hAnsi="Times New Roman" w:cs="Times New Roman"/>
+                <w:sz w:val="26"/>
+                <w:szCs w:val="26"/>
+              </w:rPr>
+              <w:t>3200, s=6*10</w:t>
+            </w:r>
+            <w:r>
+              <w:rPr>
+                <w:rFonts w:ascii="Times New Roman" w:hAnsi="Times New Roman" w:cs="Times New Roman"/>
+                <w:sz w:val="26"/>
+                <w:szCs w:val="26"/>
+                <w:vertAlign w:val="superscript"/>
+              </w:rPr>
+              <w:t>11</w:t>
+            </w:r>
+          </w:p>
+        </w:tc>
+        <w:tc>
+          <w:tcPr>
+            <w:tcW w:w="1350" w:type="dxa"/>
+          </w:tcPr>
+          <w:p>
+            <w:pPr>
+              <w:jc w:val="center"/>
+              <w:rPr>
+                <w:rFonts w:ascii="Times New Roman" w:hAnsi="Times New Roman" w:cs="Times New Roman"/>
+                <w:sz w:val="26"/>
+                <w:szCs w:val="26"/>
+              </w:rPr>
+            </w:pPr>
+            <w:r>
+              <w:rPr>
+                <w:rFonts w:ascii="Times New Roman" w:hAnsi="Times New Roman" w:cs="Times New Roman"/>
+                <w:sz w:val="26"/>
+                <w:szCs w:val="26"/>
+              </w:rPr>
+              <w:t>8076</w:t>
+            </w:r>
+          </w:p>
+        </w:tc>
+        <w:tc>
+          <w:tcPr>
+            <w:tcW w:w="1350" w:type="dxa"/>
+          </w:tcPr>
+          <w:p>
+            <w:pPr>
+              <w:jc w:val="center"/>
+              <w:rPr>
+                <w:rFonts w:ascii="Times New Roman" w:hAnsi="Times New Roman" w:cs="Times New Roman"/>
+                <w:sz w:val="26"/>
+                <w:szCs w:val="26"/>
+              </w:rPr>
+            </w:pPr>
+            <w:r>
+              <w:rPr>
+                <w:rFonts w:ascii="Times New Roman" w:hAnsi="Times New Roman" w:cs="Times New Roman"/>
+                <w:sz w:val="26"/>
+                <w:szCs w:val="26"/>
+              </w:rPr>
+              <w:t>3200</w:t>
+            </w:r>
+          </w:p>
+        </w:tc>
+        <w:tc>
+          <w:tcPr>
+            <w:tcW w:w="1479" w:type="dxa"/>
+          </w:tcPr>
+          <w:p>
+            <w:pPr>
+              <w:jc w:val="center"/>
+              <w:rPr>
+                <w:rFonts w:ascii="Times New Roman" w:hAnsi="Times New Roman" w:cs="Times New Roman"/>
+                <w:b/>
+                <w:sz w:val="26"/>
+                <w:szCs w:val="26"/>
+              </w:rPr>
+            </w:pPr>
+            <w:r>
+              <w:rPr>
+                <w:rFonts w:ascii="Times New Roman" w:hAnsi="Times New Roman" w:cs="Times New Roman"/>
+                <w:b/>
+                <w:sz w:val="26"/>
+                <w:szCs w:val="26"/>
+              </w:rPr>
+              <w:t>2.52</w:t>
+            </w:r>
+          </w:p>
+        </w:tc>
+        <w:tc>
+          <w:tcPr>
+            <w:tcW w:w="1637" w:type="dxa"/>
+          </w:tcPr>
+          <w:p>
+            <w:pPr>
+              <w:jc w:val="center"/>
+              <w:rPr>
+                <w:rFonts w:ascii="Times New Roman" w:hAnsi="Times New Roman" w:cs="Times New Roman"/>
+                <w:sz w:val="26"/>
+                <w:szCs w:val="26"/>
+              </w:rPr>
+            </w:pPr>
+          </w:p>
+        </w:tc>
+      </w:tr>
+    </w:tbl>
+    <w:p>
+      <w:pPr>
+        <w:jc w:val="center"/>
+        <w:rPr>
+          <w:rFonts w:ascii="Times New Roman" w:hAnsi="Times New Roman" w:cs="Times New Roman"/>
+          <w:sz w:val="26"/>
+          <w:szCs w:val="26"/>
+        </w:rPr>
+      </w:pPr>
+      <w:r>
+        <w:rPr>
+          <w:rFonts w:ascii="Times New Roman" w:hAnsi="Times New Roman" w:cs="Times New Roman"/>
+          <w:sz w:val="26"/>
+          <w:szCs w:val="26"/>
+        </w:rPr>
+        <w:t>Table 2: Other properties for test cases</w:t>
       </w:r>
     </w:p>
     <w:p>
@@ -3476,14 +5369,25 @@
           <w:szCs w:val="26"/>
         </w:rPr>
         <w:tab/>
-      </w:r>
-      <w:r>
-        <w:rPr>
-          <w:rFonts w:ascii="Times New Roman" w:hAnsi="Times New Roman" w:cs="Times New Roman"/>
-          <w:sz w:val="26"/>
-          <w:szCs w:val="26"/>
-        </w:rPr>
-        <w:t xml:space="preserve">It appears to us that CUDA can effectively parallelize primality testing and searching, with roughly linear speedup even to a few thousand threads (subject to measurement and significant-figures contstraints). We would have liked to expand on these results in </w:t>
+        <w:t xml:space="preserve">It appears to us that CUDA can effectively parallelize primality testing and searching, with roughly linear speedup even to a few thousand threads (subject to measurement and significant-figures </w:t>
+      </w:r>
+      <w:proofErr w:type="spellStart"/>
+      <w:r>
+        <w:rPr>
+          <w:rFonts w:ascii="Times New Roman" w:hAnsi="Times New Roman" w:cs="Times New Roman"/>
+          <w:sz w:val="26"/>
+          <w:szCs w:val="26"/>
+        </w:rPr>
+        <w:t>contstraints</w:t>
+      </w:r>
+      <w:proofErr w:type="spellEnd"/>
+      <w:r>
+        <w:rPr>
+          <w:rFonts w:ascii="Times New Roman" w:hAnsi="Times New Roman" w:cs="Times New Roman"/>
+          <w:sz w:val="26"/>
+          <w:szCs w:val="26"/>
+        </w:rPr>
+        <w:t xml:space="preserve">). We would have liked to expand on these results in </w:t>
       </w:r>
       <w:r>
         <w:rPr>
@@ -3517,7 +5421,59 @@
           <w:sz w:val="26"/>
           <w:szCs w:val="26"/>
         </w:rPr>
-        <w:t>First, we would have liked to extend our results to substantially larger numbers. However, the tools available to do this on the CPU, such as the Gnu MultiPrecision library are unfortunately not compatible with CUDA, as they rely on (host) functions rather than basic operators for essentially every operation. We therefore are limited to the largest built-in integer type “unsigned long long” representing numbers up to 18 digits. The modular exponentiation step in Fermat’s algorithm further reduces the numbers we can handle to around 14 digits. Also</w:t>
+        <w:t xml:space="preserve">First, we would have liked to extend our results to substantially larger numbers. However, the tools available to do this on the CPU, such as the Gnu </w:t>
+      </w:r>
+      <w:proofErr w:type="spellStart"/>
+      <w:r>
+        <w:rPr>
+          <w:rFonts w:ascii="Times New Roman" w:hAnsi="Times New Roman" w:cs="Times New Roman"/>
+          <w:sz w:val="26"/>
+          <w:szCs w:val="26"/>
+        </w:rPr>
+        <w:t>MultiPrecision</w:t>
+      </w:r>
+      <w:proofErr w:type="spellEnd"/>
+      <w:r>
+        <w:rPr>
+          <w:rFonts w:ascii="Times New Roman" w:hAnsi="Times New Roman" w:cs="Times New Roman"/>
+          <w:sz w:val="26"/>
+          <w:szCs w:val="26"/>
+        </w:rPr>
+        <w:t xml:space="preserve"> library </w:t>
+      </w:r>
+      <w:r>
+        <w:rPr>
+          <w:rFonts w:ascii="Times New Roman" w:hAnsi="Times New Roman" w:cs="Times New Roman"/>
+          <w:sz w:val="26"/>
+          <w:szCs w:val="26"/>
+        </w:rPr>
+        <w:t xml:space="preserve">[7] </w:t>
+      </w:r>
+      <w:r>
+        <w:rPr>
+          <w:rFonts w:ascii="Times New Roman" w:hAnsi="Times New Roman" w:cs="Times New Roman"/>
+          <w:sz w:val="26"/>
+          <w:szCs w:val="26"/>
+        </w:rPr>
+        <w:t xml:space="preserve">are unfortunately not compatible with CUDA, as they rely on (host) functions rather than basic operators for essentially every operation. We therefore are limited to the largest built-in integer type “unsigned long </w:t>
+      </w:r>
+      <w:proofErr w:type="spellStart"/>
+      <w:r>
+        <w:rPr>
+          <w:rFonts w:ascii="Times New Roman" w:hAnsi="Times New Roman" w:cs="Times New Roman"/>
+          <w:sz w:val="26"/>
+          <w:szCs w:val="26"/>
+        </w:rPr>
+        <w:t>long</w:t>
+      </w:r>
+      <w:proofErr w:type="spellEnd"/>
+      <w:r>
+        <w:rPr>
+          <w:rFonts w:ascii="Times New Roman" w:hAnsi="Times New Roman" w:cs="Times New Roman"/>
+          <w:sz w:val="26"/>
+          <w:szCs w:val="26"/>
+        </w:rPr>
+        <w:t>” representing numbers up to 18 digits. The modular exponentiation step in Fermat’s algorithm further reduces the numbers we can handle to around 14 digits. Also</w:t>
       </w:r>
       <w:r>
         <w:rPr>
@@ -3541,7 +5497,34 @@
           <w:sz w:val="26"/>
           <w:szCs w:val="26"/>
         </w:rPr>
-        <w:t xml:space="preserve">look at the amount of time spent in each of the three (sub)steps. We do not </w:t>
+        <w:t xml:space="preserve">look at the amount of time </w:t>
+      </w:r>
+      <w:r>
+        <w:rPr>
+          <w:rFonts w:ascii="Times New Roman" w:hAnsi="Times New Roman" w:cs="Times New Roman"/>
+          <w:sz w:val="26"/>
+          <w:szCs w:val="26"/>
+        </w:rPr>
+        <w:lastRenderedPageBreak/>
+        <w:t>spent in each of the three (sub</w:t>
+      </w:r>
+      <w:proofErr w:type="gramStart"/>
+      <w:r>
+        <w:rPr>
+          <w:rFonts w:ascii="Times New Roman" w:hAnsi="Times New Roman" w:cs="Times New Roman"/>
+          <w:sz w:val="26"/>
+          <w:szCs w:val="26"/>
+        </w:rPr>
+        <w:t>)steps</w:t>
+      </w:r>
+      <w:proofErr w:type="gramEnd"/>
+      <w:r>
+        <w:rPr>
+          <w:rFonts w:ascii="Times New Roman" w:hAnsi="Times New Roman" w:cs="Times New Roman"/>
+          <w:sz w:val="26"/>
+          <w:szCs w:val="26"/>
+        </w:rPr>
+        <w:t xml:space="preserve">. We do not </w:t>
       </w:r>
       <w:r>
         <w:rPr>
@@ -3678,8 +5661,7 @@
           <w:sz w:val="26"/>
           <w:szCs w:val="26"/>
         </w:rPr>
-        <w:lastRenderedPageBreak/>
-        <w:t>https://primes.utm.edu/lists/small/millions/</w:t>
+        <w:br w:type="page"/>
       </w:r>
     </w:p>
     <w:p>
@@ -3696,7 +5678,16 @@
           <w:sz w:val="26"/>
           <w:szCs w:val="26"/>
         </w:rPr>
-        <w:t>https://primes.utm.edu/howmany.html#table</w:t>
+        <w:lastRenderedPageBreak/>
+        <w:t xml:space="preserve">[1] The first fifty million primes. The Prime Pages Resource Project. </w:t>
+      </w:r>
+      <w:r>
+        <w:rPr>
+          <w:rFonts w:ascii="Times New Roman" w:hAnsi="Times New Roman" w:cs="Times New Roman"/>
+          <w:sz w:val="26"/>
+          <w:szCs w:val="26"/>
+        </w:rPr>
+        <w:t>https://primes.utm.edu/lists/small/millions/</w:t>
       </w:r>
     </w:p>
     <w:p>
@@ -3713,7 +5704,15 @@
           <w:sz w:val="26"/>
           <w:szCs w:val="26"/>
         </w:rPr>
-        <w:t>wolfram alpha</w:t>
+        <w:t xml:space="preserve">[2] How Many Primes Are There? The Prime Pages Resource Project. </w:t>
+      </w:r>
+      <w:r>
+        <w:rPr>
+          <w:rFonts w:ascii="Times New Roman" w:hAnsi="Times New Roman" w:cs="Times New Roman"/>
+          <w:sz w:val="26"/>
+          <w:szCs w:val="26"/>
+        </w:rPr>
+        <w:t>https://primes.utm.edu/howmany.html#table</w:t>
       </w:r>
     </w:p>
     <w:p>
@@ -3730,7 +5729,33 @@
           <w:sz w:val="26"/>
           <w:szCs w:val="26"/>
         </w:rPr>
-        <w:t>GMP</w:t>
+        <w:t xml:space="preserve">[3] </w:t>
+      </w:r>
+      <w:proofErr w:type="spellStart"/>
+      <w:r>
+        <w:rPr>
+          <w:rFonts w:ascii="Times New Roman" w:hAnsi="Times New Roman" w:cs="Times New Roman"/>
+          <w:sz w:val="26"/>
+          <w:szCs w:val="26"/>
+        </w:rPr>
+        <w:t>Wolframalpha</w:t>
+      </w:r>
+      <w:proofErr w:type="spellEnd"/>
+      <w:r>
+        <w:rPr>
+          <w:rFonts w:ascii="Times New Roman" w:hAnsi="Times New Roman" w:cs="Times New Roman"/>
+          <w:sz w:val="26"/>
+          <w:szCs w:val="26"/>
+        </w:rPr>
+        <w:t xml:space="preserve">. </w:t>
+      </w:r>
+      <w:r>
+        <w:rPr>
+          <w:rFonts w:ascii="Times New Roman" w:hAnsi="Times New Roman" w:cs="Times New Roman"/>
+          <w:sz w:val="26"/>
+          <w:szCs w:val="26"/>
+        </w:rPr>
+        <w:t>http://www.wolframalpha.com/input/?i=isprime+2</w:t>
       </w:r>
     </w:p>
     <w:p>
@@ -3747,7 +5772,31 @@
           <w:sz w:val="26"/>
           <w:szCs w:val="26"/>
         </w:rPr>
-        <w:t>Fermat’s algorithm</w:t>
+        <w:t>[4</w:t>
+      </w:r>
+      <w:r>
+        <w:rPr>
+          <w:rFonts w:ascii="Times New Roman" w:hAnsi="Times New Roman" w:cs="Times New Roman"/>
+          <w:sz w:val="26"/>
+          <w:szCs w:val="26"/>
+        </w:rPr>
+        <w:t xml:space="preserve">] Fermat Primality Test. </w:t>
+      </w:r>
+      <w:r>
+        <w:rPr>
+          <w:rFonts w:ascii="Times New Roman" w:hAnsi="Times New Roman" w:cs="Times New Roman"/>
+          <w:sz w:val="26"/>
+          <w:szCs w:val="26"/>
+        </w:rPr>
+        <w:t>https://en.wikipedia.org/wiki/Fermat_primality_test</w:t>
+      </w:r>
+      <w:r>
+        <w:rPr>
+          <w:rFonts w:ascii="Times New Roman" w:hAnsi="Times New Roman" w:cs="Times New Roman"/>
+          <w:sz w:val="26"/>
+          <w:szCs w:val="26"/>
+        </w:rPr>
+        <w:t>.</w:t>
       </w:r>
     </w:p>
     <w:p>
@@ -3764,7 +5813,25 @@
           <w:sz w:val="26"/>
           <w:szCs w:val="26"/>
         </w:rPr>
-        <w:t>Fast modular exponentiation</w:t>
+        <w:t xml:space="preserve">[5] </w:t>
+      </w:r>
+      <w:proofErr w:type="spellStart"/>
+      <w:r>
+        <w:rPr>
+          <w:rFonts w:ascii="Times New Roman" w:hAnsi="Times New Roman" w:cs="Times New Roman"/>
+          <w:sz w:val="26"/>
+          <w:szCs w:val="26"/>
+        </w:rPr>
+        <w:t>Schneier</w:t>
+      </w:r>
+      <w:proofErr w:type="spellEnd"/>
+      <w:r>
+        <w:rPr>
+          <w:rFonts w:ascii="Times New Roman" w:hAnsi="Times New Roman" w:cs="Times New Roman"/>
+          <w:sz w:val="26"/>
+          <w:szCs w:val="26"/>
+        </w:rPr>
+        <w:t>, Bruce. Applied Cryptography (1996).</w:t>
       </w:r>
     </w:p>
     <w:p>
@@ -3781,7 +5848,31 @@
           <w:sz w:val="26"/>
           <w:szCs w:val="26"/>
         </w:rPr>
-        <w:br w:type="page"/>
+        <w:t>[6</w:t>
+      </w:r>
+      <w:r>
+        <w:rPr>
+          <w:rFonts w:ascii="Times New Roman" w:hAnsi="Times New Roman" w:cs="Times New Roman"/>
+          <w:sz w:val="26"/>
+          <w:szCs w:val="26"/>
+        </w:rPr>
+        <w:t xml:space="preserve">] Miller-Rabin Primality Test. </w:t>
+      </w:r>
+      <w:r>
+        <w:rPr>
+          <w:rFonts w:ascii="Times New Roman" w:hAnsi="Times New Roman" w:cs="Times New Roman"/>
+          <w:sz w:val="26"/>
+          <w:szCs w:val="26"/>
+        </w:rPr>
+        <w:t>https://en.wikipedia.org/wiki/Miller%E2%80%93Rabin_primality_test</w:t>
+      </w:r>
+      <w:r>
+        <w:rPr>
+          <w:rFonts w:ascii="Times New Roman" w:hAnsi="Times New Roman" w:cs="Times New Roman"/>
+          <w:sz w:val="26"/>
+          <w:szCs w:val="26"/>
+        </w:rPr>
+        <w:t>.</w:t>
       </w:r>
     </w:p>
     <w:p>
@@ -3798,8 +5889,33 @@
           <w:sz w:val="26"/>
           <w:szCs w:val="26"/>
         </w:rPr>
-        <w:lastRenderedPageBreak/>
-        <w:t>Questions:</w:t>
+        <w:t xml:space="preserve">[7] The GNU </w:t>
+      </w:r>
+      <w:proofErr w:type="spellStart"/>
+      <w:r>
+        <w:rPr>
+          <w:rFonts w:ascii="Times New Roman" w:hAnsi="Times New Roman" w:cs="Times New Roman"/>
+          <w:sz w:val="26"/>
+          <w:szCs w:val="26"/>
+        </w:rPr>
+        <w:t>Multiprecision</w:t>
+      </w:r>
+      <w:proofErr w:type="spellEnd"/>
+      <w:r>
+        <w:rPr>
+          <w:rFonts w:ascii="Times New Roman" w:hAnsi="Times New Roman" w:cs="Times New Roman"/>
+          <w:sz w:val="26"/>
+          <w:szCs w:val="26"/>
+        </w:rPr>
+        <w:t xml:space="preserve"> Arithmetic Library. </w:t>
+      </w:r>
+      <w:r>
+        <w:rPr>
+          <w:rFonts w:ascii="Times New Roman" w:hAnsi="Times New Roman" w:cs="Times New Roman"/>
+          <w:sz w:val="26"/>
+          <w:szCs w:val="26"/>
+        </w:rPr>
+        <w:t>https://gmplib.org/</w:t>
       </w:r>
     </w:p>
     <w:p>
@@ -3810,38 +5926,15 @@
           <w:szCs w:val="26"/>
         </w:rPr>
       </w:pPr>
-      <w:r>
-        <w:rPr>
-          <w:rFonts w:ascii="Times New Roman" w:hAnsi="Times New Roman" w:cs="Times New Roman"/>
-          <w:sz w:val="26"/>
-          <w:szCs w:val="26"/>
-        </w:rPr>
-        <w:t>Q: Fast modu</w:t>
-      </w:r>
-      <w:r>
-        <w:rPr>
-          <w:rFonts w:ascii="Times New Roman" w:hAnsi="Times New Roman" w:cs="Times New Roman"/>
-          <w:sz w:val="26"/>
-          <w:szCs w:val="26"/>
-        </w:rPr>
-        <w:t xml:space="preserve">lar exponentiation runs with what complexity class for an exponent with </w:t>
-      </w:r>
-      <w:r>
-        <w:rPr>
-          <w:rFonts w:ascii="Times New Roman" w:hAnsi="Times New Roman" w:cs="Times New Roman"/>
-          <w:i/>
-          <w:sz w:val="26"/>
-          <w:szCs w:val="26"/>
-        </w:rPr>
-        <w:t>n</w:t>
-      </w:r>
-      <w:r>
-        <w:rPr>
-          <w:rFonts w:ascii="Times New Roman" w:hAnsi="Times New Roman" w:cs="Times New Roman"/>
-          <w:sz w:val="26"/>
-          <w:szCs w:val="26"/>
-        </w:rPr>
-        <w:t xml:space="preserve"> bits?</w:t>
+      <w:bookmarkStart w:id="0" w:name="_GoBack"/>
+      <w:bookmarkEnd w:id="0"/>
+      <w:r>
+        <w:rPr>
+          <w:rFonts w:ascii="Times New Roman" w:hAnsi="Times New Roman" w:cs="Times New Roman"/>
+          <w:sz w:val="26"/>
+          <w:szCs w:val="26"/>
+        </w:rPr>
+        <w:br w:type="page"/>
       </w:r>
     </w:p>
     <w:p>
@@ -3858,7 +5951,85 @@
           <w:sz w:val="26"/>
           <w:szCs w:val="26"/>
         </w:rPr>
-        <w:t>A: O(n)</w:t>
+        <w:lastRenderedPageBreak/>
+        <w:t>Questions:</w:t>
+      </w:r>
+    </w:p>
+    <w:p>
+      <w:pPr>
+        <w:rPr>
+          <w:rFonts w:ascii="Times New Roman" w:hAnsi="Times New Roman" w:cs="Times New Roman"/>
+          <w:sz w:val="26"/>
+          <w:szCs w:val="26"/>
+        </w:rPr>
+      </w:pPr>
+      <w:r>
+        <w:rPr>
+          <w:rFonts w:ascii="Times New Roman" w:hAnsi="Times New Roman" w:cs="Times New Roman"/>
+          <w:sz w:val="26"/>
+          <w:szCs w:val="26"/>
+        </w:rPr>
+        <w:t>Q: Fast modu</w:t>
+      </w:r>
+      <w:r>
+        <w:rPr>
+          <w:rFonts w:ascii="Times New Roman" w:hAnsi="Times New Roman" w:cs="Times New Roman"/>
+          <w:sz w:val="26"/>
+          <w:szCs w:val="26"/>
+        </w:rPr>
+        <w:t xml:space="preserve">lar exponentiation runs with what complexity class for an exponent with </w:t>
+      </w:r>
+      <w:r>
+        <w:rPr>
+          <w:rFonts w:ascii="Times New Roman" w:hAnsi="Times New Roman" w:cs="Times New Roman"/>
+          <w:i/>
+          <w:sz w:val="26"/>
+          <w:szCs w:val="26"/>
+        </w:rPr>
+        <w:t>n</w:t>
+      </w:r>
+      <w:r>
+        <w:rPr>
+          <w:rFonts w:ascii="Times New Roman" w:hAnsi="Times New Roman" w:cs="Times New Roman"/>
+          <w:sz w:val="26"/>
+          <w:szCs w:val="26"/>
+        </w:rPr>
+        <w:t xml:space="preserve"> bits?</w:t>
+      </w:r>
+    </w:p>
+    <w:p>
+      <w:pPr>
+        <w:rPr>
+          <w:rFonts w:ascii="Times New Roman" w:hAnsi="Times New Roman" w:cs="Times New Roman"/>
+          <w:sz w:val="26"/>
+          <w:szCs w:val="26"/>
+        </w:rPr>
+      </w:pPr>
+      <w:r>
+        <w:rPr>
+          <w:rFonts w:ascii="Times New Roman" w:hAnsi="Times New Roman" w:cs="Times New Roman"/>
+          <w:sz w:val="26"/>
+          <w:szCs w:val="26"/>
+        </w:rPr>
+        <w:t xml:space="preserve">A: </w:t>
+      </w:r>
+      <w:proofErr w:type="gramStart"/>
+      <w:r>
+        <w:rPr>
+          <w:rFonts w:ascii="Times New Roman" w:hAnsi="Times New Roman" w:cs="Times New Roman"/>
+          <w:sz w:val="26"/>
+          <w:szCs w:val="26"/>
+        </w:rPr>
+        <w:t>O(</w:t>
+      </w:r>
+      <w:proofErr w:type="gramEnd"/>
+      <w:r>
+        <w:rPr>
+          <w:rFonts w:ascii="Times New Roman" w:hAnsi="Times New Roman" w:cs="Times New Roman"/>
+          <w:sz w:val="26"/>
+          <w:szCs w:val="26"/>
+        </w:rPr>
+        <w:t>n)</w:t>
       </w:r>
     </w:p>
     <w:p>
@@ -4015,7 +6186,15 @@
           <w:sz w:val="26"/>
           <w:szCs w:val="26"/>
         </w:rPr>
-        <w:t>1 mod p</w:t>
+        <w:t xml:space="preserve">1 mod p, </w:t>
+      </w:r>
+      <w:r>
+        <w:rPr>
+          <w:rFonts w:ascii="Times New Roman" w:hAnsi="Times New Roman" w:cs="Times New Roman"/>
+          <w:sz w:val="26"/>
+          <w:szCs w:val="26"/>
+        </w:rPr>
+        <w:t xml:space="preserve">for any positive integer </w:t>
       </w:r>
       <w:r>
         <w:rPr>
@@ -4024,23 +6203,6 @@
           <w:sz w:val="26"/>
           <w:szCs w:val="26"/>
         </w:rPr>
-        <w:t xml:space="preserve">, </w:t>
-      </w:r>
-      <w:r>
-        <w:rPr>
-          <w:rFonts w:ascii="Times New Roman" w:hAnsi="Times New Roman" w:cs="Times New Roman"/>
-          <w:sz w:val="26"/>
-          <w:szCs w:val="26"/>
-        </w:rPr>
-        <w:t xml:space="preserve">for any positive integer </w:t>
-      </w:r>
-      <w:r>
-        <w:rPr>
-          <w:rFonts w:ascii="Times New Roman" w:hAnsi="Times New Roman" w:cs="Times New Roman"/>
-          <w:i/>
-          <w:sz w:val="26"/>
-          <w:szCs w:val="26"/>
-        </w:rPr>
         <w:t>a</w:t>
       </w:r>
       <w:r>
@@ -4051,8 +6213,6 @@
         </w:rPr>
         <w:t>.</w:t>
       </w:r>
-      <w:bookmarkStart w:id="0" w:name="_GoBack"/>
-      <w:bookmarkEnd w:id="0"/>
     </w:p>
     <w:sectPr>
       <w:pgSz w:w="12240" w:h="15840"/>
@@ -4065,8 +6225,8 @@
 </file>
 
 <file path=word/numbering.xml><?xml version="1.0" encoding="utf-8"?>
-<w:numbering xmlns:wpc="http://schemas.microsoft.com/office/word/2010/wordprocessingCanvas" xmlns:mc="http://schemas.openxmlformats.org/markup-compatibility/2006" xmlns:o="urn:schemas-microsoft-com:office:office" xmlns:r="http://schemas.openxmlformats.org/officeDocument/2006/relationships" xmlns:m="http://schemas.openxmlformats.org/officeDocument/2006/math" xmlns:v="urn:schemas-microsoft-com:vml" xmlns:wp14="http://schemas.microsoft.com/office/word/2010/wordprocessingDrawing" xmlns:wp="http://schemas.openxmlformats.org/drawingml/2006/wordprocessingDrawing" xmlns:w10="urn:schemas-microsoft-com:office:word" xmlns:w="http://schemas.openxmlformats.org/wordprocessingml/2006/main" xmlns:w14="http://schemas.microsoft.com/office/word/2010/wordml" xmlns:wpg="http://schemas.microsoft.com/office/word/2010/wordprocessingGroup" xmlns:wpi="http://schemas.microsoft.com/office/word/2010/wordprocessingInk" xmlns:wne="http://schemas.microsoft.com/office/word/2006/wordml" xmlns:wps="http://schemas.microsoft.com/office/word/2010/wordprocessingShape" mc:Ignorable="w14 wp14">
-  <w:abstractNum w:abstractNumId="0">
+<w:numbering xmlns:wpc="http://schemas.microsoft.com/office/word/2010/wordprocessingCanvas" xmlns:mc="http://schemas.openxmlformats.org/markup-compatibility/2006" xmlns:o="urn:schemas-microsoft-com:office:office" xmlns:r="http://schemas.openxmlformats.org/officeDocument/2006/relationships" xmlns:m="http://schemas.openxmlformats.org/officeDocument/2006/math" xmlns:v="urn:schemas-microsoft-com:vml" xmlns:wp14="http://schemas.microsoft.com/office/word/2010/wordprocessingDrawing" xmlns:wp="http://schemas.openxmlformats.org/drawingml/2006/wordprocessingDrawing" xmlns:w10="urn:schemas-microsoft-com:office:word" xmlns:w="http://schemas.openxmlformats.org/wordprocessingml/2006/main" xmlns:w14="http://schemas.microsoft.com/office/word/2010/wordml" xmlns:w15="http://schemas.microsoft.com/office/word/2012/wordml" xmlns:wpg="http://schemas.microsoft.com/office/word/2010/wordprocessingGroup" xmlns:wpi="http://schemas.microsoft.com/office/word/2010/wordprocessingInk" xmlns:wne="http://schemas.microsoft.com/office/word/2006/wordml" xmlns:wps="http://schemas.microsoft.com/office/word/2010/wordprocessingShape" mc:Ignorable="w14 w15 wp14">
+  <w:abstractNum w:abstractNumId="0" w15:restartNumberingAfterBreak="0">
     <w:nsid w:val="27215938"/>
     <w:multiLevelType w:val="hybridMultilevel"/>
     <w:tmpl w:val="04881A74"/>
@@ -4159,7 +6319,7 @@
 </file>
 
 <file path=word/styles.xml><?xml version="1.0" encoding="utf-8"?>
-<w:styles xmlns:mc="http://schemas.openxmlformats.org/markup-compatibility/2006" xmlns:r="http://schemas.openxmlformats.org/officeDocument/2006/relationships" xmlns:w="http://schemas.openxmlformats.org/wordprocessingml/2006/main" xmlns:w14="http://schemas.microsoft.com/office/word/2010/wordml" mc:Ignorable="w14">
+<w:styles xmlns:mc="http://schemas.openxmlformats.org/markup-compatibility/2006" xmlns:r="http://schemas.openxmlformats.org/officeDocument/2006/relationships" xmlns:w="http://schemas.openxmlformats.org/wordprocessingml/2006/main" xmlns:w14="http://schemas.microsoft.com/office/word/2010/wordml" xmlns:w15="http://schemas.microsoft.com/office/word/2012/wordml" mc:Ignorable="w14 w15">
   <w:docDefaults>
     <w:rPrDefault>
       <w:rPr>
@@ -4176,533 +6336,378 @@
       </w:pPr>
     </w:pPrDefault>
   </w:docDefaults>
-  <w:latentStyles w:defLockedState="0" w:defUIPriority="99" w:defSemiHidden="1" w:defUnhideWhenUsed="1" w:defQFormat="0" w:count="267">
-    <w:lsdException w:name="Normal" w:semiHidden="0" w:uiPriority="0" w:unhideWhenUsed="0" w:qFormat="1"/>
-    <w:lsdException w:name="heading 1" w:semiHidden="0" w:uiPriority="9" w:unhideWhenUsed="0" w:qFormat="1"/>
-    <w:lsdException w:name="heading 2" w:uiPriority="9" w:qFormat="1"/>
-    <w:lsdException w:name="heading 3" w:uiPriority="9" w:qFormat="1"/>
-    <w:lsdException w:name="heading 4" w:uiPriority="9" w:qFormat="1"/>
-    <w:lsdException w:name="heading 5" w:uiPriority="9" w:qFormat="1"/>
-    <w:lsdException w:name="heading 6" w:uiPriority="9" w:qFormat="1"/>
-    <w:lsdException w:name="heading 7" w:uiPriority="9" w:qFormat="1"/>
-    <w:lsdException w:name="heading 8" w:uiPriority="9" w:qFormat="1"/>
-    <w:lsdException w:name="heading 9" w:uiPriority="9" w:qFormat="1"/>
-    <w:lsdException w:name="toc 1" w:uiPriority="39"/>
-    <w:lsdException w:name="toc 2" w:uiPriority="39"/>
-    <w:lsdException w:name="toc 3" w:uiPriority="39"/>
-    <w:lsdException w:name="toc 4" w:uiPriority="39"/>
-    <w:lsdException w:name="toc 5" w:uiPriority="39"/>
-    <w:lsdException w:name="toc 6" w:uiPriority="39"/>
-    <w:lsdException w:name="toc 7" w:uiPriority="39"/>
-    <w:lsdException w:name="toc 8" w:uiPriority="39"/>
-    <w:lsdException w:name="toc 9" w:uiPriority="39"/>
-    <w:lsdException w:name="caption" w:uiPriority="35" w:qFormat="1"/>
-    <w:lsdException w:name="Title" w:semiHidden="0" w:uiPriority="10" w:unhideWhenUsed="0" w:qFormat="1"/>
-    <w:lsdException w:name="Default Paragraph Font" w:uiPriority="1"/>
-    <w:lsdException w:name="Subtitle" w:semiHidden="0" w:uiPriority="11" w:unhideWhenUsed="0" w:qFormat="1"/>
-    <w:lsdException w:name="Strong" w:semiHidden="0" w:uiPriority="22" w:unhideWhenUsed="0" w:qFormat="1"/>
-    <w:lsdException w:name="Emphasis" w:semiHidden="0" w:uiPriority="20" w:unhideWhenUsed="0" w:qFormat="1"/>
-    <w:lsdException w:name="Table Grid" w:semiHidden="0" w:uiPriority="59" w:unhideWhenUsed="0"/>
-    <w:lsdException w:name="Placeholder Text" w:unhideWhenUsed="0"/>
-    <w:lsdException w:name="No Spacing" w:semiHidden="0" w:uiPriority="1" w:unhideWhenUsed="0" w:qFormat="1"/>
-    <w:lsdException w:name="Light Shading" w:semiHidden="0" w:uiPriority="60" w:unhideWhenUsed="0"/>
-    <w:lsdException w:name="Light List" w:semiHidden="0" w:uiPriority="61" w:unhideWhenUsed="0"/>
-    <w:lsdException w:name="Light Grid" w:semiHidden="0" w:uiPriority="62" w:unhideWhenUsed="0"/>
-    <w:lsdException w:name="Medium Shading 1" w:semiHidden="0" w:uiPriority="63" w:unhideWhenUsed="0"/>
-    <w:lsdException w:name="Medium Shading 2" w:semiHidden="0" w:uiPriority="64" w:unhideWhenUsed="0"/>
-    <w:lsdException w:name="Medium List 1" w:semiHidden="0" w:uiPriority="65" w:unhideWhenUsed="0"/>
-    <w:lsdException w:name="Medium List 2" w:semiHidden="0" w:uiPriority="66" w:unhideWhenUsed="0"/>
-    <w:lsdException w:name="Medium Grid 1" w:semiHidden="0" w:uiPriority="67" w:unhideWhenUsed="0"/>
-    <w:lsdException w:name="Medium Grid 2" w:semiHidden="0" w:uiPriority="68" w:unhideWhenUsed="0"/>
-    <w:lsdException w:name="Medium Grid 3" w:semiHidden="0" w:uiPriority="69" w:unhideWhenUsed="0"/>
-    <w:lsdException w:name="Dark List" w:semiHidden="0" w:uiPriority="70" w:unhideWhenUsed="0"/>
-    <w:lsdException w:name="Colorful Shading" w:semiHidden="0" w:uiPriority="71" w:unhideWhenUsed="0"/>
-    <w:lsdException w:name="Colorful List" w:semiHidden="0" w:uiPriority="72" w:unhideWhenUsed="0"/>
-    <w:lsdException w:name="Colorful Grid" w:semiHidden="0" w:uiPriority="73" w:unhideWhenUsed="0"/>
-    <w:lsdException w:name="Light Shading Accent 1" w:semiHidden="0" w:uiPriority="60" w:unhideWhenUsed="0"/>
-    <w:lsdException w:name="Light List Accent 1" w:semiHidden="0" w:uiPriority="61" w:unhideWhenUsed="0"/>
-    <w:lsdException w:name="Light Grid Accent 1" w:semiHidden="0" w:uiPriority="62" w:unhideWhenUsed="0"/>
-    <w:lsdException w:name="Medium Shading 1 Accent 1" w:semiHidden="0" w:uiPriority="63" w:unhideWhenUsed="0"/>
-    <w:lsdException w:name="Medium Shading 2 Accent 1" w:semiHidden="0" w:uiPriority="64" w:unhideWhenUsed="0"/>
-    <w:lsdException w:name="Medium List 1 Accent 1" w:semiHidden="0" w:uiPriority="65" w:unhideWhenUsed="0"/>
-    <w:lsdException w:name="Revision" w:unhideWhenUsed="0"/>
-    <w:lsdException w:name="List Paragraph" w:semiHidden="0" w:uiPriority="34" w:unhideWhenUsed="0" w:qFormat="1"/>
-    <w:lsdException w:name="Quote" w:semiHidden="0" w:uiPriority="29" w:unhideWhenUsed="0" w:qFormat="1"/>
-    <w:lsdException w:name="Intense Quote" w:semiHidden="0" w:uiPriority="30" w:unhideWhenUsed="0" w:qFormat="1"/>
-    <w:lsdException w:name="Medium List 2 Accent 1" w:semiHidden="0" w:uiPriority="66" w:unhideWhenUsed="0"/>
-    <w:lsdException w:name="Medium Grid 1 Accent 1" w:semiHidden="0" w:uiPriority="67" w:unhideWhenUsed="0"/>
-    <w:lsdException w:name="Medium Grid 2 Accent 1" w:semiHidden="0" w:uiPriority="68" w:unhideWhenUsed="0"/>
-    <w:lsdException w:name="Medium Grid 3 Accent 1" w:semiHidden="0" w:uiPriority="69" w:unhideWhenUsed="0"/>
-    <w:lsdException w:name="Dark List Accent 1" w:semiHidden="0" w:uiPriority="70" w:unhideWhenUsed="0"/>
-    <w:lsdException w:name="Colorful Shading Accent 1" w:semiHidden="0" w:uiPriority="71" w:unhideWhenUsed="0"/>
-    <w:lsdException w:name="Colorful List Accent 1" w:semiHidden="0" w:uiPriority="72" w:unhideWhenUsed="0"/>
-    <w:lsdException w:name="Colorful Grid Accent 1" w:semiHidden="0" w:uiPriority="73" w:unhideWhenUsed="0"/>
-    <w:lsdException w:name="Light Shading Accent 2" w:semiHidden="0" w:uiPriority="60" w:unhideWhenUsed="0"/>
-    <w:lsdException w:name="Light List Accent 2" w:semiHidden="0" w:uiPriority="61" w:unhideWhenUsed="0"/>
-    <w:lsdException w:name="Light Grid Accent 2" w:semiHidden="0" w:uiPriority="62" w:unhideWhenUsed="0"/>
-    <w:lsdException w:name="Medium Shading 1 Accent 2" w:semiHidden="0" w:uiPriority="63" w:unhideWhenUsed="0"/>
-    <w:lsdException w:name="Medium Shading 2 Accent 2" w:semiHidden="0" w:uiPriority="64" w:unhideWhenUsed="0"/>
-    <w:lsdException w:name="Medium List 1 Accent 2" w:semiHidden="0" w:uiPriority="65" w:unhideWhenUsed="0"/>
-    <w:lsdException w:name="Medium List 2 Accent 2" w:semiHidden="0" w:uiPriority="66" w:unhideWhenUsed="0"/>
-    <w:lsdException w:name="Medium Grid 1 Accent 2" w:semiHidden="0" w:uiPriority="67" w:unhideWhenUsed="0"/>
-    <w:lsdException w:name="Medium Grid 2 Accent 2" w:semiHidden="0" w:uiPriority="68" w:unhideWhenUsed="0"/>
-    <w:lsdException w:name="Medium Grid 3 Accent 2" w:semiHidden="0" w:uiPriority="69" w:unhideWhenUsed="0"/>
-    <w:lsdException w:name="Dark List Accent 2" w:semiHidden="0" w:uiPriority="70" w:unhideWhenUsed="0"/>
-    <w:lsdException w:name="Colorful Shading Accent 2" w:semiHidden="0" w:uiPriority="71" w:unhideWhenUsed="0"/>
-    <w:lsdException w:name="Colorful List Accent 2" w:semiHidden="0" w:uiPriority="72" w:unhideWhenUsed="0"/>
-    <w:lsdException w:name="Colorful Grid Accent 2" w:semiHidden="0" w:uiPriority="73" w:unhideWhenUsed="0"/>
-    <w:lsdException w:name="Light Shading Accent 3" w:semiHidden="0" w:uiPriority="60" w:unhideWhenUsed="0"/>
-    <w:lsdException w:name="Light List Accent 3" w:semiHidden="0" w:uiPriority="61" w:unhideWhenUsed="0"/>
-    <w:lsdException w:name="Light Grid Accent 3" w:semiHidden="0" w:uiPriority="62" w:unhideWhenUsed="0"/>
-    <w:lsdException w:name="Medium Shading 1 Accent 3" w:semiHidden="0" w:uiPriority="63" w:unhideWhenUsed="0"/>
-    <w:lsdException w:name="Medium Shading 2 Accent 3" w:semiHidden="0" w:uiPriority="64" w:unhideWhenUsed="0"/>
-    <w:lsdException w:name="Medium List 1 Accent 3" w:semiHidden="0" w:uiPriority="65" w:unhideWhenUsed="0"/>
-    <w:lsdException w:name="Medium List 2 Accent 3" w:semiHidden="0" w:uiPriority="66" w:unhideWhenUsed="0"/>
-    <w:lsdException w:name="Medium Grid 1 Accent 3" w:semiHidden="0" w:uiPriority="67" w:unhideWhenUsed="0"/>
-    <w:lsdException w:name="Medium Grid 2 Accent 3" w:semiHidden="0" w:uiPriority="68" w:unhideWhenUsed="0"/>
-    <w:lsdException w:name="Medium Grid 3 Accent 3" w:semiHidden="0" w:uiPriority="69" w:unhideWhenUsed="0"/>
-    <w:lsdException w:name="Dark List Accent 3" w:semiHidden="0" w:uiPriority="70" w:unhideWhenUsed="0"/>
-    <w:lsdException w:name="Colorful Shading Accent 3" w:semiHidden="0" w:uiPriority="71" w:unhideWhenUsed="0"/>
-    <w:lsdException w:name="Colorful List Accent 3" w:semiHidden="0" w:uiPriority="72" w:unhideWhenUsed="0"/>
-    <w:lsdException w:name="Colorful Grid Accent 3" w:semiHidden="0" w:uiPriority="73" w:unhideWhenUsed="0"/>
-    <w:lsdException w:name="Light Shading Accent 4" w:semiHidden="0" w:uiPriority="60" w:unhideWhenUsed="0"/>
-    <w:lsdException w:name="Light List Accent 4" w:semiHidden="0" w:uiPriority="61" w:unhideWhenUsed="0"/>
-    <w:lsdException w:name="Light Grid Accent 4" w:semiHidden="0" w:uiPriority="62" w:unhideWhenUsed="0"/>
-    <w:lsdException w:name="Medium Shading 1 Accent 4" w:semiHidden="0" w:uiPriority="63" w:unhideWhenUsed="0"/>
-    <w:lsdException w:name="Medium Shading 2 Accent 4" w:semiHidden="0" w:uiPriority="64" w:unhideWhenUsed="0"/>
-    <w:lsdException w:name="Medium List 1 Accent 4" w:semiHidden="0" w:uiPriority="65" w:unhideWhenUsed="0"/>
-    <w:lsdException w:name="Medium List 2 Accent 4" w:semiHidden="0" w:uiPriority="66" w:unhideWhenUsed="0"/>
-    <w:lsdException w:name="Medium Grid 1 Accent 4" w:semiHidden="0" w:uiPriority="67" w:unhideWhenUsed="0"/>
-    <w:lsdException w:name="Medium Grid 2 Accent 4" w:semiHidden="0" w:uiPriority="68" w:unhideWhenUsed="0"/>
-    <w:lsdException w:name="Medium Grid 3 Accent 4" w:semiHidden="0" w:uiPriority="69" w:unhideWhenUsed="0"/>
-    <w:lsdException w:name="Dark List Accent 4" w:semiHidden="0" w:uiPriority="70" w:unhideWhenUsed="0"/>
-    <w:lsdException w:name="Colorful Shading Accent 4" w:semiHidden="0" w:uiPriority="71" w:unhideWhenUsed="0"/>
-    <w:lsdException w:name="Colorful List Accent 4" w:semiHidden="0" w:uiPriority="72" w:unhideWhenUsed="0"/>
-    <w:lsdException w:name="Colorful Grid Accent 4" w:semiHidden="0" w:uiPriority="73" w:unhideWhenUsed="0"/>
-    <w:lsdException w:name="Light Shading Accent 5" w:semiHidden="0" w:uiPriority="60" w:unhideWhenUsed="0"/>
-    <w:lsdException w:name="Light List Accent 5" w:semiHidden="0" w:uiPriority="61" w:unhideWhenUsed="0"/>
-    <w:lsdException w:name="Light Grid Accent 5" w:semiHidden="0" w:uiPriority="62" w:unhideWhenUsed="0"/>
-    <w:lsdException w:name="Medium Shading 1 Accent 5" w:semiHidden="0" w:uiPriority="63" w:unhideWhenUsed="0"/>
-    <w:lsdException w:name="Medium Shading 2 Accent 5" w:semiHidden="0" w:uiPriority="64" w:unhideWhenUsed="0"/>
-    <w:lsdException w:name="Medium List 1 Accent 5" w:semiHidden="0" w:uiPriority="65" w:unhideWhenUsed="0"/>
-    <w:lsdException w:name="Medium List 2 Accent 5" w:semiHidden="0" w:uiPriority="66" w:unhideWhenUsed="0"/>
-    <w:lsdException w:name="Medium Grid 1 Accent 5" w:semiHidden="0" w:uiPriority="67" w:unhideWhenUsed="0"/>
-    <w:lsdException w:name="Medium Grid 2 Accent 5" w:semiHidden="0" w:uiPriority="68" w:unhideWhenUsed="0"/>
-    <w:lsdException w:name="Medium Grid 3 Accent 5" w:semiHidden="0" w:uiPriority="69" w:unhideWhenUsed="0"/>
-    <w:lsdException w:name="Dark List Accent 5" w:semiHidden="0" w:uiPriority="70" w:unhideWhenUsed="0"/>
-    <w:lsdException w:name="Colorful Shading Accent 5" w:semiHidden="0" w:uiPriority="71" w:unhideWhenUsed="0"/>
-    <w:lsdException w:name="Colorful List Accent 5" w:semiHidden="0" w:uiPriority="72" w:unhideWhenUsed="0"/>
-    <w:lsdException w:name="Colorful Grid Accent 5" w:semiHidden="0" w:uiPriority="73" w:unhideWhenUsed="0"/>
-    <w:lsdException w:name="Light Shading Accent 6" w:semiHidden="0" w:uiPriority="60" w:unhideWhenUsed="0"/>
-    <w:lsdException w:name="Light List Accent 6" w:semiHidden="0" w:uiPriority="61" w:unhideWhenUsed="0"/>
-    <w:lsdException w:name="Light Grid Accent 6" w:semiHidden="0" w:uiPriority="62" w:unhideWhenUsed="0"/>
-    <w:lsdException w:name="Medium Shading 1 Accent 6" w:semiHidden="0" w:uiPriority="63" w:unhideWhenUsed="0"/>
-    <w:lsdException w:name="Medium Shading 2 Accent 6" w:semiHidden="0" w:uiPriority="64" w:unhideWhenUsed="0"/>
-    <w:lsdException w:name="Medium List 1 Accent 6" w:semiHidden="0" w:uiPriority="65" w:unhideWhenUsed="0"/>
-    <w:lsdException w:name="Medium List 2 Accent 6" w:semiHidden="0" w:uiPriority="66" w:unhideWhenUsed="0"/>
-    <w:lsdException w:name="Medium Grid 1 Accent 6" w:semiHidden="0" w:uiPriority="67" w:unhideWhenUsed="0"/>
-    <w:lsdException w:name="Medium Grid 2 Accent 6" w:semiHidden="0" w:uiPriority="68" w:unhideWhenUsed="0"/>
-    <w:lsdException w:name="Medium Grid 3 Accent 6" w:semiHidden="0" w:uiPriority="69" w:unhideWhenUsed="0"/>
-    <w:lsdException w:name="Dark List Accent 6" w:semiHidden="0" w:uiPriority="70" w:unhideWhenUsed="0"/>
-    <w:lsdException w:name="Colorful Shading Accent 6" w:semiHidden="0" w:uiPriority="71" w:unhideWhenUsed="0"/>
-    <w:lsdException w:name="Colorful List Accent 6" w:semiHidden="0" w:uiPriority="72" w:unhideWhenUsed="0"/>
-    <w:lsdException w:name="Colorful Grid Accent 6" w:semiHidden="0" w:uiPriority="73" w:unhideWhenUsed="0"/>
-    <w:lsdException w:name="Subtle Emphasis" w:semiHidden="0" w:uiPriority="19" w:unhideWhenUsed="0" w:qFormat="1"/>
-    <w:lsdException w:name="Intense Emphasis" w:semiHidden="0" w:uiPriority="21" w:unhideWhenUsed="0" w:qFormat="1"/>
-    <w:lsdException w:name="Subtle Reference" w:semiHidden="0" w:uiPriority="31" w:unhideWhenUsed="0" w:qFormat="1"/>
-    <w:lsdException w:name="Intense Reference" w:semiHidden="0" w:uiPriority="32" w:unhideWhenUsed="0" w:qFormat="1"/>
-    <w:lsdException w:name="Book Title" w:semiHidden="0" w:uiPriority="33" w:unhideWhenUsed="0" w:qFormat="1"/>
-    <w:lsdException w:name="Bibliography" w:uiPriority="37"/>
-    <w:lsdException w:name="TOC Heading" w:uiPriority="39" w:qFormat="1"/>
-  </w:latentStyles>
-  <w:style w:type="paragraph" w:default="1" w:styleId="Normal">
-    <w:name w:val="Normal"/>
-  </w:style>
-  <w:style w:type="paragraph" w:styleId="Heading1">
-    <w:name w:val="heading 1"/>
-    <w:basedOn w:val="Normal"/>
-    <w:next w:val="Normal"/>
-    <w:pPr>
-      <w:keepNext/>
-      <w:keepLines/>
-      <w:spacing w:before="400" w:after="120"/>
-      <w:contextualSpacing/>
-      <w:outlineLvl w:val="0"/>
-    </w:pPr>
-    <w:rPr>
-      <w:sz w:val="40"/>
-      <w:szCs w:val="40"/>
-    </w:rPr>
-  </w:style>
-  <w:style w:type="paragraph" w:styleId="Heading2">
-    <w:name w:val="heading 2"/>
-    <w:basedOn w:val="Normal"/>
-    <w:next w:val="Normal"/>
-    <w:pPr>
-      <w:keepNext/>
-      <w:keepLines/>
-      <w:spacing w:before="360" w:after="120"/>
-      <w:contextualSpacing/>
-      <w:outlineLvl w:val="1"/>
-    </w:pPr>
-    <w:rPr>
-      <w:sz w:val="32"/>
-      <w:szCs w:val="32"/>
-    </w:rPr>
-  </w:style>
-  <w:style w:type="paragraph" w:styleId="Heading3">
-    <w:name w:val="heading 3"/>
-    <w:basedOn w:val="Normal"/>
-    <w:next w:val="Normal"/>
-    <w:pPr>
-      <w:keepNext/>
-      <w:keepLines/>
-      <w:spacing w:before="320" w:after="80"/>
-      <w:contextualSpacing/>
-      <w:outlineLvl w:val="2"/>
-    </w:pPr>
-    <w:rPr>
-      <w:color w:val="434343"/>
-      <w:sz w:val="28"/>
-      <w:szCs w:val="28"/>
-    </w:rPr>
-  </w:style>
-  <w:style w:type="paragraph" w:styleId="Heading4">
-    <w:name w:val="heading 4"/>
-    <w:basedOn w:val="Normal"/>
-    <w:next w:val="Normal"/>
-    <w:pPr>
-      <w:keepNext/>
-      <w:keepLines/>
-      <w:spacing w:before="280" w:after="80"/>
-      <w:contextualSpacing/>
-      <w:outlineLvl w:val="3"/>
-    </w:pPr>
-    <w:rPr>
-      <w:color w:val="666666"/>
-      <w:sz w:val="24"/>
-      <w:szCs w:val="24"/>
-    </w:rPr>
-  </w:style>
-  <w:style w:type="paragraph" w:styleId="Heading5">
-    <w:name w:val="heading 5"/>
-    <w:basedOn w:val="Normal"/>
-    <w:next w:val="Normal"/>
-    <w:pPr>
-      <w:keepNext/>
-      <w:keepLines/>
-      <w:spacing w:before="240" w:after="80"/>
-      <w:contextualSpacing/>
-      <w:outlineLvl w:val="4"/>
-    </w:pPr>
-    <w:rPr>
-      <w:color w:val="666666"/>
-    </w:rPr>
-  </w:style>
-  <w:style w:type="paragraph" w:styleId="Heading6">
-    <w:name w:val="heading 6"/>
-    <w:basedOn w:val="Normal"/>
-    <w:next w:val="Normal"/>
-    <w:pPr>
-      <w:keepNext/>
-      <w:keepLines/>
-      <w:spacing w:before="240" w:after="80"/>
-      <w:contextualSpacing/>
-      <w:outlineLvl w:val="5"/>
-    </w:pPr>
-    <w:rPr>
-      <w:i/>
-      <w:color w:val="666666"/>
-    </w:rPr>
-  </w:style>
-  <w:style w:type="character" w:default="1" w:styleId="DefaultParagraphFont">
-    <w:name w:val="Default Paragraph Font"/>
-    <w:uiPriority w:val="1"/>
-    <w:semiHidden/>
-    <w:unhideWhenUsed/>
-  </w:style>
-  <w:style w:type="table" w:default="1" w:styleId="TableNormal">
-    <w:name w:val="Normal Table"/>
-    <w:uiPriority w:val="99"/>
-    <w:semiHidden/>
-    <w:unhideWhenUsed/>
-    <w:tblPr>
-      <w:tblInd w:w="0" w:type="dxa"/>
-      <w:tblCellMar>
-        <w:top w:w="0" w:type="dxa"/>
-        <w:left w:w="108" w:type="dxa"/>
-        <w:bottom w:w="0" w:type="dxa"/>
-        <w:right w:w="108" w:type="dxa"/>
-      </w:tblCellMar>
-    </w:tblPr>
-  </w:style>
-  <w:style w:type="numbering" w:default="1" w:styleId="NoList">
-    <w:name w:val="No List"/>
-    <w:uiPriority w:val="99"/>
-    <w:semiHidden/>
-    <w:unhideWhenUsed/>
-  </w:style>
-  <w:style w:type="paragraph" w:styleId="Title">
-    <w:name w:val="Title"/>
-    <w:basedOn w:val="Normal"/>
-    <w:next w:val="Normal"/>
-    <w:pPr>
-      <w:keepNext/>
-      <w:keepLines/>
-      <w:spacing w:after="60"/>
-      <w:contextualSpacing/>
-    </w:pPr>
-    <w:rPr>
-      <w:sz w:val="52"/>
-      <w:szCs w:val="52"/>
-    </w:rPr>
-  </w:style>
-  <w:style w:type="paragraph" w:styleId="Subtitle">
-    <w:name w:val="Subtitle"/>
-    <w:basedOn w:val="Normal"/>
-    <w:next w:val="Normal"/>
-    <w:pPr>
-      <w:keepNext/>
-      <w:keepLines/>
-      <w:spacing w:after="320"/>
-      <w:contextualSpacing/>
-    </w:pPr>
-    <w:rPr>
-      <w:color w:val="666666"/>
-      <w:sz w:val="30"/>
-      <w:szCs w:val="30"/>
-    </w:rPr>
-  </w:style>
-  <w:style w:type="paragraph" w:styleId="ListParagraph">
-    <w:name w:val="List Paragraph"/>
-    <w:basedOn w:val="Normal"/>
-    <w:uiPriority w:val="34"/>
-    <w:qFormat/>
-    <w:rsid w:val="00896FC0"/>
-    <w:pPr>
-      <w:ind w:left="720"/>
-      <w:contextualSpacing/>
-    </w:pPr>
-  </w:style>
-  <w:style w:type="character" w:styleId="Hyperlink">
-    <w:name w:val="Hyperlink"/>
-    <w:basedOn w:val="DefaultParagraphFont"/>
-    <w:uiPriority w:val="99"/>
-    <w:unhideWhenUsed/>
-    <w:rsid w:val="00A2681C"/>
-    <w:rPr>
-      <w:color w:val="0000FF" w:themeColor="hyperlink"/>
-      <w:u w:val="single"/>
-    </w:rPr>
-  </w:style>
-  <w:style w:type="paragraph" w:styleId="BalloonText">
-    <w:name w:val="Balloon Text"/>
-    <w:basedOn w:val="Normal"/>
-    <w:link w:val="BalloonTextChar"/>
-    <w:uiPriority w:val="99"/>
-    <w:semiHidden/>
-    <w:unhideWhenUsed/>
-    <w:rsid w:val="001C3194"/>
-    <w:pPr>
-      <w:spacing w:line="240" w:lineRule="auto"/>
-    </w:pPr>
-    <w:rPr>
-      <w:rFonts w:ascii="Tahoma" w:hAnsi="Tahoma" w:cs="Tahoma"/>
-      <w:sz w:val="16"/>
-      <w:szCs w:val="16"/>
-    </w:rPr>
-  </w:style>
-  <w:style w:type="character" w:customStyle="1" w:styleId="BalloonTextChar">
-    <w:name w:val="Balloon Text Char"/>
-    <w:basedOn w:val="DefaultParagraphFont"/>
-    <w:link w:val="BalloonText"/>
-    <w:uiPriority w:val="99"/>
-    <w:semiHidden/>
-    <w:rsid w:val="001C3194"/>
-    <w:rPr>
-      <w:rFonts w:ascii="Tahoma" w:hAnsi="Tahoma" w:cs="Tahoma"/>
-      <w:sz w:val="16"/>
-      <w:szCs w:val="16"/>
-    </w:rPr>
-  </w:style>
-  <w:style w:type="table" w:styleId="TableGrid">
-    <w:name w:val="Table Grid"/>
-    <w:basedOn w:val="TableNormal"/>
-    <w:uiPriority w:val="59"/>
-    <w:rsid w:val="00781E02"/>
-    <w:pPr>
-      <w:spacing w:line="240" w:lineRule="auto"/>
-    </w:pPr>
-    <w:tblPr>
-      <w:tblBorders>
-        <w:top w:val="single" w:sz="4" w:space="0" w:color="auto"/>
-        <w:left w:val="single" w:sz="4" w:space="0" w:color="auto"/>
-        <w:bottom w:val="single" w:sz="4" w:space="0" w:color="auto"/>
-        <w:right w:val="single" w:sz="4" w:space="0" w:color="auto"/>
-        <w:insideH w:val="single" w:sz="4" w:space="0" w:color="auto"/>
-        <w:insideV w:val="single" w:sz="4" w:space="0" w:color="auto"/>
-      </w:tblBorders>
-    </w:tblPr>
-  </w:style>
-</w:styles>
-</file>
-
-<file path=word/stylesWithEffects.xml><?xml version="1.0" encoding="utf-8"?>
-<w:styles xmlns:wpc="http://schemas.microsoft.com/office/word/2010/wordprocessingCanvas" xmlns:mc="http://schemas.openxmlformats.org/markup-compatibility/2006" xmlns:o="urn:schemas-microsoft-com:office:office" xmlns:r="http://schemas.openxmlformats.org/officeDocument/2006/relationships" xmlns:m="http://schemas.openxmlformats.org/officeDocument/2006/math" xmlns:v="urn:schemas-microsoft-com:vml" xmlns:wp14="http://schemas.microsoft.com/office/word/2010/wordprocessingDrawing" xmlns:wp="http://schemas.openxmlformats.org/drawingml/2006/wordprocessingDrawing" xmlns:w10="urn:schemas-microsoft-com:office:word" xmlns:w="http://schemas.openxmlformats.org/wordprocessingml/2006/main" xmlns:w14="http://schemas.microsoft.com/office/word/2010/wordml" xmlns:wpg="http://schemas.microsoft.com/office/word/2010/wordprocessingGroup" xmlns:wpi="http://schemas.microsoft.com/office/word/2010/wordprocessingInk" xmlns:wne="http://schemas.microsoft.com/office/word/2006/wordml" xmlns:wps="http://schemas.microsoft.com/office/word/2010/wordprocessingShape" mc:Ignorable="w14 wp14">
-  <w:docDefaults>
-    <w:rPrDefault>
-      <w:rPr>
-        <w:rFonts w:ascii="Arial" w:eastAsia="Arial" w:hAnsi="Arial" w:cs="Arial"/>
-        <w:color w:val="000000"/>
-        <w:sz w:val="22"/>
-        <w:szCs w:val="22"/>
-        <w:lang w:val="en-US" w:eastAsia="en-US" w:bidi="ar-SA"/>
-      </w:rPr>
-    </w:rPrDefault>
-    <w:pPrDefault>
-      <w:pPr>
-        <w:spacing w:line="276" w:lineRule="auto"/>
-      </w:pPr>
-    </w:pPrDefault>
-  </w:docDefaults>
-  <w:latentStyles w:defLockedState="0" w:defUIPriority="99" w:defSemiHidden="1" w:defUnhideWhenUsed="1" w:defQFormat="0" w:count="267">
-    <w:lsdException w:name="Normal" w:semiHidden="0" w:uiPriority="0" w:unhideWhenUsed="0" w:qFormat="1"/>
-    <w:lsdException w:name="heading 1" w:semiHidden="0" w:uiPriority="9" w:unhideWhenUsed="0" w:qFormat="1"/>
-    <w:lsdException w:name="heading 2" w:uiPriority="9" w:qFormat="1"/>
-    <w:lsdException w:name="heading 3" w:uiPriority="9" w:qFormat="1"/>
-    <w:lsdException w:name="heading 4" w:uiPriority="9" w:qFormat="1"/>
-    <w:lsdException w:name="heading 5" w:uiPriority="9" w:qFormat="1"/>
-    <w:lsdException w:name="heading 6" w:uiPriority="9" w:qFormat="1"/>
-    <w:lsdException w:name="heading 7" w:uiPriority="9" w:qFormat="1"/>
-    <w:lsdException w:name="heading 8" w:uiPriority="9" w:qFormat="1"/>
-    <w:lsdException w:name="heading 9" w:uiPriority="9" w:qFormat="1"/>
-    <w:lsdException w:name="toc 1" w:uiPriority="39"/>
-    <w:lsdException w:name="toc 2" w:uiPriority="39"/>
-    <w:lsdException w:name="toc 3" w:uiPriority="39"/>
-    <w:lsdException w:name="toc 4" w:uiPriority="39"/>
-    <w:lsdException w:name="toc 5" w:uiPriority="39"/>
-    <w:lsdException w:name="toc 6" w:uiPriority="39"/>
-    <w:lsdException w:name="toc 7" w:uiPriority="39"/>
-    <w:lsdException w:name="toc 8" w:uiPriority="39"/>
-    <w:lsdException w:name="toc 9" w:uiPriority="39"/>
-    <w:lsdException w:name="caption" w:uiPriority="35" w:qFormat="1"/>
-    <w:lsdException w:name="Title" w:semiHidden="0" w:uiPriority="10" w:unhideWhenUsed="0" w:qFormat="1"/>
-    <w:lsdException w:name="Default Paragraph Font" w:uiPriority="1"/>
-    <w:lsdException w:name="Subtitle" w:semiHidden="0" w:uiPriority="11" w:unhideWhenUsed="0" w:qFormat="1"/>
-    <w:lsdException w:name="Strong" w:semiHidden="0" w:uiPriority="22" w:unhideWhenUsed="0" w:qFormat="1"/>
-    <w:lsdException w:name="Emphasis" w:semiHidden="0" w:uiPriority="20" w:unhideWhenUsed="0" w:qFormat="1"/>
-    <w:lsdException w:name="Table Grid" w:semiHidden="0" w:uiPriority="59" w:unhideWhenUsed="0"/>
-    <w:lsdException w:name="Placeholder Text" w:unhideWhenUsed="0"/>
-    <w:lsdException w:name="No Spacing" w:semiHidden="0" w:uiPriority="1" w:unhideWhenUsed="0" w:qFormat="1"/>
-    <w:lsdException w:name="Light Shading" w:semiHidden="0" w:uiPriority="60" w:unhideWhenUsed="0"/>
-    <w:lsdException w:name="Light List" w:semiHidden="0" w:uiPriority="61" w:unhideWhenUsed="0"/>
-    <w:lsdException w:name="Light Grid" w:semiHidden="0" w:uiPriority="62" w:unhideWhenUsed="0"/>
-    <w:lsdException w:name="Medium Shading 1" w:semiHidden="0" w:uiPriority="63" w:unhideWhenUsed="0"/>
-    <w:lsdException w:name="Medium Shading 2" w:semiHidden="0" w:uiPriority="64" w:unhideWhenUsed="0"/>
-    <w:lsdException w:name="Medium List 1" w:semiHidden="0" w:uiPriority="65" w:unhideWhenUsed="0"/>
-    <w:lsdException w:name="Medium List 2" w:semiHidden="0" w:uiPriority="66" w:unhideWhenUsed="0"/>
-    <w:lsdException w:name="Medium Grid 1" w:semiHidden="0" w:uiPriority="67" w:unhideWhenUsed="0"/>
-    <w:lsdException w:name="Medium Grid 2" w:semiHidden="0" w:uiPriority="68" w:unhideWhenUsed="0"/>
-    <w:lsdException w:name="Medium Grid 3" w:semiHidden="0" w:uiPriority="69" w:unhideWhenUsed="0"/>
-    <w:lsdException w:name="Dark List" w:semiHidden="0" w:uiPriority="70" w:unhideWhenUsed="0"/>
-    <w:lsdException w:name="Colorful Shading" w:semiHidden="0" w:uiPriority="71" w:unhideWhenUsed="0"/>
-    <w:lsdException w:name="Colorful List" w:semiHidden="0" w:uiPriority="72" w:unhideWhenUsed="0"/>
-    <w:lsdException w:name="Colorful Grid" w:semiHidden="0" w:uiPriority="73" w:unhideWhenUsed="0"/>
-    <w:lsdException w:name="Light Shading Accent 1" w:semiHidden="0" w:uiPriority="60" w:unhideWhenUsed="0"/>
-    <w:lsdException w:name="Light List Accent 1" w:semiHidden="0" w:uiPriority="61" w:unhideWhenUsed="0"/>
-    <w:lsdException w:name="Light Grid Accent 1" w:semiHidden="0" w:uiPriority="62" w:unhideWhenUsed="0"/>
-    <w:lsdException w:name="Medium Shading 1 Accent 1" w:semiHidden="0" w:uiPriority="63" w:unhideWhenUsed="0"/>
-    <w:lsdException w:name="Medium Shading 2 Accent 1" w:semiHidden="0" w:uiPriority="64" w:unhideWhenUsed="0"/>
-    <w:lsdException w:name="Medium List 1 Accent 1" w:semiHidden="0" w:uiPriority="65" w:unhideWhenUsed="0"/>
-    <w:lsdException w:name="Revision" w:unhideWhenUsed="0"/>
-    <w:lsdException w:name="List Paragraph" w:semiHidden="0" w:uiPriority="34" w:unhideWhenUsed="0" w:qFormat="1"/>
-    <w:lsdException w:name="Quote" w:semiHidden="0" w:uiPriority="29" w:unhideWhenUsed="0" w:qFormat="1"/>
-    <w:lsdException w:name="Intense Quote" w:semiHidden="0" w:uiPriority="30" w:unhideWhenUsed="0" w:qFormat="1"/>
-    <w:lsdException w:name="Medium List 2 Accent 1" w:semiHidden="0" w:uiPriority="66" w:unhideWhenUsed="0"/>
-    <w:lsdException w:name="Medium Grid 1 Accent 1" w:semiHidden="0" w:uiPriority="67" w:unhideWhenUsed="0"/>
-    <w:lsdException w:name="Medium Grid 2 Accent 1" w:semiHidden="0" w:uiPriority="68" w:unhideWhenUsed="0"/>
-    <w:lsdException w:name="Medium Grid 3 Accent 1" w:semiHidden="0" w:uiPriority="69" w:unhideWhenUsed="0"/>
-    <w:lsdException w:name="Dark List Accent 1" w:semiHidden="0" w:uiPriority="70" w:unhideWhenUsed="0"/>
-    <w:lsdException w:name="Colorful Shading Accent 1" w:semiHidden="0" w:uiPriority="71" w:unhideWhenUsed="0"/>
-    <w:lsdException w:name="Colorful List Accent 1" w:semiHidden="0" w:uiPriority="72" w:unhideWhenUsed="0"/>
-    <w:lsdException w:name="Colorful Grid Accent 1" w:semiHidden="0" w:uiPriority="73" w:unhideWhenUsed="0"/>
-    <w:lsdException w:name="Light Shading Accent 2" w:semiHidden="0" w:uiPriority="60" w:unhideWhenUsed="0"/>
-    <w:lsdException w:name="Light List Accent 2" w:semiHidden="0" w:uiPriority="61" w:unhideWhenUsed="0"/>
-    <w:lsdException w:name="Light Grid Accent 2" w:semiHidden="0" w:uiPriority="62" w:unhideWhenUsed="0"/>
-    <w:lsdException w:name="Medium Shading 1 Accent 2" w:semiHidden="0" w:uiPriority="63" w:unhideWhenUsed="0"/>
-    <w:lsdException w:name="Medium Shading 2 Accent 2" w:semiHidden="0" w:uiPriority="64" w:unhideWhenUsed="0"/>
-    <w:lsdException w:name="Medium List 1 Accent 2" w:semiHidden="0" w:uiPriority="65" w:unhideWhenUsed="0"/>
-    <w:lsdException w:name="Medium List 2 Accent 2" w:semiHidden="0" w:uiPriority="66" w:unhideWhenUsed="0"/>
-    <w:lsdException w:name="Medium Grid 1 Accent 2" w:semiHidden="0" w:uiPriority="67" w:unhideWhenUsed="0"/>
-    <w:lsdException w:name="Medium Grid 2 Accent 2" w:semiHidden="0" w:uiPriority="68" w:unhideWhenUsed="0"/>
-    <w:lsdException w:name="Medium Grid 3 Accent 2" w:semiHidden="0" w:uiPriority="69" w:unhideWhenUsed="0"/>
-    <w:lsdException w:name="Dark List Accent 2" w:semiHidden="0" w:uiPriority="70" w:unhideWhenUsed="0"/>
-    <w:lsdException w:name="Colorful Shading Accent 2" w:semiHidden="0" w:uiPriority="71" w:unhideWhenUsed="0"/>
-    <w:lsdException w:name="Colorful List Accent 2" w:semiHidden="0" w:uiPriority="72" w:unhideWhenUsed="0"/>
-    <w:lsdException w:name="Colorful Grid Accent 2" w:semiHidden="0" w:uiPriority="73" w:unhideWhenUsed="0"/>
-    <w:lsdException w:name="Light Shading Accent 3" w:semiHidden="0" w:uiPriority="60" w:unhideWhenUsed="0"/>
-    <w:lsdException w:name="Light List Accent 3" w:semiHidden="0" w:uiPriority="61" w:unhideWhenUsed="0"/>
-    <w:lsdException w:name="Light Grid Accent 3" w:semiHidden="0" w:uiPriority="62" w:unhideWhenUsed="0"/>
-    <w:lsdException w:name="Medium Shading 1 Accent 3" w:semiHidden="0" w:uiPriority="63" w:unhideWhenUsed="0"/>
-    <w:lsdException w:name="Medium Shading 2 Accent 3" w:semiHidden="0" w:uiPriority="64" w:unhideWhenUsed="0"/>
-    <w:lsdException w:name="Medium List 1 Accent 3" w:semiHidden="0" w:uiPriority="65" w:unhideWhenUsed="0"/>
-    <w:lsdException w:name="Medium List 2 Accent 3" w:semiHidden="0" w:uiPriority="66" w:unhideWhenUsed="0"/>
-    <w:lsdException w:name="Medium Grid 1 Accent 3" w:semiHidden="0" w:uiPriority="67" w:unhideWhenUsed="0"/>
-    <w:lsdException w:name="Medium Grid 2 Accent 3" w:semiHidden="0" w:uiPriority="68" w:unhideWhenUsed="0"/>
-    <w:lsdException w:name="Medium Grid 3 Accent 3" w:semiHidden="0" w:uiPriority="69" w:unhideWhenUsed="0"/>
-    <w:lsdException w:name="Dark List Accent 3" w:semiHidden="0" w:uiPriority="70" w:unhideWhenUsed="0"/>
-    <w:lsdException w:name="Colorful Shading Accent 3" w:semiHidden="0" w:uiPriority="71" w:unhideWhenUsed="0"/>
-    <w:lsdException w:name="Colorful List Accent 3" w:semiHidden="0" w:uiPriority="72" w:unhideWhenUsed="0"/>
-    <w:lsdException w:name="Colorful Grid Accent 3" w:semiHidden="0" w:uiPriority="73" w:unhideWhenUsed="0"/>
-    <w:lsdException w:name="Light Shading Accent 4" w:semiHidden="0" w:uiPriority="60" w:unhideWhenUsed="0"/>
-    <w:lsdException w:name="Light List Accent 4" w:semiHidden="0" w:uiPriority="61" w:unhideWhenUsed="0"/>
-    <w:lsdException w:name="Light Grid Accent 4" w:semiHidden="0" w:uiPriority="62" w:unhideWhenUsed="0"/>
-    <w:lsdException w:name="Medium Shading 1 Accent 4" w:semiHidden="0" w:uiPriority="63" w:unhideWhenUsed="0"/>
-    <w:lsdException w:name="Medium Shading 2 Accent 4" w:semiHidden="0" w:uiPriority="64" w:unhideWhenUsed="0"/>
-    <w:lsdException w:name="Medium List 1 Accent 4" w:semiHidden="0" w:uiPriority="65" w:unhideWhenUsed="0"/>
-    <w:lsdException w:name="Medium List 2 Accent 4" w:semiHidden="0" w:uiPriority="66" w:unhideWhenUsed="0"/>
-    <w:lsdException w:name="Medium Grid 1 Accent 4" w:semiHidden="0" w:uiPriority="67" w:unhideWhenUsed="0"/>
-    <w:lsdException w:name="Medium Grid 2 Accent 4" w:semiHidden="0" w:uiPriority="68" w:unhideWhenUsed="0"/>
-    <w:lsdException w:name="Medium Grid 3 Accent 4" w:semiHidden="0" w:uiPriority="69" w:unhideWhenUsed="0"/>
-    <w:lsdException w:name="Dark List Accent 4" w:semiHidden="0" w:uiPriority="70" w:unhideWhenUsed="0"/>
-    <w:lsdException w:name="Colorful Shading Accent 4" w:semiHidden="0" w:uiPriority="71" w:unhideWhenUsed="0"/>
-    <w:lsdException w:name="Colorful List Accent 4" w:semiHidden="0" w:uiPriority="72" w:unhideWhenUsed="0"/>
-    <w:lsdException w:name="Colorful Grid Accent 4" w:semiHidden="0" w:uiPriority="73" w:unhideWhenUsed="0"/>
-    <w:lsdException w:name="Light Shading Accent 5" w:semiHidden="0" w:uiPriority="60" w:unhideWhenUsed="0"/>
-    <w:lsdException w:name="Light List Accent 5" w:semiHidden="0" w:uiPriority="61" w:unhideWhenUsed="0"/>
-    <w:lsdException w:name="Light Grid Accent 5" w:semiHidden="0" w:uiPriority="62" w:unhideWhenUsed="0"/>
-    <w:lsdException w:name="Medium Shading 1 Accent 5" w:semiHidden="0" w:uiPriority="63" w:unhideWhenUsed="0"/>
-    <w:lsdException w:name="Medium Shading 2 Accent 5" w:semiHidden="0" w:uiPriority="64" w:unhideWhenUsed="0"/>
-    <w:lsdException w:name="Medium List 1 Accent 5" w:semiHidden="0" w:uiPriority="65" w:unhideWhenUsed="0"/>
-    <w:lsdException w:name="Medium List 2 Accent 5" w:semiHidden="0" w:uiPriority="66" w:unhideWhenUsed="0"/>
-    <w:lsdException w:name="Medium Grid 1 Accent 5" w:semiHidden="0" w:uiPriority="67" w:unhideWhenUsed="0"/>
-    <w:lsdException w:name="Medium Grid 2 Accent 5" w:semiHidden="0" w:uiPriority="68" w:unhideWhenUsed="0"/>
-    <w:lsdException w:name="Medium Grid 3 Accent 5" w:semiHidden="0" w:uiPriority="69" w:unhideWhenUsed="0"/>
-    <w:lsdException w:name="Dark List Accent 5" w:semiHidden="0" w:uiPriority="70" w:unhideWhenUsed="0"/>
-    <w:lsdException w:name="Colorful Shading Accent 5" w:semiHidden="0" w:uiPriority="71" w:unhideWhenUsed="0"/>
-    <w:lsdException w:name="Colorful List Accent 5" w:semiHidden="0" w:uiPriority="72" w:unhideWhenUsed="0"/>
-    <w:lsdException w:name="Colorful Grid Accent 5" w:semiHidden="0" w:uiPriority="73" w:unhideWhenUsed="0"/>
-    <w:lsdException w:name="Light Shading Accent 6" w:semiHidden="0" w:uiPriority="60" w:unhideWhenUsed="0"/>
-    <w:lsdException w:name="Light List Accent 6" w:semiHidden="0" w:uiPriority="61" w:unhideWhenUsed="0"/>
-    <w:lsdException w:name="Light Grid Accent 6" w:semiHidden="0" w:uiPriority="62" w:unhideWhenUsed="0"/>
-    <w:lsdException w:name="Medium Shading 1 Accent 6" w:semiHidden="0" w:uiPriority="63" w:unhideWhenUsed="0"/>
-    <w:lsdException w:name="Medium Shading 2 Accent 6" w:semiHidden="0" w:uiPriority="64" w:unhideWhenUsed="0"/>
-    <w:lsdException w:name="Medium List 1 Accent 6" w:semiHidden="0" w:uiPriority="65" w:unhideWhenUsed="0"/>
-    <w:lsdException w:name="Medium List 2 Accent 6" w:semiHidden="0" w:uiPriority="66" w:unhideWhenUsed="0"/>
-    <w:lsdException w:name="Medium Grid 1 Accent 6" w:semiHidden="0" w:uiPriority="67" w:unhideWhenUsed="0"/>
-    <w:lsdException w:name="Medium Grid 2 Accent 6" w:semiHidden="0" w:uiPriority="68" w:unhideWhenUsed="0"/>
-    <w:lsdException w:name="Medium Grid 3 Accent 6" w:semiHidden="0" w:uiPriority="69" w:unhideWhenUsed="0"/>
-    <w:lsdException w:name="Dark List Accent 6" w:semiHidden="0" w:uiPriority="70" w:unhideWhenUsed="0"/>
-    <w:lsdException w:name="Colorful Shading Accent 6" w:semiHidden="0" w:uiPriority="71" w:unhideWhenUsed="0"/>
-    <w:lsdException w:name="Colorful List Accent 6" w:semiHidden="0" w:uiPriority="72" w:unhideWhenUsed="0"/>
-    <w:lsdException w:name="Colorful Grid Accent 6" w:semiHidden="0" w:uiPriority="73" w:unhideWhenUsed="0"/>
-    <w:lsdException w:name="Subtle Emphasis" w:semiHidden="0" w:uiPriority="19" w:unhideWhenUsed="0" w:qFormat="1"/>
-    <w:lsdException w:name="Intense Emphasis" w:semiHidden="0" w:uiPriority="21" w:unhideWhenUsed="0" w:qFormat="1"/>
-    <w:lsdException w:name="Subtle Reference" w:semiHidden="0" w:uiPriority="31" w:unhideWhenUsed="0" w:qFormat="1"/>
-    <w:lsdException w:name="Intense Reference" w:semiHidden="0" w:uiPriority="32" w:unhideWhenUsed="0" w:qFormat="1"/>
-    <w:lsdException w:name="Book Title" w:semiHidden="0" w:uiPriority="33" w:unhideWhenUsed="0" w:qFormat="1"/>
-    <w:lsdException w:name="Bibliography" w:uiPriority="37"/>
-    <w:lsdException w:name="TOC Heading" w:uiPriority="39" w:qFormat="1"/>
+  <w:latentStyles w:defLockedState="0" w:defUIPriority="99" w:defSemiHidden="0" w:defUnhideWhenUsed="0" w:defQFormat="0" w:count="371">
+    <w:lsdException w:name="Normal" w:uiPriority="0" w:qFormat="1"/>
+    <w:lsdException w:name="heading 1" w:uiPriority="9" w:qFormat="1"/>
+    <w:lsdException w:name="heading 2" w:semiHidden="1" w:uiPriority="9" w:unhideWhenUsed="1" w:qFormat="1"/>
+    <w:lsdException w:name="heading 3" w:semiHidden="1" w:uiPriority="9" w:unhideWhenUsed="1" w:qFormat="1"/>
+    <w:lsdException w:name="heading 4" w:semiHidden="1" w:uiPriority="9" w:unhideWhenUsed="1" w:qFormat="1"/>
+    <w:lsdException w:name="heading 5" w:semiHidden="1" w:uiPriority="9" w:unhideWhenUsed="1" w:qFormat="1"/>
+    <w:lsdException w:name="heading 6" w:semiHidden="1" w:uiPriority="9" w:unhideWhenUsed="1" w:qFormat="1"/>
+    <w:lsdException w:name="heading 7" w:semiHidden="1" w:uiPriority="9" w:unhideWhenUsed="1" w:qFormat="1"/>
+    <w:lsdException w:name="heading 8" w:semiHidden="1" w:uiPriority="9" w:unhideWhenUsed="1" w:qFormat="1"/>
+    <w:lsdException w:name="heading 9" w:semiHidden="1" w:uiPriority="9" w:unhideWhenUsed="1" w:qFormat="1"/>
+    <w:lsdException w:name="index 1" w:semiHidden="1" w:unhideWhenUsed="1"/>
+    <w:lsdException w:name="index 2" w:semiHidden="1" w:unhideWhenUsed="1"/>
+    <w:lsdException w:name="index 3" w:semiHidden="1" w:unhideWhenUsed="1"/>
+    <w:lsdException w:name="index 4" w:semiHidden="1" w:unhideWhenUsed="1"/>
+    <w:lsdException w:name="index 5" w:semiHidden="1" w:unhideWhenUsed="1"/>
+    <w:lsdException w:name="index 6" w:semiHidden="1" w:unhideWhenUsed="1"/>
+    <w:lsdException w:name="index 7" w:semiHidden="1" w:unhideWhenUsed="1"/>
+    <w:lsdException w:name="index 8" w:semiHidden="1" w:unhideWhenUsed="1"/>
+    <w:lsdException w:name="index 9" w:semiHidden="1" w:unhideWhenUsed="1"/>
+    <w:lsdException w:name="toc 1" w:semiHidden="1" w:uiPriority="39" w:unhideWhenUsed="1"/>
+    <w:lsdException w:name="toc 2" w:semiHidden="1" w:uiPriority="39" w:unhideWhenUsed="1"/>
+    <w:lsdException w:name="toc 3" w:semiHidden="1" w:uiPriority="39" w:unhideWhenUsed="1"/>
+    <w:lsdException w:name="toc 4" w:semiHidden="1" w:uiPriority="39" w:unhideWhenUsed="1"/>
+    <w:lsdException w:name="toc 5" w:semiHidden="1" w:uiPriority="39" w:unhideWhenUsed="1"/>
+    <w:lsdException w:name="toc 6" w:semiHidden="1" w:uiPriority="39" w:unhideWhenUsed="1"/>
+    <w:lsdException w:name="toc 7" w:semiHidden="1" w:uiPriority="39" w:unhideWhenUsed="1"/>
+    <w:lsdException w:name="toc 8" w:semiHidden="1" w:uiPriority="39" w:unhideWhenUsed="1"/>
+    <w:lsdException w:name="toc 9" w:semiHidden="1" w:uiPriority="39" w:unhideWhenUsed="1"/>
+    <w:lsdException w:name="Normal Indent" w:semiHidden="1" w:unhideWhenUsed="1"/>
+    <w:lsdException w:name="footnote text" w:semiHidden="1" w:unhideWhenUsed="1"/>
+    <w:lsdException w:name="annotation text" w:semiHidden="1" w:unhideWhenUsed="1"/>
+    <w:lsdException w:name="header" w:semiHidden="1" w:unhideWhenUsed="1"/>
+    <w:lsdException w:name="footer" w:semiHidden="1" w:unhideWhenUsed="1"/>
+    <w:lsdException w:name="index heading" w:semiHidden="1" w:unhideWhenUsed="1"/>
+    <w:lsdException w:name="caption" w:semiHidden="1" w:uiPriority="35" w:unhideWhenUsed="1" w:qFormat="1"/>
+    <w:lsdException w:name="table of figures" w:semiHidden="1" w:unhideWhenUsed="1"/>
+    <w:lsdException w:name="envelope address" w:semiHidden="1" w:unhideWhenUsed="1"/>
+    <w:lsdException w:name="envelope return" w:semiHidden="1" w:unhideWhenUsed="1"/>
+    <w:lsdException w:name="footnote reference" w:semiHidden="1" w:unhideWhenUsed="1"/>
+    <w:lsdException w:name="annotation reference" w:semiHidden="1" w:unhideWhenUsed="1"/>
+    <w:lsdException w:name="line number" w:semiHidden="1" w:unhideWhenUsed="1"/>
+    <w:lsdException w:name="page number" w:semiHidden="1" w:unhideWhenUsed="1"/>
+    <w:lsdException w:name="endnote reference" w:semiHidden="1" w:unhideWhenUsed="1"/>
+    <w:lsdException w:name="endnote text" w:semiHidden="1" w:unhideWhenUsed="1"/>
+    <w:lsdException w:name="table of authorities" w:semiHidden="1" w:unhideWhenUsed="1"/>
+    <w:lsdException w:name="macro" w:semiHidden="1" w:unhideWhenUsed="1"/>
+    <w:lsdException w:name="toa heading" w:semiHidden="1" w:unhideWhenUsed="1"/>
+    <w:lsdException w:name="List" w:semiHidden="1" w:unhideWhenUsed="1"/>
+    <w:lsdException w:name="List Bullet" w:semiHidden="1" w:unhideWhenUsed="1"/>
+    <w:lsdException w:name="List Number" w:semiHidden="1" w:unhideWhenUsed="1"/>
+    <w:lsdException w:name="List 2" w:semiHidden="1" w:unhideWhenUsed="1"/>
+    <w:lsdException w:name="List 3" w:semiHidden="1" w:unhideWhenUsed="1"/>
+    <w:lsdException w:name="List 4" w:semiHidden="1" w:unhideWhenUsed="1"/>
+    <w:lsdException w:name="List 5" w:semiHidden="1" w:unhideWhenUsed="1"/>
+    <w:lsdException w:name="List Bullet 2" w:semiHidden="1" w:unhideWhenUsed="1"/>
+    <w:lsdException w:name="List Bullet 3" w:semiHidden="1" w:unhideWhenUsed="1"/>
+    <w:lsdException w:name="List Bullet 4" w:semiHidden="1" w:unhideWhenUsed="1"/>
+    <w:lsdException w:name="List Bullet 5" w:semiHidden="1" w:unhideWhenUsed="1"/>
+    <w:lsdException w:name="List Number 2" w:semiHidden="1" w:unhideWhenUsed="1"/>
+    <w:lsdException w:name="List Number 3" w:semiHidden="1" w:unhideWhenUsed="1"/>
+    <w:lsdException w:name="List Number 4" w:semiHidden="1" w:unhideWhenUsed="1"/>
+    <w:lsdException w:name="List Number 5" w:semiHidden="1" w:unhideWhenUsed="1"/>
+    <w:lsdException w:name="Title" w:uiPriority="10" w:qFormat="1"/>
+    <w:lsdException w:name="Closing" w:semiHidden="1" w:unhideWhenUsed="1"/>
+    <w:lsdException w:name="Signature" w:semiHidden="1" w:unhideWhenUsed="1"/>
+    <w:lsdException w:name="Default Paragraph Font" w:semiHidden="1" w:uiPriority="1" w:unhideWhenUsed="1"/>
+    <w:lsdException w:name="Body Text" w:semiHidden="1" w:unhideWhenUsed="1"/>
+    <w:lsdException w:name="Body Text Indent" w:semiHidden="1" w:unhideWhenUsed="1"/>
+    <w:lsdException w:name="List Continue" w:semiHidden="1" w:unhideWhenUsed="1"/>
+    <w:lsdException w:name="List Continue 2" w:semiHidden="1" w:unhideWhenUsed="1"/>
+    <w:lsdException w:name="List Continue 3" w:semiHidden="1" w:unhideWhenUsed="1"/>
+    <w:lsdException w:name="List Continue 4" w:semiHidden="1" w:unhideWhenUsed="1"/>
+    <w:lsdException w:name="List Continue 5" w:semiHidden="1" w:unhideWhenUsed="1"/>
+    <w:lsdException w:name="Message Header" w:semiHidden="1" w:unhideWhenUsed="1"/>
+    <w:lsdException w:name="Subtitle" w:uiPriority="11" w:qFormat="1"/>
+    <w:lsdException w:name="Salutation" w:semiHidden="1" w:unhideWhenUsed="1"/>
+    <w:lsdException w:name="Date" w:semiHidden="1" w:unhideWhenUsed="1"/>
+    <w:lsdException w:name="Body Text First Indent" w:semiHidden="1" w:unhideWhenUsed="1"/>
+    <w:lsdException w:name="Body Text First Indent 2" w:semiHidden="1" w:unhideWhenUsed="1"/>
+    <w:lsdException w:name="Note Heading" w:semiHidden="1" w:unhideWhenUsed="1"/>
+    <w:lsdException w:name="Body Text 2" w:semiHidden="1" w:unhideWhenUsed="1"/>
+    <w:lsdException w:name="Body Text 3" w:semiHidden="1" w:unhideWhenUsed="1"/>
+    <w:lsdException w:name="Body Text Indent 2" w:semiHidden="1" w:unhideWhenUsed="1"/>
+    <w:lsdException w:name="Body Text Indent 3" w:semiHidden="1" w:unhideWhenUsed="1"/>
+    <w:lsdException w:name="Block Text" w:semiHidden="1" w:unhideWhenUsed="1"/>
+    <w:lsdException w:name="Hyperlink" w:semiHidden="1" w:unhideWhenUsed="1"/>
+    <w:lsdException w:name="FollowedHyperlink" w:semiHidden="1" w:unhideWhenUsed="1"/>
+    <w:lsdException w:name="Strong" w:uiPriority="22" w:qFormat="1"/>
+    <w:lsdException w:name="Emphasis" w:uiPriority="20" w:qFormat="1"/>
+    <w:lsdException w:name="Document Map" w:semiHidden="1" w:unhideWhenUsed="1"/>
+    <w:lsdException w:name="Plain Text" w:semiHidden="1" w:unhideWhenUsed="1"/>
+    <w:lsdException w:name="E-mail Signature" w:semiHidden="1" w:unhideWhenUsed="1"/>
+    <w:lsdException w:name="HTML Top of Form" w:semiHidden="1" w:unhideWhenUsed="1"/>
+    <w:lsdException w:name="HTML Bottom of Form" w:semiHidden="1" w:unhideWhenUsed="1"/>
+    <w:lsdException w:name="Normal (Web)" w:semiHidden="1" w:unhideWhenUsed="1"/>
+    <w:lsdException w:name="HTML Acronym" w:semiHidden="1" w:unhideWhenUsed="1"/>
+    <w:lsdException w:name="HTML Address" w:semiHidden="1" w:unhideWhenUsed="1"/>
+    <w:lsdException w:name="HTML Cite" w:semiHidden="1" w:unhideWhenUsed="1"/>
+    <w:lsdException w:name="HTML Code" w:semiHidden="1" w:unhideWhenUsed="1"/>
+    <w:lsdException w:name="HTML Definition" w:semiHidden="1" w:unhideWhenUsed="1"/>
+    <w:lsdException w:name="HTML Keyboard" w:semiHidden="1" w:unhideWhenUsed="1"/>
+    <w:lsdException w:name="HTML Preformatted" w:semiHidden="1" w:unhideWhenUsed="1"/>
+    <w:lsdException w:name="HTML Sample" w:semiHidden="1" w:unhideWhenUsed="1"/>
+    <w:lsdException w:name="HTML Typewriter" w:semiHidden="1" w:unhideWhenUsed="1"/>
+    <w:lsdException w:name="HTML Variable" w:semiHidden="1" w:unhideWhenUsed="1"/>
+    <w:lsdException w:name="Normal Table" w:semiHidden="1" w:unhideWhenUsed="1"/>
+    <w:lsdException w:name="annotation subject" w:semiHidden="1" w:unhideWhenUsed="1"/>
+    <w:lsdException w:name="No List" w:semiHidden="1" w:unhideWhenUsed="1"/>
+    <w:lsdException w:name="Outline List 1" w:semiHidden="1" w:unhideWhenUsed="1"/>
+    <w:lsdException w:name="Outline List 2" w:semiHidden="1" w:unhideWhenUsed="1"/>
+    <w:lsdException w:name="Outline List 3" w:semiHidden="1" w:unhideWhenUsed="1"/>
+    <w:lsdException w:name="Table Simple 1" w:semiHidden="1" w:unhideWhenUsed="1"/>
+    <w:lsdException w:name="Table Simple 2" w:semiHidden="1" w:unhideWhenUsed="1"/>
+    <w:lsdException w:name="Table Simple 3" w:semiHidden="1" w:unhideWhenUsed="1"/>
+    <w:lsdException w:name="Table Classic 1" w:semiHidden="1" w:unhideWhenUsed="1"/>
+    <w:lsdException w:name="Table Classic 2" w:semiHidden="1" w:unhideWhenUsed="1"/>
+    <w:lsdException w:name="Table Classic 3" w:semiHidden="1" w:unhideWhenUsed="1"/>
+    <w:lsdException w:name="Table Classic 4" w:semiHidden="1" w:unhideWhenUsed="1"/>
+    <w:lsdException w:name="Table Colorful 1" w:semiHidden="1" w:unhideWhenUsed="1"/>
+    <w:lsdException w:name="Table Colorful 2" w:semiHidden="1" w:unhideWhenUsed="1"/>
+    <w:lsdException w:name="Table Colorful 3" w:semiHidden="1" w:unhideWhenUsed="1"/>
+    <w:lsdException w:name="Table Columns 1" w:semiHidden="1" w:unhideWhenUsed="1"/>
+    <w:lsdException w:name="Table Columns 2" w:semiHidden="1" w:unhideWhenUsed="1"/>
+    <w:lsdException w:name="Table Columns 3" w:semiHidden="1" w:unhideWhenUsed="1"/>
+    <w:lsdException w:name="Table Columns 4" w:semiHidden="1" w:unhideWhenUsed="1"/>
+    <w:lsdException w:name="Table Columns 5" w:semiHidden="1" w:unhideWhenUsed="1"/>
+    <w:lsdException w:name="Table Grid 1" w:semiHidden="1" w:unhideWhenUsed="1"/>
+    <w:lsdException w:name="Table Grid 2" w:semiHidden="1" w:unhideWhenUsed="1"/>
+    <w:lsdException w:name="Table Grid 3" w:semiHidden="1" w:unhideWhenUsed="1"/>
+    <w:lsdException w:name="Table Grid 4" w:semiHidden="1" w:unhideWhenUsed="1"/>
+    <w:lsdException w:name="Table Grid 5" w:semiHidden="1" w:unhideWhenUsed="1"/>
+    <w:lsdException w:name="Table Grid 6" w:semiHidden="1" w:unhideWhenUsed="1"/>
+    <w:lsdException w:name="Table Grid 7" w:semiHidden="1" w:unhideWhenUsed="1"/>
+    <w:lsdException w:name="Table Grid 8" w:semiHidden="1" w:unhideWhenUsed="1"/>
+    <w:lsdException w:name="Table List 1" w:semiHidden="1" w:unhideWhenUsed="1"/>
+    <w:lsdException w:name="Table List 2" w:semiHidden="1" w:unhideWhenUsed="1"/>
+    <w:lsdException w:name="Table List 3" w:semiHidden="1" w:unhideWhenUsed="1"/>
+    <w:lsdException w:name="Table List 4" w:semiHidden="1" w:unhideWhenUsed="1"/>
+    <w:lsdException w:name="Table List 5" w:semiHidden="1" w:unhideWhenUsed="1"/>
+    <w:lsdException w:name="Table List 6" w:semiHidden="1" w:unhideWhenUsed="1"/>
+    <w:lsdException w:name="Table List 7" w:semiHidden="1" w:unhideWhenUsed="1"/>
+    <w:lsdException w:name="Table List 8" w:semiHidden="1" w:unhideWhenUsed="1"/>
+    <w:lsdException w:name="Table 3D effects 1" w:semiHidden="1" w:unhideWhenUsed="1"/>
+    <w:lsdException w:name="Table 3D effects 2" w:semiHidden="1" w:unhideWhenUsed="1"/>
+    <w:lsdException w:name="Table 3D effects 3" w:semiHidden="1" w:unhideWhenUsed="1"/>
+    <w:lsdException w:name="Table Contemporary" w:semiHidden="1" w:unhideWhenUsed="1"/>
+    <w:lsdException w:name="Table Elegant" w:semiHidden="1" w:unhideWhenUsed="1"/>
+    <w:lsdException w:name="Table Professional" w:semiHidden="1" w:unhideWhenUsed="1"/>
+    <w:lsdException w:name="Table Subtle 1" w:semiHidden="1" w:unhideWhenUsed="1"/>
+    <w:lsdException w:name="Table Subtle 2" w:semiHidden="1" w:unhideWhenUsed="1"/>
+    <w:lsdException w:name="Table Web 1" w:semiHidden="1" w:unhideWhenUsed="1"/>
+    <w:lsdException w:name="Table Web 2" w:semiHidden="1" w:unhideWhenUsed="1"/>
+    <w:lsdException w:name="Table Web 3" w:semiHidden="1" w:unhideWhenUsed="1"/>
+    <w:lsdException w:name="Balloon Text" w:semiHidden="1" w:unhideWhenUsed="1"/>
+    <w:lsdException w:name="Table Grid" w:uiPriority="59"/>
+    <w:lsdException w:name="Table Theme" w:semiHidden="1" w:unhideWhenUsed="1"/>
+    <w:lsdException w:name="Placeholder Text" w:semiHidden="1"/>
+    <w:lsdException w:name="No Spacing" w:uiPriority="1" w:qFormat="1"/>
+    <w:lsdException w:name="Light Shading" w:uiPriority="60"/>
+    <w:lsdException w:name="Light List" w:uiPriority="61"/>
+    <w:lsdException w:name="Light Grid" w:uiPriority="62"/>
+    <w:lsdException w:name="Medium Shading 1" w:uiPriority="63"/>
+    <w:lsdException w:name="Medium Shading 2" w:uiPriority="64"/>
+    <w:lsdException w:name="Medium List 1" w:uiPriority="65"/>
+    <w:lsdException w:name="Medium List 2" w:uiPriority="66"/>
+    <w:lsdException w:name="Medium Grid 1" w:uiPriority="67"/>
+    <w:lsdException w:name="Medium Grid 2" w:uiPriority="68"/>
+    <w:lsdException w:name="Medium Grid 3" w:uiPriority="69"/>
+    <w:lsdException w:name="Dark List" w:uiPriority="70"/>
+    <w:lsdException w:name="Colorful Shading" w:uiPriority="71"/>
+    <w:lsdException w:name="Colorful List" w:uiPriority="72"/>
+    <w:lsdException w:name="Colorful Grid" w:uiPriority="73"/>
+    <w:lsdException w:name="Light Shading Accent 1" w:uiPriority="60"/>
+    <w:lsdException w:name="Light List Accent 1" w:uiPriority="61"/>
+    <w:lsdException w:name="Light Grid Accent 1" w:uiPriority="62"/>
+    <w:lsdException w:name="Medium Shading 1 Accent 1" w:uiPriority="63"/>
+    <w:lsdException w:name="Medium Shading 2 Accent 1" w:uiPriority="64"/>
+    <w:lsdException w:name="Medium List 1 Accent 1" w:uiPriority="65"/>
+    <w:lsdException w:name="Revision" w:semiHidden="1"/>
+    <w:lsdException w:name="List Paragraph" w:uiPriority="34" w:qFormat="1"/>
+    <w:lsdException w:name="Quote" w:uiPriority="29" w:qFormat="1"/>
+    <w:lsdException w:name="Intense Quote" w:uiPriority="30" w:qFormat="1"/>
+    <w:lsdException w:name="Medium List 2 Accent 1" w:uiPriority="66"/>
+    <w:lsdException w:name="Medium Grid 1 Accent 1" w:uiPriority="67"/>
+    <w:lsdException w:name="Medium Grid 2 Accent 1" w:uiPriority="68"/>
+    <w:lsdException w:name="Medium Grid 3 Accent 1" w:uiPriority="69"/>
+    <w:lsdException w:name="Dark List Accent 1" w:uiPriority="70"/>
+    <w:lsdException w:name="Colorful Shading Accent 1" w:uiPriority="71"/>
+    <w:lsdException w:name="Colorful List Accent 1" w:uiPriority="72"/>
+    <w:lsdException w:name="Colorful Grid Accent 1" w:uiPriority="73"/>
+    <w:lsdException w:name="Light Shading Accent 2" w:uiPriority="60"/>
+    <w:lsdException w:name="Light List Accent 2" w:uiPriority="61"/>
+    <w:lsdException w:name="Light Grid Accent 2" w:uiPriority="62"/>
+    <w:lsdException w:name="Medium Shading 1 Accent 2" w:uiPriority="63"/>
+    <w:lsdException w:name="Medium Shading 2 Accent 2" w:uiPriority="64"/>
+    <w:lsdException w:name="Medium List 1 Accent 2" w:uiPriority="65"/>
+    <w:lsdException w:name="Medium List 2 Accent 2" w:uiPriority="66"/>
+    <w:lsdException w:name="Medium Grid 1 Accent 2" w:uiPriority="67"/>
+    <w:lsdException w:name="Medium Grid 2 Accent 2" w:uiPriority="68"/>
+    <w:lsdException w:name="Medium Grid 3 Accent 2" w:uiPriority="69"/>
+    <w:lsdException w:name="Dark List Accent 2" w:uiPriority="70"/>
+    <w:lsdException w:name="Colorful Shading Accent 2" w:uiPriority="71"/>
+    <w:lsdException w:name="Colorful List Accent 2" w:uiPriority="72"/>
+    <w:lsdException w:name="Colorful Grid Accent 2" w:uiPriority="73"/>
+    <w:lsdException w:name="Light Shading Accent 3" w:uiPriority="60"/>
+    <w:lsdException w:name="Light List Accent 3" w:uiPriority="61"/>
+    <w:lsdException w:name="Light Grid Accent 3" w:uiPriority="62"/>
+    <w:lsdException w:name="Medium Shading 1 Accent 3" w:uiPriority="63"/>
+    <w:lsdException w:name="Medium Shading 2 Accent 3" w:uiPriority="64"/>
+    <w:lsdException w:name="Medium List 1 Accent 3" w:uiPriority="65"/>
+    <w:lsdException w:name="Medium List 2 Accent 3" w:uiPriority="66"/>
+    <w:lsdException w:name="Medium Grid 1 Accent 3" w:uiPriority="67"/>
+    <w:lsdException w:name="Medium Grid 2 Accent 3" w:uiPriority="68"/>
+    <w:lsdException w:name="Medium Grid 3 Accent 3" w:uiPriority="69"/>
+    <w:lsdException w:name="Dark List Accent 3" w:uiPriority="70"/>
+    <w:lsdException w:name="Colorful Shading Accent 3" w:uiPriority="71"/>
+    <w:lsdException w:name="Colorful List Accent 3" w:uiPriority="72"/>
+    <w:lsdException w:name="Colorful Grid Accent 3" w:uiPriority="73"/>
+    <w:lsdException w:name="Light Shading Accent 4" w:uiPriority="60"/>
+    <w:lsdException w:name="Light List Accent 4" w:uiPriority="61"/>
+    <w:lsdException w:name="Light Grid Accent 4" w:uiPriority="62"/>
+    <w:lsdException w:name="Medium Shading 1 Accent 4" w:uiPriority="63"/>
+    <w:lsdException w:name="Medium Shading 2 Accent 4" w:uiPriority="64"/>
+    <w:lsdException w:name="Medium List 1 Accent 4" w:uiPriority="65"/>
+    <w:lsdException w:name="Medium List 2 Accent 4" w:uiPriority="66"/>
+    <w:lsdException w:name="Medium Grid 1 Accent 4" w:uiPriority="67"/>
+    <w:lsdException w:name="Medium Grid 2 Accent 4" w:uiPriority="68"/>
+    <w:lsdException w:name="Medium Grid 3 Accent 4" w:uiPriority="69"/>
+    <w:lsdException w:name="Dark List Accent 4" w:uiPriority="70"/>
+    <w:lsdException w:name="Colorful Shading Accent 4" w:uiPriority="71"/>
+    <w:lsdException w:name="Colorful List Accent 4" w:uiPriority="72"/>
+    <w:lsdException w:name="Colorful Grid Accent 4" w:uiPriority="73"/>
+    <w:lsdException w:name="Light Shading Accent 5" w:uiPriority="60"/>
+    <w:lsdException w:name="Light List Accent 5" w:uiPriority="61"/>
+    <w:lsdException w:name="Light Grid Accent 5" w:uiPriority="62"/>
+    <w:lsdException w:name="Medium Shading 1 Accent 5" w:uiPriority="63"/>
+    <w:lsdException w:name="Medium Shading 2 Accent 5" w:uiPriority="64"/>
+    <w:lsdException w:name="Medium List 1 Accent 5" w:uiPriority="65"/>
+    <w:lsdException w:name="Medium List 2 Accent 5" w:uiPriority="66"/>
+    <w:lsdException w:name="Medium Grid 1 Accent 5" w:uiPriority="67"/>
+    <w:lsdException w:name="Medium Grid 2 Accent 5" w:uiPriority="68"/>
+    <w:lsdException w:name="Medium Grid 3 Accent 5" w:uiPriority="69"/>
+    <w:lsdException w:name="Dark List Accent 5" w:uiPriority="70"/>
+    <w:lsdException w:name="Colorful Shading Accent 5" w:uiPriority="71"/>
+    <w:lsdException w:name="Colorful List Accent 5" w:uiPriority="72"/>
+    <w:lsdException w:name="Colorful Grid Accent 5" w:uiPriority="73"/>
+    <w:lsdException w:name="Light Shading Accent 6" w:uiPriority="60"/>
+    <w:lsdException w:name="Light List Accent 6" w:uiPriority="61"/>
+    <w:lsdException w:name="Light Grid Accent 6" w:uiPriority="62"/>
+    <w:lsdException w:name="Medium Shading 1 Accent 6" w:uiPriority="63"/>
+    <w:lsdException w:name="Medium Shading 2 Accent 6" w:uiPriority="64"/>
+    <w:lsdException w:name="Medium List 1 Accent 6" w:uiPriority="65"/>
+    <w:lsdException w:name="Medium List 2 Accent 6" w:uiPriority="66"/>
+    <w:lsdException w:name="Medium Grid 1 Accent 6" w:uiPriority="67"/>
+    <w:lsdException w:name="Medium Grid 2 Accent 6" w:uiPriority="68"/>
+    <w:lsdException w:name="Medium Grid 3 Accent 6" w:uiPriority="69"/>
+    <w:lsdException w:name="Dark List Accent 6" w:uiPriority="70"/>
+    <w:lsdException w:name="Colorful Shading Accent 6" w:uiPriority="71"/>
+    <w:lsdException w:name="Colorful List Accent 6" w:uiPriority="72"/>
+    <w:lsdException w:name="Colorful Grid Accent 6" w:uiPriority="73"/>
+    <w:lsdException w:name="Subtle Emphasis" w:uiPriority="19" w:qFormat="1"/>
+    <w:lsdException w:name="Intense Emphasis" w:uiPriority="21" w:qFormat="1"/>
+    <w:lsdException w:name="Subtle Reference" w:uiPriority="31" w:qFormat="1"/>
+    <w:lsdException w:name="Intense Reference" w:uiPriority="32" w:qFormat="1"/>
+    <w:lsdException w:name="Book Title" w:uiPriority="33" w:qFormat="1"/>
+    <w:lsdException w:name="Bibliography" w:semiHidden="1" w:uiPriority="37" w:unhideWhenUsed="1"/>
+    <w:lsdException w:name="TOC Heading" w:semiHidden="1" w:uiPriority="39" w:unhideWhenUsed="1" w:qFormat="1"/>
+    <w:lsdException w:name="Plain Table 1" w:uiPriority="41"/>
+    <w:lsdException w:name="Plain Table 2" w:uiPriority="42"/>
+    <w:lsdException w:name="Plain Table 3" w:uiPriority="43"/>
+    <w:lsdException w:name="Plain Table 4" w:uiPriority="44"/>
+    <w:lsdException w:name="Plain Table 5" w:uiPriority="45"/>
+    <w:lsdException w:name="Grid Table Light" w:uiPriority="40"/>
+    <w:lsdException w:name="Grid Table 1 Light" w:uiPriority="46"/>
+    <w:lsdException w:name="Grid Table 2" w:uiPriority="47"/>
+    <w:lsdException w:name="Grid Table 3" w:uiPriority="48"/>
+    <w:lsdException w:name="Grid Table 4" w:uiPriority="49"/>
+    <w:lsdException w:name="Grid Table 5 Dark" w:uiPriority="50"/>
+    <w:lsdException w:name="Grid Table 6 Colorful" w:uiPriority="51"/>
+    <w:lsdException w:name="Grid Table 7 Colorful" w:uiPriority="52"/>
+    <w:lsdException w:name="Grid Table 1 Light Accent 1" w:uiPriority="46"/>
+    <w:lsdException w:name="Grid Table 2 Accent 1" w:uiPriority="47"/>
+    <w:lsdException w:name="Grid Table 3 Accent 1" w:uiPriority="48"/>
+    <w:lsdException w:name="Grid Table 4 Accent 1" w:uiPriority="49"/>
+    <w:lsdException w:name="Grid Table 5 Dark Accent 1" w:uiPriority="50"/>
+    <w:lsdException w:name="Grid Table 6 Colorful Accent 1" w:uiPriority="51"/>
+    <w:lsdException w:name="Grid Table 7 Colorful Accent 1" w:uiPriority="52"/>
+    <w:lsdException w:name="Grid Table 1 Light Accent 2" w:uiPriority="46"/>
+    <w:lsdException w:name="Grid Table 2 Accent 2" w:uiPriority="47"/>
+    <w:lsdException w:name="Grid Table 3 Accent 2" w:uiPriority="48"/>
+    <w:lsdException w:name="Grid Table 4 Accent 2" w:uiPriority="49"/>
+    <w:lsdException w:name="Grid Table 5 Dark Accent 2" w:uiPriority="50"/>
+    <w:lsdException w:name="Grid Table 6 Colorful Accent 2" w:uiPriority="51"/>
+    <w:lsdException w:name="Grid Table 7 Colorful Accent 2" w:uiPriority="52"/>
+    <w:lsdException w:name="Grid Table 1 Light Accent 3" w:uiPriority="46"/>
+    <w:lsdException w:name="Grid Table 2 Accent 3" w:uiPriority="47"/>
+    <w:lsdException w:name="Grid Table 3 Accent 3" w:uiPriority="48"/>
+    <w:lsdException w:name="Grid Table 4 Accent 3" w:uiPriority="49"/>
+    <w:lsdException w:name="Grid Table 5 Dark Accent 3" w:uiPriority="50"/>
+    <w:lsdException w:name="Grid Table 6 Colorful Accent 3" w:uiPriority="51"/>
+    <w:lsdException w:name="Grid Table 7 Colorful Accent 3" w:uiPriority="52"/>
+    <w:lsdException w:name="Grid Table 1 Light Accent 4" w:uiPriority="46"/>
+    <w:lsdException w:name="Grid Table 2 Accent 4" w:uiPriority="47"/>
+    <w:lsdException w:name="Grid Table 3 Accent 4" w:uiPriority="48"/>
+    <w:lsdException w:name="Grid Table 4 Accent 4" w:uiPriority="49"/>
+    <w:lsdException w:name="Grid Table 5 Dark Accent 4" w:uiPriority="50"/>
+    <w:lsdException w:name="Grid Table 6 Colorful Accent 4" w:uiPriority="51"/>
+    <w:lsdException w:name="Grid Table 7 Colorful Accent 4" w:uiPriority="52"/>
+    <w:lsdException w:name="Grid Table 1 Light Accent 5" w:uiPriority="46"/>
+    <w:lsdException w:name="Grid Table 2 Accent 5" w:uiPriority="47"/>
+    <w:lsdException w:name="Grid Table 3 Accent 5" w:uiPriority="48"/>
+    <w:lsdException w:name="Grid Table 4 Accent 5" w:uiPriority="49"/>
+    <w:lsdException w:name="Grid Table 5 Dark Accent 5" w:uiPriority="50"/>
+    <w:lsdException w:name="Grid Table 6 Colorful Accent 5" w:uiPriority="51"/>
+    <w:lsdException w:name="Grid Table 7 Colorful Accent 5" w:uiPriority="52"/>
+    <w:lsdException w:name="Grid Table 1 Light Accent 6" w:uiPriority="46"/>
+    <w:lsdException w:name="Grid Table 2 Accent 6" w:uiPriority="47"/>
+    <w:lsdException w:name="Grid Table 3 Accent 6" w:uiPriority="48"/>
+    <w:lsdException w:name="Grid Table 4 Accent 6" w:uiPriority="49"/>
+    <w:lsdException w:name="Grid Table 5 Dark Accent 6" w:uiPriority="50"/>
+    <w:lsdException w:name="Grid Table 6 Colorful Accent 6" w:uiPriority="51"/>
+    <w:lsdException w:name="Grid Table 7 Colorful Accent 6" w:uiPriority="52"/>
+    <w:lsdException w:name="List Table 1 Light" w:uiPriority="46"/>
+    <w:lsdException w:name="List Table 2" w:uiPriority="47"/>
+    <w:lsdException w:name="List Table 3" w:uiPriority="48"/>
+    <w:lsdException w:name="List Table 4" w:uiPriority="49"/>
+    <w:lsdException w:name="List Table 5 Dark" w:uiPriority="50"/>
+    <w:lsdException w:name="List Table 6 Colorful" w:uiPriority="51"/>
+    <w:lsdException w:name="List Table 7 Colorful" w:uiPriority="52"/>
+    <w:lsdException w:name="List Table 1 Light Accent 1" w:uiPriority="46"/>
+    <w:lsdException w:name="List Table 2 Accent 1" w:uiPriority="47"/>
+    <w:lsdException w:name="List Table 3 Accent 1" w:uiPriority="48"/>
+    <w:lsdException w:name="List Table 4 Accent 1" w:uiPriority="49"/>
+    <w:lsdException w:name="List Table 5 Dark Accent 1" w:uiPriority="50"/>
+    <w:lsdException w:name="List Table 6 Colorful Accent 1" w:uiPriority="51"/>
+    <w:lsdException w:name="List Table 7 Colorful Accent 1" w:uiPriority="52"/>
+    <w:lsdException w:name="List Table 1 Light Accent 2" w:uiPriority="46"/>
+    <w:lsdException w:name="List Table 2 Accent 2" w:uiPriority="47"/>
+    <w:lsdException w:name="List Table 3 Accent 2" w:uiPriority="48"/>
+    <w:lsdException w:name="List Table 4 Accent 2" w:uiPriority="49"/>
+    <w:lsdException w:name="List Table 5 Dark Accent 2" w:uiPriority="50"/>
+    <w:lsdException w:name="List Table 6 Colorful Accent 2" w:uiPriority="51"/>
+    <w:lsdException w:name="List Table 7 Colorful Accent 2" w:uiPriority="52"/>
+    <w:lsdException w:name="List Table 1 Light Accent 3" w:uiPriority="46"/>
+    <w:lsdException w:name="List Table 2 Accent 3" w:uiPriority="47"/>
+    <w:lsdException w:name="List Table 3 Accent 3" w:uiPriority="48"/>
+    <w:lsdException w:name="List Table 4 Accent 3" w:uiPriority="49"/>
+    <w:lsdException w:name="List Table 5 Dark Accent 3" w:uiPriority="50"/>
+    <w:lsdException w:name="List Table 6 Colorful Accent 3" w:uiPriority="51"/>
+    <w:lsdException w:name="List Table 7 Colorful Accent 3" w:uiPriority="52"/>
+    <w:lsdException w:name="List Table 1 Light Accent 4" w:uiPriority="46"/>
+    <w:lsdException w:name="List Table 2 Accent 4" w:uiPriority="47"/>
+    <w:lsdException w:name="List Table 3 Accent 4" w:uiPriority="48"/>
+    <w:lsdException w:name="List Table 4 Accent 4" w:uiPriority="49"/>
+    <w:lsdException w:name="List Table 5 Dark Accent 4" w:uiPriority="50"/>
+    <w:lsdException w:name="List Table 6 Colorful Accent 4" w:uiPriority="51"/>
+    <w:lsdException w:name="List Table 7 Colorful Accent 4" w:uiPriority="52"/>
+    <w:lsdException w:name="List Table 1 Light Accent 5" w:uiPriority="46"/>
+    <w:lsdException w:name="List Table 2 Accent 5" w:uiPriority="47"/>
+    <w:lsdException w:name="List Table 3 Accent 5" w:uiPriority="48"/>
+    <w:lsdException w:name="List Table 4 Accent 5" w:uiPriority="49"/>
+    <w:lsdException w:name="List Table 5 Dark Accent 5" w:uiPriority="50"/>
+    <w:lsdException w:name="List Table 6 Colorful Accent 5" w:uiPriority="51"/>
+    <w:lsdException w:name="List Table 7 Colorful Accent 5" w:uiPriority="52"/>
+    <w:lsdException w:name="List Table 1 Light Accent 6" w:uiPriority="46"/>
+    <w:lsdException w:name="List Table 2 Accent 6" w:uiPriority="47"/>
+    <w:lsdException w:name="List Table 3 Accent 6" w:uiPriority="48"/>
+    <w:lsdException w:name="List Table 4 Accent 6" w:uiPriority="49"/>
+    <w:lsdException w:name="List Table 5 Dark Accent 6" w:uiPriority="50"/>
+    <w:lsdException w:name="List Table 6 Colorful Accent 6" w:uiPriority="51"/>
+    <w:lsdException w:name="List Table 7 Colorful Accent 6" w:uiPriority="52"/>
   </w:latentStyles>
   <w:style w:type="paragraph" w:default="1" w:styleId="Normal">
     <w:name w:val="Normal"/>

</xml_diff>

<commit_message>
Added overhead to report table
</commit_message>
<xml_diff>
--- a/report.docx
+++ b/report.docx
@@ -50,16 +50,8 @@
         <w:rPr>
           <w:rFonts w:ascii="Times New Roman" w:hAnsi="Times New Roman" w:cs="Times New Roman"/>
         </w:rPr>
-        <w:t xml:space="preserve">JD </w:t>
-      </w:r>
-      <w:proofErr w:type="spellStart"/>
-      <w:r>
-        <w:rPr>
-          <w:rFonts w:ascii="Times New Roman" w:hAnsi="Times New Roman" w:cs="Times New Roman"/>
-        </w:rPr>
-        <w:t>Kilgallin</w:t>
-      </w:r>
-      <w:proofErr w:type="spellEnd"/>
+        <w:t>JD Kilgallin</w:t>
+      </w:r>
       <w:r>
         <w:rPr>
           <w:rFonts w:ascii="Times New Roman" w:hAnsi="Times New Roman" w:cs="Times New Roman"/>
@@ -70,16 +62,8 @@
         <w:rPr>
           <w:rFonts w:ascii="Times New Roman" w:hAnsi="Times New Roman" w:cs="Times New Roman"/>
         </w:rPr>
-        <w:t xml:space="preserve">Eric </w:t>
-      </w:r>
-      <w:proofErr w:type="spellStart"/>
-      <w:r>
-        <w:rPr>
-          <w:rFonts w:ascii="Times New Roman" w:hAnsi="Times New Roman" w:cs="Times New Roman"/>
-        </w:rPr>
-        <w:t>Fernandes</w:t>
-      </w:r>
-      <w:proofErr w:type="spellEnd"/>
+        <w:t>Eric Fernandes</w:t>
+      </w:r>
     </w:p>
     <w:p>
       <w:pPr>
@@ -176,41 +160,7 @@
           <w:sz w:val="26"/>
           <w:szCs w:val="26"/>
         </w:rPr>
-        <w:t xml:space="preserve">. This definition excludes the number 1 itself, as well as every even number </w:t>
-      </w:r>
-      <w:proofErr w:type="gramStart"/>
-      <w:r>
-        <w:rPr>
-          <w:rFonts w:ascii="Times New Roman" w:hAnsi="Times New Roman" w:cs="Times New Roman"/>
-          <w:sz w:val="26"/>
-          <w:szCs w:val="26"/>
-        </w:rPr>
-        <w:t xml:space="preserve">except </w:t>
-      </w:r>
-      <w:r>
-        <w:rPr>
-          <w:rFonts w:ascii="Times New Roman" w:hAnsi="Times New Roman" w:cs="Times New Roman"/>
-          <w:sz w:val="26"/>
-          <w:szCs w:val="26"/>
-        </w:rPr>
-        <w:t xml:space="preserve"> </w:t>
-      </w:r>
-      <w:r>
-        <w:rPr>
-          <w:rFonts w:ascii="Times New Roman" w:hAnsi="Times New Roman" w:cs="Times New Roman"/>
-          <w:sz w:val="26"/>
-          <w:szCs w:val="26"/>
-        </w:rPr>
-        <w:t>2</w:t>
-      </w:r>
-      <w:proofErr w:type="gramEnd"/>
-      <w:r>
-        <w:rPr>
-          <w:rFonts w:ascii="Times New Roman" w:hAnsi="Times New Roman" w:cs="Times New Roman"/>
-          <w:sz w:val="26"/>
-          <w:szCs w:val="26"/>
-        </w:rPr>
-        <w:t xml:space="preserve">, every multiple of 3 except 3 itself, and so on. It can be easily proven that there are infinitely many prime numbers, though there is no known straightforward procedure for finding primes in a given range. </w:t>
+        <w:t xml:space="preserve">. This definition excludes the number 1 itself, as well as every even number except 2, every multiple of 3 except 3 itself, and so on. It can be easily proven that there are infinitely many prime numbers, though there is no known straightforward procedure for finding primes in a given range. </w:t>
       </w:r>
       <w:r>
         <w:rPr>
@@ -388,25 +338,7 @@
           <w:sz w:val="26"/>
           <w:szCs w:val="26"/>
         </w:rPr>
-        <w:t xml:space="preserve"> one simply lists the integers, then crosses out the multiples of 2, </w:t>
-      </w:r>
-      <w:proofErr w:type="gramStart"/>
-      <w:r>
-        <w:rPr>
-          <w:rFonts w:ascii="Times New Roman" w:hAnsi="Times New Roman" w:cs="Times New Roman"/>
-          <w:sz w:val="26"/>
-          <w:szCs w:val="26"/>
-        </w:rPr>
-        <w:t>then</w:t>
-      </w:r>
-      <w:proofErr w:type="gramEnd"/>
-      <w:r>
-        <w:rPr>
-          <w:rFonts w:ascii="Times New Roman" w:hAnsi="Times New Roman" w:cs="Times New Roman"/>
-          <w:sz w:val="26"/>
-          <w:szCs w:val="26"/>
-        </w:rPr>
-        <w:t xml:space="preserve"> of 3 since it is the next number that is not crossed out, then of 5 as the next number remaining, and so on.</w:t>
+        <w:t xml:space="preserve"> one simply lists the integers, then crosses out the multiples of 2, then of 3 since it is the next number that is not crossed out, then of 5 as the next number remaining, and so on.</w:t>
       </w:r>
       <w:r>
         <w:rPr>
@@ -637,71 +569,7 @@
           <w:sz w:val="26"/>
           <w:szCs w:val="26"/>
         </w:rPr>
-        <w:t xml:space="preserve">. The set of primes to be tested as divisors of a candidate prime 'n' encompasses the range [2, </w:t>
-      </w:r>
-      <w:proofErr w:type="spellStart"/>
-      <w:proofErr w:type="gramStart"/>
-      <w:r>
-        <w:rPr>
-          <w:rFonts w:ascii="Times New Roman" w:hAnsi="Times New Roman" w:cs="Times New Roman"/>
-          <w:sz w:val="26"/>
-          <w:szCs w:val="26"/>
-        </w:rPr>
-        <w:t>sqrt</w:t>
-      </w:r>
-      <w:proofErr w:type="spellEnd"/>
-      <w:r>
-        <w:rPr>
-          <w:rFonts w:ascii="Times New Roman" w:hAnsi="Times New Roman" w:cs="Times New Roman"/>
-          <w:sz w:val="26"/>
-          <w:szCs w:val="26"/>
-        </w:rPr>
-        <w:t>(</w:t>
-      </w:r>
-      <w:proofErr w:type="gramEnd"/>
-      <w:r>
-        <w:rPr>
-          <w:rFonts w:ascii="Times New Roman" w:hAnsi="Times New Roman" w:cs="Times New Roman"/>
-          <w:sz w:val="26"/>
-          <w:szCs w:val="26"/>
-        </w:rPr>
-        <w:t xml:space="preserve">n)], as if k &gt; </w:t>
-      </w:r>
-      <w:proofErr w:type="spellStart"/>
-      <w:r>
-        <w:rPr>
-          <w:rFonts w:ascii="Times New Roman" w:hAnsi="Times New Roman" w:cs="Times New Roman"/>
-          <w:sz w:val="26"/>
-          <w:szCs w:val="26"/>
-        </w:rPr>
-        <w:t>sqrt</w:t>
-      </w:r>
-      <w:proofErr w:type="spellEnd"/>
-      <w:r>
-        <w:rPr>
-          <w:rFonts w:ascii="Times New Roman" w:hAnsi="Times New Roman" w:cs="Times New Roman"/>
-          <w:sz w:val="26"/>
-          <w:szCs w:val="26"/>
-        </w:rPr>
-        <w:t xml:space="preserve">(n) divides n then n/k &lt; </w:t>
-      </w:r>
-      <w:proofErr w:type="spellStart"/>
-      <w:r>
-        <w:rPr>
-          <w:rFonts w:ascii="Times New Roman" w:hAnsi="Times New Roman" w:cs="Times New Roman"/>
-          <w:sz w:val="26"/>
-          <w:szCs w:val="26"/>
-        </w:rPr>
-        <w:t>sqrt</w:t>
-      </w:r>
-      <w:proofErr w:type="spellEnd"/>
-      <w:r>
-        <w:rPr>
-          <w:rFonts w:ascii="Times New Roman" w:hAnsi="Times New Roman" w:cs="Times New Roman"/>
-          <w:sz w:val="26"/>
-          <w:szCs w:val="26"/>
-        </w:rPr>
-        <w:t xml:space="preserve">(n) also divides n. </w:t>
+        <w:t xml:space="preserve">. The set of primes to be tested as divisors of a candidate prime 'n' encompasses the range [2, sqrt(n)], as if k &gt; sqrt(n) divides n then n/k &lt; sqrt(n) also divides n. </w:t>
       </w:r>
     </w:p>
     <w:p>
@@ -719,89 +587,7 @@
           <w:sz w:val="26"/>
           <w:szCs w:val="26"/>
         </w:rPr>
-        <w:t>At many stages of this process, the search for prime numbers can be parallelized effectively. First, for a given range [</w:t>
-      </w:r>
-      <w:proofErr w:type="spellStart"/>
-      <w:r>
-        <w:rPr>
-          <w:rFonts w:ascii="Times New Roman" w:hAnsi="Times New Roman" w:cs="Times New Roman"/>
-          <w:sz w:val="26"/>
-          <w:szCs w:val="26"/>
-        </w:rPr>
-        <w:t>u</w:t>
-      </w:r>
-      <w:proofErr w:type="gramStart"/>
-      <w:r>
-        <w:rPr>
-          <w:rFonts w:ascii="Times New Roman" w:hAnsi="Times New Roman" w:cs="Times New Roman"/>
-          <w:sz w:val="26"/>
-          <w:szCs w:val="26"/>
-        </w:rPr>
-        <w:t>,v</w:t>
-      </w:r>
-      <w:proofErr w:type="spellEnd"/>
-      <w:proofErr w:type="gramEnd"/>
-      <w:r>
-        <w:rPr>
-          <w:rFonts w:ascii="Times New Roman" w:hAnsi="Times New Roman" w:cs="Times New Roman"/>
-          <w:sz w:val="26"/>
-          <w:szCs w:val="26"/>
-        </w:rPr>
-        <w:t>] to search with p processors, processor '</w:t>
-      </w:r>
-      <w:proofErr w:type="spellStart"/>
-      <w:r>
-        <w:rPr>
-          <w:rFonts w:ascii="Times New Roman" w:hAnsi="Times New Roman" w:cs="Times New Roman"/>
-          <w:sz w:val="26"/>
-          <w:szCs w:val="26"/>
-        </w:rPr>
-        <w:t>i</w:t>
-      </w:r>
-      <w:proofErr w:type="spellEnd"/>
-      <w:r>
-        <w:rPr>
-          <w:rFonts w:ascii="Times New Roman" w:hAnsi="Times New Roman" w:cs="Times New Roman"/>
-          <w:sz w:val="26"/>
-          <w:szCs w:val="26"/>
-        </w:rPr>
-        <w:t xml:space="preserve">' can examine integers of the form 6k +/- 1 in the range [(v-u)/(p) * </w:t>
-      </w:r>
-      <w:proofErr w:type="spellStart"/>
-      <w:r>
-        <w:rPr>
-          <w:rFonts w:ascii="Times New Roman" w:hAnsi="Times New Roman" w:cs="Times New Roman"/>
-          <w:sz w:val="26"/>
-          <w:szCs w:val="26"/>
-        </w:rPr>
-        <w:t>i</w:t>
-      </w:r>
-      <w:proofErr w:type="spellEnd"/>
-      <w:r>
-        <w:rPr>
-          <w:rFonts w:ascii="Times New Roman" w:hAnsi="Times New Roman" w:cs="Times New Roman"/>
-          <w:sz w:val="26"/>
-          <w:szCs w:val="26"/>
-        </w:rPr>
-        <w:t>, (v-u)/(p) * (</w:t>
-      </w:r>
-      <w:proofErr w:type="spellStart"/>
-      <w:r>
-        <w:rPr>
-          <w:rFonts w:ascii="Times New Roman" w:hAnsi="Times New Roman" w:cs="Times New Roman"/>
-          <w:sz w:val="26"/>
-          <w:szCs w:val="26"/>
-        </w:rPr>
-        <w:t>i</w:t>
-      </w:r>
-      <w:proofErr w:type="spellEnd"/>
-      <w:r>
-        <w:rPr>
-          <w:rFonts w:ascii="Times New Roman" w:hAnsi="Times New Roman" w:cs="Times New Roman"/>
-          <w:sz w:val="26"/>
-          <w:szCs w:val="26"/>
-        </w:rPr>
-        <w:t xml:space="preserve"> + 1)) and apply a probabilistic algorithm to generate candidate primes in this range. A final candidate list, then, can be split between processors for confirmation. For a single candidate, too, the process of testing divisibility by a set of integers can be split by divisor.</w:t>
+        <w:t>At many stages of this process, the search for prime numbers can be parallelized effectively. First, for a given range [u,v] to search with p processors, processor 'i' can examine integers of the form 6k +/- 1 in the range [(v-u)/(p) * i, (v-u)/(p) * (i + 1)) and apply a probabilistic algorithm to generate candidate primes in this range. A final candidate list, then, can be split between processors for confirmation. For a single candidate, too, the process of testing divisibility by a set of integers can be split by divisor.</w:t>
       </w:r>
     </w:p>
     <w:p>
@@ -939,33 +725,15 @@
           <w:sz w:val="26"/>
           <w:szCs w:val="26"/>
         </w:rPr>
-        <w:t xml:space="preserve">In parallel on all processors, generate a set of candidate primes of the form 6k +/- </w:t>
-      </w:r>
-      <w:proofErr w:type="gramStart"/>
-      <w:r>
-        <w:rPr>
-          <w:rFonts w:ascii="Times New Roman" w:hAnsi="Times New Roman" w:cs="Times New Roman"/>
-          <w:sz w:val="26"/>
-          <w:szCs w:val="26"/>
-        </w:rPr>
-        <w:t>1</w:t>
-      </w:r>
-      <w:r>
-        <w:rPr>
-          <w:rFonts w:ascii="Times New Roman" w:hAnsi="Times New Roman" w:cs="Times New Roman"/>
-          <w:sz w:val="26"/>
-          <w:szCs w:val="26"/>
-        </w:rPr>
-        <w:t>, that</w:t>
-      </w:r>
-      <w:proofErr w:type="gramEnd"/>
-      <w:r>
-        <w:rPr>
-          <w:rFonts w:ascii="Times New Roman" w:hAnsi="Times New Roman" w:cs="Times New Roman"/>
-          <w:sz w:val="26"/>
-          <w:szCs w:val="26"/>
-        </w:rPr>
-        <w:t xml:space="preserve"> furthermore are not divisible by any known “small” primes.</w:t>
+        <w:t>In parallel on all processors, generate a set of candidate primes of the form 6k +/- 1</w:t>
+      </w:r>
+      <w:r>
+        <w:rPr>
+          <w:rFonts w:ascii="Times New Roman" w:hAnsi="Times New Roman" w:cs="Times New Roman"/>
+          <w:sz w:val="26"/>
+          <w:szCs w:val="26"/>
+        </w:rPr>
+        <w:t>, that furthermore are not divisible by any known “small” primes.</w:t>
       </w:r>
     </w:p>
     <w:p>
@@ -1009,25 +777,7 @@
           <w:sz w:val="26"/>
           <w:szCs w:val="26"/>
         </w:rPr>
-        <w:t xml:space="preserve">Again in parallel, for a given remaining candidate prime, parallelize the test for divisibility against all additional primes in the range [2, </w:t>
-      </w:r>
-      <w:proofErr w:type="spellStart"/>
-      <w:r>
-        <w:rPr>
-          <w:rFonts w:ascii="Times New Roman" w:hAnsi="Times New Roman" w:cs="Times New Roman"/>
-          <w:sz w:val="26"/>
-          <w:szCs w:val="26"/>
-        </w:rPr>
-        <w:t>sqrt</w:t>
-      </w:r>
-      <w:proofErr w:type="spellEnd"/>
-      <w:r>
-        <w:rPr>
-          <w:rFonts w:ascii="Times New Roman" w:hAnsi="Times New Roman" w:cs="Times New Roman"/>
-          <w:sz w:val="26"/>
-          <w:szCs w:val="26"/>
-        </w:rPr>
-        <w:t>(n)]</w:t>
+        <w:t>Again in parallel, for a given remaining candidate prime, parallelize the test for divisibility against all additional primes in the range [2, sqrt(n)]</w:t>
       </w:r>
     </w:p>
     <w:p>
@@ -1173,25 +923,7 @@
           <w:sz w:val="26"/>
           <w:szCs w:val="26"/>
         </w:rPr>
-        <w:t xml:space="preserve"> [1, 2, </w:t>
-      </w:r>
-      <w:proofErr w:type="gramStart"/>
-      <w:r>
-        <w:rPr>
-          <w:rFonts w:ascii="Times New Roman" w:hAnsi="Times New Roman" w:cs="Times New Roman"/>
-          <w:sz w:val="26"/>
-          <w:szCs w:val="26"/>
-        </w:rPr>
-        <w:t>3</w:t>
-      </w:r>
-      <w:proofErr w:type="gramEnd"/>
-      <w:r>
-        <w:rPr>
-          <w:rFonts w:ascii="Times New Roman" w:hAnsi="Times New Roman" w:cs="Times New Roman"/>
-          <w:sz w:val="26"/>
-          <w:szCs w:val="26"/>
-        </w:rPr>
-        <w:t>]</w:t>
+        <w:t xml:space="preserve"> [1, 2, 3]</w:t>
       </w:r>
       <w:r>
         <w:rPr>
@@ -1243,7 +975,6 @@
         </w:rPr>
         <w:t xml:space="preserve">. This algorithm relies on Fermat’s “Little Theorem” that if p is prime, then for any </w:t>
       </w:r>
-      <w:proofErr w:type="spellStart"/>
       <w:r>
         <w:rPr>
           <w:rFonts w:ascii="Times New Roman" w:hAnsi="Times New Roman" w:cs="Times New Roman"/>
@@ -1253,7 +984,6 @@
         </w:rPr>
         <w:t>a</w:t>
       </w:r>
-      <w:proofErr w:type="spellEnd"/>
       <w:r>
         <w:rPr>
           <w:rFonts w:ascii="Times New Roman" w:hAnsi="Times New Roman" w:cs="Times New Roman"/>
@@ -1316,7 +1046,6 @@
         </w:rPr>
         <w:t xml:space="preserve"> The algorithm requires selecting various values of </w:t>
       </w:r>
-      <w:proofErr w:type="gramStart"/>
       <w:r>
         <w:rPr>
           <w:rFonts w:ascii="Times New Roman" w:hAnsi="Times New Roman" w:cs="Times New Roman"/>
@@ -1326,7 +1055,6 @@
         </w:rPr>
         <w:t>a</w:t>
       </w:r>
-      <w:proofErr w:type="gramEnd"/>
       <w:r>
         <w:rPr>
           <w:rFonts w:ascii="Times New Roman" w:hAnsi="Times New Roman" w:cs="Times New Roman"/>
@@ -1902,25 +1630,7 @@
                 <w:sz w:val="26"/>
                 <w:szCs w:val="26"/>
               </w:rPr>
-              <w:t>Time (</w:t>
-            </w:r>
-            <w:proofErr w:type="spellStart"/>
-            <w:r>
-              <w:rPr>
-                <w:rFonts w:ascii="Times New Roman" w:hAnsi="Times New Roman" w:cs="Times New Roman"/>
-                <w:sz w:val="26"/>
-                <w:szCs w:val="26"/>
-              </w:rPr>
-              <w:t>ms</w:t>
-            </w:r>
-            <w:proofErr w:type="spellEnd"/>
-            <w:r>
-              <w:rPr>
-                <w:rFonts w:ascii="Times New Roman" w:hAnsi="Times New Roman" w:cs="Times New Roman"/>
-                <w:sz w:val="26"/>
-                <w:szCs w:val="26"/>
-              </w:rPr>
-              <w:t>)</w:t>
+              <w:t>Time (ms)</w:t>
             </w:r>
           </w:p>
         </w:tc>
@@ -3602,7 +3312,41 @@
           <w:sz w:val="26"/>
           <w:szCs w:val="26"/>
         </w:rPr>
-        <w:t xml:space="preserve"> Also note that, most likely due to measurement limitations, the efficiency for 3200 threads comes out to an unrealistic value of 2 or higher, while intermediate values come out with a more reasonable cost and efficiency, respectively around 3x higher and 4x lower than a single-threaded version.</w:t>
+        <w:t xml:space="preserve"> Also note that, most likely due to measurement limitations, the efficiency for 3200 threads comes out to an unrealistic value of 2 or higher,</w:t>
+      </w:r>
+      <w:r>
+        <w:rPr>
+          <w:rFonts w:ascii="Times New Roman" w:hAnsi="Times New Roman" w:cs="Times New Roman"/>
+          <w:sz w:val="26"/>
+          <w:szCs w:val="26"/>
+        </w:rPr>
+        <w:t xml:space="preserve"> with negative overhead.</w:t>
+      </w:r>
+      <w:r>
+        <w:rPr>
+          <w:rFonts w:ascii="Times New Roman" w:hAnsi="Times New Roman" w:cs="Times New Roman"/>
+          <w:sz w:val="26"/>
+          <w:szCs w:val="26"/>
+        </w:rPr>
+        <w:t xml:space="preserve"> </w:t>
+      </w:r>
+      <w:r>
+        <w:rPr>
+          <w:rFonts w:ascii="Times New Roman" w:hAnsi="Times New Roman" w:cs="Times New Roman"/>
+          <w:sz w:val="26"/>
+          <w:szCs w:val="26"/>
+        </w:rPr>
+        <w:t>I</w:t>
+      </w:r>
+      <w:bookmarkStart w:id="0" w:name="_GoBack"/>
+      <w:bookmarkEnd w:id="0"/>
+      <w:r>
+        <w:rPr>
+          <w:rFonts w:ascii="Times New Roman" w:hAnsi="Times New Roman" w:cs="Times New Roman"/>
+          <w:sz w:val="26"/>
+          <w:szCs w:val="26"/>
+        </w:rPr>
+        <w:t>ntermediate values come out with a more reasonable cost and efficiency, respectively around 3x higher and 4x lower than a single-threaded version.</w:t>
       </w:r>
     </w:p>
     <w:p>
@@ -3873,6 +3617,14 @@
                 <w:szCs w:val="26"/>
               </w:rPr>
             </w:pPr>
+            <w:r>
+              <w:rPr>
+                <w:rFonts w:ascii="Times New Roman" w:hAnsi="Times New Roman" w:cs="Times New Roman"/>
+                <w:sz w:val="26"/>
+                <w:szCs w:val="26"/>
+              </w:rPr>
+              <w:t>0</w:t>
+            </w:r>
           </w:p>
         </w:tc>
       </w:tr>
@@ -4001,6 +3753,14 @@
                 <w:szCs w:val="26"/>
               </w:rPr>
             </w:pPr>
+            <w:r>
+              <w:rPr>
+                <w:rFonts w:ascii="Times New Roman" w:hAnsi="Times New Roman" w:cs="Times New Roman"/>
+                <w:sz w:val="26"/>
+                <w:szCs w:val="26"/>
+              </w:rPr>
+              <w:t>17913</w:t>
+            </w:r>
           </w:p>
         </w:tc>
       </w:tr>
@@ -4129,6 +3889,14 @@
                 <w:szCs w:val="26"/>
               </w:rPr>
             </w:pPr>
+            <w:r>
+              <w:rPr>
+                <w:rFonts w:ascii="Times New Roman" w:hAnsi="Times New Roman" w:cs="Times New Roman"/>
+                <w:sz w:val="26"/>
+                <w:szCs w:val="26"/>
+              </w:rPr>
+              <w:t>21305</w:t>
+            </w:r>
           </w:p>
         </w:tc>
       </w:tr>
@@ -4255,10 +4023,20 @@
               <w:jc w:val="center"/>
               <w:rPr>
                 <w:rFonts w:ascii="Times New Roman" w:hAnsi="Times New Roman" w:cs="Times New Roman"/>
-                <w:sz w:val="26"/>
-                <w:szCs w:val="26"/>
-              </w:rPr>
-            </w:pPr>
+                <w:b/>
+                <w:sz w:val="26"/>
+                <w:szCs w:val="26"/>
+              </w:rPr>
+            </w:pPr>
+            <w:r>
+              <w:rPr>
+                <w:rFonts w:ascii="Times New Roman" w:hAnsi="Times New Roman" w:cs="Times New Roman"/>
+                <w:b/>
+                <w:sz w:val="26"/>
+                <w:szCs w:val="26"/>
+              </w:rPr>
+              <w:t>-4295</w:t>
+            </w:r>
           </w:p>
         </w:tc>
       </w:tr>
@@ -4397,6 +4175,14 @@
                 <w:szCs w:val="26"/>
               </w:rPr>
             </w:pPr>
+            <w:r>
+              <w:rPr>
+                <w:rFonts w:ascii="Times New Roman" w:hAnsi="Times New Roman" w:cs="Times New Roman"/>
+                <w:sz w:val="26"/>
+                <w:szCs w:val="26"/>
+              </w:rPr>
+              <w:t>0</w:t>
+            </w:r>
           </w:p>
         </w:tc>
       </w:tr>
@@ -4526,6 +4312,14 @@
                 <w:szCs w:val="26"/>
               </w:rPr>
             </w:pPr>
+            <w:r>
+              <w:rPr>
+                <w:rFonts w:ascii="Times New Roman" w:hAnsi="Times New Roman" w:cs="Times New Roman"/>
+                <w:sz w:val="26"/>
+                <w:szCs w:val="26"/>
+              </w:rPr>
+              <w:t>25206</w:t>
+            </w:r>
           </w:p>
         </w:tc>
       </w:tr>
@@ -4655,6 +4449,14 @@
                 <w:szCs w:val="26"/>
               </w:rPr>
             </w:pPr>
+            <w:r>
+              <w:rPr>
+                <w:rFonts w:ascii="Times New Roman" w:hAnsi="Times New Roman" w:cs="Times New Roman"/>
+                <w:sz w:val="26"/>
+                <w:szCs w:val="26"/>
+              </w:rPr>
+              <w:t>29910</w:t>
+            </w:r>
           </w:p>
         </w:tc>
       </w:tr>
@@ -4782,10 +4584,20 @@
               <w:jc w:val="center"/>
               <w:rPr>
                 <w:rFonts w:ascii="Times New Roman" w:hAnsi="Times New Roman" w:cs="Times New Roman"/>
-                <w:sz w:val="26"/>
-                <w:szCs w:val="26"/>
-              </w:rPr>
-            </w:pPr>
+                <w:b/>
+                <w:sz w:val="26"/>
+                <w:szCs w:val="26"/>
+              </w:rPr>
+            </w:pPr>
+            <w:r>
+              <w:rPr>
+                <w:rFonts w:ascii="Times New Roman" w:hAnsi="Times New Roman" w:cs="Times New Roman"/>
+                <w:b/>
+                <w:sz w:val="26"/>
+                <w:szCs w:val="26"/>
+              </w:rPr>
+              <w:t>-4650</w:t>
+            </w:r>
           </w:p>
         </w:tc>
       </w:tr>
@@ -4915,6 +4727,14 @@
                 <w:szCs w:val="26"/>
               </w:rPr>
             </w:pPr>
+            <w:r>
+              <w:rPr>
+                <w:rFonts w:ascii="Times New Roman" w:hAnsi="Times New Roman" w:cs="Times New Roman"/>
+                <w:sz w:val="26"/>
+                <w:szCs w:val="26"/>
+              </w:rPr>
+              <w:t>0</w:t>
+            </w:r>
           </w:p>
         </w:tc>
       </w:tr>
@@ -5044,6 +4864,14 @@
                 <w:szCs w:val="26"/>
               </w:rPr>
             </w:pPr>
+            <w:r>
+              <w:rPr>
+                <w:rFonts w:ascii="Times New Roman" w:hAnsi="Times New Roman" w:cs="Times New Roman"/>
+                <w:sz w:val="26"/>
+                <w:szCs w:val="26"/>
+              </w:rPr>
+              <w:t>28276</w:t>
+            </w:r>
           </w:p>
         </w:tc>
       </w:tr>
@@ -5173,6 +5001,14 @@
                 <w:szCs w:val="26"/>
               </w:rPr>
             </w:pPr>
+            <w:r>
+              <w:rPr>
+                <w:rFonts w:ascii="Times New Roman" w:hAnsi="Times New Roman" w:cs="Times New Roman"/>
+                <w:sz w:val="26"/>
+                <w:szCs w:val="26"/>
+              </w:rPr>
+              <w:t>33204</w:t>
+            </w:r>
           </w:p>
         </w:tc>
       </w:tr>
@@ -5300,10 +5136,20 @@
               <w:jc w:val="center"/>
               <w:rPr>
                 <w:rFonts w:ascii="Times New Roman" w:hAnsi="Times New Roman" w:cs="Times New Roman"/>
-                <w:sz w:val="26"/>
-                <w:szCs w:val="26"/>
-              </w:rPr>
-            </w:pPr>
+                <w:b/>
+                <w:sz w:val="26"/>
+                <w:szCs w:val="26"/>
+              </w:rPr>
+            </w:pPr>
+            <w:r>
+              <w:rPr>
+                <w:rFonts w:ascii="Times New Roman" w:hAnsi="Times New Roman" w:cs="Times New Roman"/>
+                <w:b/>
+                <w:sz w:val="26"/>
+                <w:szCs w:val="26"/>
+              </w:rPr>
+              <w:t>-4876</w:t>
+            </w:r>
           </w:p>
         </w:tc>
       </w:tr>
@@ -5369,25 +5215,23 @@
           <w:szCs w:val="26"/>
         </w:rPr>
         <w:tab/>
-        <w:t xml:space="preserve">It appears to us that CUDA can effectively parallelize primality testing and searching, with roughly linear speedup even to a few thousand threads (subject to measurement and significant-figures </w:t>
-      </w:r>
-      <w:proofErr w:type="spellStart"/>
-      <w:r>
-        <w:rPr>
-          <w:rFonts w:ascii="Times New Roman" w:hAnsi="Times New Roman" w:cs="Times New Roman"/>
-          <w:sz w:val="26"/>
-          <w:szCs w:val="26"/>
-        </w:rPr>
-        <w:t>contstraints</w:t>
-      </w:r>
-      <w:proofErr w:type="spellEnd"/>
-      <w:r>
-        <w:rPr>
-          <w:rFonts w:ascii="Times New Roman" w:hAnsi="Times New Roman" w:cs="Times New Roman"/>
-          <w:sz w:val="26"/>
-          <w:szCs w:val="26"/>
-        </w:rPr>
-        <w:t xml:space="preserve">). We would have liked to expand on these results in </w:t>
+        <w:t>It appears to us that CUDA can effectively parallelize primality testing and searching, with roughly linear speedup even to a few thousand threads (subject to measurem</w:t>
+      </w:r>
+      <w:r>
+        <w:rPr>
+          <w:rFonts w:ascii="Times New Roman" w:hAnsi="Times New Roman" w:cs="Times New Roman"/>
+          <w:sz w:val="26"/>
+          <w:szCs w:val="26"/>
+        </w:rPr>
+        <w:t>ent and significant-figures con</w:t>
+      </w:r>
+      <w:r>
+        <w:rPr>
+          <w:rFonts w:ascii="Times New Roman" w:hAnsi="Times New Roman" w:cs="Times New Roman"/>
+          <w:sz w:val="26"/>
+          <w:szCs w:val="26"/>
+        </w:rPr>
+        <w:t xml:space="preserve">straints). We would have liked to expand on these results in </w:t>
       </w:r>
       <w:r>
         <w:rPr>
@@ -5421,25 +5265,7 @@
           <w:sz w:val="26"/>
           <w:szCs w:val="26"/>
         </w:rPr>
-        <w:t xml:space="preserve">First, we would have liked to extend our results to substantially larger numbers. However, the tools available to do this on the CPU, such as the Gnu </w:t>
-      </w:r>
-      <w:proofErr w:type="spellStart"/>
-      <w:r>
-        <w:rPr>
-          <w:rFonts w:ascii="Times New Roman" w:hAnsi="Times New Roman" w:cs="Times New Roman"/>
-          <w:sz w:val="26"/>
-          <w:szCs w:val="26"/>
-        </w:rPr>
-        <w:t>MultiPrecision</w:t>
-      </w:r>
-      <w:proofErr w:type="spellEnd"/>
-      <w:r>
-        <w:rPr>
-          <w:rFonts w:ascii="Times New Roman" w:hAnsi="Times New Roman" w:cs="Times New Roman"/>
-          <w:sz w:val="26"/>
-          <w:szCs w:val="26"/>
-        </w:rPr>
-        <w:t xml:space="preserve"> library </w:t>
+        <w:t xml:space="preserve">First, we would have liked to extend our results to substantially larger numbers. However, the tools available to do this on the CPU, such as the Gnu MultiPrecision library </w:t>
       </w:r>
       <w:r>
         <w:rPr>
@@ -5455,25 +5281,7 @@
           <w:sz w:val="26"/>
           <w:szCs w:val="26"/>
         </w:rPr>
-        <w:t xml:space="preserve">are unfortunately not compatible with CUDA, as they rely on (host) functions rather than basic operators for essentially every operation. We therefore are limited to the largest built-in integer type “unsigned long </w:t>
-      </w:r>
-      <w:proofErr w:type="spellStart"/>
-      <w:r>
-        <w:rPr>
-          <w:rFonts w:ascii="Times New Roman" w:hAnsi="Times New Roman" w:cs="Times New Roman"/>
-          <w:sz w:val="26"/>
-          <w:szCs w:val="26"/>
-        </w:rPr>
-        <w:t>long</w:t>
-      </w:r>
-      <w:proofErr w:type="spellEnd"/>
-      <w:r>
-        <w:rPr>
-          <w:rFonts w:ascii="Times New Roman" w:hAnsi="Times New Roman" w:cs="Times New Roman"/>
-          <w:sz w:val="26"/>
-          <w:szCs w:val="26"/>
-        </w:rPr>
-        <w:t>” representing numbers up to 18 digits. The modular exponentiation step in Fermat’s algorithm further reduces the numbers we can handle to around 14 digits. Also</w:t>
+        <w:t>are unfortunately not compatible with CUDA, as they rely on (host) functions rather than basic operators for essentially every operation. We therefore are limited to the largest built-in integer type “unsigned long long” representing numbers up to 18 digits. The modular exponentiation step in Fermat’s algorithm further reduces the numbers we can handle to around 14 digits. Also</w:t>
       </w:r>
       <w:r>
         <w:rPr>
@@ -5506,25 +5314,7 @@
           <w:szCs w:val="26"/>
         </w:rPr>
         <w:lastRenderedPageBreak/>
-        <w:t>spent in each of the three (sub</w:t>
-      </w:r>
-      <w:proofErr w:type="gramStart"/>
-      <w:r>
-        <w:rPr>
-          <w:rFonts w:ascii="Times New Roman" w:hAnsi="Times New Roman" w:cs="Times New Roman"/>
-          <w:sz w:val="26"/>
-          <w:szCs w:val="26"/>
-        </w:rPr>
-        <w:t>)steps</w:t>
-      </w:r>
-      <w:proofErr w:type="gramEnd"/>
-      <w:r>
-        <w:rPr>
-          <w:rFonts w:ascii="Times New Roman" w:hAnsi="Times New Roman" w:cs="Times New Roman"/>
-          <w:sz w:val="26"/>
-          <w:szCs w:val="26"/>
-        </w:rPr>
-        <w:t xml:space="preserve">. We do not </w:t>
+        <w:t xml:space="preserve">spent in each of the three (sub)steps. We do not </w:t>
       </w:r>
       <w:r>
         <w:rPr>
@@ -5729,25 +5519,7 @@
           <w:sz w:val="26"/>
           <w:szCs w:val="26"/>
         </w:rPr>
-        <w:t xml:space="preserve">[3] </w:t>
-      </w:r>
-      <w:proofErr w:type="spellStart"/>
-      <w:r>
-        <w:rPr>
-          <w:rFonts w:ascii="Times New Roman" w:hAnsi="Times New Roman" w:cs="Times New Roman"/>
-          <w:sz w:val="26"/>
-          <w:szCs w:val="26"/>
-        </w:rPr>
-        <w:t>Wolframalpha</w:t>
-      </w:r>
-      <w:proofErr w:type="spellEnd"/>
-      <w:r>
-        <w:rPr>
-          <w:rFonts w:ascii="Times New Roman" w:hAnsi="Times New Roman" w:cs="Times New Roman"/>
-          <w:sz w:val="26"/>
-          <w:szCs w:val="26"/>
-        </w:rPr>
-        <w:t xml:space="preserve">. </w:t>
+        <w:t xml:space="preserve">[3] Wolframalpha. </w:t>
       </w:r>
       <w:r>
         <w:rPr>
@@ -5813,25 +5585,7 @@
           <w:sz w:val="26"/>
           <w:szCs w:val="26"/>
         </w:rPr>
-        <w:t xml:space="preserve">[5] </w:t>
-      </w:r>
-      <w:proofErr w:type="spellStart"/>
-      <w:r>
-        <w:rPr>
-          <w:rFonts w:ascii="Times New Roman" w:hAnsi="Times New Roman" w:cs="Times New Roman"/>
-          <w:sz w:val="26"/>
-          <w:szCs w:val="26"/>
-        </w:rPr>
-        <w:t>Schneier</w:t>
-      </w:r>
-      <w:proofErr w:type="spellEnd"/>
-      <w:r>
-        <w:rPr>
-          <w:rFonts w:ascii="Times New Roman" w:hAnsi="Times New Roman" w:cs="Times New Roman"/>
-          <w:sz w:val="26"/>
-          <w:szCs w:val="26"/>
-        </w:rPr>
-        <w:t>, Bruce. Applied Cryptography (1996).</w:t>
+        <w:t>[5] Schneier, Bruce. Applied Cryptography (1996).</w:t>
       </w:r>
     </w:p>
     <w:p>
@@ -5889,25 +5643,7 @@
           <w:sz w:val="26"/>
           <w:szCs w:val="26"/>
         </w:rPr>
-        <w:t xml:space="preserve">[7] The GNU </w:t>
-      </w:r>
-      <w:proofErr w:type="spellStart"/>
-      <w:r>
-        <w:rPr>
-          <w:rFonts w:ascii="Times New Roman" w:hAnsi="Times New Roman" w:cs="Times New Roman"/>
-          <w:sz w:val="26"/>
-          <w:szCs w:val="26"/>
-        </w:rPr>
-        <w:t>Multiprecision</w:t>
-      </w:r>
-      <w:proofErr w:type="spellEnd"/>
-      <w:r>
-        <w:rPr>
-          <w:rFonts w:ascii="Times New Roman" w:hAnsi="Times New Roman" w:cs="Times New Roman"/>
-          <w:sz w:val="26"/>
-          <w:szCs w:val="26"/>
-        </w:rPr>
-        <w:t xml:space="preserve"> Arithmetic Library. </w:t>
+        <w:t xml:space="preserve">[7] The GNU Multiprecision Arithmetic Library. </w:t>
       </w:r>
       <w:r>
         <w:rPr>
@@ -5926,8 +5662,6 @@
           <w:szCs w:val="26"/>
         </w:rPr>
       </w:pPr>
-      <w:bookmarkStart w:id="0" w:name="_GoBack"/>
-      <w:bookmarkEnd w:id="0"/>
       <w:r>
         <w:rPr>
           <w:rFonts w:ascii="Times New Roman" w:hAnsi="Times New Roman" w:cs="Times New Roman"/>
@@ -6011,25 +5745,7 @@
           <w:sz w:val="26"/>
           <w:szCs w:val="26"/>
         </w:rPr>
-        <w:t xml:space="preserve">A: </w:t>
-      </w:r>
-      <w:proofErr w:type="gramStart"/>
-      <w:r>
-        <w:rPr>
-          <w:rFonts w:ascii="Times New Roman" w:hAnsi="Times New Roman" w:cs="Times New Roman"/>
-          <w:sz w:val="26"/>
-          <w:szCs w:val="26"/>
-        </w:rPr>
-        <w:t>O(</w:t>
-      </w:r>
-      <w:proofErr w:type="gramEnd"/>
-      <w:r>
-        <w:rPr>
-          <w:rFonts w:ascii="Times New Roman" w:hAnsi="Times New Roman" w:cs="Times New Roman"/>
-          <w:sz w:val="26"/>
-          <w:szCs w:val="26"/>
-        </w:rPr>
-        <w:t>n)</w:t>
+        <w:t>A: O(n)</w:t>
       </w:r>
     </w:p>
     <w:p>

</xml_diff>